<commit_message>
Added week 11 class ntoes for comp4433 on February 28, 2023. Added assignment 2 for comp4475 on February 28, 2023. Added the beginnings of my annotated bibliography for semester-long project for anth2151 on February 28, 2023.
</commit_message>
<xml_diff>
--- a/anth2151-ancientpeoplesandplaces/AnnotatedBibliography.docx
+++ b/anth2151-ancientpeoplesandplaces/AnnotatedBibliography.docx
@@ -290,7 +290,43 @@
         <w:rPr>
           <w:rFonts w:ascii="Times New Roman" w:hAnsi="Times New Roman" w:cs="Times New Roman"/>
         </w:rPr>
-        <w:t xml:space="preserve">focuses on the gradual decline and eventual collapse of the Maya Civilization. </w:t>
+        <w:t xml:space="preserve">focuses on the </w:t>
+      </w:r>
+      <w:r>
+        <w:rPr>
+          <w:rFonts w:ascii="Times New Roman" w:hAnsi="Times New Roman" w:cs="Times New Roman"/>
+        </w:rPr>
+        <w:t xml:space="preserve">following </w:t>
+      </w:r>
+      <w:r>
+        <w:rPr>
+          <w:rFonts w:ascii="Times New Roman" w:hAnsi="Times New Roman" w:cs="Times New Roman"/>
+        </w:rPr>
+        <w:t>2 periods of time</w:t>
+      </w:r>
+      <w:r>
+        <w:rPr>
+          <w:rFonts w:ascii="Times New Roman" w:hAnsi="Times New Roman" w:cs="Times New Roman"/>
+        </w:rPr>
+        <w:t xml:space="preserve">: </w:t>
+      </w:r>
+      <w:r>
+        <w:rPr>
+          <w:rFonts w:ascii="Times New Roman" w:hAnsi="Times New Roman" w:cs="Times New Roman"/>
+        </w:rPr>
+        <w:t xml:space="preserve">At the peak of the Maya Civilization, and during </w:t>
+      </w:r>
+      <w:r>
+        <w:rPr>
+          <w:rFonts w:ascii="Times New Roman" w:hAnsi="Times New Roman" w:cs="Times New Roman"/>
+        </w:rPr>
+        <w:t xml:space="preserve">the </w:t>
+      </w:r>
+      <w:r>
+        <w:rPr>
+          <w:rFonts w:ascii="Times New Roman" w:hAnsi="Times New Roman" w:cs="Times New Roman"/>
+        </w:rPr>
+        <w:t xml:space="preserve">gradual decline and eventual collapse of the Maya Civilization. </w:t>
       </w:r>
     </w:p>
     <w:p>
@@ -359,16 +395,17 @@
           <w:ilvl w:val="0"/>
           <w:numId w:val="1"/>
         </w:numPr>
-        <w:spacing w:line="360" w:lineRule="auto"/>
-        <w:rPr>
-          <w:rFonts w:ascii="Times New Roman" w:hAnsi="Times New Roman" w:cs="Times New Roman"/>
-        </w:rPr>
-      </w:pPr>
-      <w:r>
-        <w:rPr>
-          <w:rFonts w:ascii="Times New Roman" w:hAnsi="Times New Roman" w:cs="Times New Roman"/>
-        </w:rPr>
-        <w:t xml:space="preserve">Drought and the Maya: Aimers, J., &amp; </w:t>
+        <w:spacing w:line="480" w:lineRule="auto"/>
+        <w:ind w:left="714" w:hanging="357"/>
+        <w:rPr>
+          <w:rFonts w:ascii="Times New Roman" w:hAnsi="Times New Roman" w:cs="Times New Roman"/>
+        </w:rPr>
+      </w:pPr>
+      <w:r>
+        <w:rPr>
+          <w:rFonts w:ascii="Times New Roman" w:hAnsi="Times New Roman" w:cs="Times New Roman"/>
+        </w:rPr>
+        <w:t xml:space="preserve">Aimers, J., &amp; </w:t>
       </w:r>
       <w:proofErr w:type="spellStart"/>
       <w:r>
@@ -580,6 +617,25 @@
         </w:rPr>
         <w:t xml:space="preserve">his information is a matter of debate because of the complexity of discovered archeological data. </w:t>
       </w:r>
+      <w:r>
+        <w:rPr>
+          <w:rFonts w:ascii="Times New Roman" w:hAnsi="Times New Roman" w:cs="Times New Roman"/>
+        </w:rPr>
+        <w:t>This summary is relevant to my project because the summary gives a brief description of the natural or human-driven mechanisms which could have contributed to the collapse of the Maya Civilization. Beca</w:t>
+      </w:r>
+      <w:r>
+        <w:rPr>
+          <w:rFonts w:ascii="Times New Roman" w:hAnsi="Times New Roman" w:cs="Times New Roman"/>
+        </w:rPr>
+        <w:t xml:space="preserve">use I am </w:t>
+      </w:r>
+      <w:r>
+        <w:rPr>
+          <w:rFonts w:ascii="Times New Roman" w:hAnsi="Times New Roman" w:cs="Times New Roman"/>
+        </w:rPr>
+        <w:lastRenderedPageBreak/>
+        <w:t xml:space="preserve">focusing on a period in the Maya Civilization history where their population declined sharply and eventually collapsed, the referenced article has many important details for my project. </w:t>
+      </w:r>
     </w:p>
     <w:p>
       <w:pPr>
@@ -588,18 +644,6 @@
         <w:rPr>
           <w:rFonts w:ascii="Times New Roman" w:hAnsi="Times New Roman" w:cs="Times New Roman"/>
         </w:rPr>
-      </w:pPr>
-    </w:p>
-    <w:p>
-      <w:pPr>
-        <w:pStyle w:val="c-bibliographic-informationcitation"/>
-        <w:ind w:left="360"/>
-      </w:pPr>
-    </w:p>
-    <w:p>
-      <w:pPr>
-        <w:pStyle w:val="c-bibliographic-informationcitation"/>
-        <w:ind w:left="360"/>
       </w:pPr>
     </w:p>
     <w:p>
@@ -609,103 +653,231 @@
           <w:ilvl w:val="0"/>
           <w:numId w:val="1"/>
         </w:numPr>
-      </w:pPr>
+        <w:spacing w:line="480" w:lineRule="auto"/>
+        <w:ind w:left="714" w:hanging="357"/>
+        <w:rPr>
+          <w:b/>
+          <w:bCs/>
+        </w:rPr>
+      </w:pPr>
+      <w:r>
+        <w:t xml:space="preserve">Dunning, N., &amp; </w:t>
+      </w:r>
+      <w:r>
+        <w:t xml:space="preserve">Beach, T., &amp; </w:t>
+      </w:r>
+      <w:r>
+        <w:t>Beach-</w:t>
+      </w:r>
       <w:proofErr w:type="spellStart"/>
       <w:r>
-        <w:lastRenderedPageBreak/>
-        <w:t>Hodell</w:t>
+        <w:t>Luzzadder</w:t>
       </w:r>
       <w:proofErr w:type="spellEnd"/>
       <w:r>
-        <w:t xml:space="preserve">, D., Curtis, J. &amp; Brenner, M. Possible role of climate in the collapse of Classic Maya civilization. </w:t>
+        <w:t>, S</w:t>
+      </w:r>
+      <w:r>
+        <w:t>. (</w:t>
+      </w:r>
+      <w:r>
+        <w:t>2012</w:t>
+      </w:r>
+      <w:r>
+        <w:t xml:space="preserve">). </w:t>
+      </w:r>
+      <w:proofErr w:type="spellStart"/>
+      <w:r>
+        <w:t>Kax</w:t>
+      </w:r>
+      <w:proofErr w:type="spellEnd"/>
+      <w:r>
+        <w:t xml:space="preserve"> and </w:t>
+      </w:r>
+      <w:proofErr w:type="spellStart"/>
+      <w:r>
+        <w:t>kol</w:t>
+      </w:r>
+      <w:proofErr w:type="spellEnd"/>
+      <w:r>
+        <w:t>: Collapse and resilience in lowland Maya civilization</w:t>
+      </w:r>
+      <w:r>
+        <w:t xml:space="preserve">. </w:t>
       </w:r>
       <w:r>
         <w:rPr>
           <w:i/>
           <w:iCs/>
         </w:rPr>
-        <w:t>Nature</w:t>
-      </w:r>
-      <w:r>
-        <w:t xml:space="preserve"> </w:t>
-      </w:r>
-      <w:r>
-        <w:rPr>
-          <w:b/>
-          <w:bCs/>
-        </w:rPr>
-        <w:t>375</w:t>
-      </w:r>
-      <w:r>
-        <w:t xml:space="preserve">, 391–394 (1995). </w:t>
+        <w:t xml:space="preserve">PNAS, </w:t>
+      </w:r>
+      <w:r>
+        <w:t>109(10) 3652-3657</w:t>
+      </w:r>
+      <w:r>
+        <w:t xml:space="preserve">. </w:t>
       </w:r>
       <w:hyperlink r:id="rId9" w:history="1">
         <w:r>
           <w:rPr>
             <w:rStyle w:val="Hyperlink"/>
           </w:rPr>
-          <w:t>https://doi.org/10.1038/375391a0</w:t>
+          <w:t>https://doi.org/10.1073/pnas.1114838109</w:t>
         </w:r>
       </w:hyperlink>
     </w:p>
     <w:p>
       <w:pPr>
         <w:pStyle w:val="c-bibliographic-informationcitation"/>
-        <w:ind w:firstLine="360"/>
-      </w:pPr>
-      <w:r>
-        <w:t>The Maya Civilization developed approximately 3,000 years ago in Mesoamerica, and collapsed around 750 – 900 A.D. after flourishing for many centuries during the Classic Period.</w:t>
+      </w:pPr>
+      <w:r>
+        <w:t xml:space="preserve">Particularly in the past 3 millennia, </w:t>
+      </w:r>
+      <w:r>
+        <w:t>humans have bene the dominant driver of ecological change</w:t>
+      </w:r>
+      <w:r>
+        <w:t xml:space="preserve">; sometimes manipulating the fate of the Maya Civilization. </w:t>
+      </w:r>
+      <w:r>
+        <w:t>Since the 19</w:t>
+      </w:r>
+      <w:r>
+        <w:rPr>
+          <w:vertAlign w:val="superscript"/>
+        </w:rPr>
+        <w:t>th</w:t>
+      </w:r>
+      <w:r>
+        <w:t xml:space="preserve"> century, images of Ancient Maya have been associated with images of beautiful </w:t>
+      </w:r>
+      <w:r>
+        <w:t>buildings in various states of decay, crumbing palaces, and vegetation-covered temples.</w:t>
+      </w:r>
+      <w:r>
+        <w:t xml:space="preserve"> These vague images have created countless arguments for </w:t>
+      </w:r>
+      <w:r>
+        <w:t xml:space="preserve">the fate of the Classic Period in the Maya Civilization. </w:t>
+      </w:r>
+      <w:r>
+        <w:t>Modern society today, like Maya, has many similar elements which serve as a warning for modern civilization</w:t>
+      </w:r>
+      <w:r>
+        <w:t xml:space="preserve">: </w:t>
+      </w:r>
+      <w:r>
+        <w:t xml:space="preserve">its large size, sophisticated urban culture, abandonment of many large areas, dwindling resources, and </w:t>
+      </w:r>
+      <w:r>
+        <w:t xml:space="preserve">drastic changes in climate. </w:t>
+      </w:r>
+      <w:r>
+        <w:t xml:space="preserve">In Mayan history, there are few examples of rapid depopulations similar to the one which ended the Maya Civilization, </w:t>
+      </w:r>
+      <w:r>
+        <w:t>in contrast to the mass regional abandonment in the Terminal Classic</w:t>
+      </w:r>
+      <w:r>
+        <w:t xml:space="preserve">, which played out at least 125 years. </w:t>
+      </w:r>
+      <w:r>
+        <w:t xml:space="preserve">However, even those areas which did not experience abandonment eventually collapsed because of </w:t>
+      </w:r>
+      <w:r>
+        <w:t xml:space="preserve">changes which brought on long-term population loss. </w:t>
+      </w:r>
+      <w:r>
+        <w:t>At the heart of the Maya region centered around the Yucat</w:t>
+      </w:r>
+      <w:r>
+        <w:t>á</w:t>
+      </w:r>
+      <w:r>
+        <w:t xml:space="preserve">n Peninsula and areas of Mexico and Central America, </w:t>
+      </w:r>
+      <w:r>
+        <w:t xml:space="preserve">a region ranging from 40 to 300 metres in elevation </w:t>
+      </w:r>
+      <w:r>
+        <w:t>is referred to as the elevated interior region (EIR)</w:t>
+      </w:r>
+      <w:r>
+        <w:t xml:space="preserve">. </w:t>
+      </w:r>
+      <w:r>
+        <w:t>This region, in addition t</w:t>
+      </w:r>
+      <w:r>
+        <w:t xml:space="preserve">o being the centre of cultural development and great architecture, </w:t>
+      </w:r>
+      <w:r>
+        <w:t xml:space="preserve">was the focus of mass collapse. </w:t>
+      </w:r>
+      <w:r>
+        <w:t>Compared to the Maya communities centered in lowlands, those in elevated portions were more susceptible to collapse</w:t>
+      </w:r>
+      <w:r>
+        <w:t>: lakes and water sources were few and far between</w:t>
+      </w:r>
+      <w:r>
+        <w:t xml:space="preserve"> and surface drainage was very slow and seasonally-dependent. </w:t>
+      </w:r>
+      <w:r>
+        <w:t xml:space="preserve">In an elevated region with such little rainwater, and little-to-no groundwater, this would cause widespread droughts. </w:t>
+      </w:r>
+      <w:r>
+        <w:t>Additionally, the Maya lowlands were subject to frequent hurricane strikes and forest fires over widespread areas, destroying large areas of resources such as crops and animals</w:t>
+      </w:r>
+      <w:r>
+        <w:t xml:space="preserve">, or contaminating water sources. </w:t>
+      </w:r>
+      <w:r>
+        <w:t xml:space="preserve">Much of the landscape of the EIR was tropical and dense forest cover, </w:t>
+      </w:r>
+      <w:r>
+        <w:t>being well-suited to the agricultural system of the ancient Maya</w:t>
+      </w:r>
+      <w:r>
+        <w:t xml:space="preserve">, but settlements still faced difficulties, especially as population density increased. </w:t>
+      </w:r>
+      <w:r>
+        <w:t xml:space="preserve">Traditional Maya agriculture is highly adapted to the seasonal rhythms of regional precipitation. However, because the Maya lowlands experienced drying trends recurring on an apparent cycle, </w:t>
+      </w:r>
+      <w:r>
+        <w:t xml:space="preserve">the shifts lead to increases in </w:t>
+      </w:r>
+      <w:r>
+        <w:t>the frequency and severity of droughts.</w:t>
       </w:r>
       <w:r>
         <w:t xml:space="preserve"> </w:t>
       </w:r>
       <w:r>
-        <w:t xml:space="preserve">Although it has been speculated that drastic changes in climate lead to the collapse, </w:t>
-      </w:r>
-      <w:r>
-        <w:t xml:space="preserve">human-led activities such as deforestation have altered </w:t>
-      </w:r>
-      <w:r>
-        <w:t>regional vegetation in ways which mimic climate shifts</w:t>
-      </w:r>
-      <w:r>
-        <w:t xml:space="preserve">, thus making it hard to discern between </w:t>
-      </w:r>
-      <w:r>
-        <w:t xml:space="preserve">natural or artificial changes. </w:t>
-      </w:r>
-      <w:r>
-        <w:t xml:space="preserve">Primarily, variations in oxygen isotope and sediment composition from a 4.9 meter sediment core in Lake </w:t>
-      </w:r>
-      <w:proofErr w:type="spellStart"/>
-      <w:r>
-        <w:t>Chichancanab</w:t>
-      </w:r>
-      <w:proofErr w:type="spellEnd"/>
-      <w:r>
-        <w:t>, Mexico was used to construct a</w:t>
-      </w:r>
-      <w:r>
-        <w:t xml:space="preserve">n accurate climate record of that period in history. </w:t>
-      </w:r>
-      <w:r>
-        <w:t xml:space="preserve">In the central Yucatan peninsula </w:t>
-      </w:r>
-      <w:r>
-        <w:t>where the Mayan Civilization was centered,</w:t>
+        <w:t xml:space="preserve">This summary of content is relevant to my project because the summary gives more of an in-depth explanation </w:t>
+      </w:r>
+      <w:r>
+        <w:t xml:space="preserve">of the mechanisms which contributed to the </w:t>
+      </w:r>
+      <w:r>
+        <w:t>collapse of the Mayan Civilization.</w:t>
       </w:r>
       <w:r>
         <w:t xml:space="preserve"> </w:t>
       </w:r>
       <w:r>
-        <w:t xml:space="preserve">the driest of the middle-to-late Holocene epoch occurred between 800 – 1,000 A.D., </w:t>
-      </w:r>
-      <w:r>
-        <w:t xml:space="preserve">which coincides with the collapse of the Maya Civilization. </w:t>
+        <w:t xml:space="preserve">Because I am focusing on a period in the Mayan Civilization history where their population declined sharply and eventually collapsed, the referenced article has many important details for my project. </w:t>
       </w:r>
       <w:r>
         <w:t xml:space="preserve"> </w:t>
       </w:r>
+    </w:p>
+    <w:p>
+      <w:pPr>
+        <w:pStyle w:val="c-bibliographic-informationcitation"/>
+        <w:ind w:left="360"/>
+      </w:pPr>
     </w:p>
     <w:p>
       <w:pPr>
@@ -869,7 +1041,7 @@
         <w:pStyle w:val="ListParagraph"/>
         <w:numPr>
           <w:ilvl w:val="0"/>
-          <w:numId w:val="1"/>
+          <w:numId w:val="2"/>
         </w:numPr>
         <w:spacing w:line="360" w:lineRule="auto"/>
         <w:rPr>
@@ -881,7 +1053,6 @@
         <w:rPr>
           <w:rFonts w:ascii="Times New Roman" w:hAnsi="Times New Roman" w:cs="Times New Roman"/>
         </w:rPr>
-        <w:lastRenderedPageBreak/>
         <w:t xml:space="preserve">Drought and the Maya: </w:t>
       </w:r>
       <w:r>
@@ -963,6 +1134,97 @@
 <file path=word/numbering.xml><?xml version="1.0" encoding="utf-8"?>
 <w:numbering xmlns:wpc="http://schemas.microsoft.com/office/word/2010/wordprocessingCanvas" xmlns:cx="http://schemas.microsoft.com/office/drawing/2014/chartex" xmlns:cx1="http://schemas.microsoft.com/office/drawing/2015/9/8/chartex" xmlns:cx2="http://schemas.microsoft.com/office/drawing/2015/10/21/chartex" xmlns:cx3="http://schemas.microsoft.com/office/drawing/2016/5/9/chartex" xmlns:cx4="http://schemas.microsoft.com/office/drawing/2016/5/10/chartex" xmlns:cx5="http://schemas.microsoft.com/office/drawing/2016/5/11/chartex" xmlns:cx6="http://schemas.microsoft.com/office/drawing/2016/5/12/chartex" xmlns:cx7="http://schemas.microsoft.com/office/drawing/2016/5/13/chartex" xmlns:cx8="http://schemas.microsoft.com/office/drawing/2016/5/14/chartex" xmlns:mc="http://schemas.openxmlformats.org/markup-compatibility/2006" xmlns:aink="http://schemas.microsoft.com/office/drawing/2016/ink" xmlns:am3d="http://schemas.microsoft.com/office/drawing/2017/model3d" xmlns:o="urn:schemas-microsoft-com:office:office" xmlns:oel="http://schemas.microsoft.com/office/2019/extlst" xmlns:r="http://schemas.openxmlformats.org/officeDocument/2006/relationships" xmlns:m="http://schemas.openxmlformats.org/officeDocument/2006/math" xmlns:v="urn:schemas-microsoft-com:vml" xmlns:wp14="http://schemas.microsoft.com/office/word/2010/wordprocessingDrawing" xmlns:wp="http://schemas.openxmlformats.org/drawingml/2006/wordprocessingDrawing" xmlns:w10="urn:schemas-microsoft-com:office:word" xmlns:w="http://schemas.openxmlformats.org/wordprocessingml/2006/main" xmlns:w14="http://schemas.microsoft.com/office/word/2010/wordml" xmlns:w15="http://schemas.microsoft.com/office/word/2012/wordml" xmlns:w16cex="http://schemas.microsoft.com/office/word/2018/wordml/cex" xmlns:w16cid="http://schemas.microsoft.com/office/word/2016/wordml/cid" xmlns:w16="http://schemas.microsoft.com/office/word/2018/wordml" xmlns:w16sdtdh="http://schemas.microsoft.com/office/word/2020/wordml/sdtdatahash" xmlns:w16se="http://schemas.microsoft.com/office/word/2015/wordml/symex" xmlns:wpg="http://schemas.microsoft.com/office/word/2010/wordprocessingGroup" xmlns:wpi="http://schemas.microsoft.com/office/word/2010/wordprocessingInk" xmlns:wne="http://schemas.microsoft.com/office/word/2006/wordml" xmlns:wps="http://schemas.microsoft.com/office/word/2010/wordprocessingShape" mc:Ignorable="w14 w15 w16se w16cid w16 w16cex w16sdtdh wp14">
   <w:abstractNum w:abstractNumId="0" w15:restartNumberingAfterBreak="0">
+    <w:nsid w:val="13A95B86"/>
+    <w:multiLevelType w:val="hybridMultilevel"/>
+    <w:tmpl w:val="D794E5F2"/>
+    <w:lvl w:ilvl="0" w:tplc="0FFEEDE6">
+      <w:start w:val="1"/>
+      <w:numFmt w:val="decimal"/>
+      <w:lvlText w:val="(%1)"/>
+      <w:lvlJc w:val="left"/>
+      <w:pPr>
+        <w:ind w:left="644" w:hanging="360"/>
+      </w:pPr>
+      <w:rPr>
+        <w:rFonts w:hint="default"/>
+        <w:b/>
+        <w:bCs/>
+      </w:rPr>
+    </w:lvl>
+    <w:lvl w:ilvl="1" w:tplc="10090019" w:tentative="1">
+      <w:start w:val="1"/>
+      <w:numFmt w:val="lowerLetter"/>
+      <w:lvlText w:val="%2."/>
+      <w:lvlJc w:val="left"/>
+      <w:pPr>
+        <w:ind w:left="1364" w:hanging="360"/>
+      </w:pPr>
+    </w:lvl>
+    <w:lvl w:ilvl="2" w:tplc="1009001B" w:tentative="1">
+      <w:start w:val="1"/>
+      <w:numFmt w:val="lowerRoman"/>
+      <w:lvlText w:val="%3."/>
+      <w:lvlJc w:val="right"/>
+      <w:pPr>
+        <w:ind w:left="2084" w:hanging="180"/>
+      </w:pPr>
+    </w:lvl>
+    <w:lvl w:ilvl="3" w:tplc="1009000F" w:tentative="1">
+      <w:start w:val="1"/>
+      <w:numFmt w:val="decimal"/>
+      <w:lvlText w:val="%4."/>
+      <w:lvlJc w:val="left"/>
+      <w:pPr>
+        <w:ind w:left="2804" w:hanging="360"/>
+      </w:pPr>
+    </w:lvl>
+    <w:lvl w:ilvl="4" w:tplc="10090019" w:tentative="1">
+      <w:start w:val="1"/>
+      <w:numFmt w:val="lowerLetter"/>
+      <w:lvlText w:val="%5."/>
+      <w:lvlJc w:val="left"/>
+      <w:pPr>
+        <w:ind w:left="3524" w:hanging="360"/>
+      </w:pPr>
+    </w:lvl>
+    <w:lvl w:ilvl="5" w:tplc="1009001B" w:tentative="1">
+      <w:start w:val="1"/>
+      <w:numFmt w:val="lowerRoman"/>
+      <w:lvlText w:val="%6."/>
+      <w:lvlJc w:val="right"/>
+      <w:pPr>
+        <w:ind w:left="4244" w:hanging="180"/>
+      </w:pPr>
+    </w:lvl>
+    <w:lvl w:ilvl="6" w:tplc="1009000F" w:tentative="1">
+      <w:start w:val="1"/>
+      <w:numFmt w:val="decimal"/>
+      <w:lvlText w:val="%7."/>
+      <w:lvlJc w:val="left"/>
+      <w:pPr>
+        <w:ind w:left="4964" w:hanging="360"/>
+      </w:pPr>
+    </w:lvl>
+    <w:lvl w:ilvl="7" w:tplc="10090019" w:tentative="1">
+      <w:start w:val="1"/>
+      <w:numFmt w:val="lowerLetter"/>
+      <w:lvlText w:val="%8."/>
+      <w:lvlJc w:val="left"/>
+      <w:pPr>
+        <w:ind w:left="5684" w:hanging="360"/>
+      </w:pPr>
+    </w:lvl>
+    <w:lvl w:ilvl="8" w:tplc="1009001B" w:tentative="1">
+      <w:start w:val="1"/>
+      <w:numFmt w:val="lowerRoman"/>
+      <w:lvlText w:val="%9."/>
+      <w:lvlJc w:val="right"/>
+      <w:pPr>
+        <w:ind w:left="6404" w:hanging="180"/>
+      </w:pPr>
+    </w:lvl>
+  </w:abstractNum>
+  <w:abstractNum w:abstractNumId="1" w15:restartNumberingAfterBreak="0">
     <w:nsid w:val="404E208F"/>
     <w:multiLevelType w:val="hybridMultilevel"/>
     <w:tmpl w:val="F9FC0246"/>
@@ -1053,6 +1315,9 @@
     </w:lvl>
   </w:abstractNum>
   <w:num w:numId="1" w16cid:durableId="344523262">
+    <w:abstractNumId w:val="1"/>
+  </w:num>
+  <w:num w:numId="2" w16cid:durableId="1147667889">
     <w:abstractNumId w:val="0"/>
   </w:num>
 </w:numbering>

</xml_diff>

<commit_message>
Added the syllabus for comp2476 on February 28, 2023. Added the third source for anth2151 annotated bibliography on February 28, 2023.
</commit_message>
<xml_diff>
--- a/anth2151-ancientpeoplesandplaces/AnnotatedBibliography.docx
+++ b/anth2151-ancientpeoplesandplaces/AnnotatedBibliography.docx
@@ -359,24 +359,6 @@
     <w:p>
       <w:pPr>
         <w:spacing w:line="360" w:lineRule="auto"/>
-        <w:ind w:firstLine="720"/>
-        <w:rPr>
-          <w:rFonts w:ascii="Times New Roman" w:hAnsi="Times New Roman" w:cs="Times New Roman"/>
-        </w:rPr>
-      </w:pPr>
-      <w:hyperlink r:id="rId7" w:history="1">
-        <w:r>
-          <w:rPr>
-            <w:rStyle w:val="Hyperlink"/>
-            <w:rFonts w:ascii="Times New Roman" w:hAnsi="Times New Roman" w:cs="Times New Roman"/>
-          </w:rPr>
-          <w:t>https://www.nature.com/articles/375391a0</w:t>
-        </w:r>
-      </w:hyperlink>
-    </w:p>
-    <w:p>
-      <w:pPr>
-        <w:spacing w:line="360" w:lineRule="auto"/>
         <w:rPr>
           <w:rFonts w:ascii="Times New Roman" w:hAnsi="Times New Roman" w:cs="Times New Roman"/>
         </w:rPr>
@@ -405,21 +387,7 @@
         <w:rPr>
           <w:rFonts w:ascii="Times New Roman" w:hAnsi="Times New Roman" w:cs="Times New Roman"/>
         </w:rPr>
-        <w:t xml:space="preserve">Aimers, J., &amp; </w:t>
-      </w:r>
-      <w:proofErr w:type="spellStart"/>
-      <w:r>
-        <w:rPr>
-          <w:rFonts w:ascii="Times New Roman" w:hAnsi="Times New Roman" w:cs="Times New Roman"/>
-        </w:rPr>
-        <w:t>Hodell</w:t>
-      </w:r>
-      <w:proofErr w:type="spellEnd"/>
-      <w:r>
-        <w:rPr>
-          <w:rFonts w:ascii="Times New Roman" w:hAnsi="Times New Roman" w:cs="Times New Roman"/>
-        </w:rPr>
-        <w:t xml:space="preserve">, D. (2011). Drought and the Maya: the collapse of the Maya civilization is often attributed to drought, but is the explanation really as simple as that? On the basis of evidence from their respective fields, an archaeologist and a palaeoclimatologist call for a more nuanced assessment. </w:t>
+        <w:t xml:space="preserve">Aimers, J., &amp; Hodell, D. (2011). Drought and the Maya: the collapse of the Maya civilization is often attributed to drought, but is the explanation really as simple as that? On the basis of evidence from their respective fields, an archaeologist and a palaeoclimatologist call for a more nuanced assessment. </w:t>
       </w:r>
       <w:r>
         <w:rPr>
@@ -449,7 +417,7 @@
         </w:rPr>
         <w:t xml:space="preserve">(7371), 44+. </w:t>
       </w:r>
-      <w:hyperlink r:id="rId8" w:history="1">
+      <w:hyperlink r:id="rId7" w:history="1">
         <w:r>
           <w:rPr>
             <w:rStyle w:val="Hyperlink"/>
@@ -627,24 +595,8 @@
         <w:rPr>
           <w:rFonts w:ascii="Times New Roman" w:hAnsi="Times New Roman" w:cs="Times New Roman"/>
         </w:rPr>
-        <w:t xml:space="preserve">use I am </w:t>
-      </w:r>
-      <w:r>
-        <w:rPr>
-          <w:rFonts w:ascii="Times New Roman" w:hAnsi="Times New Roman" w:cs="Times New Roman"/>
-        </w:rPr>
-        <w:lastRenderedPageBreak/>
-        <w:t xml:space="preserve">focusing on a period in the Maya Civilization history where their population declined sharply and eventually collapsed, the referenced article has many important details for my project. </w:t>
-      </w:r>
-    </w:p>
-    <w:p>
-      <w:pPr>
-        <w:spacing w:line="360" w:lineRule="auto"/>
-        <w:ind w:firstLine="720"/>
-        <w:rPr>
-          <w:rFonts w:ascii="Times New Roman" w:hAnsi="Times New Roman" w:cs="Times New Roman"/>
-        </w:rPr>
-      </w:pPr>
+        <w:t xml:space="preserve">use I am focusing on a period in the Maya Civilization history where their population declined sharply and eventually collapsed, the referenced article has many important details for my project. </w:t>
+      </w:r>
     </w:p>
     <w:p>
       <w:pPr>
@@ -661,21 +613,14 @@
         </w:rPr>
       </w:pPr>
       <w:r>
+        <w:lastRenderedPageBreak/>
         <w:t xml:space="preserve">Dunning, N., &amp; </w:t>
       </w:r>
       <w:r>
         <w:t xml:space="preserve">Beach, T., &amp; </w:t>
       </w:r>
       <w:r>
-        <w:t>Beach-</w:t>
-      </w:r>
-      <w:proofErr w:type="spellStart"/>
-      <w:r>
-        <w:t>Luzzadder</w:t>
-      </w:r>
-      <w:proofErr w:type="spellEnd"/>
-      <w:r>
-        <w:t>, S</w:t>
+        <w:t>Beach-Luzzadder, S</w:t>
       </w:r>
       <w:r>
         <w:t>. (</w:t>
@@ -686,21 +631,8 @@
       <w:r>
         <w:t xml:space="preserve">). </w:t>
       </w:r>
-      <w:proofErr w:type="spellStart"/>
-      <w:r>
-        <w:t>Kax</w:t>
-      </w:r>
-      <w:proofErr w:type="spellEnd"/>
-      <w:r>
-        <w:t xml:space="preserve"> and </w:t>
-      </w:r>
-      <w:proofErr w:type="spellStart"/>
-      <w:r>
-        <w:t>kol</w:t>
-      </w:r>
-      <w:proofErr w:type="spellEnd"/>
-      <w:r>
-        <w:t>: Collapse and resilience in lowland Maya civilization</w:t>
+      <w:r>
+        <w:t>Kax and kol: Collapse and resilience in lowland Maya civilization</w:t>
       </w:r>
       <w:r>
         <w:t xml:space="preserve">. </w:t>
@@ -718,7 +650,7 @@
       <w:r>
         <w:t xml:space="preserve">. </w:t>
       </w:r>
-      <w:hyperlink r:id="rId9" w:history="1">
+      <w:hyperlink r:id="rId8" w:history="1">
         <w:r>
           <w:rPr>
             <w:rStyle w:val="Hyperlink"/>
@@ -730,6 +662,7 @@
     <w:p>
       <w:pPr>
         <w:pStyle w:val="c-bibliographic-informationcitation"/>
+        <w:spacing w:line="360" w:lineRule="auto"/>
       </w:pPr>
       <w:r>
         <w:t xml:space="preserve">Particularly in the past 3 millennia, </w:t>
@@ -855,7 +788,11 @@
         <w:t xml:space="preserve"> </w:t>
       </w:r>
       <w:r>
-        <w:t xml:space="preserve">This summary of content is relevant to my project because the summary gives more of an in-depth explanation </w:t>
+        <w:t xml:space="preserve">This </w:t>
+      </w:r>
+      <w:r>
+        <w:lastRenderedPageBreak/>
+        <w:t xml:space="preserve">summary of content is relevant to my project because the summary gives more of an in-depth explanation </w:t>
       </w:r>
       <w:r>
         <w:t xml:space="preserve">of the mechanisms which contributed to the </w:t>
@@ -881,8 +818,596 @@
     </w:p>
     <w:p>
       <w:pPr>
-        <w:spacing w:line="360" w:lineRule="auto"/>
-        <w:ind w:firstLine="720"/>
+        <w:pStyle w:val="ListParagraph"/>
+        <w:numPr>
+          <w:ilvl w:val="0"/>
+          <w:numId w:val="1"/>
+        </w:numPr>
+        <w:spacing w:after="0" w:line="240" w:lineRule="auto"/>
+        <w:rPr>
+          <w:rFonts w:ascii="Times New Roman" w:eastAsia="Times New Roman" w:hAnsi="Times New Roman" w:cs="Times New Roman"/>
+          <w:sz w:val="24"/>
+          <w:szCs w:val="24"/>
+          <w:lang w:eastAsia="en-CA"/>
+        </w:rPr>
+      </w:pPr>
+      <w:r>
+        <w:rPr>
+          <w:rFonts w:ascii="Times New Roman" w:eastAsia="Times New Roman" w:hAnsi="Times New Roman" w:cs="Times New Roman"/>
+          <w:sz w:val="24"/>
+          <w:szCs w:val="24"/>
+          <w:lang w:eastAsia="en-CA"/>
+        </w:rPr>
+        <w:t xml:space="preserve">Zeitlin, R. N. (1984). Archeology and volcanism in Central America. </w:t>
+      </w:r>
+      <w:r>
+        <w:rPr>
+          <w:rFonts w:ascii="Times New Roman" w:eastAsia="Times New Roman" w:hAnsi="Times New Roman" w:cs="Times New Roman"/>
+          <w:i/>
+          <w:iCs/>
+          <w:sz w:val="24"/>
+          <w:szCs w:val="24"/>
+          <w:lang w:eastAsia="en-CA"/>
+        </w:rPr>
+        <w:t>Science</w:t>
+      </w:r>
+      <w:r>
+        <w:rPr>
+          <w:rFonts w:ascii="Times New Roman" w:eastAsia="Times New Roman" w:hAnsi="Times New Roman" w:cs="Times New Roman"/>
+          <w:sz w:val="24"/>
+          <w:szCs w:val="24"/>
+          <w:lang w:eastAsia="en-CA"/>
+        </w:rPr>
+        <w:t xml:space="preserve">, </w:t>
+      </w:r>
+      <w:r>
+        <w:rPr>
+          <w:rFonts w:ascii="Times New Roman" w:eastAsia="Times New Roman" w:hAnsi="Times New Roman" w:cs="Times New Roman"/>
+          <w:i/>
+          <w:iCs/>
+          <w:sz w:val="24"/>
+          <w:szCs w:val="24"/>
+          <w:lang w:eastAsia="en-CA"/>
+        </w:rPr>
+        <w:t>226</w:t>
+      </w:r>
+      <w:r>
+        <w:rPr>
+          <w:rFonts w:ascii="Times New Roman" w:eastAsia="Times New Roman" w:hAnsi="Times New Roman" w:cs="Times New Roman"/>
+          <w:sz w:val="24"/>
+          <w:szCs w:val="24"/>
+          <w:lang w:eastAsia="en-CA"/>
+        </w:rPr>
+        <w:t xml:space="preserve">, 163+. </w:t>
+      </w:r>
+      <w:hyperlink r:id="rId9" w:history="1">
+        <w:r>
+          <w:rPr>
+            <w:rStyle w:val="Hyperlink"/>
+            <w:rFonts w:ascii="Times New Roman" w:eastAsia="Times New Roman" w:hAnsi="Times New Roman" w:cs="Times New Roman"/>
+            <w:sz w:val="24"/>
+            <w:szCs w:val="24"/>
+            <w:lang w:eastAsia="en-CA"/>
+          </w:rPr>
+          <w:t>https://link-gale-com.ezproxy.lakeheadu.ca/apps/doc/A3472821/AONE?u=ocul_lakehead&amp;sid=bookmark-AONE&amp;xid=49347507</w:t>
+        </w:r>
+      </w:hyperlink>
+    </w:p>
+    <w:p>
+      <w:pPr>
+        <w:spacing w:after="0" w:line="240" w:lineRule="auto"/>
+        <w:ind w:left="360"/>
+        <w:rPr>
+          <w:rFonts w:ascii="Times New Roman" w:eastAsia="Times New Roman" w:hAnsi="Times New Roman" w:cs="Times New Roman"/>
+          <w:sz w:val="24"/>
+          <w:szCs w:val="24"/>
+          <w:lang w:eastAsia="en-CA"/>
+        </w:rPr>
+      </w:pPr>
+    </w:p>
+    <w:p>
+      <w:pPr>
+        <w:spacing w:line="360" w:lineRule="auto"/>
+        <w:ind w:firstLine="360"/>
+        <w:rPr>
+          <w:rFonts w:ascii="Times New Roman" w:eastAsia="Times New Roman" w:hAnsi="Times New Roman" w:cs="Times New Roman"/>
+          <w:sz w:val="24"/>
+          <w:szCs w:val="24"/>
+          <w:lang w:eastAsia="en-CA"/>
+        </w:rPr>
+      </w:pPr>
+      <w:r>
+        <w:rPr>
+          <w:rFonts w:ascii="Times New Roman" w:eastAsia="Times New Roman" w:hAnsi="Times New Roman" w:cs="Times New Roman"/>
+          <w:sz w:val="24"/>
+          <w:szCs w:val="24"/>
+          <w:lang w:eastAsia="en-CA"/>
+        </w:rPr>
+        <w:t>As a starting point for archeological research</w:t>
+      </w:r>
+      <w:r>
+        <w:rPr>
+          <w:rFonts w:ascii="Times New Roman" w:eastAsia="Times New Roman" w:hAnsi="Times New Roman" w:cs="Times New Roman"/>
+          <w:sz w:val="24"/>
+          <w:szCs w:val="24"/>
+          <w:lang w:eastAsia="en-CA"/>
+        </w:rPr>
+        <w:t xml:space="preserve"> into the ancient civilisations such as the May</w:t>
+      </w:r>
+      <w:r>
+        <w:rPr>
+          <w:rFonts w:ascii="Times New Roman" w:eastAsia="Times New Roman" w:hAnsi="Times New Roman" w:cs="Times New Roman"/>
+          <w:sz w:val="24"/>
+          <w:szCs w:val="24"/>
+          <w:lang w:eastAsia="en-CA"/>
+        </w:rPr>
+        <w:t>a</w:t>
+      </w:r>
+      <w:r>
+        <w:rPr>
+          <w:rFonts w:ascii="Times New Roman" w:eastAsia="Times New Roman" w:hAnsi="Times New Roman" w:cs="Times New Roman"/>
+          <w:sz w:val="24"/>
+          <w:szCs w:val="24"/>
+          <w:lang w:eastAsia="en-CA"/>
+        </w:rPr>
+        <w:t>,</w:t>
+      </w:r>
+      <w:r>
+        <w:rPr>
+          <w:rFonts w:ascii="Times New Roman" w:eastAsia="Times New Roman" w:hAnsi="Times New Roman" w:cs="Times New Roman"/>
+          <w:sz w:val="24"/>
+          <w:szCs w:val="24"/>
+          <w:lang w:eastAsia="en-CA"/>
+        </w:rPr>
+        <w:t xml:space="preserve"> studies were conducted in El Salvador starting in 1975; El Salvador was one of the main geographical regions w</w:t>
+      </w:r>
+      <w:r>
+        <w:rPr>
+          <w:rFonts w:ascii="Times New Roman" w:eastAsia="Times New Roman" w:hAnsi="Times New Roman" w:cs="Times New Roman"/>
+          <w:sz w:val="24"/>
+          <w:szCs w:val="24"/>
+          <w:lang w:eastAsia="en-CA"/>
+        </w:rPr>
+        <w:t>h</w:t>
+      </w:r>
+      <w:r>
+        <w:rPr>
+          <w:rFonts w:ascii="Times New Roman" w:eastAsia="Times New Roman" w:hAnsi="Times New Roman" w:cs="Times New Roman"/>
+          <w:sz w:val="24"/>
+          <w:szCs w:val="24"/>
+          <w:lang w:eastAsia="en-CA"/>
+        </w:rPr>
+        <w:t xml:space="preserve">ere </w:t>
+      </w:r>
+      <w:r>
+        <w:rPr>
+          <w:rFonts w:ascii="Times New Roman" w:eastAsia="Times New Roman" w:hAnsi="Times New Roman" w:cs="Times New Roman"/>
+          <w:sz w:val="24"/>
+          <w:szCs w:val="24"/>
+          <w:lang w:eastAsia="en-CA"/>
+        </w:rPr>
+        <w:t>the Maya Civilization</w:t>
+      </w:r>
+      <w:r>
+        <w:rPr>
+          <w:rFonts w:ascii="Times New Roman" w:eastAsia="Times New Roman" w:hAnsi="Times New Roman" w:cs="Times New Roman"/>
+          <w:sz w:val="24"/>
+          <w:szCs w:val="24"/>
+          <w:lang w:eastAsia="en-CA"/>
+        </w:rPr>
+        <w:t xml:space="preserve"> </w:t>
+      </w:r>
+      <w:r>
+        <w:rPr>
+          <w:rFonts w:ascii="Times New Roman" w:eastAsia="Times New Roman" w:hAnsi="Times New Roman" w:cs="Times New Roman"/>
+          <w:sz w:val="24"/>
+          <w:szCs w:val="24"/>
+          <w:lang w:eastAsia="en-CA"/>
+        </w:rPr>
+        <w:t>flourished</w:t>
+      </w:r>
+      <w:r>
+        <w:rPr>
+          <w:rFonts w:ascii="Times New Roman" w:eastAsia="Times New Roman" w:hAnsi="Times New Roman" w:cs="Times New Roman"/>
+          <w:sz w:val="24"/>
+          <w:szCs w:val="24"/>
+          <w:lang w:eastAsia="en-CA"/>
+        </w:rPr>
+        <w:t>.</w:t>
+      </w:r>
+      <w:r>
+        <w:rPr>
+          <w:rFonts w:ascii="Times New Roman" w:eastAsia="Times New Roman" w:hAnsi="Times New Roman" w:cs="Times New Roman"/>
+          <w:sz w:val="24"/>
+          <w:szCs w:val="24"/>
+          <w:lang w:eastAsia="en-CA"/>
+        </w:rPr>
+        <w:t xml:space="preserve"> </w:t>
+      </w:r>
+      <w:r>
+        <w:rPr>
+          <w:rFonts w:ascii="Times New Roman" w:eastAsia="Times New Roman" w:hAnsi="Times New Roman" w:cs="Times New Roman"/>
+          <w:sz w:val="24"/>
+          <w:szCs w:val="24"/>
+          <w:lang w:eastAsia="en-CA"/>
+        </w:rPr>
+        <w:t xml:space="preserve">More specifically, </w:t>
+      </w:r>
+      <w:r>
+        <w:rPr>
+          <w:rFonts w:ascii="Times New Roman" w:eastAsia="Times New Roman" w:hAnsi="Times New Roman" w:cs="Times New Roman"/>
+          <w:sz w:val="24"/>
+          <w:szCs w:val="24"/>
+          <w:lang w:eastAsia="en-CA"/>
+        </w:rPr>
+        <w:t xml:space="preserve">one of the </w:t>
+      </w:r>
+      <w:r>
+        <w:rPr>
+          <w:rFonts w:ascii="Times New Roman" w:eastAsia="Times New Roman" w:hAnsi="Times New Roman" w:cs="Times New Roman"/>
+          <w:sz w:val="24"/>
+          <w:szCs w:val="24"/>
+          <w:lang w:eastAsia="en-CA"/>
+        </w:rPr>
+        <w:t xml:space="preserve">accomplishments of the project was to document the Holocene volcanic activity which, emitted by Mount Ilopango, wreaked havoc on a densely-populated area of Protoclassic Maya settlement. </w:t>
+      </w:r>
+      <w:r>
+        <w:rPr>
+          <w:rFonts w:ascii="Times New Roman" w:eastAsia="Times New Roman" w:hAnsi="Times New Roman" w:cs="Times New Roman"/>
+          <w:sz w:val="24"/>
+          <w:szCs w:val="24"/>
+          <w:lang w:eastAsia="en-CA"/>
+        </w:rPr>
+        <w:t xml:space="preserve">One of the most particularly catastrophic volcanic eruptions, occurring in A.D. 260, </w:t>
+      </w:r>
+      <w:r>
+        <w:rPr>
+          <w:rFonts w:ascii="Times New Roman" w:eastAsia="Times New Roman" w:hAnsi="Times New Roman" w:cs="Times New Roman"/>
+          <w:sz w:val="24"/>
+          <w:szCs w:val="24"/>
+          <w:lang w:eastAsia="en-CA"/>
+        </w:rPr>
+        <w:t>inspired much research in</w:t>
+      </w:r>
+      <w:r>
+        <w:rPr>
+          <w:rFonts w:ascii="Times New Roman" w:eastAsia="Times New Roman" w:hAnsi="Times New Roman" w:cs="Times New Roman"/>
+          <w:sz w:val="24"/>
+          <w:szCs w:val="24"/>
+          <w:lang w:eastAsia="en-CA"/>
+        </w:rPr>
+        <w:t xml:space="preserve">to the change of human ecology as a result of the deep and widespread ash deposits following the volcanic eruption. </w:t>
+      </w:r>
+      <w:r>
+        <w:rPr>
+          <w:rFonts w:ascii="Times New Roman" w:eastAsia="Times New Roman" w:hAnsi="Times New Roman" w:cs="Times New Roman"/>
+          <w:sz w:val="24"/>
+          <w:szCs w:val="24"/>
+          <w:lang w:eastAsia="en-CA"/>
+        </w:rPr>
+        <w:t xml:space="preserve">To acquire the most accurate samples, </w:t>
+      </w:r>
+      <w:r>
+        <w:rPr>
+          <w:rFonts w:ascii="Times New Roman" w:eastAsia="Times New Roman" w:hAnsi="Times New Roman" w:cs="Times New Roman"/>
+          <w:sz w:val="24"/>
+          <w:szCs w:val="24"/>
+          <w:lang w:eastAsia="en-CA"/>
+        </w:rPr>
+        <w:t xml:space="preserve">the site of focus was an environmentally-diverse 546 square-kilometer </w:t>
+      </w:r>
+      <w:r>
+        <w:rPr>
+          <w:rFonts w:ascii="Times New Roman" w:eastAsia="Times New Roman" w:hAnsi="Times New Roman" w:cs="Times New Roman"/>
+          <w:sz w:val="24"/>
+          <w:szCs w:val="24"/>
+          <w:lang w:eastAsia="en-CA"/>
+        </w:rPr>
+        <w:t xml:space="preserve">area in the intermontane Zapotitan basin, </w:t>
+      </w:r>
+      <w:r>
+        <w:rPr>
+          <w:rFonts w:ascii="Times New Roman" w:eastAsia="Times New Roman" w:hAnsi="Times New Roman" w:cs="Times New Roman"/>
+          <w:sz w:val="24"/>
+          <w:szCs w:val="24"/>
+          <w:lang w:eastAsia="en-CA"/>
+        </w:rPr>
+        <w:t>30 kilometers west of Ilopango</w:t>
+      </w:r>
+      <w:r>
+        <w:rPr>
+          <w:rFonts w:ascii="Times New Roman" w:eastAsia="Times New Roman" w:hAnsi="Times New Roman" w:cs="Times New Roman"/>
+          <w:sz w:val="24"/>
+          <w:szCs w:val="24"/>
+          <w:lang w:eastAsia="en-CA"/>
+        </w:rPr>
+        <w:t xml:space="preserve">, where geological sampling, settlement pattern surveys, and </w:t>
+      </w:r>
+      <w:r>
+        <w:rPr>
+          <w:rFonts w:ascii="Times New Roman" w:eastAsia="Times New Roman" w:hAnsi="Times New Roman" w:cs="Times New Roman"/>
+          <w:sz w:val="24"/>
+          <w:szCs w:val="24"/>
+          <w:lang w:eastAsia="en-CA"/>
+        </w:rPr>
+        <w:t xml:space="preserve">two archeological site excavations took place. </w:t>
+      </w:r>
+      <w:r>
+        <w:rPr>
+          <w:rFonts w:ascii="Times New Roman" w:eastAsia="Times New Roman" w:hAnsi="Times New Roman" w:cs="Times New Roman"/>
+          <w:sz w:val="24"/>
+          <w:szCs w:val="24"/>
+          <w:lang w:eastAsia="en-CA"/>
+        </w:rPr>
+        <w:t xml:space="preserve">Although modest in size and quality, </w:t>
+      </w:r>
+      <w:r>
+        <w:rPr>
+          <w:rFonts w:ascii="Times New Roman" w:eastAsia="Times New Roman" w:hAnsi="Times New Roman" w:cs="Times New Roman"/>
+          <w:sz w:val="24"/>
+          <w:szCs w:val="24"/>
+          <w:lang w:eastAsia="en-CA"/>
+        </w:rPr>
+        <w:t xml:space="preserve">the archeological material analyzed </w:t>
+      </w:r>
+      <w:r>
+        <w:rPr>
+          <w:rFonts w:ascii="Times New Roman" w:eastAsia="Times New Roman" w:hAnsi="Times New Roman" w:cs="Times New Roman"/>
+          <w:sz w:val="24"/>
+          <w:szCs w:val="24"/>
+          <w:lang w:eastAsia="en-CA"/>
+        </w:rPr>
+        <w:t xml:space="preserve">(soil, tephra deposits, ceramic remains, lithic artifacts, pollen, and fauna) </w:t>
+      </w:r>
+      <w:r>
+        <w:rPr>
+          <w:rFonts w:ascii="Times New Roman" w:eastAsia="Times New Roman" w:hAnsi="Times New Roman" w:cs="Times New Roman"/>
+          <w:sz w:val="24"/>
+          <w:szCs w:val="24"/>
+          <w:lang w:eastAsia="en-CA"/>
+        </w:rPr>
+        <w:t xml:space="preserve">are very informative </w:t>
+      </w:r>
+      <w:r>
+        <w:rPr>
+          <w:rFonts w:ascii="Times New Roman" w:eastAsia="Times New Roman" w:hAnsi="Times New Roman" w:cs="Times New Roman"/>
+          <w:sz w:val="24"/>
+          <w:szCs w:val="24"/>
+          <w:lang w:eastAsia="en-CA"/>
+        </w:rPr>
+        <w:t xml:space="preserve">about the past </w:t>
+      </w:r>
+      <w:r>
+        <w:rPr>
+          <w:rFonts w:ascii="Times New Roman" w:eastAsia="Times New Roman" w:hAnsi="Times New Roman" w:cs="Times New Roman"/>
+          <w:sz w:val="24"/>
+          <w:szCs w:val="24"/>
+          <w:lang w:eastAsia="en-CA"/>
+        </w:rPr>
+        <w:t xml:space="preserve">geological and cultural history of </w:t>
+      </w:r>
+      <w:r>
+        <w:rPr>
+          <w:rFonts w:ascii="Times New Roman" w:eastAsia="Times New Roman" w:hAnsi="Times New Roman" w:cs="Times New Roman"/>
+          <w:sz w:val="24"/>
+          <w:szCs w:val="24"/>
+          <w:lang w:eastAsia="en-CA"/>
+        </w:rPr>
+        <w:t xml:space="preserve">Maya Civilization in that region. </w:t>
+      </w:r>
+      <w:r>
+        <w:rPr>
+          <w:rFonts w:ascii="Times New Roman" w:eastAsia="Times New Roman" w:hAnsi="Times New Roman" w:cs="Times New Roman"/>
+          <w:sz w:val="24"/>
+          <w:szCs w:val="24"/>
+          <w:lang w:eastAsia="en-CA"/>
+        </w:rPr>
+        <w:t xml:space="preserve">Additionally, </w:t>
+      </w:r>
+      <w:r>
+        <w:rPr>
+          <w:rFonts w:ascii="Times New Roman" w:eastAsia="Times New Roman" w:hAnsi="Times New Roman" w:cs="Times New Roman"/>
+          <w:sz w:val="24"/>
+          <w:szCs w:val="24"/>
+          <w:lang w:eastAsia="en-CA"/>
+        </w:rPr>
+        <w:t xml:space="preserve">excavations at a Late Classic period household add some neat evidence about highland Maya life and material culture. </w:t>
+      </w:r>
+      <w:r>
+        <w:rPr>
+          <w:rFonts w:ascii="Times New Roman" w:eastAsia="Times New Roman" w:hAnsi="Times New Roman" w:cs="Times New Roman"/>
+          <w:sz w:val="24"/>
+          <w:szCs w:val="24"/>
+          <w:lang w:eastAsia="en-CA"/>
+        </w:rPr>
+        <w:t xml:space="preserve">Many Mesoamerican prehistorians agree that </w:t>
+      </w:r>
+      <w:r>
+        <w:rPr>
+          <w:rFonts w:ascii="Times New Roman" w:eastAsia="Times New Roman" w:hAnsi="Times New Roman" w:cs="Times New Roman"/>
+          <w:sz w:val="24"/>
+          <w:szCs w:val="24"/>
+          <w:lang w:eastAsia="en-CA"/>
+        </w:rPr>
+        <w:t xml:space="preserve">the lowland Maya culture did not flourish </w:t>
+      </w:r>
+      <w:r>
+        <w:rPr>
+          <w:rFonts w:ascii="Times New Roman" w:eastAsia="Times New Roman" w:hAnsi="Times New Roman" w:cs="Times New Roman"/>
+          <w:sz w:val="24"/>
+          <w:szCs w:val="24"/>
+          <w:lang w:eastAsia="en-CA"/>
+        </w:rPr>
+        <w:t xml:space="preserve">as a choice, instead being forced due to </w:t>
+      </w:r>
+      <w:r>
+        <w:rPr>
+          <w:rFonts w:ascii="Times New Roman" w:eastAsia="Times New Roman" w:hAnsi="Times New Roman" w:cs="Times New Roman"/>
+          <w:sz w:val="24"/>
+          <w:szCs w:val="24"/>
+          <w:lang w:eastAsia="en-CA"/>
+        </w:rPr>
+        <w:t>mass movement away from the culturally-important but volcano-ravaged lands of El Salvador</w:t>
+      </w:r>
+      <w:r>
+        <w:rPr>
+          <w:rFonts w:ascii="Times New Roman" w:eastAsia="Times New Roman" w:hAnsi="Times New Roman" w:cs="Times New Roman"/>
+          <w:sz w:val="24"/>
+          <w:szCs w:val="24"/>
+          <w:lang w:eastAsia="en-CA"/>
+        </w:rPr>
+        <w:t xml:space="preserve">, in the highland Maya. </w:t>
+      </w:r>
+      <w:r>
+        <w:rPr>
+          <w:rFonts w:ascii="Times New Roman" w:eastAsia="Times New Roman" w:hAnsi="Times New Roman" w:cs="Times New Roman"/>
+          <w:sz w:val="24"/>
+          <w:szCs w:val="24"/>
+          <w:lang w:eastAsia="en-CA"/>
+        </w:rPr>
+        <w:t xml:space="preserve">However, after 150- to 200- years post-eruption, rapid repopulation took place in El Salvador. </w:t>
+      </w:r>
+      <w:r>
+        <w:rPr>
+          <w:rFonts w:ascii="Times New Roman" w:eastAsia="Times New Roman" w:hAnsi="Times New Roman" w:cs="Times New Roman"/>
+          <w:sz w:val="24"/>
+          <w:szCs w:val="24"/>
+          <w:lang w:eastAsia="en-CA"/>
+        </w:rPr>
+        <w:t>In support of this, there is a seeming lack of human remains in the lowlands during the Protoclassic-Early Classic periods, followed by archaeological evidence of lowland-related pottery and stone tools at sites in the highlands</w:t>
+      </w:r>
+      <w:r>
+        <w:rPr>
+          <w:rFonts w:ascii="Times New Roman" w:eastAsia="Times New Roman" w:hAnsi="Times New Roman" w:cs="Times New Roman"/>
+          <w:sz w:val="24"/>
+          <w:szCs w:val="24"/>
+          <w:lang w:eastAsia="en-CA"/>
+        </w:rPr>
+        <w:t xml:space="preserve">, dating to the beginning of the Late Classic. </w:t>
+      </w:r>
+      <w:r>
+        <w:rPr>
+          <w:rFonts w:ascii="Times New Roman" w:eastAsia="Times New Roman" w:hAnsi="Times New Roman" w:cs="Times New Roman"/>
+          <w:sz w:val="24"/>
+          <w:szCs w:val="24"/>
+          <w:lang w:eastAsia="en-CA"/>
+        </w:rPr>
+        <w:t xml:space="preserve">The </w:t>
+      </w:r>
+      <w:r>
+        <w:rPr>
+          <w:rFonts w:ascii="Times New Roman" w:eastAsia="Times New Roman" w:hAnsi="Times New Roman" w:cs="Times New Roman"/>
+          <w:sz w:val="24"/>
+          <w:szCs w:val="24"/>
+          <w:lang w:eastAsia="en-CA"/>
+        </w:rPr>
+        <w:lastRenderedPageBreak/>
+        <w:t xml:space="preserve">suggestion for this sudden </w:t>
+      </w:r>
+      <w:r>
+        <w:rPr>
+          <w:rFonts w:ascii="Times New Roman" w:eastAsia="Times New Roman" w:hAnsi="Times New Roman" w:cs="Times New Roman"/>
+          <w:sz w:val="24"/>
+          <w:szCs w:val="24"/>
+          <w:lang w:eastAsia="en-CA"/>
+        </w:rPr>
+        <w:t>repopulation is to re-establish trade and procurement networks</w:t>
+      </w:r>
+      <w:r>
+        <w:rPr>
+          <w:rFonts w:ascii="Times New Roman" w:eastAsia="Times New Roman" w:hAnsi="Times New Roman" w:cs="Times New Roman"/>
+          <w:sz w:val="24"/>
+          <w:szCs w:val="24"/>
+          <w:lang w:eastAsia="en-CA"/>
+        </w:rPr>
+        <w:t xml:space="preserve">, particularly for exotic trade goods such as polychrome pottery and obsidian. </w:t>
+      </w:r>
+      <w:r>
+        <w:rPr>
+          <w:rFonts w:ascii="Times New Roman" w:eastAsia="Times New Roman" w:hAnsi="Times New Roman" w:cs="Times New Roman"/>
+          <w:sz w:val="24"/>
+          <w:szCs w:val="24"/>
+          <w:lang w:eastAsia="en-CA"/>
+        </w:rPr>
+        <w:t xml:space="preserve">However, another theory suggested for the sudden repopulation of El Salvador following the volcanic eruption </w:t>
+      </w:r>
+      <w:r>
+        <w:rPr>
+          <w:rFonts w:ascii="Times New Roman" w:eastAsia="Times New Roman" w:hAnsi="Times New Roman" w:cs="Times New Roman"/>
+          <w:sz w:val="24"/>
+          <w:szCs w:val="24"/>
+          <w:lang w:eastAsia="en-CA"/>
+        </w:rPr>
+        <w:t xml:space="preserve">is part of a gradual, population-pressure-induced expansion of Maya agriculture. </w:t>
+      </w:r>
+      <w:r>
+        <w:rPr>
+          <w:rFonts w:ascii="Times New Roman" w:eastAsia="Times New Roman" w:hAnsi="Times New Roman" w:cs="Times New Roman"/>
+          <w:sz w:val="24"/>
+          <w:szCs w:val="24"/>
+          <w:lang w:eastAsia="en-CA"/>
+        </w:rPr>
+        <w:t>This summary is relevant to my project because the summary gives a brief description of</w:t>
+      </w:r>
+      <w:r>
+        <w:rPr>
+          <w:rFonts w:ascii="Times New Roman" w:eastAsia="Times New Roman" w:hAnsi="Times New Roman" w:cs="Times New Roman"/>
+          <w:sz w:val="24"/>
+          <w:szCs w:val="24"/>
+          <w:lang w:eastAsia="en-CA"/>
+        </w:rPr>
+        <w:t xml:space="preserve"> several factors which may have contributed to the collapse of the Maya Civilization, most notably</w:t>
+      </w:r>
+      <w:r>
+        <w:rPr>
+          <w:rFonts w:ascii="Times New Roman" w:eastAsia="Times New Roman" w:hAnsi="Times New Roman" w:cs="Times New Roman"/>
+          <w:sz w:val="24"/>
+          <w:szCs w:val="24"/>
+          <w:lang w:eastAsia="en-CA"/>
+        </w:rPr>
+        <w:t xml:space="preserve"> volcanic eruptions, </w:t>
+      </w:r>
+      <w:r>
+        <w:rPr>
+          <w:rFonts w:ascii="Times New Roman" w:eastAsia="Times New Roman" w:hAnsi="Times New Roman" w:cs="Times New Roman"/>
+          <w:sz w:val="24"/>
+          <w:szCs w:val="24"/>
+          <w:lang w:eastAsia="en-CA"/>
+        </w:rPr>
+        <w:t xml:space="preserve">and a boom in population increase. </w:t>
+      </w:r>
+      <w:r>
+        <w:rPr>
+          <w:rFonts w:ascii="Times New Roman" w:hAnsi="Times New Roman" w:cs="Times New Roman"/>
+        </w:rPr>
+        <w:t xml:space="preserve">Because I am focusing on a period in the Maya Civilization history where their population declined sharply and eventually collapsed, the referenced article has many important details for my project. </w:t>
+      </w:r>
+    </w:p>
+    <w:p>
+      <w:pPr>
+        <w:spacing w:after="0" w:line="240" w:lineRule="auto"/>
+        <w:ind w:left="360"/>
+        <w:rPr>
+          <w:rFonts w:ascii="Times New Roman" w:eastAsia="Times New Roman" w:hAnsi="Times New Roman" w:cs="Times New Roman"/>
+          <w:sz w:val="24"/>
+          <w:szCs w:val="24"/>
+          <w:lang w:eastAsia="en-CA"/>
+        </w:rPr>
+      </w:pPr>
+    </w:p>
+    <w:p>
+      <w:pPr>
+        <w:pStyle w:val="ListParagraph"/>
+        <w:spacing w:line="360" w:lineRule="auto"/>
+        <w:rPr>
+          <w:rFonts w:ascii="Times New Roman" w:hAnsi="Times New Roman" w:cs="Times New Roman"/>
+        </w:rPr>
+      </w:pPr>
+    </w:p>
+    <w:p>
+      <w:pPr>
+        <w:pStyle w:val="ListParagraph"/>
+        <w:spacing w:line="360" w:lineRule="auto"/>
         <w:rPr>
           <w:rFonts w:ascii="Times New Roman" w:hAnsi="Times New Roman" w:cs="Times New Roman"/>
         </w:rPr>
@@ -1021,18 +1546,33 @@
         <w:jc w:val="center"/>
         <w:rPr>
           <w:rFonts w:ascii="Times New Roman" w:hAnsi="Times New Roman" w:cs="Times New Roman"/>
-          <w:sz w:val="24"/>
-          <w:szCs w:val="24"/>
-        </w:rPr>
-      </w:pPr>
-      <w:r>
-        <w:rPr>
-          <w:rFonts w:ascii="Times New Roman" w:hAnsi="Times New Roman" w:cs="Times New Roman"/>
           <w:b/>
           <w:bCs/>
           <w:sz w:val="24"/>
           <w:szCs w:val="24"/>
         </w:rPr>
+      </w:pPr>
+    </w:p>
+    <w:p>
+      <w:pPr>
+        <w:spacing w:line="480" w:lineRule="auto"/>
+        <w:ind w:firstLine="720"/>
+        <w:jc w:val="center"/>
+        <w:rPr>
+          <w:rFonts w:ascii="Times New Roman" w:hAnsi="Times New Roman" w:cs="Times New Roman"/>
+          <w:sz w:val="24"/>
+          <w:szCs w:val="24"/>
+        </w:rPr>
+      </w:pPr>
+      <w:r>
+        <w:rPr>
+          <w:rFonts w:ascii="Times New Roman" w:hAnsi="Times New Roman" w:cs="Times New Roman"/>
+          <w:b/>
+          <w:bCs/>
+          <w:sz w:val="24"/>
+          <w:szCs w:val="24"/>
+        </w:rPr>
+        <w:lastRenderedPageBreak/>
         <w:t>References</w:t>
       </w:r>
     </w:p>
@@ -1059,21 +1599,7 @@
         <w:rPr>
           <w:rFonts w:ascii="Times New Roman" w:hAnsi="Times New Roman" w:cs="Times New Roman"/>
         </w:rPr>
-        <w:t xml:space="preserve">Aimers, J., &amp; </w:t>
-      </w:r>
-      <w:proofErr w:type="spellStart"/>
-      <w:r>
-        <w:rPr>
-          <w:rFonts w:ascii="Times New Roman" w:hAnsi="Times New Roman" w:cs="Times New Roman"/>
-        </w:rPr>
-        <w:t>Hodell</w:t>
-      </w:r>
-      <w:proofErr w:type="spellEnd"/>
-      <w:r>
-        <w:rPr>
-          <w:rFonts w:ascii="Times New Roman" w:hAnsi="Times New Roman" w:cs="Times New Roman"/>
-        </w:rPr>
-        <w:t xml:space="preserve">, D. (2011). Drought and the Maya: the collapse of the Maya civilization is often attributed to drought, but is the explanation really as simple as that? On the basis of evidence from their respective fields, an archaeologist and a palaeoclimatologist call for a more nuanced assessment. </w:t>
+        <w:t xml:space="preserve">Aimers, J., &amp; Hodell, D. (2011). Drought and the Maya: the collapse of the Maya civilization is often attributed to drought, but is the explanation really as simple as that? On the basis of evidence from their respective fields, an archaeologist and a palaeoclimatologist call for a more nuanced assessment. </w:t>
       </w:r>
       <w:r>
         <w:rPr>

</xml_diff>

<commit_message>
Added more content to my anthropology Annotated Bibliography on February 01, 2023. Shifted around class notes for comp4475 on Resolution and First Order Logic
</commit_message>
<xml_diff>
--- a/anth2151-ancientpeoplesandplaces/AnnotatedBibliography.docx
+++ b/anth2151-ancientpeoplesandplaces/AnnotatedBibliography.docx
@@ -818,6 +818,114 @@
     </w:p>
     <w:p>
       <w:pPr>
+        <w:pStyle w:val="c-bibliographic-informationcitation"/>
+        <w:ind w:left="360"/>
+      </w:pPr>
+    </w:p>
+    <w:p>
+      <w:pPr>
+        <w:pStyle w:val="c-bibliographic-informationcitation"/>
+        <w:ind w:left="360"/>
+      </w:pPr>
+    </w:p>
+    <w:p>
+      <w:pPr>
+        <w:pStyle w:val="c-bibliographic-informationcitation"/>
+        <w:ind w:left="360"/>
+      </w:pPr>
+    </w:p>
+    <w:p>
+      <w:pPr>
+        <w:pStyle w:val="c-bibliographic-informationcitation"/>
+        <w:ind w:left="360"/>
+      </w:pPr>
+    </w:p>
+    <w:p>
+      <w:pPr>
+        <w:pStyle w:val="c-bibliographic-informationcitation"/>
+        <w:ind w:left="360"/>
+      </w:pPr>
+    </w:p>
+    <w:p>
+      <w:pPr>
+        <w:pStyle w:val="c-bibliographic-informationcitation"/>
+        <w:ind w:left="360"/>
+      </w:pPr>
+    </w:p>
+    <w:p>
+      <w:pPr>
+        <w:pStyle w:val="c-bibliographic-informationcitation"/>
+        <w:ind w:left="360"/>
+      </w:pPr>
+    </w:p>
+    <w:p>
+      <w:pPr>
+        <w:pStyle w:val="c-bibliographic-informationcitation"/>
+        <w:ind w:left="360"/>
+      </w:pPr>
+    </w:p>
+    <w:p>
+      <w:pPr>
+        <w:pStyle w:val="c-bibliographic-informationcitation"/>
+        <w:ind w:left="360"/>
+      </w:pPr>
+    </w:p>
+    <w:p>
+      <w:pPr>
+        <w:pStyle w:val="c-bibliographic-informationcitation"/>
+        <w:ind w:left="360"/>
+      </w:pPr>
+    </w:p>
+    <w:p>
+      <w:pPr>
+        <w:pStyle w:val="c-bibliographic-informationcitation"/>
+        <w:ind w:left="360"/>
+      </w:pPr>
+    </w:p>
+    <w:p>
+      <w:pPr>
+        <w:pStyle w:val="c-bibliographic-informationcitation"/>
+        <w:ind w:left="360"/>
+      </w:pPr>
+    </w:p>
+    <w:p>
+      <w:pPr>
+        <w:pStyle w:val="c-bibliographic-informationcitation"/>
+        <w:ind w:left="360"/>
+      </w:pPr>
+    </w:p>
+    <w:p>
+      <w:pPr>
+        <w:pStyle w:val="c-bibliographic-informationcitation"/>
+        <w:ind w:left="360"/>
+      </w:pPr>
+    </w:p>
+    <w:p>
+      <w:pPr>
+        <w:pStyle w:val="c-bibliographic-informationcitation"/>
+        <w:ind w:left="360"/>
+      </w:pPr>
+    </w:p>
+    <w:p>
+      <w:pPr>
+        <w:pStyle w:val="c-bibliographic-informationcitation"/>
+        <w:ind w:left="360"/>
+      </w:pPr>
+    </w:p>
+    <w:p>
+      <w:pPr>
+        <w:pStyle w:val="c-bibliographic-informationcitation"/>
+        <w:ind w:left="360"/>
+      </w:pPr>
+    </w:p>
+    <w:p>
+      <w:pPr>
+        <w:pStyle w:val="c-bibliographic-informationcitation"/>
+        <w:ind w:left="360"/>
+      </w:pPr>
+    </w:p>
+    <w:p>
+      <w:pPr>
         <w:pStyle w:val="ListParagraph"/>
         <w:numPr>
           <w:ilvl w:val="0"/>
@@ -838,6 +946,7 @@
           <w:szCs w:val="24"/>
           <w:lang w:eastAsia="en-CA"/>
         </w:rPr>
+        <w:lastRenderedPageBreak/>
         <w:t xml:space="preserve">Zeitlin, R. N. (1984). Archeology and volcanism in Central America. </w:t>
       </w:r>
       <w:r>
@@ -910,10 +1019,7 @@
         <w:spacing w:line="360" w:lineRule="auto"/>
         <w:ind w:firstLine="360"/>
         <w:rPr>
-          <w:rFonts w:ascii="Times New Roman" w:eastAsia="Times New Roman" w:hAnsi="Times New Roman" w:cs="Times New Roman"/>
-          <w:sz w:val="24"/>
-          <w:szCs w:val="24"/>
-          <w:lang w:eastAsia="en-CA"/>
+          <w:rFonts w:ascii="Times New Roman" w:hAnsi="Times New Roman" w:cs="Times New Roman"/>
         </w:rPr>
       </w:pPr>
       <w:r>
@@ -1292,360 +1398,1969 @@
           <w:szCs w:val="24"/>
           <w:lang w:eastAsia="en-CA"/>
         </w:rPr>
-        <w:t xml:space="preserve">The </w:t>
-      </w:r>
-      <w:r>
-        <w:rPr>
-          <w:rFonts w:ascii="Times New Roman" w:eastAsia="Times New Roman" w:hAnsi="Times New Roman" w:cs="Times New Roman"/>
-          <w:sz w:val="24"/>
-          <w:szCs w:val="24"/>
-          <w:lang w:eastAsia="en-CA"/>
+        <w:t xml:space="preserve">The suggestion for this sudden </w:t>
+      </w:r>
+      <w:r>
+        <w:rPr>
+          <w:rFonts w:ascii="Times New Roman" w:eastAsia="Times New Roman" w:hAnsi="Times New Roman" w:cs="Times New Roman"/>
+          <w:sz w:val="24"/>
+          <w:szCs w:val="24"/>
+          <w:lang w:eastAsia="en-CA"/>
+        </w:rPr>
+        <w:t>repopulation is to re-establish trade and procurement networks</w:t>
+      </w:r>
+      <w:r>
+        <w:rPr>
+          <w:rFonts w:ascii="Times New Roman" w:eastAsia="Times New Roman" w:hAnsi="Times New Roman" w:cs="Times New Roman"/>
+          <w:sz w:val="24"/>
+          <w:szCs w:val="24"/>
+          <w:lang w:eastAsia="en-CA"/>
+        </w:rPr>
+        <w:t xml:space="preserve">, particularly for exotic trade goods such as polychrome pottery and obsidian. </w:t>
+      </w:r>
+      <w:r>
+        <w:rPr>
+          <w:rFonts w:ascii="Times New Roman" w:eastAsia="Times New Roman" w:hAnsi="Times New Roman" w:cs="Times New Roman"/>
+          <w:sz w:val="24"/>
+          <w:szCs w:val="24"/>
+          <w:lang w:eastAsia="en-CA"/>
+        </w:rPr>
+        <w:t xml:space="preserve">However, another theory suggested for the sudden repopulation of El Salvador following the volcanic eruption </w:t>
+      </w:r>
+      <w:r>
+        <w:rPr>
+          <w:rFonts w:ascii="Times New Roman" w:eastAsia="Times New Roman" w:hAnsi="Times New Roman" w:cs="Times New Roman"/>
+          <w:sz w:val="24"/>
+          <w:szCs w:val="24"/>
+          <w:lang w:eastAsia="en-CA"/>
+        </w:rPr>
+        <w:t xml:space="preserve">is part of a gradual, population-pressure-induced expansion of Maya agriculture. </w:t>
+      </w:r>
+      <w:r>
+        <w:rPr>
+          <w:rFonts w:ascii="Times New Roman" w:eastAsia="Times New Roman" w:hAnsi="Times New Roman" w:cs="Times New Roman"/>
+          <w:sz w:val="24"/>
+          <w:szCs w:val="24"/>
+          <w:lang w:eastAsia="en-CA"/>
+        </w:rPr>
+        <w:t>This summary is relevant to my project because the summary gives a brief description of</w:t>
+      </w:r>
+      <w:r>
+        <w:rPr>
+          <w:rFonts w:ascii="Times New Roman" w:eastAsia="Times New Roman" w:hAnsi="Times New Roman" w:cs="Times New Roman"/>
+          <w:sz w:val="24"/>
+          <w:szCs w:val="24"/>
+          <w:lang w:eastAsia="en-CA"/>
+        </w:rPr>
+        <w:t xml:space="preserve"> several factors which may have contributed to the collapse of the Maya Civilization, most notably</w:t>
+      </w:r>
+      <w:r>
+        <w:rPr>
+          <w:rFonts w:ascii="Times New Roman" w:eastAsia="Times New Roman" w:hAnsi="Times New Roman" w:cs="Times New Roman"/>
+          <w:sz w:val="24"/>
+          <w:szCs w:val="24"/>
+          <w:lang w:eastAsia="en-CA"/>
+        </w:rPr>
+        <w:t xml:space="preserve"> volcanic eruptions, </w:t>
+      </w:r>
+      <w:r>
+        <w:rPr>
+          <w:rFonts w:ascii="Times New Roman" w:eastAsia="Times New Roman" w:hAnsi="Times New Roman" w:cs="Times New Roman"/>
+          <w:sz w:val="24"/>
+          <w:szCs w:val="24"/>
+          <w:lang w:eastAsia="en-CA"/>
+        </w:rPr>
+        <w:t xml:space="preserve">and a boom in population increase. </w:t>
+      </w:r>
+      <w:r>
+        <w:rPr>
+          <w:rFonts w:ascii="Times New Roman" w:hAnsi="Times New Roman" w:cs="Times New Roman"/>
+        </w:rPr>
+        <w:t xml:space="preserve">Because I am focusing on a period in the Maya Civilization history </w:t>
+      </w:r>
+      <w:r>
+        <w:rPr>
+          <w:rFonts w:ascii="Times New Roman" w:hAnsi="Times New Roman" w:cs="Times New Roman"/>
         </w:rPr>
         <w:lastRenderedPageBreak/>
-        <w:t xml:space="preserve">suggestion for this sudden </w:t>
-      </w:r>
-      <w:r>
-        <w:rPr>
-          <w:rFonts w:ascii="Times New Roman" w:eastAsia="Times New Roman" w:hAnsi="Times New Roman" w:cs="Times New Roman"/>
-          <w:sz w:val="24"/>
-          <w:szCs w:val="24"/>
-          <w:lang w:eastAsia="en-CA"/>
-        </w:rPr>
-        <w:t>repopulation is to re-establish trade and procurement networks</w:t>
-      </w:r>
-      <w:r>
-        <w:rPr>
-          <w:rFonts w:ascii="Times New Roman" w:eastAsia="Times New Roman" w:hAnsi="Times New Roman" w:cs="Times New Roman"/>
-          <w:sz w:val="24"/>
-          <w:szCs w:val="24"/>
-          <w:lang w:eastAsia="en-CA"/>
-        </w:rPr>
-        <w:t xml:space="preserve">, particularly for exotic trade goods such as polychrome pottery and obsidian. </w:t>
-      </w:r>
-      <w:r>
-        <w:rPr>
-          <w:rFonts w:ascii="Times New Roman" w:eastAsia="Times New Roman" w:hAnsi="Times New Roman" w:cs="Times New Roman"/>
-          <w:sz w:val="24"/>
-          <w:szCs w:val="24"/>
-          <w:lang w:eastAsia="en-CA"/>
-        </w:rPr>
-        <w:t xml:space="preserve">However, another theory suggested for the sudden repopulation of El Salvador following the volcanic eruption </w:t>
-      </w:r>
-      <w:r>
-        <w:rPr>
-          <w:rFonts w:ascii="Times New Roman" w:eastAsia="Times New Roman" w:hAnsi="Times New Roman" w:cs="Times New Roman"/>
-          <w:sz w:val="24"/>
-          <w:szCs w:val="24"/>
-          <w:lang w:eastAsia="en-CA"/>
-        </w:rPr>
-        <w:t xml:space="preserve">is part of a gradual, population-pressure-induced expansion of Maya agriculture. </w:t>
-      </w:r>
-      <w:r>
-        <w:rPr>
-          <w:rFonts w:ascii="Times New Roman" w:eastAsia="Times New Roman" w:hAnsi="Times New Roman" w:cs="Times New Roman"/>
-          <w:sz w:val="24"/>
-          <w:szCs w:val="24"/>
-          <w:lang w:eastAsia="en-CA"/>
-        </w:rPr>
-        <w:t>This summary is relevant to my project because the summary gives a brief description of</w:t>
-      </w:r>
-      <w:r>
-        <w:rPr>
-          <w:rFonts w:ascii="Times New Roman" w:eastAsia="Times New Roman" w:hAnsi="Times New Roman" w:cs="Times New Roman"/>
-          <w:sz w:val="24"/>
-          <w:szCs w:val="24"/>
-          <w:lang w:eastAsia="en-CA"/>
-        </w:rPr>
-        <w:t xml:space="preserve"> several factors which may have contributed to the collapse of the Maya Civilization, most notably</w:t>
-      </w:r>
-      <w:r>
-        <w:rPr>
-          <w:rFonts w:ascii="Times New Roman" w:eastAsia="Times New Roman" w:hAnsi="Times New Roman" w:cs="Times New Roman"/>
-          <w:sz w:val="24"/>
-          <w:szCs w:val="24"/>
-          <w:lang w:eastAsia="en-CA"/>
-        </w:rPr>
-        <w:t xml:space="preserve"> volcanic eruptions, </w:t>
-      </w:r>
-      <w:r>
-        <w:rPr>
-          <w:rFonts w:ascii="Times New Roman" w:eastAsia="Times New Roman" w:hAnsi="Times New Roman" w:cs="Times New Roman"/>
-          <w:sz w:val="24"/>
-          <w:szCs w:val="24"/>
-          <w:lang w:eastAsia="en-CA"/>
-        </w:rPr>
-        <w:t xml:space="preserve">and a boom in population increase. </w:t>
-      </w:r>
-      <w:r>
-        <w:rPr>
-          <w:rFonts w:ascii="Times New Roman" w:hAnsi="Times New Roman" w:cs="Times New Roman"/>
-        </w:rPr>
-        <w:t xml:space="preserve">Because I am focusing on a period in the Maya Civilization history where their population declined sharply and eventually collapsed, the referenced article has many important details for my project. </w:t>
-      </w:r>
-    </w:p>
-    <w:p>
-      <w:pPr>
-        <w:spacing w:after="0" w:line="240" w:lineRule="auto"/>
-        <w:ind w:left="360"/>
-        <w:rPr>
-          <w:rFonts w:ascii="Times New Roman" w:eastAsia="Times New Roman" w:hAnsi="Times New Roman" w:cs="Times New Roman"/>
-          <w:sz w:val="24"/>
-          <w:szCs w:val="24"/>
-          <w:lang w:eastAsia="en-CA"/>
-        </w:rPr>
-      </w:pPr>
-    </w:p>
-    <w:p>
-      <w:pPr>
-        <w:pStyle w:val="ListParagraph"/>
-        <w:spacing w:line="360" w:lineRule="auto"/>
-        <w:rPr>
-          <w:rFonts w:ascii="Times New Roman" w:hAnsi="Times New Roman" w:cs="Times New Roman"/>
-        </w:rPr>
-      </w:pPr>
-    </w:p>
-    <w:p>
-      <w:pPr>
-        <w:pStyle w:val="ListParagraph"/>
-        <w:spacing w:line="360" w:lineRule="auto"/>
-        <w:rPr>
-          <w:rFonts w:ascii="Times New Roman" w:hAnsi="Times New Roman" w:cs="Times New Roman"/>
-        </w:rPr>
-      </w:pPr>
-    </w:p>
-    <w:p>
-      <w:pPr>
-        <w:spacing w:line="360" w:lineRule="auto"/>
-        <w:ind w:firstLine="720"/>
-        <w:rPr>
-          <w:rFonts w:ascii="Times New Roman" w:hAnsi="Times New Roman" w:cs="Times New Roman"/>
-        </w:rPr>
-      </w:pPr>
-    </w:p>
-    <w:p>
-      <w:pPr>
-        <w:spacing w:line="360" w:lineRule="auto"/>
-        <w:ind w:firstLine="720"/>
-        <w:rPr>
-          <w:rFonts w:ascii="Times New Roman" w:hAnsi="Times New Roman" w:cs="Times New Roman"/>
-        </w:rPr>
-      </w:pPr>
-    </w:p>
-    <w:p>
-      <w:pPr>
-        <w:spacing w:line="360" w:lineRule="auto"/>
-        <w:ind w:firstLine="720"/>
-        <w:rPr>
-          <w:rFonts w:ascii="Times New Roman" w:hAnsi="Times New Roman" w:cs="Times New Roman"/>
-        </w:rPr>
-      </w:pPr>
-    </w:p>
-    <w:p>
-      <w:pPr>
-        <w:spacing w:line="360" w:lineRule="auto"/>
-        <w:ind w:firstLine="720"/>
-        <w:rPr>
-          <w:rFonts w:ascii="Times New Roman" w:hAnsi="Times New Roman" w:cs="Times New Roman"/>
-        </w:rPr>
-      </w:pPr>
-    </w:p>
-    <w:p>
-      <w:pPr>
-        <w:spacing w:line="360" w:lineRule="auto"/>
-        <w:ind w:firstLine="720"/>
-        <w:rPr>
-          <w:rFonts w:ascii="Times New Roman" w:hAnsi="Times New Roman" w:cs="Times New Roman"/>
-        </w:rPr>
-      </w:pPr>
-    </w:p>
-    <w:p>
-      <w:pPr>
-        <w:spacing w:line="360" w:lineRule="auto"/>
-        <w:ind w:firstLine="720"/>
-        <w:rPr>
-          <w:rFonts w:ascii="Times New Roman" w:hAnsi="Times New Roman" w:cs="Times New Roman"/>
-        </w:rPr>
-      </w:pPr>
-    </w:p>
-    <w:p>
-      <w:pPr>
-        <w:spacing w:line="360" w:lineRule="auto"/>
-        <w:ind w:firstLine="720"/>
-        <w:rPr>
-          <w:rFonts w:ascii="Times New Roman" w:hAnsi="Times New Roman" w:cs="Times New Roman"/>
-        </w:rPr>
-      </w:pPr>
-    </w:p>
-    <w:p>
-      <w:pPr>
-        <w:spacing w:line="360" w:lineRule="auto"/>
-        <w:ind w:firstLine="720"/>
-        <w:rPr>
-          <w:rFonts w:ascii="Times New Roman" w:hAnsi="Times New Roman" w:cs="Times New Roman"/>
-        </w:rPr>
-      </w:pPr>
-    </w:p>
-    <w:p>
-      <w:pPr>
-        <w:spacing w:line="360" w:lineRule="auto"/>
-        <w:ind w:firstLine="720"/>
-        <w:rPr>
-          <w:rFonts w:ascii="Times New Roman" w:hAnsi="Times New Roman" w:cs="Times New Roman"/>
-        </w:rPr>
-      </w:pPr>
-    </w:p>
-    <w:p>
-      <w:pPr>
-        <w:spacing w:line="360" w:lineRule="auto"/>
-        <w:ind w:firstLine="720"/>
-        <w:rPr>
-          <w:rFonts w:ascii="Times New Roman" w:hAnsi="Times New Roman" w:cs="Times New Roman"/>
-        </w:rPr>
-      </w:pPr>
-    </w:p>
-    <w:p>
-      <w:pPr>
-        <w:spacing w:line="360" w:lineRule="auto"/>
-        <w:ind w:firstLine="720"/>
-        <w:rPr>
-          <w:rFonts w:ascii="Times New Roman" w:hAnsi="Times New Roman" w:cs="Times New Roman"/>
-        </w:rPr>
-      </w:pPr>
-    </w:p>
-    <w:p>
-      <w:pPr>
-        <w:spacing w:line="360" w:lineRule="auto"/>
-        <w:ind w:firstLine="720"/>
-        <w:rPr>
-          <w:rFonts w:ascii="Times New Roman" w:hAnsi="Times New Roman" w:cs="Times New Roman"/>
-        </w:rPr>
-      </w:pPr>
-    </w:p>
-    <w:p>
-      <w:pPr>
-        <w:spacing w:line="360" w:lineRule="auto"/>
-        <w:ind w:firstLine="720"/>
-        <w:rPr>
-          <w:rFonts w:ascii="Times New Roman" w:hAnsi="Times New Roman" w:cs="Times New Roman"/>
-        </w:rPr>
-      </w:pPr>
-    </w:p>
-    <w:p>
-      <w:pPr>
-        <w:spacing w:line="360" w:lineRule="auto"/>
-        <w:ind w:firstLine="720"/>
-        <w:rPr>
-          <w:rFonts w:ascii="Times New Roman" w:hAnsi="Times New Roman" w:cs="Times New Roman"/>
-        </w:rPr>
-      </w:pPr>
-    </w:p>
-    <w:p>
-      <w:pPr>
-        <w:spacing w:line="480" w:lineRule="auto"/>
-        <w:ind w:firstLine="720"/>
-        <w:jc w:val="center"/>
-        <w:rPr>
-          <w:rFonts w:ascii="Times New Roman" w:hAnsi="Times New Roman" w:cs="Times New Roman"/>
-          <w:b/>
-          <w:bCs/>
-          <w:sz w:val="24"/>
-          <w:szCs w:val="24"/>
-        </w:rPr>
-      </w:pPr>
-    </w:p>
-    <w:p>
-      <w:pPr>
-        <w:spacing w:line="480" w:lineRule="auto"/>
-        <w:ind w:firstLine="720"/>
-        <w:jc w:val="center"/>
-        <w:rPr>
-          <w:rFonts w:ascii="Times New Roman" w:hAnsi="Times New Roman" w:cs="Times New Roman"/>
-          <w:sz w:val="24"/>
-          <w:szCs w:val="24"/>
-        </w:rPr>
-      </w:pPr>
-      <w:r>
-        <w:rPr>
-          <w:rFonts w:ascii="Times New Roman" w:hAnsi="Times New Roman" w:cs="Times New Roman"/>
-          <w:b/>
-          <w:bCs/>
-          <w:sz w:val="24"/>
-          <w:szCs w:val="24"/>
-        </w:rPr>
-        <w:lastRenderedPageBreak/>
-        <w:t>References</w:t>
-      </w:r>
+        <w:t xml:space="preserve">where their population declined sharply and eventually collapsed, the referenced article has many important details for my project. </w:t>
+      </w:r>
+    </w:p>
+    <w:p>
+      <w:pPr>
+        <w:spacing w:line="360" w:lineRule="auto"/>
+        <w:ind w:firstLine="360"/>
+        <w:rPr>
+          <w:rFonts w:ascii="Times New Roman" w:hAnsi="Times New Roman" w:cs="Times New Roman"/>
+        </w:rPr>
+      </w:pPr>
+    </w:p>
+    <w:p>
+      <w:pPr>
+        <w:spacing w:line="360" w:lineRule="auto"/>
+        <w:ind w:firstLine="360"/>
+        <w:rPr>
+          <w:rFonts w:ascii="Times New Roman" w:hAnsi="Times New Roman" w:cs="Times New Roman"/>
+        </w:rPr>
+      </w:pPr>
+    </w:p>
+    <w:p>
+      <w:pPr>
+        <w:spacing w:line="360" w:lineRule="auto"/>
+        <w:ind w:firstLine="360"/>
+        <w:rPr>
+          <w:rFonts w:ascii="Times New Roman" w:hAnsi="Times New Roman" w:cs="Times New Roman"/>
+        </w:rPr>
+      </w:pPr>
+    </w:p>
+    <w:p>
+      <w:pPr>
+        <w:spacing w:line="360" w:lineRule="auto"/>
+        <w:ind w:firstLine="360"/>
+        <w:rPr>
+          <w:rFonts w:ascii="Times New Roman" w:hAnsi="Times New Roman" w:cs="Times New Roman"/>
+        </w:rPr>
+      </w:pPr>
+    </w:p>
+    <w:p>
+      <w:pPr>
+        <w:spacing w:line="360" w:lineRule="auto"/>
+        <w:ind w:firstLine="360"/>
+        <w:rPr>
+          <w:rFonts w:ascii="Times New Roman" w:hAnsi="Times New Roman" w:cs="Times New Roman"/>
+        </w:rPr>
+      </w:pPr>
+    </w:p>
+    <w:p>
+      <w:pPr>
+        <w:spacing w:line="360" w:lineRule="auto"/>
+        <w:ind w:firstLine="360"/>
+        <w:rPr>
+          <w:rFonts w:ascii="Times New Roman" w:hAnsi="Times New Roman" w:cs="Times New Roman"/>
+        </w:rPr>
+      </w:pPr>
+    </w:p>
+    <w:p>
+      <w:pPr>
+        <w:spacing w:line="360" w:lineRule="auto"/>
+        <w:ind w:firstLine="360"/>
+        <w:rPr>
+          <w:rFonts w:ascii="Times New Roman" w:hAnsi="Times New Roman" w:cs="Times New Roman"/>
+        </w:rPr>
+      </w:pPr>
+    </w:p>
+    <w:p>
+      <w:pPr>
+        <w:spacing w:line="360" w:lineRule="auto"/>
+        <w:ind w:firstLine="360"/>
+        <w:rPr>
+          <w:rFonts w:ascii="Times New Roman" w:hAnsi="Times New Roman" w:cs="Times New Roman"/>
+        </w:rPr>
+      </w:pPr>
+    </w:p>
+    <w:p>
+      <w:pPr>
+        <w:spacing w:line="360" w:lineRule="auto"/>
+        <w:ind w:firstLine="360"/>
+        <w:rPr>
+          <w:rFonts w:ascii="Times New Roman" w:hAnsi="Times New Roman" w:cs="Times New Roman"/>
+        </w:rPr>
+      </w:pPr>
+    </w:p>
+    <w:p>
+      <w:pPr>
+        <w:spacing w:line="360" w:lineRule="auto"/>
+        <w:ind w:firstLine="360"/>
+        <w:rPr>
+          <w:rFonts w:ascii="Times New Roman" w:hAnsi="Times New Roman" w:cs="Times New Roman"/>
+        </w:rPr>
+      </w:pPr>
+    </w:p>
+    <w:p>
+      <w:pPr>
+        <w:spacing w:line="360" w:lineRule="auto"/>
+        <w:ind w:firstLine="360"/>
+        <w:rPr>
+          <w:rFonts w:ascii="Times New Roman" w:hAnsi="Times New Roman" w:cs="Times New Roman"/>
+        </w:rPr>
+      </w:pPr>
+    </w:p>
+    <w:p>
+      <w:pPr>
+        <w:spacing w:line="360" w:lineRule="auto"/>
+        <w:ind w:firstLine="360"/>
+        <w:rPr>
+          <w:rFonts w:ascii="Times New Roman" w:hAnsi="Times New Roman" w:cs="Times New Roman"/>
+        </w:rPr>
+      </w:pPr>
+    </w:p>
+    <w:p>
+      <w:pPr>
+        <w:spacing w:line="360" w:lineRule="auto"/>
+        <w:ind w:firstLine="360"/>
+        <w:rPr>
+          <w:rFonts w:ascii="Times New Roman" w:hAnsi="Times New Roman" w:cs="Times New Roman"/>
+        </w:rPr>
+      </w:pPr>
+    </w:p>
+    <w:p>
+      <w:pPr>
+        <w:spacing w:line="360" w:lineRule="auto"/>
+        <w:ind w:firstLine="360"/>
+        <w:rPr>
+          <w:rFonts w:ascii="Times New Roman" w:hAnsi="Times New Roman" w:cs="Times New Roman"/>
+        </w:rPr>
+      </w:pPr>
+    </w:p>
+    <w:p>
+      <w:pPr>
+        <w:spacing w:line="360" w:lineRule="auto"/>
+        <w:ind w:firstLine="360"/>
+        <w:rPr>
+          <w:rFonts w:ascii="Times New Roman" w:hAnsi="Times New Roman" w:cs="Times New Roman"/>
+        </w:rPr>
+      </w:pPr>
+    </w:p>
+    <w:p>
+      <w:pPr>
+        <w:spacing w:line="360" w:lineRule="auto"/>
+        <w:ind w:firstLine="360"/>
+        <w:rPr>
+          <w:rFonts w:ascii="Times New Roman" w:hAnsi="Times New Roman" w:cs="Times New Roman"/>
+        </w:rPr>
+      </w:pPr>
+    </w:p>
+    <w:p>
+      <w:pPr>
+        <w:spacing w:line="360" w:lineRule="auto"/>
+        <w:ind w:firstLine="360"/>
+        <w:rPr>
+          <w:rFonts w:ascii="Times New Roman" w:hAnsi="Times New Roman" w:cs="Times New Roman"/>
+        </w:rPr>
+      </w:pPr>
+    </w:p>
+    <w:p>
+      <w:pPr>
+        <w:spacing w:line="360" w:lineRule="auto"/>
+        <w:ind w:firstLine="360"/>
+        <w:rPr>
+          <w:rFonts w:ascii="Times New Roman" w:hAnsi="Times New Roman" w:cs="Times New Roman"/>
+        </w:rPr>
+      </w:pPr>
+    </w:p>
+    <w:p>
+      <w:pPr>
+        <w:spacing w:line="360" w:lineRule="auto"/>
+        <w:ind w:firstLine="360"/>
+        <w:rPr>
+          <w:rFonts w:ascii="Times New Roman" w:hAnsi="Times New Roman" w:cs="Times New Roman"/>
+        </w:rPr>
+      </w:pPr>
+    </w:p>
+    <w:p>
+      <w:pPr>
+        <w:spacing w:line="360" w:lineRule="auto"/>
+        <w:ind w:firstLine="360"/>
+        <w:rPr>
+          <w:rFonts w:ascii="Times New Roman" w:hAnsi="Times New Roman" w:cs="Times New Roman"/>
+        </w:rPr>
+      </w:pPr>
+    </w:p>
+    <w:p>
+      <w:pPr>
+        <w:spacing w:line="360" w:lineRule="auto"/>
+        <w:ind w:firstLine="360"/>
+        <w:rPr>
+          <w:rFonts w:ascii="Times New Roman" w:hAnsi="Times New Roman" w:cs="Times New Roman"/>
+        </w:rPr>
+      </w:pPr>
+    </w:p>
+    <w:p>
+      <w:pPr>
+        <w:spacing w:line="360" w:lineRule="auto"/>
+        <w:ind w:firstLine="360"/>
+        <w:rPr>
+          <w:rFonts w:ascii="Times New Roman" w:eastAsia="Times New Roman" w:hAnsi="Times New Roman" w:cs="Times New Roman"/>
+          <w:sz w:val="24"/>
+          <w:szCs w:val="24"/>
+          <w:lang w:eastAsia="en-CA"/>
+        </w:rPr>
+      </w:pPr>
     </w:p>
     <w:p>
       <w:pPr>
         <w:pStyle w:val="ListParagraph"/>
         <w:numPr>
           <w:ilvl w:val="0"/>
-          <w:numId w:val="2"/>
+          <w:numId w:val="1"/>
         </w:numPr>
-        <w:spacing w:line="360" w:lineRule="auto"/>
-        <w:rPr>
-          <w:rStyle w:val="docurl"/>
-          <w:rFonts w:ascii="Times New Roman" w:hAnsi="Times New Roman" w:cs="Times New Roman"/>
-        </w:rPr>
-      </w:pPr>
-      <w:r>
-        <w:rPr>
-          <w:rFonts w:ascii="Times New Roman" w:hAnsi="Times New Roman" w:cs="Times New Roman"/>
-        </w:rPr>
-        <w:t xml:space="preserve">Drought and the Maya: </w:t>
-      </w:r>
-      <w:r>
-        <w:rPr>
-          <w:rFonts w:ascii="Times New Roman" w:hAnsi="Times New Roman" w:cs="Times New Roman"/>
-        </w:rPr>
-        <w:t xml:space="preserve">Aimers, J., &amp; Hodell, D. (2011). Drought and the Maya: the collapse of the Maya civilization is often attributed to drought, but is the explanation really as simple as that? On the basis of evidence from their respective fields, an archaeologist and a palaeoclimatologist call for a more nuanced assessment. </w:t>
-      </w:r>
-      <w:r>
-        <w:rPr>
-          <w:rFonts w:ascii="Times New Roman" w:hAnsi="Times New Roman" w:cs="Times New Roman"/>
+        <w:spacing w:after="0" w:line="240" w:lineRule="auto"/>
+        <w:rPr>
+          <w:rFonts w:ascii="Times New Roman" w:eastAsia="Times New Roman" w:hAnsi="Times New Roman" w:cs="Times New Roman"/>
+          <w:sz w:val="24"/>
+          <w:szCs w:val="24"/>
+          <w:lang w:eastAsia="en-CA"/>
+        </w:rPr>
+      </w:pPr>
+      <w:r>
+        <w:rPr>
+          <w:rFonts w:ascii="Times New Roman" w:eastAsia="Times New Roman" w:hAnsi="Times New Roman" w:cs="Times New Roman"/>
+          <w:sz w:val="24"/>
+          <w:szCs w:val="24"/>
+          <w:lang w:eastAsia="en-CA"/>
+        </w:rPr>
+        <w:lastRenderedPageBreak/>
+        <w:t xml:space="preserve">Freidel, D. (2006). The Maya. </w:t>
+      </w:r>
+      <w:r>
+        <w:rPr>
+          <w:rFonts w:ascii="Times New Roman" w:eastAsia="Times New Roman" w:hAnsi="Times New Roman" w:cs="Times New Roman"/>
           <w:i/>
           <w:iCs/>
-        </w:rPr>
-        <w:t>Nature</w:t>
-      </w:r>
-      <w:r>
-        <w:rPr>
-          <w:rFonts w:ascii="Times New Roman" w:hAnsi="Times New Roman" w:cs="Times New Roman"/>
+          <w:sz w:val="24"/>
+          <w:szCs w:val="24"/>
+          <w:lang w:eastAsia="en-CA"/>
+        </w:rPr>
+        <w:t>Journal of the Royal Anthropological Institute</w:t>
+      </w:r>
+      <w:r>
+        <w:rPr>
+          <w:rFonts w:ascii="Times New Roman" w:eastAsia="Times New Roman" w:hAnsi="Times New Roman" w:cs="Times New Roman"/>
+          <w:sz w:val="24"/>
+          <w:szCs w:val="24"/>
+          <w:lang w:eastAsia="en-CA"/>
         </w:rPr>
         <w:t xml:space="preserve">, </w:t>
       </w:r>
       <w:r>
         <w:rPr>
-          <w:rFonts w:ascii="Times New Roman" w:hAnsi="Times New Roman" w:cs="Times New Roman"/>
+          <w:rFonts w:ascii="Times New Roman" w:eastAsia="Times New Roman" w:hAnsi="Times New Roman" w:cs="Times New Roman"/>
           <w:i/>
           <w:iCs/>
-        </w:rPr>
-        <w:t>479</w:t>
-      </w:r>
-      <w:r>
-        <w:rPr>
-          <w:rFonts w:ascii="Times New Roman" w:hAnsi="Times New Roman" w:cs="Times New Roman"/>
-        </w:rPr>
-        <w:t xml:space="preserve">(7371), 44+. </w:t>
+          <w:sz w:val="24"/>
+          <w:szCs w:val="24"/>
+          <w:lang w:eastAsia="en-CA"/>
+        </w:rPr>
+        <w:t>12</w:t>
+      </w:r>
+      <w:r>
+        <w:rPr>
+          <w:rFonts w:ascii="Times New Roman" w:eastAsia="Times New Roman" w:hAnsi="Times New Roman" w:cs="Times New Roman"/>
+          <w:sz w:val="24"/>
+          <w:szCs w:val="24"/>
+          <w:lang w:eastAsia="en-CA"/>
+        </w:rPr>
+        <w:t xml:space="preserve">(3), 676+. </w:t>
       </w:r>
       <w:hyperlink r:id="rId10" w:history="1">
         <w:r>
           <w:rPr>
             <w:rStyle w:val="Hyperlink"/>
-            <w:rFonts w:ascii="Times New Roman" w:hAnsi="Times New Roman" w:cs="Times New Roman"/>
+            <w:rFonts w:ascii="Times New Roman" w:eastAsia="Times New Roman" w:hAnsi="Times New Roman" w:cs="Times New Roman"/>
+            <w:sz w:val="24"/>
+            <w:szCs w:val="24"/>
+            <w:lang w:eastAsia="en-CA"/>
           </w:rPr>
-          <w:t>https://link-gale-com.ezproxy.lakeheadu.ca/apps/doc/A272364688/AONE?u=ocul_lakehead&amp;sid=bookmark-AONE&amp;xid=c88698b6</w:t>
+          <w:t>https://link-gale-com.ezproxy.lakeheadu.ca/apps/doc/A152571890/AONE?u=ocul_lakehead&amp;sid=bookmark-AONE&amp;xid=d4be109d</w:t>
         </w:r>
       </w:hyperlink>
     </w:p>
     <w:p>
       <w:pPr>
-        <w:spacing w:line="360" w:lineRule="auto"/>
-        <w:rPr>
-          <w:rFonts w:ascii="Times New Roman" w:hAnsi="Times New Roman" w:cs="Times New Roman"/>
-        </w:rPr>
-      </w:pPr>
+        <w:spacing w:after="0" w:line="240" w:lineRule="auto"/>
+        <w:ind w:left="360"/>
+        <w:rPr>
+          <w:rFonts w:ascii="Times New Roman" w:eastAsia="Times New Roman" w:hAnsi="Times New Roman" w:cs="Times New Roman"/>
+          <w:sz w:val="24"/>
+          <w:szCs w:val="24"/>
+          <w:lang w:eastAsia="en-CA"/>
+        </w:rPr>
+      </w:pPr>
+    </w:p>
+    <w:p>
+      <w:pPr>
+        <w:spacing w:after="0" w:line="360" w:lineRule="auto"/>
+        <w:ind w:left="357"/>
+        <w:rPr>
+          <w:rFonts w:ascii="Times New Roman" w:eastAsia="Times New Roman" w:hAnsi="Times New Roman" w:cs="Times New Roman"/>
+          <w:sz w:val="24"/>
+          <w:szCs w:val="24"/>
+          <w:lang w:eastAsia="en-CA"/>
+        </w:rPr>
+      </w:pPr>
+      <w:r>
+        <w:rPr>
+          <w:rFonts w:ascii="Times New Roman" w:eastAsia="Times New Roman" w:hAnsi="Times New Roman" w:cs="Times New Roman"/>
+          <w:sz w:val="24"/>
+          <w:szCs w:val="24"/>
+          <w:lang w:eastAsia="en-CA"/>
+        </w:rPr>
+        <w:t>Recent lake core analyses in the lowlands of Venezuala, combined with sediment analysis from various coasts,</w:t>
+      </w:r>
+      <w:r>
+        <w:rPr>
+          <w:rFonts w:ascii="Times New Roman" w:eastAsia="Times New Roman" w:hAnsi="Times New Roman" w:cs="Times New Roman"/>
+          <w:sz w:val="24"/>
+          <w:szCs w:val="24"/>
+          <w:lang w:eastAsia="en-CA"/>
+        </w:rPr>
+        <w:t xml:space="preserve"> </w:t>
+      </w:r>
+      <w:r>
+        <w:rPr>
+          <w:rFonts w:ascii="Times New Roman" w:eastAsia="Times New Roman" w:hAnsi="Times New Roman" w:cs="Times New Roman"/>
+          <w:sz w:val="24"/>
+          <w:szCs w:val="24"/>
+          <w:lang w:eastAsia="en-CA"/>
+        </w:rPr>
+        <w:t>unearth important information regarding droughts which occurred in the first millennium A.D., particularly in the latter-half.</w:t>
+      </w:r>
+      <w:r>
+        <w:rPr>
+          <w:rFonts w:ascii="Times New Roman" w:eastAsia="Times New Roman" w:hAnsi="Times New Roman" w:cs="Times New Roman"/>
+          <w:sz w:val="24"/>
+          <w:szCs w:val="24"/>
+          <w:lang w:eastAsia="en-CA"/>
+        </w:rPr>
+        <w:t xml:space="preserve"> Drought or other extreme drying events</w:t>
+      </w:r>
+      <w:r>
+        <w:rPr>
+          <w:rFonts w:ascii="Times New Roman" w:eastAsia="Times New Roman" w:hAnsi="Times New Roman" w:cs="Times New Roman"/>
+          <w:sz w:val="24"/>
+          <w:szCs w:val="24"/>
+          <w:lang w:eastAsia="en-CA"/>
+        </w:rPr>
+        <w:t xml:space="preserve"> impacted some significant events in Maya history</w:t>
+      </w:r>
+      <w:r>
+        <w:rPr>
+          <w:rFonts w:ascii="Times New Roman" w:eastAsia="Times New Roman" w:hAnsi="Times New Roman" w:cs="Times New Roman"/>
+          <w:sz w:val="24"/>
+          <w:szCs w:val="24"/>
+          <w:lang w:eastAsia="en-CA"/>
+        </w:rPr>
+        <w:t xml:space="preserve">, most notably the </w:t>
+      </w:r>
+      <w:r>
+        <w:rPr>
+          <w:rFonts w:ascii="Times New Roman" w:eastAsia="Times New Roman" w:hAnsi="Times New Roman" w:cs="Times New Roman"/>
+          <w:sz w:val="24"/>
+          <w:szCs w:val="24"/>
+          <w:lang w:eastAsia="en-CA"/>
+        </w:rPr>
+        <w:t xml:space="preserve">collapse of the great city of El Mirador, </w:t>
+      </w:r>
+      <w:r>
+        <w:rPr>
+          <w:rFonts w:ascii="Times New Roman" w:eastAsia="Times New Roman" w:hAnsi="Times New Roman" w:cs="Times New Roman"/>
+          <w:sz w:val="24"/>
+          <w:szCs w:val="24"/>
+          <w:lang w:eastAsia="en-CA"/>
+        </w:rPr>
+        <w:t>the cease of elite activity in the mid-Classic ‘hiatus’, and the collapse of the Central Area</w:t>
+      </w:r>
+      <w:r>
+        <w:rPr>
+          <w:rFonts w:ascii="Times New Roman" w:eastAsia="Times New Roman" w:hAnsi="Times New Roman" w:cs="Times New Roman"/>
+          <w:sz w:val="24"/>
+          <w:szCs w:val="24"/>
+          <w:lang w:eastAsia="en-CA"/>
+        </w:rPr>
+        <w:t xml:space="preserve"> of modern-day Mesoamerica (</w:t>
+      </w:r>
+      <w:r>
+        <w:rPr>
+          <w:rFonts w:ascii="Times New Roman" w:eastAsia="Times New Roman" w:hAnsi="Times New Roman" w:cs="Times New Roman"/>
+          <w:sz w:val="24"/>
+          <w:szCs w:val="24"/>
+          <w:lang w:eastAsia="en-CA"/>
+        </w:rPr>
+        <w:t>Yucatan Peni</w:t>
+      </w:r>
+      <w:r>
+        <w:rPr>
+          <w:rFonts w:ascii="Times New Roman" w:eastAsia="Times New Roman" w:hAnsi="Times New Roman" w:cs="Times New Roman"/>
+          <w:sz w:val="24"/>
+          <w:szCs w:val="24"/>
+          <w:lang w:eastAsia="en-CA"/>
+        </w:rPr>
+        <w:t>nsula)</w:t>
+      </w:r>
+      <w:r>
+        <w:rPr>
+          <w:rFonts w:ascii="Times New Roman" w:eastAsia="Times New Roman" w:hAnsi="Times New Roman" w:cs="Times New Roman"/>
+          <w:sz w:val="24"/>
+          <w:szCs w:val="24"/>
+          <w:lang w:eastAsia="en-CA"/>
+        </w:rPr>
+        <w:t xml:space="preserve"> around 900 A.D. </w:t>
+      </w:r>
+      <w:r>
+        <w:rPr>
+          <w:rFonts w:ascii="Times New Roman" w:eastAsia="Times New Roman" w:hAnsi="Times New Roman" w:cs="Times New Roman"/>
+          <w:sz w:val="24"/>
+          <w:szCs w:val="24"/>
+          <w:lang w:eastAsia="en-CA"/>
+        </w:rPr>
+        <w:t xml:space="preserve">Because of the ongoing droughts in the latter-half of the first millennium A.D., </w:t>
+      </w:r>
+      <w:r>
+        <w:rPr>
+          <w:rFonts w:ascii="Times New Roman" w:eastAsia="Times New Roman" w:hAnsi="Times New Roman" w:cs="Times New Roman"/>
+          <w:sz w:val="24"/>
+          <w:szCs w:val="24"/>
+          <w:lang w:eastAsia="en-CA"/>
+        </w:rPr>
+        <w:t xml:space="preserve">the Mayan culture was forced to undergo rapid cultural adaptations, </w:t>
+      </w:r>
+      <w:r>
+        <w:rPr>
+          <w:rFonts w:ascii="Times New Roman" w:eastAsia="Times New Roman" w:hAnsi="Times New Roman" w:cs="Times New Roman"/>
+          <w:sz w:val="24"/>
+          <w:szCs w:val="24"/>
+          <w:lang w:eastAsia="en-CA"/>
+        </w:rPr>
+        <w:t xml:space="preserve">crippling the Maya economy and culture. </w:t>
+      </w:r>
+      <w:r>
+        <w:rPr>
+          <w:rFonts w:ascii="Times New Roman" w:eastAsia="Times New Roman" w:hAnsi="Times New Roman" w:cs="Times New Roman"/>
+          <w:sz w:val="24"/>
+          <w:szCs w:val="24"/>
+          <w:lang w:eastAsia="en-CA"/>
+        </w:rPr>
+        <w:t xml:space="preserve">Particularly, Maize, </w:t>
+      </w:r>
+      <w:r>
+        <w:rPr>
+          <w:rFonts w:ascii="Times New Roman" w:eastAsia="Times New Roman" w:hAnsi="Times New Roman" w:cs="Times New Roman"/>
+          <w:sz w:val="24"/>
+          <w:szCs w:val="24"/>
+          <w:lang w:eastAsia="en-CA"/>
+        </w:rPr>
+        <w:t>being as much as 80% of the Mayans diet, was unfortunately very sensitive to drought, and Maize crops died in large scale as a result</w:t>
+      </w:r>
+      <w:r>
+        <w:rPr>
+          <w:rFonts w:ascii="Times New Roman" w:eastAsia="Times New Roman" w:hAnsi="Times New Roman" w:cs="Times New Roman"/>
+          <w:sz w:val="24"/>
+          <w:szCs w:val="24"/>
+          <w:lang w:eastAsia="en-CA"/>
+        </w:rPr>
+        <w:t xml:space="preserve">, creating an agricultural crisis. </w:t>
+      </w:r>
+      <w:r>
+        <w:rPr>
+          <w:rFonts w:ascii="Times New Roman" w:eastAsia="Times New Roman" w:hAnsi="Times New Roman" w:cs="Times New Roman"/>
+          <w:sz w:val="24"/>
+          <w:szCs w:val="24"/>
+          <w:lang w:eastAsia="en-CA"/>
+        </w:rPr>
+        <w:t>The Maya lived i</w:t>
+      </w:r>
+      <w:r>
+        <w:rPr>
+          <w:rFonts w:ascii="Times New Roman" w:eastAsia="Times New Roman" w:hAnsi="Times New Roman" w:cs="Times New Roman"/>
+          <w:sz w:val="24"/>
+          <w:szCs w:val="24"/>
+          <w:lang w:eastAsia="en-CA"/>
+        </w:rPr>
+        <w:t>n Mesoamerica geographically near other civilizations, in which they traded, allied, and warred with their neighbors’</w:t>
+      </w:r>
+      <w:r>
+        <w:rPr>
+          <w:rFonts w:ascii="Times New Roman" w:eastAsia="Times New Roman" w:hAnsi="Times New Roman" w:cs="Times New Roman"/>
+          <w:sz w:val="24"/>
+          <w:szCs w:val="24"/>
+          <w:lang w:eastAsia="en-CA"/>
+        </w:rPr>
+        <w:t xml:space="preserve"> from the time of the first settled farming communities in the Preclassic period. </w:t>
+      </w:r>
+      <w:r>
+        <w:rPr>
+          <w:rFonts w:ascii="Times New Roman" w:eastAsia="Times New Roman" w:hAnsi="Times New Roman" w:cs="Times New Roman"/>
+          <w:sz w:val="24"/>
+          <w:szCs w:val="24"/>
+          <w:lang w:eastAsia="en-CA"/>
+        </w:rPr>
+        <w:t xml:space="preserve">In lowlands adjacent to the Maya lowlands, a civilization known as the Olmec used religion to shape political institutions and others in the Preclassic Maya. </w:t>
+      </w:r>
+      <w:r>
+        <w:rPr>
+          <w:rFonts w:ascii="Times New Roman" w:eastAsia="Times New Roman" w:hAnsi="Times New Roman" w:cs="Times New Roman"/>
+          <w:sz w:val="24"/>
+          <w:szCs w:val="24"/>
+          <w:lang w:eastAsia="en-CA"/>
+        </w:rPr>
+        <w:t xml:space="preserve">In addition to climate change causing widespread drought </w:t>
+      </w:r>
+      <w:r>
+        <w:rPr>
+          <w:rFonts w:ascii="Times New Roman" w:eastAsia="Times New Roman" w:hAnsi="Times New Roman" w:cs="Times New Roman"/>
+          <w:sz w:val="24"/>
+          <w:szCs w:val="24"/>
+          <w:lang w:eastAsia="en-CA"/>
+        </w:rPr>
+        <w:t>and agricultural crisis</w:t>
+      </w:r>
+      <w:r>
+        <w:rPr>
+          <w:rFonts w:ascii="Times New Roman" w:eastAsia="Times New Roman" w:hAnsi="Times New Roman" w:cs="Times New Roman"/>
+          <w:sz w:val="24"/>
+          <w:szCs w:val="24"/>
+          <w:lang w:eastAsia="en-CA"/>
+        </w:rPr>
+        <w:t xml:space="preserve">’ </w:t>
+      </w:r>
+      <w:r>
+        <w:rPr>
+          <w:rFonts w:ascii="Times New Roman" w:eastAsia="Times New Roman" w:hAnsi="Times New Roman" w:cs="Times New Roman"/>
+          <w:sz w:val="24"/>
+          <w:szCs w:val="24"/>
+          <w:lang w:eastAsia="en-CA"/>
+        </w:rPr>
+        <w:t xml:space="preserve">in Mesoamerica, </w:t>
+      </w:r>
+      <w:r>
+        <w:rPr>
+          <w:rFonts w:ascii="Times New Roman" w:eastAsia="Times New Roman" w:hAnsi="Times New Roman" w:cs="Times New Roman"/>
+          <w:sz w:val="24"/>
+          <w:szCs w:val="24"/>
+          <w:lang w:eastAsia="en-CA"/>
+        </w:rPr>
+        <w:t xml:space="preserve">geographical changes could have caused the breakdown of </w:t>
+      </w:r>
+      <w:r>
+        <w:rPr>
+          <w:rFonts w:ascii="Times New Roman" w:eastAsia="Times New Roman" w:hAnsi="Times New Roman" w:cs="Times New Roman"/>
+          <w:sz w:val="24"/>
+          <w:szCs w:val="24"/>
+          <w:lang w:eastAsia="en-CA"/>
+        </w:rPr>
+        <w:t xml:space="preserve">supply routes and alliances, further placing strain on the Mayans resource base. </w:t>
+      </w:r>
+      <w:r>
+        <w:rPr>
+          <w:rFonts w:ascii="Times New Roman" w:eastAsia="Times New Roman" w:hAnsi="Times New Roman" w:cs="Times New Roman"/>
+          <w:sz w:val="24"/>
+          <w:szCs w:val="24"/>
+          <w:lang w:eastAsia="en-CA"/>
+        </w:rPr>
+        <w:t xml:space="preserve">Saying all this, the ninth-century collapse in central Mesoamerica has three major factors: </w:t>
+      </w:r>
+      <w:r>
+        <w:rPr>
+          <w:rFonts w:ascii="Times New Roman" w:eastAsia="Times New Roman" w:hAnsi="Times New Roman" w:cs="Times New Roman"/>
+          <w:sz w:val="24"/>
+          <w:szCs w:val="24"/>
+          <w:lang w:eastAsia="en-CA"/>
+        </w:rPr>
+        <w:t xml:space="preserve">dense populations stressing the </w:t>
+      </w:r>
+      <w:r>
+        <w:rPr>
+          <w:rFonts w:ascii="Times New Roman" w:eastAsia="Times New Roman" w:hAnsi="Times New Roman" w:cs="Times New Roman"/>
+          <w:sz w:val="24"/>
+          <w:szCs w:val="24"/>
+          <w:lang w:eastAsia="en-CA"/>
+        </w:rPr>
+        <w:t>weakening</w:t>
+      </w:r>
+      <w:r>
+        <w:rPr>
+          <w:rFonts w:ascii="Times New Roman" w:eastAsia="Times New Roman" w:hAnsi="Times New Roman" w:cs="Times New Roman"/>
+          <w:sz w:val="24"/>
+          <w:szCs w:val="24"/>
+          <w:lang w:eastAsia="en-CA"/>
+        </w:rPr>
+        <w:t xml:space="preserve"> environment, </w:t>
+      </w:r>
+      <w:r>
+        <w:rPr>
+          <w:rFonts w:ascii="Times New Roman" w:eastAsia="Times New Roman" w:hAnsi="Times New Roman" w:cs="Times New Roman"/>
+          <w:sz w:val="24"/>
+          <w:szCs w:val="24"/>
+          <w:lang w:eastAsia="en-CA"/>
+        </w:rPr>
+        <w:t xml:space="preserve">severe episodes of drought, and constant warfare further straining the Maya resources. </w:t>
+      </w:r>
+      <w:r>
+        <w:rPr>
+          <w:rFonts w:ascii="Times New Roman" w:eastAsia="Times New Roman" w:hAnsi="Times New Roman" w:cs="Times New Roman"/>
+          <w:sz w:val="24"/>
+          <w:szCs w:val="24"/>
+          <w:lang w:eastAsia="en-CA"/>
+        </w:rPr>
+        <w:t xml:space="preserve">Interestingly, </w:t>
+      </w:r>
+      <w:r>
+        <w:rPr>
+          <w:rFonts w:ascii="Times New Roman" w:eastAsia="Times New Roman" w:hAnsi="Times New Roman" w:cs="Times New Roman"/>
+          <w:sz w:val="24"/>
+          <w:szCs w:val="24"/>
+          <w:lang w:eastAsia="en-CA"/>
+        </w:rPr>
+        <w:t xml:space="preserve">more so than any other factor, </w:t>
+      </w:r>
+      <w:r>
+        <w:rPr>
+          <w:rFonts w:ascii="Times New Roman" w:eastAsia="Times New Roman" w:hAnsi="Times New Roman" w:cs="Times New Roman"/>
+          <w:sz w:val="24"/>
+          <w:szCs w:val="24"/>
+          <w:lang w:eastAsia="en-CA"/>
+        </w:rPr>
+        <w:t xml:space="preserve">warfare on an increasingly destructive scale brought down the ruling elite: the Central Maya Area fought themselves into </w:t>
+      </w:r>
+      <w:r>
+        <w:rPr>
+          <w:rFonts w:ascii="Times New Roman" w:eastAsia="Times New Roman" w:hAnsi="Times New Roman" w:cs="Times New Roman"/>
+          <w:sz w:val="24"/>
+          <w:szCs w:val="24"/>
+          <w:lang w:eastAsia="en-CA"/>
+        </w:rPr>
+        <w:t xml:space="preserve">demographic destruction. </w:t>
+      </w:r>
+      <w:r>
+        <w:rPr>
+          <w:rFonts w:ascii="Times New Roman" w:eastAsia="Times New Roman" w:hAnsi="Times New Roman" w:cs="Times New Roman"/>
+          <w:sz w:val="24"/>
+          <w:szCs w:val="24"/>
+          <w:lang w:eastAsia="en-CA"/>
+        </w:rPr>
+        <w:t xml:space="preserve">Like any other ruling elite who is corrupted and blinded to the reality of a situation, </w:t>
+      </w:r>
+      <w:r>
+        <w:rPr>
+          <w:rFonts w:ascii="Times New Roman" w:eastAsia="Times New Roman" w:hAnsi="Times New Roman" w:cs="Times New Roman"/>
+          <w:sz w:val="24"/>
+          <w:szCs w:val="24"/>
+          <w:lang w:eastAsia="en-CA"/>
+        </w:rPr>
+        <w:t xml:space="preserve">the arrogance and short-sightedness of the ruling elite played a central role. </w:t>
+      </w:r>
+      <w:r>
+        <w:rPr>
+          <w:rFonts w:ascii="Times New Roman" w:eastAsia="Times New Roman" w:hAnsi="Times New Roman" w:cs="Times New Roman"/>
+          <w:sz w:val="24"/>
+          <w:szCs w:val="24"/>
+          <w:lang w:eastAsia="en-CA"/>
+        </w:rPr>
+        <w:t xml:space="preserve">This source is relevant to my project because it contains information </w:t>
+      </w:r>
+      <w:r>
+        <w:rPr>
+          <w:rFonts w:ascii="Times New Roman" w:eastAsia="Times New Roman" w:hAnsi="Times New Roman" w:cs="Times New Roman"/>
+          <w:sz w:val="24"/>
+          <w:szCs w:val="24"/>
+          <w:lang w:eastAsia="en-CA"/>
+        </w:rPr>
+        <w:t xml:space="preserve">about how warfare, agriculture, and the breakdown of </w:t>
+      </w:r>
+      <w:r>
+        <w:rPr>
+          <w:rFonts w:ascii="Times New Roman" w:eastAsia="Times New Roman" w:hAnsi="Times New Roman" w:cs="Times New Roman"/>
+          <w:sz w:val="24"/>
+          <w:szCs w:val="24"/>
+          <w:lang w:eastAsia="en-CA"/>
+        </w:rPr>
+        <w:t xml:space="preserve">trading networks </w:t>
+      </w:r>
+      <w:r>
+        <w:rPr>
+          <w:rFonts w:ascii="Times New Roman" w:eastAsia="Times New Roman" w:hAnsi="Times New Roman" w:cs="Times New Roman"/>
+          <w:sz w:val="24"/>
+          <w:szCs w:val="24"/>
+          <w:lang w:eastAsia="en-CA"/>
+        </w:rPr>
+        <w:t xml:space="preserve">was a significant factor in the decline and collapse of the Maya Civilization in the Terminal Classic era (800 A.D. to 1000 A.D.). </w:t>
+      </w:r>
+    </w:p>
+    <w:p>
+      <w:pPr>
+        <w:spacing w:line="360" w:lineRule="auto"/>
+        <w:rPr>
+          <w:rFonts w:ascii="Times New Roman" w:hAnsi="Times New Roman" w:cs="Times New Roman"/>
+        </w:rPr>
+      </w:pPr>
+    </w:p>
+    <w:p>
+      <w:pPr>
+        <w:pStyle w:val="ListParagraph"/>
+        <w:numPr>
+          <w:ilvl w:val="0"/>
+          <w:numId w:val="1"/>
+        </w:numPr>
+        <w:spacing w:after="0" w:line="240" w:lineRule="auto"/>
+        <w:rPr>
+          <w:rFonts w:ascii="Times New Roman" w:eastAsia="Times New Roman" w:hAnsi="Times New Roman" w:cs="Times New Roman"/>
+          <w:sz w:val="24"/>
+          <w:szCs w:val="24"/>
+          <w:lang w:eastAsia="en-CA"/>
+        </w:rPr>
+      </w:pPr>
+      <w:r>
+        <w:rPr>
+          <w:rFonts w:ascii="Times New Roman" w:eastAsia="Times New Roman" w:hAnsi="Times New Roman" w:cs="Times New Roman"/>
+          <w:sz w:val="24"/>
+          <w:szCs w:val="24"/>
+          <w:lang w:eastAsia="en-CA"/>
+        </w:rPr>
+        <w:lastRenderedPageBreak/>
+        <w:t xml:space="preserve">Andrews, E. W. (2012). Francisco Estrada-Belli. The first Maya civilization: ritual and power before the Classic period. </w:t>
+      </w:r>
+      <w:r>
+        <w:rPr>
+          <w:rFonts w:ascii="Times New Roman" w:eastAsia="Times New Roman" w:hAnsi="Times New Roman" w:cs="Times New Roman"/>
+          <w:i/>
+          <w:iCs/>
+          <w:sz w:val="24"/>
+          <w:szCs w:val="24"/>
+          <w:lang w:eastAsia="en-CA"/>
+        </w:rPr>
+        <w:t>Antiquity</w:t>
+      </w:r>
+      <w:r>
+        <w:rPr>
+          <w:rFonts w:ascii="Times New Roman" w:eastAsia="Times New Roman" w:hAnsi="Times New Roman" w:cs="Times New Roman"/>
+          <w:sz w:val="24"/>
+          <w:szCs w:val="24"/>
+          <w:lang w:eastAsia="en-CA"/>
+        </w:rPr>
+        <w:t xml:space="preserve">, </w:t>
+      </w:r>
+      <w:r>
+        <w:rPr>
+          <w:rFonts w:ascii="Times New Roman" w:eastAsia="Times New Roman" w:hAnsi="Times New Roman" w:cs="Times New Roman"/>
+          <w:i/>
+          <w:iCs/>
+          <w:sz w:val="24"/>
+          <w:szCs w:val="24"/>
+          <w:lang w:eastAsia="en-CA"/>
+        </w:rPr>
+        <w:t>86</w:t>
+      </w:r>
+      <w:r>
+        <w:rPr>
+          <w:rFonts w:ascii="Times New Roman" w:eastAsia="Times New Roman" w:hAnsi="Times New Roman" w:cs="Times New Roman"/>
+          <w:sz w:val="24"/>
+          <w:szCs w:val="24"/>
+          <w:lang w:eastAsia="en-CA"/>
+        </w:rPr>
+        <w:t xml:space="preserve">(331), 271+. </w:t>
+      </w:r>
+      <w:hyperlink r:id="rId11" w:history="1">
+        <w:r>
+          <w:rPr>
+            <w:rStyle w:val="Hyperlink"/>
+            <w:rFonts w:ascii="Times New Roman" w:eastAsia="Times New Roman" w:hAnsi="Times New Roman" w:cs="Times New Roman"/>
+            <w:sz w:val="24"/>
+            <w:szCs w:val="24"/>
+            <w:lang w:eastAsia="en-CA"/>
+          </w:rPr>
+          <w:t>https://link-gale-com.ezproxy.lakeheadu.ca/apps/doc/A284753586/AONE?u=ocul_lakehead&amp;sid=bookmark-AONE&amp;xid=278b9ece</w:t>
+        </w:r>
+      </w:hyperlink>
+    </w:p>
+    <w:p>
+      <w:pPr>
+        <w:spacing w:after="0" w:line="240" w:lineRule="auto"/>
+        <w:ind w:left="360"/>
+        <w:rPr>
+          <w:rFonts w:ascii="Times New Roman" w:eastAsia="Times New Roman" w:hAnsi="Times New Roman" w:cs="Times New Roman"/>
+          <w:sz w:val="24"/>
+          <w:szCs w:val="24"/>
+          <w:lang w:eastAsia="en-CA"/>
+        </w:rPr>
+      </w:pPr>
+    </w:p>
+    <w:p>
+      <w:pPr>
+        <w:spacing w:after="0" w:line="360" w:lineRule="auto"/>
+        <w:ind w:left="357"/>
+        <w:rPr>
+          <w:rFonts w:ascii="Times New Roman" w:eastAsia="Times New Roman" w:hAnsi="Times New Roman" w:cs="Times New Roman"/>
+          <w:sz w:val="24"/>
+          <w:szCs w:val="24"/>
+          <w:lang w:eastAsia="en-CA"/>
+        </w:rPr>
+      </w:pPr>
+      <w:r>
+        <w:rPr>
+          <w:rFonts w:ascii="Times New Roman" w:eastAsia="Times New Roman" w:hAnsi="Times New Roman" w:cs="Times New Roman"/>
+          <w:sz w:val="24"/>
+          <w:szCs w:val="24"/>
+          <w:lang w:eastAsia="en-CA"/>
+        </w:rPr>
+        <w:t>Epigraphers are professionals who specialize in the study of inscriptions as writing</w:t>
+      </w:r>
+      <w:r>
+        <w:rPr>
+          <w:rFonts w:ascii="Times New Roman" w:eastAsia="Times New Roman" w:hAnsi="Times New Roman" w:cs="Times New Roman"/>
+          <w:sz w:val="24"/>
+          <w:szCs w:val="24"/>
+          <w:lang w:eastAsia="en-CA"/>
+        </w:rPr>
+        <w:t>; they identify pieces of writing, clarify their meanings,</w:t>
+      </w:r>
+      <w:r>
+        <w:rPr>
+          <w:rFonts w:ascii="Times New Roman" w:eastAsia="Times New Roman" w:hAnsi="Times New Roman" w:cs="Times New Roman"/>
+          <w:sz w:val="24"/>
+          <w:szCs w:val="24"/>
+          <w:lang w:eastAsia="en-CA"/>
+        </w:rPr>
+        <w:t xml:space="preserve"> categorize their uses according to dates and cultural contexts, and draw conclusions about specific details of both the piece of writing and of the writer. </w:t>
+      </w:r>
+      <w:r>
+        <w:rPr>
+          <w:rFonts w:ascii="Times New Roman" w:eastAsia="Times New Roman" w:hAnsi="Times New Roman" w:cs="Times New Roman"/>
+          <w:sz w:val="24"/>
+          <w:szCs w:val="24"/>
+          <w:lang w:eastAsia="en-CA"/>
+        </w:rPr>
+        <w:t xml:space="preserve">Because of the Maya’s significant advancements in the realm of artwork and linguistics, one of the most important advancements made in Maya archeology over the past 50 years </w:t>
+      </w:r>
+      <w:r>
+        <w:rPr>
+          <w:rFonts w:ascii="Times New Roman" w:eastAsia="Times New Roman" w:hAnsi="Times New Roman" w:cs="Times New Roman"/>
+          <w:sz w:val="24"/>
+          <w:szCs w:val="24"/>
+          <w:lang w:eastAsia="en-CA"/>
+        </w:rPr>
+        <w:t xml:space="preserve">has involved </w:t>
+      </w:r>
+      <w:r>
+        <w:rPr>
+          <w:rFonts w:ascii="Times New Roman" w:eastAsia="Times New Roman" w:hAnsi="Times New Roman" w:cs="Times New Roman"/>
+          <w:sz w:val="24"/>
+          <w:szCs w:val="24"/>
+          <w:lang w:eastAsia="en-CA"/>
+        </w:rPr>
+        <w:t xml:space="preserve">the deciphering of </w:t>
+      </w:r>
+      <w:r>
+        <w:rPr>
+          <w:rFonts w:ascii="Times New Roman" w:hAnsi="Times New Roman" w:cs="Times New Roman"/>
+          <w:sz w:val="24"/>
+          <w:szCs w:val="24"/>
+        </w:rPr>
+        <w:t>hieroglyphics</w:t>
+      </w:r>
+      <w:r>
+        <w:rPr>
+          <w:rFonts w:ascii="Times New Roman" w:hAnsi="Times New Roman" w:cs="Times New Roman"/>
+          <w:sz w:val="24"/>
+          <w:szCs w:val="24"/>
+        </w:rPr>
+        <w:t xml:space="preserve"> -</w:t>
+      </w:r>
+      <w:r>
+        <w:rPr>
+          <w:rFonts w:ascii="Times New Roman" w:hAnsi="Times New Roman" w:cs="Times New Roman"/>
+          <w:sz w:val="24"/>
+          <w:szCs w:val="24"/>
+        </w:rPr>
+        <w:t xml:space="preserve"> incomprehensible symbols</w:t>
+      </w:r>
+      <w:r>
+        <w:rPr>
+          <w:rFonts w:ascii="Times New Roman" w:hAnsi="Times New Roman" w:cs="Times New Roman"/>
+          <w:sz w:val="24"/>
+          <w:szCs w:val="24"/>
+        </w:rPr>
+        <w:t>, alphabetic elements, or syllabic elements -</w:t>
+      </w:r>
+      <w:r>
+        <w:rPr>
+          <w:rFonts w:ascii="Times New Roman" w:hAnsi="Times New Roman" w:cs="Times New Roman"/>
+          <w:sz w:val="24"/>
+          <w:szCs w:val="24"/>
+        </w:rPr>
+        <w:t xml:space="preserve"> by epigraphers.</w:t>
+      </w:r>
+      <w:r>
+        <w:rPr>
+          <w:rFonts w:ascii="Times New Roman" w:hAnsi="Times New Roman" w:cs="Times New Roman"/>
+          <w:sz w:val="24"/>
+          <w:szCs w:val="24"/>
+        </w:rPr>
+        <w:t xml:space="preserve"> </w:t>
+      </w:r>
+      <w:r>
+        <w:rPr>
+          <w:rFonts w:ascii="Times New Roman" w:hAnsi="Times New Roman" w:cs="Times New Roman"/>
+          <w:sz w:val="24"/>
+          <w:szCs w:val="24"/>
+        </w:rPr>
+        <w:t>This has allowed a gre</w:t>
+      </w:r>
+      <w:r>
+        <w:rPr>
+          <w:rFonts w:ascii="Times New Roman" w:hAnsi="Times New Roman" w:cs="Times New Roman"/>
+          <w:sz w:val="24"/>
+          <w:szCs w:val="24"/>
+        </w:rPr>
+        <w:t xml:space="preserve">at understanding of the early Maya elites, sites, and regions, whose settlements and </w:t>
+      </w:r>
+      <w:r>
+        <w:rPr>
+          <w:rFonts w:ascii="Times New Roman" w:hAnsi="Times New Roman" w:cs="Times New Roman"/>
+          <w:sz w:val="24"/>
+          <w:szCs w:val="24"/>
+        </w:rPr>
+        <w:t>artifacts are often buried under many centuries of sediment layers</w:t>
+      </w:r>
+      <w:r>
+        <w:rPr>
+          <w:rFonts w:ascii="Times New Roman" w:hAnsi="Times New Roman" w:cs="Times New Roman"/>
+          <w:sz w:val="24"/>
+          <w:szCs w:val="24"/>
+        </w:rPr>
+        <w:t xml:space="preserve">. </w:t>
+      </w:r>
+      <w:r>
+        <w:rPr>
+          <w:rFonts w:ascii="Times New Roman" w:hAnsi="Times New Roman" w:cs="Times New Roman"/>
+          <w:sz w:val="24"/>
+          <w:szCs w:val="24"/>
+        </w:rPr>
+        <w:t xml:space="preserve">The focus of this summary is on the excavations and survey by the Holmul Project at Holmul, Civil, La Sufricaya, and others in northeastern Guatemala. </w:t>
+      </w:r>
+      <w:r>
+        <w:rPr>
+          <w:rFonts w:ascii="Times New Roman" w:eastAsia="Times New Roman" w:hAnsi="Times New Roman" w:cs="Times New Roman"/>
+          <w:sz w:val="24"/>
+          <w:szCs w:val="24"/>
+          <w:lang w:eastAsia="en-CA"/>
+        </w:rPr>
+        <w:t xml:space="preserve">The earliest excavation at </w:t>
+      </w:r>
+      <w:r>
+        <w:rPr>
+          <w:rFonts w:ascii="Times New Roman" w:eastAsia="Times New Roman" w:hAnsi="Times New Roman" w:cs="Times New Roman"/>
+          <w:sz w:val="24"/>
+          <w:szCs w:val="24"/>
+          <w:lang w:eastAsia="en-CA"/>
+        </w:rPr>
+        <w:t>Holmul discovered a large pottery collection dating from 700 to 1000 BC</w:t>
+      </w:r>
+      <w:r>
+        <w:rPr>
+          <w:rFonts w:ascii="Times New Roman" w:eastAsia="Times New Roman" w:hAnsi="Times New Roman" w:cs="Times New Roman"/>
+          <w:sz w:val="24"/>
+          <w:szCs w:val="24"/>
+          <w:lang w:eastAsia="en-CA"/>
+        </w:rPr>
+        <w:t xml:space="preserve">, with similar material being found from sites in Belize, lowland Guatemala, and the Puuc Hills and northwestern Yucatan. </w:t>
+      </w:r>
+      <w:r>
+        <w:rPr>
+          <w:rFonts w:ascii="Times New Roman" w:eastAsia="Times New Roman" w:hAnsi="Times New Roman" w:cs="Times New Roman"/>
+          <w:sz w:val="24"/>
+          <w:szCs w:val="24"/>
+          <w:lang w:eastAsia="en-CA"/>
+        </w:rPr>
+        <w:t xml:space="preserve">Radiocarbon dating of these discovered the artifacts were part of the Middle Preclassic Maya lowland. </w:t>
+      </w:r>
+      <w:r>
+        <w:rPr>
+          <w:rFonts w:ascii="Times New Roman" w:eastAsia="Times New Roman" w:hAnsi="Times New Roman" w:cs="Times New Roman"/>
+          <w:sz w:val="24"/>
+          <w:szCs w:val="24"/>
+          <w:lang w:eastAsia="en-CA"/>
+        </w:rPr>
+        <w:t>A large preclassic era</w:t>
+      </w:r>
+      <w:r>
+        <w:rPr>
+          <w:rFonts w:ascii="Times New Roman" w:eastAsia="Times New Roman" w:hAnsi="Times New Roman" w:cs="Times New Roman"/>
+          <w:sz w:val="24"/>
+          <w:szCs w:val="24"/>
+          <w:lang w:eastAsia="en-CA"/>
+        </w:rPr>
+        <w:t xml:space="preserve"> </w:t>
+      </w:r>
+      <w:r>
+        <w:rPr>
+          <w:rFonts w:ascii="Times New Roman" w:eastAsia="Times New Roman" w:hAnsi="Times New Roman" w:cs="Times New Roman"/>
+          <w:sz w:val="24"/>
+          <w:szCs w:val="24"/>
+          <w:lang w:eastAsia="en-CA"/>
+        </w:rPr>
+        <w:t>(</w:t>
+      </w:r>
+      <w:r>
+        <w:rPr>
+          <w:rFonts w:ascii="Times New Roman" w:eastAsia="Times New Roman" w:hAnsi="Times New Roman" w:cs="Times New Roman"/>
+          <w:sz w:val="24"/>
+          <w:szCs w:val="24"/>
+          <w:lang w:eastAsia="en-CA"/>
+        </w:rPr>
+        <w:t xml:space="preserve">1800 BC – 1000 BC) </w:t>
+      </w:r>
+      <w:r>
+        <w:rPr>
+          <w:rFonts w:ascii="Times New Roman" w:eastAsia="Times New Roman" w:hAnsi="Times New Roman" w:cs="Times New Roman"/>
+          <w:sz w:val="24"/>
+          <w:szCs w:val="24"/>
+          <w:lang w:eastAsia="en-CA"/>
+        </w:rPr>
+        <w:t>site Civ</w:t>
+      </w:r>
+      <w:r>
+        <w:rPr>
+          <w:rFonts w:ascii="Times New Roman" w:eastAsia="Times New Roman" w:hAnsi="Times New Roman" w:cs="Times New Roman"/>
+          <w:sz w:val="24"/>
+          <w:szCs w:val="24"/>
+          <w:lang w:eastAsia="en-CA"/>
+        </w:rPr>
+        <w:t>a</w:t>
+      </w:r>
+      <w:r>
+        <w:rPr>
+          <w:rFonts w:ascii="Times New Roman" w:eastAsia="Times New Roman" w:hAnsi="Times New Roman" w:cs="Times New Roman"/>
+          <w:sz w:val="24"/>
+          <w:szCs w:val="24"/>
+          <w:lang w:eastAsia="en-CA"/>
+        </w:rPr>
+        <w:t xml:space="preserve">l </w:t>
+      </w:r>
+      <w:r>
+        <w:rPr>
+          <w:rFonts w:ascii="Times New Roman" w:eastAsia="Times New Roman" w:hAnsi="Times New Roman" w:cs="Times New Roman"/>
+          <w:sz w:val="24"/>
+          <w:szCs w:val="24"/>
+          <w:lang w:eastAsia="en-CA"/>
+        </w:rPr>
+        <w:t xml:space="preserve">was discovered to </w:t>
+      </w:r>
+      <w:r>
+        <w:rPr>
+          <w:rFonts w:ascii="Times New Roman" w:eastAsia="Times New Roman" w:hAnsi="Times New Roman" w:cs="Times New Roman"/>
+          <w:sz w:val="24"/>
+          <w:szCs w:val="24"/>
+          <w:lang w:eastAsia="en-CA"/>
+        </w:rPr>
+        <w:t>contain several large buildings made of stone, including a pyramid</w:t>
+      </w:r>
+      <w:r>
+        <w:rPr>
+          <w:rFonts w:ascii="Times New Roman" w:eastAsia="Times New Roman" w:hAnsi="Times New Roman" w:cs="Times New Roman"/>
+          <w:sz w:val="24"/>
+          <w:szCs w:val="24"/>
+          <w:lang w:eastAsia="en-CA"/>
+        </w:rPr>
+        <w:t xml:space="preserve">. </w:t>
+      </w:r>
+      <w:r>
+        <w:rPr>
+          <w:rFonts w:ascii="Times New Roman" w:eastAsia="Times New Roman" w:hAnsi="Times New Roman" w:cs="Times New Roman"/>
+          <w:sz w:val="24"/>
+          <w:szCs w:val="24"/>
+          <w:lang w:eastAsia="en-CA"/>
+        </w:rPr>
+        <w:t xml:space="preserve">The purpose of such a site was </w:t>
+      </w:r>
+      <w:r>
+        <w:rPr>
+          <w:rFonts w:ascii="Times New Roman" w:eastAsia="Times New Roman" w:hAnsi="Times New Roman" w:cs="Times New Roman"/>
+          <w:sz w:val="24"/>
+          <w:szCs w:val="24"/>
+          <w:lang w:eastAsia="en-CA"/>
+        </w:rPr>
+        <w:t xml:space="preserve">mainly for public rituals. Additionally, </w:t>
+      </w:r>
+      <w:r>
+        <w:rPr>
+          <w:rFonts w:ascii="Times New Roman" w:eastAsia="Times New Roman" w:hAnsi="Times New Roman" w:cs="Times New Roman"/>
+          <w:sz w:val="24"/>
+          <w:szCs w:val="24"/>
+          <w:lang w:eastAsia="en-CA"/>
+        </w:rPr>
+        <w:t xml:space="preserve">the architecture was linked to the development of ruling elites, the yearly agricultural cycle, maize </w:t>
+      </w:r>
+      <w:r>
+        <w:rPr>
+          <w:rFonts w:ascii="Times New Roman" w:eastAsia="Times New Roman" w:hAnsi="Times New Roman" w:cs="Times New Roman"/>
+          <w:sz w:val="24"/>
+          <w:szCs w:val="24"/>
+          <w:lang w:eastAsia="en-CA"/>
+        </w:rPr>
+        <w:t xml:space="preserve">(corn crop) </w:t>
+      </w:r>
+      <w:r>
+        <w:rPr>
+          <w:rFonts w:ascii="Times New Roman" w:eastAsia="Times New Roman" w:hAnsi="Times New Roman" w:cs="Times New Roman"/>
+          <w:sz w:val="24"/>
+          <w:szCs w:val="24"/>
+          <w:lang w:eastAsia="en-CA"/>
+        </w:rPr>
+        <w:t xml:space="preserve">cultivation, and aspects of Maya cosmology. </w:t>
+      </w:r>
+      <w:r>
+        <w:rPr>
+          <w:rFonts w:ascii="Times New Roman" w:eastAsia="Times New Roman" w:hAnsi="Times New Roman" w:cs="Times New Roman"/>
+          <w:sz w:val="24"/>
+          <w:szCs w:val="24"/>
+          <w:lang w:eastAsia="en-CA"/>
+        </w:rPr>
+        <w:t xml:space="preserve">These types of builds were amongst the first architectural features, which marks the origins of Maya public construction and architectural rituals in the southern Maya lowlands. </w:t>
+      </w:r>
+      <w:r>
+        <w:rPr>
+          <w:rFonts w:ascii="Times New Roman" w:eastAsia="Times New Roman" w:hAnsi="Times New Roman" w:cs="Times New Roman"/>
+          <w:sz w:val="24"/>
+          <w:szCs w:val="24"/>
+          <w:lang w:eastAsia="en-CA"/>
+        </w:rPr>
+        <w:t>A small early classic (</w:t>
+      </w:r>
+      <w:r>
+        <w:rPr>
+          <w:rFonts w:ascii="Times New Roman" w:eastAsia="Times New Roman" w:hAnsi="Times New Roman" w:cs="Times New Roman"/>
+          <w:sz w:val="24"/>
+          <w:szCs w:val="24"/>
+          <w:lang w:eastAsia="en-CA"/>
+        </w:rPr>
+        <w:t xml:space="preserve">1000 BC – 400 BC) </w:t>
+      </w:r>
+      <w:r>
+        <w:rPr>
+          <w:rFonts w:ascii="Times New Roman" w:eastAsia="Times New Roman" w:hAnsi="Times New Roman" w:cs="Times New Roman"/>
+          <w:sz w:val="24"/>
+          <w:szCs w:val="24"/>
+          <w:lang w:eastAsia="en-CA"/>
+        </w:rPr>
+        <w:t>ceremonial c</w:t>
+      </w:r>
+      <w:r>
+        <w:rPr>
+          <w:rFonts w:ascii="Times New Roman" w:eastAsia="Times New Roman" w:hAnsi="Times New Roman" w:cs="Times New Roman"/>
+          <w:sz w:val="24"/>
+          <w:szCs w:val="24"/>
+          <w:lang w:eastAsia="en-CA"/>
+        </w:rPr>
+        <w:t>enter</w:t>
+      </w:r>
+      <w:r>
+        <w:rPr>
+          <w:rFonts w:ascii="Times New Roman" w:eastAsia="Times New Roman" w:hAnsi="Times New Roman" w:cs="Times New Roman"/>
+          <w:sz w:val="24"/>
+          <w:szCs w:val="24"/>
+          <w:lang w:eastAsia="en-CA"/>
+        </w:rPr>
+        <w:t xml:space="preserve"> was found about 1 kilometer from the centre of Holmul, </w:t>
+      </w:r>
+      <w:r>
+        <w:rPr>
+          <w:rFonts w:ascii="Times New Roman" w:eastAsia="Times New Roman" w:hAnsi="Times New Roman" w:cs="Times New Roman"/>
+          <w:sz w:val="24"/>
+          <w:szCs w:val="24"/>
+          <w:lang w:eastAsia="en-CA"/>
+        </w:rPr>
+        <w:t xml:space="preserve">augmented by traditional artwork, fragments, and </w:t>
+      </w:r>
+      <w:r>
+        <w:rPr>
+          <w:rFonts w:ascii="Times New Roman" w:eastAsia="Times New Roman" w:hAnsi="Times New Roman" w:cs="Times New Roman"/>
+          <w:sz w:val="24"/>
+          <w:szCs w:val="24"/>
+          <w:lang w:eastAsia="en-CA"/>
+        </w:rPr>
+        <w:t>status of famous warriors</w:t>
+      </w:r>
+      <w:r>
+        <w:rPr>
+          <w:rFonts w:ascii="Times New Roman" w:eastAsia="Times New Roman" w:hAnsi="Times New Roman" w:cs="Times New Roman"/>
+          <w:sz w:val="24"/>
+          <w:szCs w:val="24"/>
+          <w:lang w:eastAsia="en-CA"/>
+        </w:rPr>
+        <w:t xml:space="preserve"> -</w:t>
+      </w:r>
+      <w:r>
+        <w:rPr>
+          <w:rFonts w:ascii="Times New Roman" w:eastAsia="Times New Roman" w:hAnsi="Times New Roman" w:cs="Times New Roman"/>
+          <w:sz w:val="24"/>
+          <w:szCs w:val="24"/>
+          <w:lang w:eastAsia="en-CA"/>
+        </w:rPr>
+        <w:t xml:space="preserve"> ‘Teotihuacan-style warriors’.</w:t>
+      </w:r>
+      <w:r>
+        <w:rPr>
+          <w:rFonts w:ascii="Times New Roman" w:eastAsia="Times New Roman" w:hAnsi="Times New Roman" w:cs="Times New Roman"/>
+          <w:sz w:val="24"/>
+          <w:szCs w:val="24"/>
+          <w:lang w:eastAsia="en-CA"/>
+        </w:rPr>
+        <w:t xml:space="preserve"> </w:t>
+      </w:r>
+      <w:r>
+        <w:rPr>
+          <w:rFonts w:ascii="Times New Roman" w:eastAsia="Times New Roman" w:hAnsi="Times New Roman" w:cs="Times New Roman"/>
+          <w:sz w:val="24"/>
+          <w:szCs w:val="24"/>
+          <w:lang w:eastAsia="en-CA"/>
+        </w:rPr>
+        <w:t>It is suggested that this center was of strategic value in securing land routes to Caribbean ports</w:t>
+      </w:r>
+      <w:r>
+        <w:rPr>
+          <w:rFonts w:ascii="Times New Roman" w:eastAsia="Times New Roman" w:hAnsi="Times New Roman" w:cs="Times New Roman"/>
+          <w:sz w:val="24"/>
+          <w:szCs w:val="24"/>
+          <w:lang w:eastAsia="en-CA"/>
+        </w:rPr>
+        <w:t>, and establishing trading centers with other groups.</w:t>
+      </w:r>
+      <w:r>
+        <w:rPr>
+          <w:rFonts w:ascii="Times New Roman" w:eastAsia="Times New Roman" w:hAnsi="Times New Roman" w:cs="Times New Roman"/>
+          <w:sz w:val="24"/>
+          <w:szCs w:val="24"/>
+          <w:lang w:eastAsia="en-CA"/>
+        </w:rPr>
+        <w:t xml:space="preserve"> </w:t>
+      </w:r>
+      <w:r>
+        <w:rPr>
+          <w:rFonts w:ascii="Times New Roman" w:eastAsia="Times New Roman" w:hAnsi="Times New Roman" w:cs="Times New Roman"/>
+          <w:sz w:val="24"/>
+          <w:szCs w:val="24"/>
+          <w:lang w:eastAsia="en-CA"/>
+        </w:rPr>
+        <w:t>One of the most prominent sites found, however, was El Mirado</w:t>
+      </w:r>
+      <w:r>
+        <w:rPr>
+          <w:rFonts w:ascii="Times New Roman" w:eastAsia="Times New Roman" w:hAnsi="Times New Roman" w:cs="Times New Roman"/>
+          <w:sz w:val="24"/>
+          <w:szCs w:val="24"/>
+          <w:lang w:eastAsia="en-CA"/>
+        </w:rPr>
+        <w:t xml:space="preserve">r, which contained ceramics, pottery, and one of the largest Mesoamerican pyramids, analyzed to be from the preclassic (1800BC – 1000BC) period. </w:t>
+      </w:r>
+      <w:r>
+        <w:rPr>
+          <w:rFonts w:ascii="Times New Roman" w:eastAsia="Times New Roman" w:hAnsi="Times New Roman" w:cs="Times New Roman"/>
+          <w:sz w:val="24"/>
+          <w:szCs w:val="24"/>
+          <w:lang w:eastAsia="en-CA"/>
+        </w:rPr>
+        <w:t xml:space="preserve">This source is relevant to my project because it contains </w:t>
+      </w:r>
+      <w:r>
+        <w:rPr>
+          <w:rFonts w:ascii="Times New Roman" w:eastAsia="Times New Roman" w:hAnsi="Times New Roman" w:cs="Times New Roman"/>
+          <w:sz w:val="24"/>
+          <w:szCs w:val="24"/>
+          <w:lang w:eastAsia="en-CA"/>
+        </w:rPr>
+        <w:lastRenderedPageBreak/>
+        <w:t xml:space="preserve">information about early Maya sites found and excavated contained valuable insights into early Maya Civilization and architectures. </w:t>
+      </w:r>
+    </w:p>
+    <w:p>
+      <w:pPr>
+        <w:spacing w:line="360" w:lineRule="auto"/>
+        <w:ind w:left="357"/>
+        <w:rPr>
+          <w:rFonts w:ascii="Times New Roman" w:hAnsi="Times New Roman" w:cs="Times New Roman"/>
+          <w:sz w:val="24"/>
+          <w:szCs w:val="24"/>
+        </w:rPr>
+      </w:pPr>
+    </w:p>
+    <w:p>
+      <w:pPr>
+        <w:spacing w:line="360" w:lineRule="auto"/>
+        <w:ind w:firstLine="720"/>
+        <w:rPr>
+          <w:rFonts w:ascii="Times New Roman" w:hAnsi="Times New Roman" w:cs="Times New Roman"/>
+        </w:rPr>
+      </w:pPr>
+    </w:p>
+    <w:p>
+      <w:pPr>
+        <w:spacing w:line="360" w:lineRule="auto"/>
+        <w:ind w:firstLine="720"/>
+        <w:rPr>
+          <w:rFonts w:ascii="Times New Roman" w:hAnsi="Times New Roman" w:cs="Times New Roman"/>
+        </w:rPr>
+      </w:pPr>
+    </w:p>
+    <w:p>
+      <w:pPr>
+        <w:spacing w:line="360" w:lineRule="auto"/>
+        <w:ind w:firstLine="720"/>
+        <w:rPr>
+          <w:rFonts w:ascii="Times New Roman" w:hAnsi="Times New Roman" w:cs="Times New Roman"/>
+        </w:rPr>
+      </w:pPr>
+    </w:p>
+    <w:p>
+      <w:pPr>
+        <w:spacing w:line="360" w:lineRule="auto"/>
+        <w:ind w:firstLine="720"/>
+        <w:rPr>
+          <w:rFonts w:ascii="Times New Roman" w:hAnsi="Times New Roman" w:cs="Times New Roman"/>
+        </w:rPr>
+      </w:pPr>
+    </w:p>
+    <w:p>
+      <w:pPr>
+        <w:spacing w:line="360" w:lineRule="auto"/>
+        <w:ind w:firstLine="720"/>
+        <w:rPr>
+          <w:rFonts w:ascii="Times New Roman" w:hAnsi="Times New Roman" w:cs="Times New Roman"/>
+        </w:rPr>
+      </w:pPr>
+    </w:p>
+    <w:p>
+      <w:pPr>
+        <w:spacing w:line="360" w:lineRule="auto"/>
+        <w:ind w:firstLine="720"/>
+        <w:rPr>
+          <w:rFonts w:ascii="Times New Roman" w:hAnsi="Times New Roman" w:cs="Times New Roman"/>
+        </w:rPr>
+      </w:pPr>
+    </w:p>
+    <w:p>
+      <w:pPr>
+        <w:spacing w:line="360" w:lineRule="auto"/>
+        <w:ind w:firstLine="720"/>
+        <w:rPr>
+          <w:rFonts w:ascii="Times New Roman" w:hAnsi="Times New Roman" w:cs="Times New Roman"/>
+        </w:rPr>
+      </w:pPr>
+    </w:p>
+    <w:p>
+      <w:pPr>
+        <w:spacing w:line="360" w:lineRule="auto"/>
+        <w:ind w:firstLine="720"/>
+        <w:rPr>
+          <w:rFonts w:ascii="Times New Roman" w:hAnsi="Times New Roman" w:cs="Times New Roman"/>
+        </w:rPr>
+      </w:pPr>
+    </w:p>
+    <w:p>
+      <w:pPr>
+        <w:spacing w:line="360" w:lineRule="auto"/>
+        <w:ind w:firstLine="720"/>
+        <w:rPr>
+          <w:rFonts w:ascii="Times New Roman" w:hAnsi="Times New Roman" w:cs="Times New Roman"/>
+        </w:rPr>
+      </w:pPr>
+    </w:p>
+    <w:p>
+      <w:pPr>
+        <w:spacing w:line="360" w:lineRule="auto"/>
+        <w:ind w:firstLine="720"/>
+        <w:rPr>
+          <w:rFonts w:ascii="Times New Roman" w:hAnsi="Times New Roman" w:cs="Times New Roman"/>
+        </w:rPr>
+      </w:pPr>
+    </w:p>
+    <w:p>
+      <w:pPr>
+        <w:spacing w:line="360" w:lineRule="auto"/>
+        <w:ind w:firstLine="720"/>
+        <w:rPr>
+          <w:rFonts w:ascii="Times New Roman" w:hAnsi="Times New Roman" w:cs="Times New Roman"/>
+        </w:rPr>
+      </w:pPr>
+    </w:p>
+    <w:p>
+      <w:pPr>
+        <w:spacing w:line="360" w:lineRule="auto"/>
+        <w:ind w:firstLine="720"/>
+        <w:rPr>
+          <w:rFonts w:ascii="Times New Roman" w:hAnsi="Times New Roman" w:cs="Times New Roman"/>
+        </w:rPr>
+      </w:pPr>
+    </w:p>
+    <w:p>
+      <w:pPr>
+        <w:spacing w:line="360" w:lineRule="auto"/>
+        <w:ind w:firstLine="720"/>
+        <w:rPr>
+          <w:rFonts w:ascii="Times New Roman" w:hAnsi="Times New Roman" w:cs="Times New Roman"/>
+        </w:rPr>
+      </w:pPr>
+    </w:p>
+    <w:p>
+      <w:pPr>
+        <w:spacing w:line="480" w:lineRule="auto"/>
+        <w:ind w:firstLine="720"/>
+        <w:jc w:val="center"/>
+        <w:rPr>
+          <w:rFonts w:ascii="Times New Roman" w:hAnsi="Times New Roman" w:cs="Times New Roman"/>
+          <w:b/>
+          <w:bCs/>
+          <w:sz w:val="24"/>
+          <w:szCs w:val="24"/>
+        </w:rPr>
+      </w:pPr>
+    </w:p>
+    <w:p>
+      <w:pPr>
+        <w:spacing w:line="480" w:lineRule="auto"/>
+        <w:ind w:firstLine="720"/>
+        <w:jc w:val="center"/>
+        <w:rPr>
+          <w:rFonts w:ascii="Times New Roman" w:hAnsi="Times New Roman" w:cs="Times New Roman"/>
+          <w:b/>
+          <w:bCs/>
+          <w:sz w:val="24"/>
+          <w:szCs w:val="24"/>
+        </w:rPr>
+      </w:pPr>
+    </w:p>
+    <w:p>
+      <w:pPr>
+        <w:spacing w:line="480" w:lineRule="auto"/>
+        <w:ind w:firstLine="720"/>
+        <w:jc w:val="center"/>
+        <w:rPr>
+          <w:rFonts w:ascii="Times New Roman" w:hAnsi="Times New Roman" w:cs="Times New Roman"/>
+          <w:b/>
+          <w:bCs/>
+          <w:sz w:val="24"/>
+          <w:szCs w:val="24"/>
+        </w:rPr>
+      </w:pPr>
+    </w:p>
+    <w:p>
+      <w:pPr>
+        <w:spacing w:line="360" w:lineRule="auto"/>
+        <w:rPr>
+          <w:rFonts w:ascii="Times New Roman" w:hAnsi="Times New Roman" w:cs="Times New Roman"/>
+        </w:rPr>
+      </w:pPr>
+    </w:p>
+    <w:p>
+      <w:pPr>
+        <w:spacing w:line="360" w:lineRule="auto"/>
+        <w:rPr>
+          <w:rFonts w:ascii="Times New Roman" w:hAnsi="Times New Roman" w:cs="Times New Roman"/>
+        </w:rPr>
+      </w:pPr>
+    </w:p>
+    <w:p>
+      <w:pPr>
+        <w:spacing w:line="360" w:lineRule="auto"/>
+        <w:rPr>
+          <w:rFonts w:ascii="Times New Roman" w:hAnsi="Times New Roman" w:cs="Times New Roman"/>
+        </w:rPr>
+      </w:pPr>
+    </w:p>
+    <w:p>
+      <w:pPr>
+        <w:spacing w:line="360" w:lineRule="auto"/>
+        <w:rPr>
+          <w:rFonts w:ascii="Times New Roman" w:hAnsi="Times New Roman" w:cs="Times New Roman"/>
+        </w:rPr>
+      </w:pPr>
+    </w:p>
+    <w:p>
+      <w:pPr>
+        <w:pStyle w:val="ListParagraph"/>
+        <w:numPr>
+          <w:ilvl w:val="0"/>
+          <w:numId w:val="1"/>
+        </w:numPr>
+        <w:rPr>
+          <w:rFonts w:ascii="Times New Roman" w:hAnsi="Times New Roman" w:cs="Times New Roman"/>
+        </w:rPr>
+      </w:pPr>
+      <w:r>
+        <w:rPr>
+          <w:rFonts w:ascii="Times New Roman" w:eastAsia="Times New Roman" w:hAnsi="Times New Roman" w:cs="Times New Roman"/>
+          <w:sz w:val="24"/>
+          <w:szCs w:val="24"/>
+          <w:lang w:eastAsia="en-CA"/>
+        </w:rPr>
+        <w:lastRenderedPageBreak/>
+        <w:t xml:space="preserve">Hutson, S. R. (2017). History, politics and meaning among the Classic Period Maya of the southern lowlands. </w:t>
+      </w:r>
+      <w:r>
+        <w:rPr>
+          <w:rFonts w:ascii="Times New Roman" w:eastAsia="Times New Roman" w:hAnsi="Times New Roman" w:cs="Times New Roman"/>
+          <w:i/>
+          <w:iCs/>
+          <w:sz w:val="24"/>
+          <w:szCs w:val="24"/>
+          <w:lang w:eastAsia="en-CA"/>
+        </w:rPr>
+        <w:t>Antiquity</w:t>
+      </w:r>
+      <w:r>
+        <w:rPr>
+          <w:rFonts w:ascii="Times New Roman" w:eastAsia="Times New Roman" w:hAnsi="Times New Roman" w:cs="Times New Roman"/>
+          <w:sz w:val="24"/>
+          <w:szCs w:val="24"/>
+          <w:lang w:eastAsia="en-CA"/>
+        </w:rPr>
+        <w:t xml:space="preserve">, </w:t>
+      </w:r>
+      <w:r>
+        <w:rPr>
+          <w:rFonts w:ascii="Times New Roman" w:eastAsia="Times New Roman" w:hAnsi="Times New Roman" w:cs="Times New Roman"/>
+          <w:i/>
+          <w:iCs/>
+          <w:sz w:val="24"/>
+          <w:szCs w:val="24"/>
+          <w:lang w:eastAsia="en-CA"/>
+        </w:rPr>
+        <w:t>91</w:t>
+      </w:r>
+      <w:r>
+        <w:rPr>
+          <w:rFonts w:ascii="Times New Roman" w:eastAsia="Times New Roman" w:hAnsi="Times New Roman" w:cs="Times New Roman"/>
+          <w:sz w:val="24"/>
+          <w:szCs w:val="24"/>
+          <w:lang w:eastAsia="en-CA"/>
+        </w:rPr>
+        <w:t xml:space="preserve">(356), 533+. </w:t>
+      </w:r>
+      <w:hyperlink r:id="rId12" w:history="1">
+        <w:r>
+          <w:rPr>
+            <w:rStyle w:val="Hyperlink"/>
+            <w:rFonts w:ascii="Times New Roman" w:eastAsia="Times New Roman" w:hAnsi="Times New Roman" w:cs="Times New Roman"/>
+            <w:sz w:val="24"/>
+            <w:szCs w:val="24"/>
+            <w:lang w:eastAsia="en-CA"/>
+          </w:rPr>
+          <w:t>https://link-gale-com.ezproxy.lakeheadu.ca/apps/doc/A494099403/AONE?u=ocul_lakehead&amp;sid=bookmark-AONE&amp;xid=9d4d42b8</w:t>
+        </w:r>
+      </w:hyperlink>
+    </w:p>
+    <w:p>
+      <w:pPr>
+        <w:ind w:left="360"/>
+        <w:rPr>
+          <w:rFonts w:ascii="Times New Roman" w:hAnsi="Times New Roman" w:cs="Times New Roman"/>
+        </w:rPr>
+      </w:pPr>
+    </w:p>
+    <w:p>
+      <w:pPr>
+        <w:spacing w:line="360" w:lineRule="auto"/>
+        <w:ind w:left="357"/>
+        <w:rPr>
+          <w:rFonts w:ascii="Times New Roman" w:hAnsi="Times New Roman" w:cs="Times New Roman"/>
+        </w:rPr>
+      </w:pPr>
+      <w:r>
+        <w:rPr>
+          <w:rFonts w:ascii="Times New Roman" w:hAnsi="Times New Roman" w:cs="Times New Roman"/>
+        </w:rPr>
+        <w:t xml:space="preserve">This article </w:t>
+      </w:r>
+      <w:r>
+        <w:rPr>
+          <w:rFonts w:ascii="Times New Roman" w:hAnsi="Times New Roman" w:cs="Times New Roman"/>
+        </w:rPr>
+        <w:t>explores three books related to Maya archaeology: Ritual, violence, and the fall of the Classic Maya kings</w:t>
+      </w:r>
+      <w:r>
+        <w:rPr>
+          <w:rFonts w:ascii="Times New Roman" w:hAnsi="Times New Roman" w:cs="Times New Roman"/>
+        </w:rPr>
+        <w:t>,</w:t>
+      </w:r>
+      <w:r>
+        <w:rPr>
+          <w:rFonts w:ascii="Times New Roman" w:hAnsi="Times New Roman" w:cs="Times New Roman"/>
+        </w:rPr>
+        <w:t xml:space="preserve"> </w:t>
+      </w:r>
+      <w:r>
+        <w:rPr>
+          <w:rFonts w:ascii="Times New Roman" w:hAnsi="Times New Roman" w:cs="Times New Roman"/>
+        </w:rPr>
+        <w:t xml:space="preserve">excavations in residential areas of Tikal, and </w:t>
+      </w:r>
+      <w:r>
+        <w:rPr>
+          <w:rFonts w:ascii="Times New Roman" w:hAnsi="Times New Roman" w:cs="Times New Roman"/>
+        </w:rPr>
+        <w:t xml:space="preserve">mortuary </w:t>
+      </w:r>
+      <w:r>
+        <w:rPr>
+          <w:rFonts w:ascii="Times New Roman" w:hAnsi="Times New Roman" w:cs="Times New Roman"/>
+        </w:rPr>
+        <w:t>lowlands</w:t>
+      </w:r>
+      <w:r>
+        <w:rPr>
+          <w:rFonts w:ascii="Times New Roman" w:hAnsi="Times New Roman" w:cs="Times New Roman"/>
+        </w:rPr>
+        <w:t xml:space="preserve"> of the Classic Maya: rituals</w:t>
+      </w:r>
+      <w:r>
+        <w:rPr>
+          <w:rFonts w:ascii="Times New Roman" w:hAnsi="Times New Roman" w:cs="Times New Roman"/>
+        </w:rPr>
+        <w:t xml:space="preserve"> of the body and soul of </w:t>
+      </w:r>
+      <w:r>
+        <w:rPr>
+          <w:rFonts w:ascii="Times New Roman" w:hAnsi="Times New Roman" w:cs="Times New Roman"/>
+        </w:rPr>
+        <w:t xml:space="preserve">individuals. </w:t>
+      </w:r>
+      <w:r>
+        <w:rPr>
+          <w:rFonts w:ascii="Times New Roman" w:hAnsi="Times New Roman" w:cs="Times New Roman"/>
+        </w:rPr>
+        <w:t>Ritual, violence, and the fall of the Classic Maya kings focuses on the 9</w:t>
+      </w:r>
+      <w:r>
+        <w:rPr>
+          <w:rFonts w:ascii="Times New Roman" w:hAnsi="Times New Roman" w:cs="Times New Roman"/>
+          <w:vertAlign w:val="superscript"/>
+        </w:rPr>
+        <w:t>th</w:t>
+      </w:r>
+      <w:r>
+        <w:rPr>
+          <w:rFonts w:ascii="Times New Roman" w:hAnsi="Times New Roman" w:cs="Times New Roman"/>
+        </w:rPr>
+        <w:t xml:space="preserve"> century A.D., when kingship </w:t>
+      </w:r>
+      <w:r>
+        <w:rPr>
+          <w:rFonts w:ascii="Times New Roman" w:hAnsi="Times New Roman" w:cs="Times New Roman"/>
+        </w:rPr>
+        <w:t xml:space="preserve">was </w:t>
+      </w:r>
+      <w:r>
+        <w:rPr>
+          <w:rFonts w:ascii="Times New Roman" w:hAnsi="Times New Roman" w:cs="Times New Roman"/>
+        </w:rPr>
+        <w:t xml:space="preserve">discredited and crumbled in many places, </w:t>
+      </w:r>
+      <w:r>
+        <w:rPr>
+          <w:rFonts w:ascii="Times New Roman" w:hAnsi="Times New Roman" w:cs="Times New Roman"/>
+        </w:rPr>
+        <w:t>and made a scapegoat</w:t>
+      </w:r>
+      <w:r>
+        <w:rPr>
+          <w:rFonts w:ascii="Times New Roman" w:hAnsi="Times New Roman" w:cs="Times New Roman"/>
+        </w:rPr>
+        <w:t xml:space="preserve"> model which is bound to always fail. </w:t>
+      </w:r>
+      <w:r>
+        <w:rPr>
+          <w:rFonts w:ascii="Times New Roman" w:hAnsi="Times New Roman" w:cs="Times New Roman"/>
+        </w:rPr>
+        <w:t>The article referenced above investigates that</w:t>
+      </w:r>
+      <w:r>
+        <w:rPr>
+          <w:rFonts w:ascii="Times New Roman" w:hAnsi="Times New Roman" w:cs="Times New Roman"/>
+        </w:rPr>
+        <w:t xml:space="preserve"> </w:t>
+      </w:r>
+      <w:r>
+        <w:rPr>
+          <w:rFonts w:ascii="Times New Roman" w:hAnsi="Times New Roman" w:cs="Times New Roman"/>
+        </w:rPr>
+        <w:t xml:space="preserve">an individual’s capacity to determine and make meaning from their environment through conscious and creative actions </w:t>
+      </w:r>
+      <w:r>
+        <w:rPr>
+          <w:rFonts w:ascii="Times New Roman" w:hAnsi="Times New Roman" w:cs="Times New Roman"/>
+        </w:rPr>
+        <w:t xml:space="preserve">are often the mediator between environmental downturns and socio-political disasters. </w:t>
+      </w:r>
+      <w:r>
+        <w:rPr>
+          <w:rFonts w:ascii="Times New Roman" w:hAnsi="Times New Roman" w:cs="Times New Roman"/>
+        </w:rPr>
+        <w:t xml:space="preserve">Additionally, </w:t>
+      </w:r>
+      <w:r>
+        <w:rPr>
+          <w:rFonts w:ascii="Times New Roman" w:hAnsi="Times New Roman" w:cs="Times New Roman"/>
+        </w:rPr>
+        <w:t xml:space="preserve">Politics in Maya societies were fluid, conflictive, and subject to constant negotiation due to internal considerations such as factional competition or warfare with other civilizations over resources or territory. </w:t>
+      </w:r>
+      <w:r>
+        <w:rPr>
+          <w:rFonts w:ascii="Times New Roman" w:hAnsi="Times New Roman" w:cs="Times New Roman"/>
+        </w:rPr>
+        <w:t xml:space="preserve">Excavations in the residential areas of Peten Basin, Tikal (modern-day Guatemala), </w:t>
+      </w:r>
+      <w:r>
+        <w:rPr>
+          <w:rFonts w:ascii="Times New Roman" w:hAnsi="Times New Roman" w:cs="Times New Roman"/>
+        </w:rPr>
+        <w:t>revealed artifacts and other archeological materials</w:t>
+      </w:r>
+      <w:r>
+        <w:rPr>
+          <w:rFonts w:ascii="Times New Roman" w:hAnsi="Times New Roman" w:cs="Times New Roman"/>
+        </w:rPr>
+        <w:t xml:space="preserve"> which were commonly given to royal members of the Maya Civilization</w:t>
+      </w:r>
+      <w:r>
+        <w:rPr>
+          <w:rFonts w:ascii="Times New Roman" w:hAnsi="Times New Roman" w:cs="Times New Roman"/>
+        </w:rPr>
+        <w:t xml:space="preserve">, indicating a royal family lived in Tikal. </w:t>
+      </w:r>
+      <w:r>
+        <w:rPr>
+          <w:rFonts w:ascii="Times New Roman" w:hAnsi="Times New Roman" w:cs="Times New Roman"/>
+        </w:rPr>
+        <w:t xml:space="preserve">Further, excavation data was used to provide a history of that family and suggests that people who occupied places such as Tikal after the eradication of </w:t>
+      </w:r>
+      <w:r>
+        <w:rPr>
+          <w:rFonts w:ascii="Times New Roman" w:hAnsi="Times New Roman" w:cs="Times New Roman"/>
+        </w:rPr>
+        <w:t xml:space="preserve">kingship were people from the same communities carrying on generational practices, memories, </w:t>
+      </w:r>
+      <w:r>
+        <w:rPr>
+          <w:rFonts w:ascii="Times New Roman" w:hAnsi="Times New Roman" w:cs="Times New Roman"/>
+        </w:rPr>
+        <w:t xml:space="preserve">and relationships. </w:t>
+      </w:r>
+      <w:r>
+        <w:rPr>
+          <w:rFonts w:ascii="Times New Roman" w:hAnsi="Times New Roman" w:cs="Times New Roman"/>
+        </w:rPr>
+        <w:t xml:space="preserve">Mortuary </w:t>
+      </w:r>
+      <w:r>
+        <w:rPr>
+          <w:rFonts w:ascii="Times New Roman" w:hAnsi="Times New Roman" w:cs="Times New Roman"/>
+        </w:rPr>
+        <w:t>lowlands</w:t>
+      </w:r>
+      <w:r>
+        <w:rPr>
+          <w:rFonts w:ascii="Times New Roman" w:hAnsi="Times New Roman" w:cs="Times New Roman"/>
+        </w:rPr>
+        <w:t xml:space="preserve"> of the Classic Maya housed rituals of </w:t>
+      </w:r>
+      <w:r>
+        <w:rPr>
+          <w:rFonts w:ascii="Times New Roman" w:hAnsi="Times New Roman" w:cs="Times New Roman"/>
+        </w:rPr>
+        <w:t xml:space="preserve">the body and soul of the deceased </w:t>
+      </w:r>
+      <w:r>
+        <w:rPr>
+          <w:rFonts w:ascii="Times New Roman" w:hAnsi="Times New Roman" w:cs="Times New Roman"/>
+        </w:rPr>
+        <w:t>to expedite the departure of the soul and facilitate its rebirth and renewal in later generations</w:t>
+      </w:r>
+      <w:r>
+        <w:rPr>
+          <w:rFonts w:ascii="Times New Roman" w:hAnsi="Times New Roman" w:cs="Times New Roman"/>
+        </w:rPr>
+        <w:t xml:space="preserve">. The </w:t>
+      </w:r>
+      <w:r>
+        <w:rPr>
+          <w:rFonts w:ascii="Times New Roman" w:hAnsi="Times New Roman" w:cs="Times New Roman"/>
+        </w:rPr>
+        <w:t>reconstruction of social bonds among the survivors of a group of deceased individuals was of utmost importance</w:t>
+      </w:r>
+      <w:r>
+        <w:rPr>
+          <w:rFonts w:ascii="Times New Roman" w:hAnsi="Times New Roman" w:cs="Times New Roman"/>
+        </w:rPr>
+        <w:t xml:space="preserve">, to essentially preserve society. </w:t>
+      </w:r>
+      <w:r>
+        <w:rPr>
+          <w:rFonts w:ascii="Times New Roman" w:hAnsi="Times New Roman" w:cs="Times New Roman"/>
+        </w:rPr>
+        <w:t xml:space="preserve">The basis of specific practices performed were based on widely held Maya beliefs about life, death, supernatural beings, and cosmology. </w:t>
+      </w:r>
+      <w:r>
+        <w:rPr>
+          <w:rFonts w:ascii="Times New Roman" w:hAnsi="Times New Roman" w:cs="Times New Roman"/>
+        </w:rPr>
+        <w:t>The article concludes by describing that Maya archaeology has become more robust and is using empirical data to address meaning, motivation, and political action in the past.</w:t>
+      </w:r>
+      <w:r>
+        <w:rPr>
+          <w:rFonts w:ascii="Times New Roman" w:hAnsi="Times New Roman" w:cs="Times New Roman"/>
+        </w:rPr>
+        <w:t xml:space="preserve"> </w:t>
+      </w:r>
+      <w:r>
+        <w:rPr>
+          <w:rFonts w:ascii="Times New Roman" w:hAnsi="Times New Roman" w:cs="Times New Roman"/>
+        </w:rPr>
+        <w:t>This source is relevant to my project because it contains additional informati</w:t>
+      </w:r>
+      <w:r>
+        <w:rPr>
+          <w:rFonts w:ascii="Times New Roman" w:hAnsi="Times New Roman" w:cs="Times New Roman"/>
+        </w:rPr>
+        <w:t xml:space="preserve">on about three specific </w:t>
+      </w:r>
+      <w:r>
+        <w:rPr>
+          <w:rFonts w:ascii="Times New Roman" w:hAnsi="Times New Roman" w:cs="Times New Roman"/>
+        </w:rPr>
+        <w:t xml:space="preserve">aspects of their society: </w:t>
+      </w:r>
+      <w:r>
+        <w:rPr>
+          <w:rFonts w:ascii="Times New Roman" w:hAnsi="Times New Roman" w:cs="Times New Roman"/>
+        </w:rPr>
+        <w:t>mortuary rituals, termination deposits, and political organization</w:t>
+      </w:r>
+      <w:r>
+        <w:rPr>
+          <w:rFonts w:ascii="Times New Roman" w:hAnsi="Times New Roman" w:cs="Times New Roman"/>
+        </w:rPr>
+        <w:t xml:space="preserve"> which will be useful in</w:t>
+      </w:r>
+      <w:r>
+        <w:rPr>
+          <w:rFonts w:ascii="Times New Roman" w:hAnsi="Times New Roman" w:cs="Times New Roman"/>
+        </w:rPr>
+        <w:t xml:space="preserve"> explaining a </w:t>
+      </w:r>
+      <w:r>
+        <w:rPr>
+          <w:rFonts w:ascii="Times New Roman" w:hAnsi="Times New Roman" w:cs="Times New Roman"/>
+        </w:rPr>
+        <w:t xml:space="preserve">little </w:t>
+      </w:r>
+      <w:r>
+        <w:rPr>
+          <w:rFonts w:ascii="Times New Roman" w:hAnsi="Times New Roman" w:cs="Times New Roman"/>
+        </w:rPr>
+        <w:t xml:space="preserve">of how the Maya civilization functioned </w:t>
+      </w:r>
+      <w:r>
+        <w:rPr>
+          <w:rFonts w:ascii="Times New Roman" w:hAnsi="Times New Roman" w:cs="Times New Roman"/>
+        </w:rPr>
+        <w:t>during the Classic Period</w:t>
+      </w:r>
+      <w:r>
+        <w:rPr>
+          <w:rFonts w:ascii="Times New Roman" w:hAnsi="Times New Roman" w:cs="Times New Roman"/>
+        </w:rPr>
+        <w:t xml:space="preserve"> (250 A.D. to 800 A.D.).</w:t>
+      </w:r>
     </w:p>
     <w:sectPr>
       <w:pgSz w:w="12240" w:h="15840"/>
@@ -2345,6 +4060,11 @@
       <w:lang w:eastAsia="en-CA"/>
     </w:rPr>
   </w:style>
+  <w:style w:type="character" w:customStyle="1" w:styleId="hgkelc">
+    <w:name w:val="hgkelc"/>
+    <w:basedOn w:val="DefaultParagraphFont"/>
+    <w:rsid w:val="00F37A1A"/>
+  </w:style>
 </w:styles>
 </file>
 

</xml_diff>

<commit_message>
Completed my anth2151 AnnotatedBibliography
</commit_message>
<xml_diff>
--- a/anth2151-ancientpeoplesandplaces/AnnotatedBibliography.docx
+++ b/anth2151-ancientpeoplesandplaces/AnnotatedBibliography.docx
@@ -251,25 +251,49 @@
           <w:rFonts w:ascii="Times New Roman" w:hAnsi="Times New Roman" w:cs="Times New Roman"/>
         </w:rPr>
         <w:lastRenderedPageBreak/>
-        <w:t xml:space="preserve">A bibliography is a list of sources that have been used for research purposes on a topic. </w:t>
-      </w:r>
-      <w:r>
-        <w:rPr>
-          <w:rFonts w:ascii="Times New Roman" w:hAnsi="Times New Roman" w:cs="Times New Roman"/>
-        </w:rPr>
-        <w:t xml:space="preserve">Generally, a bibliography only includes the bibliographic information, such as the author, title, and publisher, among others. An annotation is a summary and/or evaluation of a piece of research. </w:t>
-      </w:r>
-      <w:r>
-        <w:rPr>
-          <w:rFonts w:ascii="Times New Roman" w:hAnsi="Times New Roman" w:cs="Times New Roman"/>
-        </w:rPr>
-        <w:t>Therefore, an annotated bibliography includes a summary and/or evaluation of each source.</w:t>
-      </w:r>
-      <w:r>
-        <w:rPr>
-          <w:rFonts w:ascii="Times New Roman" w:hAnsi="Times New Roman" w:cs="Times New Roman"/>
-        </w:rPr>
-        <w:t xml:space="preserve"> </w:t>
+        <w:t xml:space="preserve">This annotated bibliography, consisting of summaries </w:t>
+      </w:r>
+      <w:r>
+        <w:rPr>
+          <w:rFonts w:ascii="Times New Roman" w:hAnsi="Times New Roman" w:cs="Times New Roman"/>
+        </w:rPr>
+        <w:t>from</w:t>
+      </w:r>
+      <w:r>
+        <w:rPr>
+          <w:rFonts w:ascii="Times New Roman" w:hAnsi="Times New Roman" w:cs="Times New Roman"/>
+        </w:rPr>
+        <w:t xml:space="preserve"> 10 peer-reviewed scholarly sources, </w:t>
+      </w:r>
+      <w:r>
+        <w:rPr>
+          <w:rFonts w:ascii="Times New Roman" w:hAnsi="Times New Roman" w:cs="Times New Roman"/>
+        </w:rPr>
+        <w:t xml:space="preserve">focuses on the </w:t>
+      </w:r>
+      <w:r>
+        <w:rPr>
+          <w:rFonts w:ascii="Times New Roman" w:hAnsi="Times New Roman" w:cs="Times New Roman"/>
+        </w:rPr>
+        <w:t>period</w:t>
+      </w:r>
+      <w:r>
+        <w:rPr>
+          <w:rFonts w:ascii="Times New Roman" w:hAnsi="Times New Roman" w:cs="Times New Roman"/>
+        </w:rPr>
+        <w:t xml:space="preserve"> during </w:t>
+      </w:r>
+      <w:r>
+        <w:rPr>
+          <w:rFonts w:ascii="Times New Roman" w:hAnsi="Times New Roman" w:cs="Times New Roman"/>
+        </w:rPr>
+        <w:t xml:space="preserve">the </w:t>
+      </w:r>
+      <w:r>
+        <w:rPr>
+          <w:rFonts w:ascii="Times New Roman" w:hAnsi="Times New Roman" w:cs="Times New Roman"/>
+        </w:rPr>
+        <w:t xml:space="preserve">gradual decline and eventual collapse of the Maya Civilization. </w:t>
       </w:r>
     </w:p>
     <w:p>
@@ -277,56 +301,20 @@
         <w:spacing w:line="360" w:lineRule="auto"/>
         <w:ind w:firstLine="720"/>
         <w:rPr>
-          <w:rFonts w:ascii="Times New Roman" w:hAnsi="Times New Roman" w:cs="Times New Roman"/>
-        </w:rPr>
-      </w:pPr>
-      <w:r>
-        <w:rPr>
-          <w:rFonts w:ascii="Times New Roman" w:hAnsi="Times New Roman" w:cs="Times New Roman"/>
-        </w:rPr>
-        <w:t xml:space="preserve">This annotated bibliography, consisting of summaries for 10 peer-reviewed scholarly sources, </w:t>
-      </w:r>
-      <w:r>
-        <w:rPr>
-          <w:rFonts w:ascii="Times New Roman" w:hAnsi="Times New Roman" w:cs="Times New Roman"/>
-        </w:rPr>
-        <w:t xml:space="preserve">focuses on the </w:t>
-      </w:r>
-      <w:r>
-        <w:rPr>
-          <w:rFonts w:ascii="Times New Roman" w:hAnsi="Times New Roman" w:cs="Times New Roman"/>
-        </w:rPr>
-        <w:t xml:space="preserve">following </w:t>
-      </w:r>
-      <w:r>
-        <w:rPr>
-          <w:rFonts w:ascii="Times New Roman" w:hAnsi="Times New Roman" w:cs="Times New Roman"/>
-        </w:rPr>
-        <w:t>2 periods of time</w:t>
-      </w:r>
-      <w:r>
-        <w:rPr>
-          <w:rFonts w:ascii="Times New Roman" w:hAnsi="Times New Roman" w:cs="Times New Roman"/>
-        </w:rPr>
-        <w:t xml:space="preserve">: </w:t>
-      </w:r>
-      <w:r>
-        <w:rPr>
-          <w:rFonts w:ascii="Times New Roman" w:hAnsi="Times New Roman" w:cs="Times New Roman"/>
-        </w:rPr>
-        <w:t xml:space="preserve">At the peak of the Maya Civilization, and during </w:t>
-      </w:r>
-      <w:r>
-        <w:rPr>
-          <w:rFonts w:ascii="Times New Roman" w:hAnsi="Times New Roman" w:cs="Times New Roman"/>
-        </w:rPr>
-        <w:t xml:space="preserve">the </w:t>
-      </w:r>
-      <w:r>
-        <w:rPr>
-          <w:rFonts w:ascii="Times New Roman" w:hAnsi="Times New Roman" w:cs="Times New Roman"/>
-        </w:rPr>
-        <w:t xml:space="preserve">gradual decline and eventual collapse of the Maya Civilization. </w:t>
+          <w:noProof/>
+        </w:rPr>
+      </w:pPr>
+      <w:r>
+        <w:rPr>
+          <w:rFonts w:ascii="Times New Roman" w:hAnsi="Times New Roman" w:cs="Times New Roman"/>
+        </w:rPr>
+        <w:t xml:space="preserve">My final project </w:t>
+      </w:r>
+      <w:r>
+        <w:rPr>
+          <w:rFonts w:ascii="Times New Roman" w:hAnsi="Times New Roman" w:cs="Times New Roman"/>
+        </w:rPr>
+        <w:t xml:space="preserve">will be what is described below: </w:t>
       </w:r>
     </w:p>
     <w:p>
@@ -337,24 +325,46 @@
           <w:rFonts w:ascii="Times New Roman" w:hAnsi="Times New Roman" w:cs="Times New Roman"/>
         </w:rPr>
       </w:pPr>
-    </w:p>
-    <w:p>
-      <w:pPr>
-        <w:spacing w:line="360" w:lineRule="auto"/>
-        <w:ind w:firstLine="720"/>
-        <w:rPr>
-          <w:rFonts w:ascii="Times New Roman" w:hAnsi="Times New Roman" w:cs="Times New Roman"/>
-        </w:rPr>
-      </w:pPr>
-      <w:hyperlink r:id="rId6" w:history="1">
-        <w:r>
-          <w:rPr>
-            <w:rStyle w:val="Hyperlink"/>
-            <w:rFonts w:ascii="Times New Roman" w:hAnsi="Times New Roman" w:cs="Times New Roman"/>
-          </w:rPr>
-          <w:t>https://scholar.google.ca/scholar?hl=en&amp;as_sdt=0%2C5&amp;q=The+collapse+of+mayan+civilization&amp;btnG=</w:t>
-        </w:r>
-      </w:hyperlink>
+      <w:r>
+        <w:rPr>
+          <w:noProof/>
+        </w:rPr>
+        <w:drawing>
+          <wp:inline distT="0" distB="0" distL="0" distR="0" wp14:anchorId="681AA1B4" wp14:editId="0E8D7DC3">
+            <wp:extent cx="5943600" cy="815340"/>
+            <wp:effectExtent l="0" t="0" r="0" b="3810"/>
+            <wp:docPr id="2" name="Picture 2"/>
+            <wp:cNvGraphicFramePr>
+              <a:graphicFrameLocks xmlns:a="http://schemas.openxmlformats.org/drawingml/2006/main" noChangeAspect="1"/>
+            </wp:cNvGraphicFramePr>
+            <a:graphic xmlns:a="http://schemas.openxmlformats.org/drawingml/2006/main">
+              <a:graphicData uri="http://schemas.openxmlformats.org/drawingml/2006/picture">
+                <pic:pic xmlns:pic="http://schemas.openxmlformats.org/drawingml/2006/picture">
+                  <pic:nvPicPr>
+                    <pic:cNvPr id="1" name=""/>
+                    <pic:cNvPicPr/>
+                  </pic:nvPicPr>
+                  <pic:blipFill>
+                    <a:blip r:embed="rId6"/>
+                    <a:stretch>
+                      <a:fillRect/>
+                    </a:stretch>
+                  </pic:blipFill>
+                  <pic:spPr>
+                    <a:xfrm>
+                      <a:off x="0" y="0"/>
+                      <a:ext cx="5943600" cy="815340"/>
+                    </a:xfrm>
+                    <a:prstGeom prst="rect">
+                      <a:avLst/>
+                    </a:prstGeom>
+                  </pic:spPr>
+                </pic:pic>
+              </a:graphicData>
+            </a:graphic>
+          </wp:inline>
+        </w:drawing>
+      </w:r>
     </w:p>
     <w:p>
       <w:pPr>
@@ -387,7 +397,33 @@
         <w:rPr>
           <w:rFonts w:ascii="Times New Roman" w:hAnsi="Times New Roman" w:cs="Times New Roman"/>
         </w:rPr>
-        <w:t xml:space="preserve">Aimers, J., &amp; Hodell, D. (2011). Drought and the Maya: the collapse of the Maya civilization is often attributed to drought, but is the explanation really as simple as that? On the basis of evidence from their respective fields, an archaeologist and a palaeoclimatologist call for a more nuanced assessment. </w:t>
+        <w:t xml:space="preserve">Aimers, J., &amp; </w:t>
+      </w:r>
+      <w:proofErr w:type="spellStart"/>
+      <w:r>
+        <w:rPr>
+          <w:rFonts w:ascii="Times New Roman" w:hAnsi="Times New Roman" w:cs="Times New Roman"/>
+        </w:rPr>
+        <w:t>Hodell</w:t>
+      </w:r>
+      <w:proofErr w:type="spellEnd"/>
+      <w:r>
+        <w:rPr>
+          <w:rFonts w:ascii="Times New Roman" w:hAnsi="Times New Roman" w:cs="Times New Roman"/>
+        </w:rPr>
+        <w:t xml:space="preserve">, D. (2011). Drought and the Maya: the collapse of the Maya civilization is often attributed to drought, but is the explanation as simple as that? </w:t>
+      </w:r>
+      <w:r>
+        <w:rPr>
+          <w:rFonts w:ascii="Times New Roman" w:hAnsi="Times New Roman" w:cs="Times New Roman"/>
+        </w:rPr>
+        <w:t>Based on</w:t>
+      </w:r>
+      <w:r>
+        <w:rPr>
+          <w:rFonts w:ascii="Times New Roman" w:hAnsi="Times New Roman" w:cs="Times New Roman"/>
+        </w:rPr>
+        <w:t xml:space="preserve"> evidence from their respective fields, an archaeologist and a palaeoclimatologist call for a more nuanced assessment. </w:t>
       </w:r>
       <w:r>
         <w:rPr>
@@ -457,7 +493,19 @@
         <w:rPr>
           <w:rFonts w:ascii="Times New Roman" w:hAnsi="Times New Roman" w:cs="Times New Roman"/>
         </w:rPr>
-        <w:t xml:space="preserve"> Mayan Civilization has provided a wealth of information regarding a sharp decline and eventual collapse</w:t>
+        <w:t xml:space="preserve"> Mayan Civilization provided a wealth of information regarding </w:t>
+      </w:r>
+      <w:r>
+        <w:rPr>
+          <w:rFonts w:ascii="Times New Roman" w:hAnsi="Times New Roman" w:cs="Times New Roman"/>
+        </w:rPr>
+        <w:t>the</w:t>
+      </w:r>
+      <w:r>
+        <w:rPr>
+          <w:rFonts w:ascii="Times New Roman" w:hAnsi="Times New Roman" w:cs="Times New Roman"/>
+        </w:rPr>
+        <w:t xml:space="preserve"> sharp decline and eventual collapse</w:t>
       </w:r>
       <w:r>
         <w:rPr>
@@ -481,7 +529,19 @@
         <w:rPr>
           <w:rFonts w:ascii="Times New Roman" w:hAnsi="Times New Roman" w:cs="Times New Roman"/>
         </w:rPr>
-        <w:t xml:space="preserve">Evidence to support this have ranged from political events </w:t>
+        <w:t xml:space="preserve">Evidence to support this </w:t>
+      </w:r>
+      <w:r>
+        <w:rPr>
+          <w:rFonts w:ascii="Times New Roman" w:hAnsi="Times New Roman" w:cs="Times New Roman"/>
+        </w:rPr>
+        <w:t>has</w:t>
+      </w:r>
+      <w:r>
+        <w:rPr>
+          <w:rFonts w:ascii="Times New Roman" w:hAnsi="Times New Roman" w:cs="Times New Roman"/>
+        </w:rPr>
+        <w:t xml:space="preserve"> ranged from political events </w:t>
       </w:r>
       <w:r>
         <w:rPr>
@@ -553,7 +613,7 @@
         <w:rPr>
           <w:rFonts w:ascii="Times New Roman" w:hAnsi="Times New Roman" w:cs="Times New Roman"/>
         </w:rPr>
-        <w:t xml:space="preserve"> dated via the radiocarbon dating using trace amounts of carbon 14.</w:t>
+        <w:t xml:space="preserve"> dated via radiocarbon dating using trace amounts of carbon 14.</w:t>
       </w:r>
       <w:r>
         <w:rPr>
@@ -583,7 +643,19 @@
         <w:rPr>
           <w:rFonts w:ascii="Times New Roman" w:hAnsi="Times New Roman" w:cs="Times New Roman"/>
         </w:rPr>
-        <w:t xml:space="preserve">his information is a matter of debate because of the complexity of discovered archeological data. </w:t>
+        <w:t xml:space="preserve">his information </w:t>
+      </w:r>
+      <w:r>
+        <w:rPr>
+          <w:rFonts w:ascii="Times New Roman" w:hAnsi="Times New Roman" w:cs="Times New Roman"/>
+        </w:rPr>
+        <w:t>are</w:t>
+      </w:r>
+      <w:r>
+        <w:rPr>
+          <w:rFonts w:ascii="Times New Roman" w:hAnsi="Times New Roman" w:cs="Times New Roman"/>
+        </w:rPr>
+        <w:t xml:space="preserve"> a matter of debate because of the complexity of discovered archeological data. </w:t>
       </w:r>
       <w:r>
         <w:rPr>
@@ -620,7 +692,15 @@
         <w:t xml:space="preserve">Beach, T., &amp; </w:t>
       </w:r>
       <w:r>
-        <w:t>Beach-Luzzadder, S</w:t>
+        <w:t>Beach-</w:t>
+      </w:r>
+      <w:proofErr w:type="spellStart"/>
+      <w:r>
+        <w:t>Luzzadder</w:t>
+      </w:r>
+      <w:proofErr w:type="spellEnd"/>
+      <w:r>
+        <w:t>, S</w:t>
       </w:r>
       <w:r>
         <w:t>. (</w:t>
@@ -631,8 +711,21 @@
       <w:r>
         <w:t xml:space="preserve">). </w:t>
       </w:r>
-      <w:r>
-        <w:t>Kax and kol: Collapse and resilience in lowland Maya civilization</w:t>
+      <w:proofErr w:type="spellStart"/>
+      <w:r>
+        <w:t>Kax</w:t>
+      </w:r>
+      <w:proofErr w:type="spellEnd"/>
+      <w:r>
+        <w:t xml:space="preserve"> and </w:t>
+      </w:r>
+      <w:proofErr w:type="spellStart"/>
+      <w:r>
+        <w:t>kol</w:t>
+      </w:r>
+      <w:proofErr w:type="spellEnd"/>
+      <w:r>
+        <w:t>: Collapse and resilience in lowland Maya civilization</w:t>
       </w:r>
       <w:r>
         <w:t xml:space="preserve">. </w:t>
@@ -663,12 +756,19 @@
       <w:pPr>
         <w:pStyle w:val="c-bibliographic-informationcitation"/>
         <w:spacing w:line="360" w:lineRule="auto"/>
+        <w:ind w:firstLine="357"/>
       </w:pPr>
       <w:r>
         <w:t xml:space="preserve">Particularly in the past 3 millennia, </w:t>
       </w:r>
       <w:r>
-        <w:t>humans have bene the dominant driver of ecological change</w:t>
+        <w:t xml:space="preserve">humans have </w:t>
+      </w:r>
+      <w:r>
+        <w:t>been</w:t>
+      </w:r>
+      <w:r>
+        <w:t xml:space="preserve"> the dominant driver of ecological change</w:t>
       </w:r>
       <w:r>
         <w:t xml:space="preserve">; sometimes manipulating the fate of the Maya Civilization. </w:t>
@@ -704,7 +804,13 @@
         <w:t xml:space="preserve">its large size, sophisticated urban culture, abandonment of many large areas, dwindling resources, and </w:t>
       </w:r>
       <w:r>
-        <w:t xml:space="preserve">drastic changes in climate. </w:t>
+        <w:t xml:space="preserve">drastic </w:t>
+      </w:r>
+      <w:r>
+        <w:t>climate changes</w:t>
+      </w:r>
+      <w:r>
+        <w:t xml:space="preserve">. </w:t>
       </w:r>
       <w:r>
         <w:t xml:space="preserve">In Mayan history, there are few examples of rapid depopulations similar to the one which ended the Maya Civilization, </w:t>
@@ -1155,7 +1261,47 @@
           <w:szCs w:val="24"/>
           <w:lang w:eastAsia="en-CA"/>
         </w:rPr>
-        <w:t xml:space="preserve">accomplishments of the project was to document the Holocene volcanic activity which, emitted by Mount Ilopango, wreaked havoc on a densely-populated area of Protoclassic Maya settlement. </w:t>
+        <w:t xml:space="preserve">accomplishments of the project was to document the Holocene volcanic activity which, emitted by Mount </w:t>
+      </w:r>
+      <w:proofErr w:type="spellStart"/>
+      <w:r>
+        <w:rPr>
+          <w:rFonts w:ascii="Times New Roman" w:eastAsia="Times New Roman" w:hAnsi="Times New Roman" w:cs="Times New Roman"/>
+          <w:sz w:val="24"/>
+          <w:szCs w:val="24"/>
+          <w:lang w:eastAsia="en-CA"/>
+        </w:rPr>
+        <w:t>Ilopango</w:t>
+      </w:r>
+      <w:proofErr w:type="spellEnd"/>
+      <w:r>
+        <w:rPr>
+          <w:rFonts w:ascii="Times New Roman" w:eastAsia="Times New Roman" w:hAnsi="Times New Roman" w:cs="Times New Roman"/>
+          <w:sz w:val="24"/>
+          <w:szCs w:val="24"/>
+          <w:lang w:eastAsia="en-CA"/>
+        </w:rPr>
+        <w:t xml:space="preserve">, wreaked havoc on a densely-populated area of </w:t>
+      </w:r>
+      <w:proofErr w:type="spellStart"/>
+      <w:r>
+        <w:rPr>
+          <w:rFonts w:ascii="Times New Roman" w:eastAsia="Times New Roman" w:hAnsi="Times New Roman" w:cs="Times New Roman"/>
+          <w:sz w:val="24"/>
+          <w:szCs w:val="24"/>
+          <w:lang w:eastAsia="en-CA"/>
+        </w:rPr>
+        <w:t>Protoclassic</w:t>
+      </w:r>
+      <w:proofErr w:type="spellEnd"/>
+      <w:r>
+        <w:rPr>
+          <w:rFonts w:ascii="Times New Roman" w:eastAsia="Times New Roman" w:hAnsi="Times New Roman" w:cs="Times New Roman"/>
+          <w:sz w:val="24"/>
+          <w:szCs w:val="24"/>
+          <w:lang w:eastAsia="en-CA"/>
+        </w:rPr>
+        <w:t xml:space="preserve"> Maya settlement. </w:t>
       </w:r>
       <w:r>
         <w:rPr>
@@ -1209,17 +1355,48 @@
           <w:szCs w:val="24"/>
           <w:lang w:eastAsia="en-CA"/>
         </w:rPr>
-        <w:t xml:space="preserve">area in the intermontane Zapotitan basin, </w:t>
-      </w:r>
-      <w:r>
-        <w:rPr>
-          <w:rFonts w:ascii="Times New Roman" w:eastAsia="Times New Roman" w:hAnsi="Times New Roman" w:cs="Times New Roman"/>
-          <w:sz w:val="24"/>
-          <w:szCs w:val="24"/>
-          <w:lang w:eastAsia="en-CA"/>
-        </w:rPr>
-        <w:t>30 kilometers west of Ilopango</w:t>
-      </w:r>
+        <w:t xml:space="preserve">area in the intermontane </w:t>
+      </w:r>
+      <w:proofErr w:type="spellStart"/>
+      <w:r>
+        <w:rPr>
+          <w:rFonts w:ascii="Times New Roman" w:eastAsia="Times New Roman" w:hAnsi="Times New Roman" w:cs="Times New Roman"/>
+          <w:sz w:val="24"/>
+          <w:szCs w:val="24"/>
+          <w:lang w:eastAsia="en-CA"/>
+        </w:rPr>
+        <w:t>Zapotitan</w:t>
+      </w:r>
+      <w:proofErr w:type="spellEnd"/>
+      <w:r>
+        <w:rPr>
+          <w:rFonts w:ascii="Times New Roman" w:eastAsia="Times New Roman" w:hAnsi="Times New Roman" w:cs="Times New Roman"/>
+          <w:sz w:val="24"/>
+          <w:szCs w:val="24"/>
+          <w:lang w:eastAsia="en-CA"/>
+        </w:rPr>
+        <w:t xml:space="preserve"> basin, </w:t>
+      </w:r>
+      <w:r>
+        <w:rPr>
+          <w:rFonts w:ascii="Times New Roman" w:eastAsia="Times New Roman" w:hAnsi="Times New Roman" w:cs="Times New Roman"/>
+          <w:sz w:val="24"/>
+          <w:szCs w:val="24"/>
+          <w:lang w:eastAsia="en-CA"/>
+        </w:rPr>
+        <w:t xml:space="preserve">30 kilometers west of </w:t>
+      </w:r>
+      <w:proofErr w:type="spellStart"/>
+      <w:r>
+        <w:rPr>
+          <w:rFonts w:ascii="Times New Roman" w:eastAsia="Times New Roman" w:hAnsi="Times New Roman" w:cs="Times New Roman"/>
+          <w:sz w:val="24"/>
+          <w:szCs w:val="24"/>
+          <w:lang w:eastAsia="en-CA"/>
+        </w:rPr>
+        <w:t>Ilopango</w:t>
+      </w:r>
+      <w:proofErr w:type="spellEnd"/>
       <w:r>
         <w:rPr>
           <w:rFonts w:ascii="Times New Roman" w:eastAsia="Times New Roman" w:hAnsi="Times New Roman" w:cs="Times New Roman"/>
@@ -1380,7 +1557,27 @@
           <w:szCs w:val="24"/>
           <w:lang w:eastAsia="en-CA"/>
         </w:rPr>
-        <w:t>In support of this, there is a seeming lack of human remains in the lowlands during the Protoclassic-Early Classic periods, followed by archaeological evidence of lowland-related pottery and stone tools at sites in the highlands</w:t>
+        <w:t xml:space="preserve">In support of this, there is a seeming lack of human remains in the lowlands during the </w:t>
+      </w:r>
+      <w:proofErr w:type="spellStart"/>
+      <w:r>
+        <w:rPr>
+          <w:rFonts w:ascii="Times New Roman" w:eastAsia="Times New Roman" w:hAnsi="Times New Roman" w:cs="Times New Roman"/>
+          <w:sz w:val="24"/>
+          <w:szCs w:val="24"/>
+          <w:lang w:eastAsia="en-CA"/>
+        </w:rPr>
+        <w:t>Protoclassic</w:t>
+      </w:r>
+      <w:proofErr w:type="spellEnd"/>
+      <w:r>
+        <w:rPr>
+          <w:rFonts w:ascii="Times New Roman" w:eastAsia="Times New Roman" w:hAnsi="Times New Roman" w:cs="Times New Roman"/>
+          <w:sz w:val="24"/>
+          <w:szCs w:val="24"/>
+          <w:lang w:eastAsia="en-CA"/>
+        </w:rPr>
+        <w:t>-Early Classic periods, followed by archaeological evidence of lowland-related pottery and stone tools at sites in the highlands</w:t>
       </w:r>
       <w:r>
         <w:rPr>
@@ -1702,6 +1899,7 @@
           <w:lang w:eastAsia="en-CA"/>
         </w:rPr>
       </w:pPr>
+      <w:proofErr w:type="spellStart"/>
       <w:r>
         <w:rPr>
           <w:rFonts w:ascii="Times New Roman" w:eastAsia="Times New Roman" w:hAnsi="Times New Roman" w:cs="Times New Roman"/>
@@ -1710,7 +1908,17 @@
           <w:lang w:eastAsia="en-CA"/>
         </w:rPr>
         <w:lastRenderedPageBreak/>
-        <w:t xml:space="preserve">Freidel, D. (2006). The Maya. </w:t>
+        <w:t>Freidel</w:t>
+      </w:r>
+      <w:proofErr w:type="spellEnd"/>
+      <w:r>
+        <w:rPr>
+          <w:rFonts w:ascii="Times New Roman" w:eastAsia="Times New Roman" w:hAnsi="Times New Roman" w:cs="Times New Roman"/>
+          <w:sz w:val="24"/>
+          <w:szCs w:val="24"/>
+          <w:lang w:eastAsia="en-CA"/>
+        </w:rPr>
+        <w:t xml:space="preserve">, D. (2006). The Maya. </w:t>
       </w:r>
       <w:r>
         <w:rPr>
@@ -1780,22 +1988,42 @@
     <w:p>
       <w:pPr>
         <w:spacing w:after="0" w:line="360" w:lineRule="auto"/>
-        <w:ind w:left="357"/>
-        <w:rPr>
-          <w:rFonts w:ascii="Times New Roman" w:eastAsia="Times New Roman" w:hAnsi="Times New Roman" w:cs="Times New Roman"/>
-          <w:sz w:val="24"/>
-          <w:szCs w:val="24"/>
-          <w:lang w:eastAsia="en-CA"/>
-        </w:rPr>
-      </w:pPr>
-      <w:r>
-        <w:rPr>
-          <w:rFonts w:ascii="Times New Roman" w:eastAsia="Times New Roman" w:hAnsi="Times New Roman" w:cs="Times New Roman"/>
-          <w:sz w:val="24"/>
-          <w:szCs w:val="24"/>
-          <w:lang w:eastAsia="en-CA"/>
-        </w:rPr>
-        <w:t>Recent lake core analyses in the lowlands of Venezuala, combined with sediment analysis from various coasts,</w:t>
+        <w:ind w:left="357" w:firstLine="363"/>
+        <w:rPr>
+          <w:rFonts w:ascii="Times New Roman" w:eastAsia="Times New Roman" w:hAnsi="Times New Roman" w:cs="Times New Roman"/>
+          <w:sz w:val="24"/>
+          <w:szCs w:val="24"/>
+          <w:lang w:eastAsia="en-CA"/>
+        </w:rPr>
+      </w:pPr>
+      <w:r>
+        <w:rPr>
+          <w:rFonts w:ascii="Times New Roman" w:eastAsia="Times New Roman" w:hAnsi="Times New Roman" w:cs="Times New Roman"/>
+          <w:sz w:val="24"/>
+          <w:szCs w:val="24"/>
+          <w:lang w:eastAsia="en-CA"/>
+        </w:rPr>
+        <w:t xml:space="preserve">Recent lake core analyses in the lowlands of </w:t>
+      </w:r>
+      <w:proofErr w:type="spellStart"/>
+      <w:r>
+        <w:rPr>
+          <w:rFonts w:ascii="Times New Roman" w:eastAsia="Times New Roman" w:hAnsi="Times New Roman" w:cs="Times New Roman"/>
+          <w:sz w:val="24"/>
+          <w:szCs w:val="24"/>
+          <w:lang w:eastAsia="en-CA"/>
+        </w:rPr>
+        <w:t>Venezuala</w:t>
+      </w:r>
+      <w:proofErr w:type="spellEnd"/>
+      <w:r>
+        <w:rPr>
+          <w:rFonts w:ascii="Times New Roman" w:eastAsia="Times New Roman" w:hAnsi="Times New Roman" w:cs="Times New Roman"/>
+          <w:sz w:val="24"/>
+          <w:szCs w:val="24"/>
+          <w:lang w:eastAsia="en-CA"/>
+        </w:rPr>
+        <w:t>, combined with sediment analysis from various coasts,</w:t>
       </w:r>
       <w:r>
         <w:rPr>
@@ -2277,7 +2505,7 @@
     <w:p>
       <w:pPr>
         <w:spacing w:after="0" w:line="360" w:lineRule="auto"/>
-        <w:ind w:left="357"/>
+        <w:ind w:left="357" w:firstLine="363"/>
         <w:rPr>
           <w:rFonts w:ascii="Times New Roman" w:eastAsia="Times New Roman" w:hAnsi="Times New Roman" w:cs="Times New Roman"/>
           <w:sz w:val="24"/>
@@ -2425,7 +2653,61 @@
           <w:sz w:val="24"/>
           <w:szCs w:val="24"/>
         </w:rPr>
-        <w:t xml:space="preserve">The focus of this summary is on the excavations and survey by the Holmul Project at Holmul, Civil, La Sufricaya, and others in northeastern Guatemala. </w:t>
+        <w:t xml:space="preserve">The focus of this summary is on the excavations and survey by the </w:t>
+      </w:r>
+      <w:proofErr w:type="spellStart"/>
+      <w:r>
+        <w:rPr>
+          <w:rFonts w:ascii="Times New Roman" w:hAnsi="Times New Roman" w:cs="Times New Roman"/>
+          <w:sz w:val="24"/>
+          <w:szCs w:val="24"/>
+        </w:rPr>
+        <w:t>Holmul</w:t>
+      </w:r>
+      <w:proofErr w:type="spellEnd"/>
+      <w:r>
+        <w:rPr>
+          <w:rFonts w:ascii="Times New Roman" w:hAnsi="Times New Roman" w:cs="Times New Roman"/>
+          <w:sz w:val="24"/>
+          <w:szCs w:val="24"/>
+        </w:rPr>
+        <w:t xml:space="preserve"> Project at </w:t>
+      </w:r>
+      <w:proofErr w:type="spellStart"/>
+      <w:r>
+        <w:rPr>
+          <w:rFonts w:ascii="Times New Roman" w:hAnsi="Times New Roman" w:cs="Times New Roman"/>
+          <w:sz w:val="24"/>
+          <w:szCs w:val="24"/>
+        </w:rPr>
+        <w:t>Holmul</w:t>
+      </w:r>
+      <w:proofErr w:type="spellEnd"/>
+      <w:r>
+        <w:rPr>
+          <w:rFonts w:ascii="Times New Roman" w:hAnsi="Times New Roman" w:cs="Times New Roman"/>
+          <w:sz w:val="24"/>
+          <w:szCs w:val="24"/>
+        </w:rPr>
+        <w:t xml:space="preserve">, Civil, La </w:t>
+      </w:r>
+      <w:proofErr w:type="spellStart"/>
+      <w:r>
+        <w:rPr>
+          <w:rFonts w:ascii="Times New Roman" w:hAnsi="Times New Roman" w:cs="Times New Roman"/>
+          <w:sz w:val="24"/>
+          <w:szCs w:val="24"/>
+        </w:rPr>
+        <w:t>Sufricaya</w:t>
+      </w:r>
+      <w:proofErr w:type="spellEnd"/>
+      <w:r>
+        <w:rPr>
+          <w:rFonts w:ascii="Times New Roman" w:hAnsi="Times New Roman" w:cs="Times New Roman"/>
+          <w:sz w:val="24"/>
+          <w:szCs w:val="24"/>
+        </w:rPr>
+        <w:t xml:space="preserve">, and others in northeastern Guatemala. </w:t>
       </w:r>
       <w:r>
         <w:rPr>
@@ -2436,23 +2718,54 @@
         </w:rPr>
         <w:t xml:space="preserve">The earliest excavation at </w:t>
       </w:r>
-      <w:r>
-        <w:rPr>
-          <w:rFonts w:ascii="Times New Roman" w:eastAsia="Times New Roman" w:hAnsi="Times New Roman" w:cs="Times New Roman"/>
-          <w:sz w:val="24"/>
-          <w:szCs w:val="24"/>
-          <w:lang w:eastAsia="en-CA"/>
-        </w:rPr>
-        <w:t>Holmul discovered a large pottery collection dating from 700 to 1000 BC</w:t>
-      </w:r>
-      <w:r>
-        <w:rPr>
-          <w:rFonts w:ascii="Times New Roman" w:eastAsia="Times New Roman" w:hAnsi="Times New Roman" w:cs="Times New Roman"/>
-          <w:sz w:val="24"/>
-          <w:szCs w:val="24"/>
-          <w:lang w:eastAsia="en-CA"/>
-        </w:rPr>
-        <w:t xml:space="preserve">, with similar material being found from sites in Belize, lowland Guatemala, and the Puuc Hills and northwestern Yucatan. </w:t>
+      <w:proofErr w:type="spellStart"/>
+      <w:r>
+        <w:rPr>
+          <w:rFonts w:ascii="Times New Roman" w:eastAsia="Times New Roman" w:hAnsi="Times New Roman" w:cs="Times New Roman"/>
+          <w:sz w:val="24"/>
+          <w:szCs w:val="24"/>
+          <w:lang w:eastAsia="en-CA"/>
+        </w:rPr>
+        <w:t>Holmul</w:t>
+      </w:r>
+      <w:proofErr w:type="spellEnd"/>
+      <w:r>
+        <w:rPr>
+          <w:rFonts w:ascii="Times New Roman" w:eastAsia="Times New Roman" w:hAnsi="Times New Roman" w:cs="Times New Roman"/>
+          <w:sz w:val="24"/>
+          <w:szCs w:val="24"/>
+          <w:lang w:eastAsia="en-CA"/>
+        </w:rPr>
+        <w:t xml:space="preserve"> discovered a large pottery collection dating from 700 to 1000 BC</w:t>
+      </w:r>
+      <w:r>
+        <w:rPr>
+          <w:rFonts w:ascii="Times New Roman" w:eastAsia="Times New Roman" w:hAnsi="Times New Roman" w:cs="Times New Roman"/>
+          <w:sz w:val="24"/>
+          <w:szCs w:val="24"/>
+          <w:lang w:eastAsia="en-CA"/>
+        </w:rPr>
+        <w:t xml:space="preserve">, with similar material being found from sites in Belize, lowland Guatemala, and the </w:t>
+      </w:r>
+      <w:proofErr w:type="spellStart"/>
+      <w:r>
+        <w:rPr>
+          <w:rFonts w:ascii="Times New Roman" w:eastAsia="Times New Roman" w:hAnsi="Times New Roman" w:cs="Times New Roman"/>
+          <w:sz w:val="24"/>
+          <w:szCs w:val="24"/>
+          <w:lang w:eastAsia="en-CA"/>
+        </w:rPr>
+        <w:t>Puuc</w:t>
+      </w:r>
+      <w:proofErr w:type="spellEnd"/>
+      <w:r>
+        <w:rPr>
+          <w:rFonts w:ascii="Times New Roman" w:eastAsia="Times New Roman" w:hAnsi="Times New Roman" w:cs="Times New Roman"/>
+          <w:sz w:val="24"/>
+          <w:szCs w:val="24"/>
+          <w:lang w:eastAsia="en-CA"/>
+        </w:rPr>
+        <w:t xml:space="preserve"> Hills and northwestern Yucatan. </w:t>
       </w:r>
       <w:r>
         <w:rPr>
@@ -2506,7 +2819,17 @@
           <w:szCs w:val="24"/>
           <w:lang w:eastAsia="en-CA"/>
         </w:rPr>
-        <w:t>site Civ</w:t>
+        <w:t xml:space="preserve">site </w:t>
+      </w:r>
+      <w:proofErr w:type="spellStart"/>
+      <w:r>
+        <w:rPr>
+          <w:rFonts w:ascii="Times New Roman" w:eastAsia="Times New Roman" w:hAnsi="Times New Roman" w:cs="Times New Roman"/>
+          <w:sz w:val="24"/>
+          <w:szCs w:val="24"/>
+          <w:lang w:eastAsia="en-CA"/>
+        </w:rPr>
+        <w:t>Civ</w:t>
       </w:r>
       <w:r>
         <w:rPr>
@@ -2524,7 +2847,17 @@
           <w:szCs w:val="24"/>
           <w:lang w:eastAsia="en-CA"/>
         </w:rPr>
-        <w:t xml:space="preserve">l </w:t>
+        <w:t>l</w:t>
+      </w:r>
+      <w:proofErr w:type="spellEnd"/>
+      <w:r>
+        <w:rPr>
+          <w:rFonts w:ascii="Times New Roman" w:eastAsia="Times New Roman" w:hAnsi="Times New Roman" w:cs="Times New Roman"/>
+          <w:sz w:val="24"/>
+          <w:szCs w:val="24"/>
+          <w:lang w:eastAsia="en-CA"/>
+        </w:rPr>
+        <w:t xml:space="preserve"> </w:t>
       </w:r>
       <w:r>
         <w:rPr>
@@ -2650,7 +2983,27 @@
           <w:szCs w:val="24"/>
           <w:lang w:eastAsia="en-CA"/>
         </w:rPr>
-        <w:t xml:space="preserve"> was found about 1 kilometer from the centre of Holmul, </w:t>
+        <w:t xml:space="preserve"> was found about 1 kilometer from the centre of </w:t>
+      </w:r>
+      <w:proofErr w:type="spellStart"/>
+      <w:r>
+        <w:rPr>
+          <w:rFonts w:ascii="Times New Roman" w:eastAsia="Times New Roman" w:hAnsi="Times New Roman" w:cs="Times New Roman"/>
+          <w:sz w:val="24"/>
+          <w:szCs w:val="24"/>
+          <w:lang w:eastAsia="en-CA"/>
+        </w:rPr>
+        <w:t>Holmul</w:t>
+      </w:r>
+      <w:proofErr w:type="spellEnd"/>
+      <w:r>
+        <w:rPr>
+          <w:rFonts w:ascii="Times New Roman" w:eastAsia="Times New Roman" w:hAnsi="Times New Roman" w:cs="Times New Roman"/>
+          <w:sz w:val="24"/>
+          <w:szCs w:val="24"/>
+          <w:lang w:eastAsia="en-CA"/>
+        </w:rPr>
+        <w:t xml:space="preserve">, </w:t>
       </w:r>
       <w:r>
         <w:rPr>
@@ -3043,323 +3396,3169 @@
         <w:ind w:left="360"/>
         <w:rPr>
           <w:rFonts w:ascii="Times New Roman" w:hAnsi="Times New Roman" w:cs="Times New Roman"/>
+          <w:sz w:val="24"/>
+          <w:szCs w:val="24"/>
         </w:rPr>
       </w:pPr>
     </w:p>
     <w:p>
       <w:pPr>
         <w:spacing w:line="360" w:lineRule="auto"/>
+        <w:ind w:left="357" w:firstLine="363"/>
+        <w:rPr>
+          <w:rFonts w:ascii="Times New Roman" w:hAnsi="Times New Roman" w:cs="Times New Roman"/>
+          <w:sz w:val="24"/>
+          <w:szCs w:val="24"/>
+        </w:rPr>
+      </w:pPr>
+      <w:r>
+        <w:rPr>
+          <w:rFonts w:ascii="Times New Roman" w:hAnsi="Times New Roman" w:cs="Times New Roman"/>
+          <w:sz w:val="24"/>
+          <w:szCs w:val="24"/>
+        </w:rPr>
+        <w:t xml:space="preserve">This article </w:t>
+      </w:r>
+      <w:r>
+        <w:rPr>
+          <w:rFonts w:ascii="Times New Roman" w:hAnsi="Times New Roman" w:cs="Times New Roman"/>
+          <w:sz w:val="24"/>
+          <w:szCs w:val="24"/>
+        </w:rPr>
+        <w:t>explores three books related to Maya archaeology: Ritual, violence, and the fall of the Classic Maya kings</w:t>
+      </w:r>
+      <w:r>
+        <w:rPr>
+          <w:rFonts w:ascii="Times New Roman" w:hAnsi="Times New Roman" w:cs="Times New Roman"/>
+          <w:sz w:val="24"/>
+          <w:szCs w:val="24"/>
+        </w:rPr>
+        <w:t>,</w:t>
+      </w:r>
+      <w:r>
+        <w:rPr>
+          <w:rFonts w:ascii="Times New Roman" w:hAnsi="Times New Roman" w:cs="Times New Roman"/>
+          <w:sz w:val="24"/>
+          <w:szCs w:val="24"/>
+        </w:rPr>
+        <w:t xml:space="preserve"> </w:t>
+      </w:r>
+      <w:r>
+        <w:rPr>
+          <w:rFonts w:ascii="Times New Roman" w:hAnsi="Times New Roman" w:cs="Times New Roman"/>
+          <w:sz w:val="24"/>
+          <w:szCs w:val="24"/>
+        </w:rPr>
+        <w:t xml:space="preserve">excavations in residential areas of Tikal, and </w:t>
+      </w:r>
+      <w:r>
+        <w:rPr>
+          <w:rFonts w:ascii="Times New Roman" w:hAnsi="Times New Roman" w:cs="Times New Roman"/>
+          <w:sz w:val="24"/>
+          <w:szCs w:val="24"/>
+        </w:rPr>
+        <w:t xml:space="preserve">mortuary </w:t>
+      </w:r>
+      <w:r>
+        <w:rPr>
+          <w:rFonts w:ascii="Times New Roman" w:hAnsi="Times New Roman" w:cs="Times New Roman"/>
+          <w:sz w:val="24"/>
+          <w:szCs w:val="24"/>
+        </w:rPr>
+        <w:t>lowlands</w:t>
+      </w:r>
+      <w:r>
+        <w:rPr>
+          <w:rFonts w:ascii="Times New Roman" w:hAnsi="Times New Roman" w:cs="Times New Roman"/>
+          <w:sz w:val="24"/>
+          <w:szCs w:val="24"/>
+        </w:rPr>
+        <w:t xml:space="preserve"> of the Classic Maya: rituals</w:t>
+      </w:r>
+      <w:r>
+        <w:rPr>
+          <w:rFonts w:ascii="Times New Roman" w:hAnsi="Times New Roman" w:cs="Times New Roman"/>
+          <w:sz w:val="24"/>
+          <w:szCs w:val="24"/>
+        </w:rPr>
+        <w:t xml:space="preserve"> of the body and soul of </w:t>
+      </w:r>
+      <w:r>
+        <w:rPr>
+          <w:rFonts w:ascii="Times New Roman" w:hAnsi="Times New Roman" w:cs="Times New Roman"/>
+          <w:sz w:val="24"/>
+          <w:szCs w:val="24"/>
+        </w:rPr>
+        <w:t xml:space="preserve">individuals. </w:t>
+      </w:r>
+      <w:r>
+        <w:rPr>
+          <w:rFonts w:ascii="Times New Roman" w:hAnsi="Times New Roman" w:cs="Times New Roman"/>
+          <w:sz w:val="24"/>
+          <w:szCs w:val="24"/>
+        </w:rPr>
+        <w:t>Ritual, violence, and the fall of the Classic Maya kings focuses on the 9</w:t>
+      </w:r>
+      <w:r>
+        <w:rPr>
+          <w:rFonts w:ascii="Times New Roman" w:hAnsi="Times New Roman" w:cs="Times New Roman"/>
+          <w:sz w:val="24"/>
+          <w:szCs w:val="24"/>
+          <w:vertAlign w:val="superscript"/>
+        </w:rPr>
+        <w:t>th</w:t>
+      </w:r>
+      <w:r>
+        <w:rPr>
+          <w:rFonts w:ascii="Times New Roman" w:hAnsi="Times New Roman" w:cs="Times New Roman"/>
+          <w:sz w:val="24"/>
+          <w:szCs w:val="24"/>
+        </w:rPr>
+        <w:t xml:space="preserve"> century A.D., when kingship </w:t>
+      </w:r>
+      <w:r>
+        <w:rPr>
+          <w:rFonts w:ascii="Times New Roman" w:hAnsi="Times New Roman" w:cs="Times New Roman"/>
+          <w:sz w:val="24"/>
+          <w:szCs w:val="24"/>
+        </w:rPr>
+        <w:t xml:space="preserve">was </w:t>
+      </w:r>
+      <w:r>
+        <w:rPr>
+          <w:rFonts w:ascii="Times New Roman" w:hAnsi="Times New Roman" w:cs="Times New Roman"/>
+          <w:sz w:val="24"/>
+          <w:szCs w:val="24"/>
+        </w:rPr>
+        <w:t xml:space="preserve">discredited and crumbled in many places, </w:t>
+      </w:r>
+      <w:r>
+        <w:rPr>
+          <w:rFonts w:ascii="Times New Roman" w:hAnsi="Times New Roman" w:cs="Times New Roman"/>
+          <w:sz w:val="24"/>
+          <w:szCs w:val="24"/>
+        </w:rPr>
+        <w:t>and made a scapegoat</w:t>
+      </w:r>
+      <w:r>
+        <w:rPr>
+          <w:rFonts w:ascii="Times New Roman" w:hAnsi="Times New Roman" w:cs="Times New Roman"/>
+          <w:sz w:val="24"/>
+          <w:szCs w:val="24"/>
+        </w:rPr>
+        <w:t xml:space="preserve"> model which is bound to always fail. </w:t>
+      </w:r>
+      <w:r>
+        <w:rPr>
+          <w:rFonts w:ascii="Times New Roman" w:hAnsi="Times New Roman" w:cs="Times New Roman"/>
+          <w:sz w:val="24"/>
+          <w:szCs w:val="24"/>
+        </w:rPr>
+        <w:t>The article referenced above investigates that</w:t>
+      </w:r>
+      <w:r>
+        <w:rPr>
+          <w:rFonts w:ascii="Times New Roman" w:hAnsi="Times New Roman" w:cs="Times New Roman"/>
+          <w:sz w:val="24"/>
+          <w:szCs w:val="24"/>
+        </w:rPr>
+        <w:t xml:space="preserve"> </w:t>
+      </w:r>
+      <w:r>
+        <w:rPr>
+          <w:rFonts w:ascii="Times New Roman" w:hAnsi="Times New Roman" w:cs="Times New Roman"/>
+          <w:sz w:val="24"/>
+          <w:szCs w:val="24"/>
+        </w:rPr>
+        <w:t xml:space="preserve">an individual’s capacity to determine and make meaning from their environment through conscious and creative actions </w:t>
+      </w:r>
+      <w:r>
+        <w:rPr>
+          <w:rFonts w:ascii="Times New Roman" w:hAnsi="Times New Roman" w:cs="Times New Roman"/>
+          <w:sz w:val="24"/>
+          <w:szCs w:val="24"/>
+        </w:rPr>
+        <w:t xml:space="preserve">are often the mediator between environmental downturns and socio-political disasters. </w:t>
+      </w:r>
+      <w:r>
+        <w:rPr>
+          <w:rFonts w:ascii="Times New Roman" w:hAnsi="Times New Roman" w:cs="Times New Roman"/>
+          <w:sz w:val="24"/>
+          <w:szCs w:val="24"/>
+        </w:rPr>
+        <w:t xml:space="preserve">Additionally, </w:t>
+      </w:r>
+      <w:r>
+        <w:rPr>
+          <w:rFonts w:ascii="Times New Roman" w:hAnsi="Times New Roman" w:cs="Times New Roman"/>
+          <w:sz w:val="24"/>
+          <w:szCs w:val="24"/>
+        </w:rPr>
+        <w:t xml:space="preserve">Politics in Maya societies were fluid, conflictive, and subject to constant negotiation due to internal considerations such as factional competition or warfare with other civilizations over resources or territory. </w:t>
+      </w:r>
+      <w:r>
+        <w:rPr>
+          <w:rFonts w:ascii="Times New Roman" w:hAnsi="Times New Roman" w:cs="Times New Roman"/>
+          <w:sz w:val="24"/>
+          <w:szCs w:val="24"/>
+        </w:rPr>
+        <w:t xml:space="preserve">Excavations in the residential areas of Peten Basin, Tikal (modern-day Guatemala), </w:t>
+      </w:r>
+      <w:r>
+        <w:rPr>
+          <w:rFonts w:ascii="Times New Roman" w:hAnsi="Times New Roman" w:cs="Times New Roman"/>
+          <w:sz w:val="24"/>
+          <w:szCs w:val="24"/>
+        </w:rPr>
+        <w:t>revealed artifacts and other archeological materials</w:t>
+      </w:r>
+      <w:r>
+        <w:rPr>
+          <w:rFonts w:ascii="Times New Roman" w:hAnsi="Times New Roman" w:cs="Times New Roman"/>
+          <w:sz w:val="24"/>
+          <w:szCs w:val="24"/>
+        </w:rPr>
+        <w:t xml:space="preserve"> which were commonly given to royal members of the Maya Civilization</w:t>
+      </w:r>
+      <w:r>
+        <w:rPr>
+          <w:rFonts w:ascii="Times New Roman" w:hAnsi="Times New Roman" w:cs="Times New Roman"/>
+          <w:sz w:val="24"/>
+          <w:szCs w:val="24"/>
+        </w:rPr>
+        <w:t xml:space="preserve">, indicating a royal family lived in Tikal. </w:t>
+      </w:r>
+      <w:r>
+        <w:rPr>
+          <w:rFonts w:ascii="Times New Roman" w:hAnsi="Times New Roman" w:cs="Times New Roman"/>
+          <w:sz w:val="24"/>
+          <w:szCs w:val="24"/>
+        </w:rPr>
+        <w:t xml:space="preserve">Further, excavation data was used to provide a history of that family and suggests that people who occupied places such as Tikal after the eradication of </w:t>
+      </w:r>
+      <w:r>
+        <w:rPr>
+          <w:rFonts w:ascii="Times New Roman" w:hAnsi="Times New Roman" w:cs="Times New Roman"/>
+          <w:sz w:val="24"/>
+          <w:szCs w:val="24"/>
+        </w:rPr>
+        <w:t xml:space="preserve">kingship were people from the same communities carrying on generational practices, memories, </w:t>
+      </w:r>
+      <w:r>
+        <w:rPr>
+          <w:rFonts w:ascii="Times New Roman" w:hAnsi="Times New Roman" w:cs="Times New Roman"/>
+          <w:sz w:val="24"/>
+          <w:szCs w:val="24"/>
+        </w:rPr>
+        <w:t xml:space="preserve">and relationships. </w:t>
+      </w:r>
+      <w:r>
+        <w:rPr>
+          <w:rFonts w:ascii="Times New Roman" w:hAnsi="Times New Roman" w:cs="Times New Roman"/>
+          <w:sz w:val="24"/>
+          <w:szCs w:val="24"/>
+        </w:rPr>
+        <w:t xml:space="preserve">Mortuary </w:t>
+      </w:r>
+      <w:r>
+        <w:rPr>
+          <w:rFonts w:ascii="Times New Roman" w:hAnsi="Times New Roman" w:cs="Times New Roman"/>
+          <w:sz w:val="24"/>
+          <w:szCs w:val="24"/>
+        </w:rPr>
+        <w:t xml:space="preserve">lowlands of the Classic Maya housed rituals of </w:t>
+      </w:r>
+      <w:r>
+        <w:rPr>
+          <w:rFonts w:ascii="Times New Roman" w:hAnsi="Times New Roman" w:cs="Times New Roman"/>
+          <w:sz w:val="24"/>
+          <w:szCs w:val="24"/>
+        </w:rPr>
+        <w:t xml:space="preserve">the body and soul of the deceased </w:t>
+      </w:r>
+      <w:r>
+        <w:rPr>
+          <w:rFonts w:ascii="Times New Roman" w:hAnsi="Times New Roman" w:cs="Times New Roman"/>
+          <w:sz w:val="24"/>
+          <w:szCs w:val="24"/>
+        </w:rPr>
+        <w:t>to expedite the departure of the soul and facilitate its rebirth and renewal in later generations</w:t>
+      </w:r>
+      <w:r>
+        <w:rPr>
+          <w:rFonts w:ascii="Times New Roman" w:hAnsi="Times New Roman" w:cs="Times New Roman"/>
+          <w:sz w:val="24"/>
+          <w:szCs w:val="24"/>
+        </w:rPr>
+        <w:t xml:space="preserve">. The </w:t>
+      </w:r>
+      <w:r>
+        <w:rPr>
+          <w:rFonts w:ascii="Times New Roman" w:hAnsi="Times New Roman" w:cs="Times New Roman"/>
+          <w:sz w:val="24"/>
+          <w:szCs w:val="24"/>
+        </w:rPr>
+        <w:t>reconstruction of social bonds among the survivors of a group of deceased individuals was of utmost importance</w:t>
+      </w:r>
+      <w:r>
+        <w:rPr>
+          <w:rFonts w:ascii="Times New Roman" w:hAnsi="Times New Roman" w:cs="Times New Roman"/>
+          <w:sz w:val="24"/>
+          <w:szCs w:val="24"/>
+        </w:rPr>
+        <w:t xml:space="preserve">, to essentially preserve society. </w:t>
+      </w:r>
+      <w:r>
+        <w:rPr>
+          <w:rFonts w:ascii="Times New Roman" w:hAnsi="Times New Roman" w:cs="Times New Roman"/>
+          <w:sz w:val="24"/>
+          <w:szCs w:val="24"/>
+        </w:rPr>
+        <w:t xml:space="preserve">The basis of specific practices performed were based on widely held Maya beliefs about life, death, supernatural beings, and cosmology. </w:t>
+      </w:r>
+      <w:r>
+        <w:rPr>
+          <w:rFonts w:ascii="Times New Roman" w:hAnsi="Times New Roman" w:cs="Times New Roman"/>
+          <w:sz w:val="24"/>
+          <w:szCs w:val="24"/>
+        </w:rPr>
+        <w:t>The article concludes by describing that Maya archaeology has become more robust and is using empirical data to address meaning, motivation, and political action in the past.</w:t>
+      </w:r>
+      <w:r>
+        <w:rPr>
+          <w:rFonts w:ascii="Times New Roman" w:hAnsi="Times New Roman" w:cs="Times New Roman"/>
+          <w:sz w:val="24"/>
+          <w:szCs w:val="24"/>
+        </w:rPr>
+        <w:t xml:space="preserve"> </w:t>
+      </w:r>
+      <w:r>
+        <w:rPr>
+          <w:rFonts w:ascii="Times New Roman" w:hAnsi="Times New Roman" w:cs="Times New Roman"/>
+          <w:sz w:val="24"/>
+          <w:szCs w:val="24"/>
+        </w:rPr>
+        <w:t>This source is relevant to my project because it contains additional informati</w:t>
+      </w:r>
+      <w:r>
+        <w:rPr>
+          <w:rFonts w:ascii="Times New Roman" w:hAnsi="Times New Roman" w:cs="Times New Roman"/>
+          <w:sz w:val="24"/>
+          <w:szCs w:val="24"/>
+        </w:rPr>
+        <w:t xml:space="preserve">on about three specific </w:t>
+      </w:r>
+      <w:r>
+        <w:rPr>
+          <w:rFonts w:ascii="Times New Roman" w:hAnsi="Times New Roman" w:cs="Times New Roman"/>
+          <w:sz w:val="24"/>
+          <w:szCs w:val="24"/>
+        </w:rPr>
+        <w:t xml:space="preserve">aspects of their society: </w:t>
+      </w:r>
+      <w:r>
+        <w:rPr>
+          <w:rFonts w:ascii="Times New Roman" w:hAnsi="Times New Roman" w:cs="Times New Roman"/>
+          <w:sz w:val="24"/>
+          <w:szCs w:val="24"/>
+        </w:rPr>
+        <w:t>mortuary rituals, termination deposits, and political organization</w:t>
+      </w:r>
+      <w:r>
+        <w:rPr>
+          <w:rFonts w:ascii="Times New Roman" w:hAnsi="Times New Roman" w:cs="Times New Roman"/>
+          <w:sz w:val="24"/>
+          <w:szCs w:val="24"/>
+        </w:rPr>
+        <w:t xml:space="preserve"> which will be useful in</w:t>
+      </w:r>
+      <w:r>
+        <w:rPr>
+          <w:rFonts w:ascii="Times New Roman" w:hAnsi="Times New Roman" w:cs="Times New Roman"/>
+          <w:sz w:val="24"/>
+          <w:szCs w:val="24"/>
+        </w:rPr>
+        <w:t xml:space="preserve"> explaining a </w:t>
+      </w:r>
+      <w:r>
+        <w:rPr>
+          <w:rFonts w:ascii="Times New Roman" w:hAnsi="Times New Roman" w:cs="Times New Roman"/>
+          <w:sz w:val="24"/>
+          <w:szCs w:val="24"/>
+        </w:rPr>
+        <w:t xml:space="preserve">little </w:t>
+      </w:r>
+      <w:r>
+        <w:rPr>
+          <w:rFonts w:ascii="Times New Roman" w:hAnsi="Times New Roman" w:cs="Times New Roman"/>
+          <w:sz w:val="24"/>
+          <w:szCs w:val="24"/>
+        </w:rPr>
+        <w:t xml:space="preserve">of how the Maya civilization functioned </w:t>
+      </w:r>
+      <w:r>
+        <w:rPr>
+          <w:rFonts w:ascii="Times New Roman" w:hAnsi="Times New Roman" w:cs="Times New Roman"/>
+          <w:sz w:val="24"/>
+          <w:szCs w:val="24"/>
+        </w:rPr>
+        <w:t>during the Classic Period</w:t>
+      </w:r>
+      <w:r>
+        <w:rPr>
+          <w:rFonts w:ascii="Times New Roman" w:hAnsi="Times New Roman" w:cs="Times New Roman"/>
+          <w:sz w:val="24"/>
+          <w:szCs w:val="24"/>
+        </w:rPr>
+        <w:t xml:space="preserve"> (250 A.D. to 800 A.D.)</w:t>
+      </w:r>
+    </w:p>
+    <w:p>
+      <w:pPr>
+        <w:pStyle w:val="ListParagraph"/>
+        <w:numPr>
+          <w:ilvl w:val="0"/>
+          <w:numId w:val="1"/>
+        </w:numPr>
+        <w:rPr>
+          <w:rFonts w:ascii="Times New Roman" w:eastAsia="Times New Roman" w:hAnsi="Times New Roman" w:cs="Times New Roman"/>
+          <w:sz w:val="24"/>
+          <w:szCs w:val="24"/>
+          <w:lang w:eastAsia="en-CA"/>
+        </w:rPr>
+      </w:pPr>
+      <w:proofErr w:type="spellStart"/>
+      <w:r>
+        <w:rPr>
+          <w:rFonts w:ascii="Times New Roman" w:eastAsia="Times New Roman" w:hAnsi="Times New Roman" w:cs="Times New Roman"/>
+          <w:sz w:val="24"/>
+          <w:szCs w:val="24"/>
+          <w:lang w:eastAsia="en-CA"/>
+        </w:rPr>
+        <w:lastRenderedPageBreak/>
+        <w:t>Haug</w:t>
+      </w:r>
+      <w:proofErr w:type="spellEnd"/>
+      <w:r>
+        <w:rPr>
+          <w:rFonts w:ascii="Times New Roman" w:eastAsia="Times New Roman" w:hAnsi="Times New Roman" w:cs="Times New Roman"/>
+          <w:sz w:val="24"/>
+          <w:szCs w:val="24"/>
+          <w:lang w:eastAsia="en-CA"/>
+        </w:rPr>
+        <w:t xml:space="preserve">, G. H., Gunther, D., Peterson, L. C., </w:t>
+      </w:r>
+      <w:proofErr w:type="spellStart"/>
+      <w:r>
+        <w:rPr>
+          <w:rFonts w:ascii="Times New Roman" w:eastAsia="Times New Roman" w:hAnsi="Times New Roman" w:cs="Times New Roman"/>
+          <w:sz w:val="24"/>
+          <w:szCs w:val="24"/>
+          <w:lang w:eastAsia="en-CA"/>
+        </w:rPr>
+        <w:t>Sigman</w:t>
+      </w:r>
+      <w:proofErr w:type="spellEnd"/>
+      <w:r>
+        <w:rPr>
+          <w:rFonts w:ascii="Times New Roman" w:eastAsia="Times New Roman" w:hAnsi="Times New Roman" w:cs="Times New Roman"/>
+          <w:sz w:val="24"/>
+          <w:szCs w:val="24"/>
+          <w:lang w:eastAsia="en-CA"/>
+        </w:rPr>
+        <w:t xml:space="preserve">, D. M., </w:t>
+      </w:r>
+      <w:proofErr w:type="spellStart"/>
+      <w:r>
+        <w:rPr>
+          <w:rFonts w:ascii="Times New Roman" w:eastAsia="Times New Roman" w:hAnsi="Times New Roman" w:cs="Times New Roman"/>
+          <w:sz w:val="24"/>
+          <w:szCs w:val="24"/>
+          <w:lang w:eastAsia="en-CA"/>
+        </w:rPr>
+        <w:t>Hughen</w:t>
+      </w:r>
+      <w:proofErr w:type="spellEnd"/>
+      <w:r>
+        <w:rPr>
+          <w:rFonts w:ascii="Times New Roman" w:eastAsia="Times New Roman" w:hAnsi="Times New Roman" w:cs="Times New Roman"/>
+          <w:sz w:val="24"/>
+          <w:szCs w:val="24"/>
+          <w:lang w:eastAsia="en-CA"/>
+        </w:rPr>
+        <w:t xml:space="preserve">, K. A., &amp; </w:t>
+      </w:r>
+      <w:proofErr w:type="spellStart"/>
+      <w:r>
+        <w:rPr>
+          <w:rFonts w:ascii="Times New Roman" w:eastAsia="Times New Roman" w:hAnsi="Times New Roman" w:cs="Times New Roman"/>
+          <w:sz w:val="24"/>
+          <w:szCs w:val="24"/>
+          <w:lang w:eastAsia="en-CA"/>
+        </w:rPr>
+        <w:t>Aeschlimann</w:t>
+      </w:r>
+      <w:proofErr w:type="spellEnd"/>
+      <w:r>
+        <w:rPr>
+          <w:rFonts w:ascii="Times New Roman" w:eastAsia="Times New Roman" w:hAnsi="Times New Roman" w:cs="Times New Roman"/>
+          <w:sz w:val="24"/>
+          <w:szCs w:val="24"/>
+          <w:lang w:eastAsia="en-CA"/>
+        </w:rPr>
+        <w:t xml:space="preserve">, B. (2003). Climate and the collapse of Maya civilization. (Reports). </w:t>
+      </w:r>
+      <w:r>
+        <w:rPr>
+          <w:rFonts w:ascii="Times New Roman" w:eastAsia="Times New Roman" w:hAnsi="Times New Roman" w:cs="Times New Roman"/>
+          <w:i/>
+          <w:iCs/>
+          <w:sz w:val="24"/>
+          <w:szCs w:val="24"/>
+          <w:lang w:eastAsia="en-CA"/>
+        </w:rPr>
+        <w:t>Science</w:t>
+      </w:r>
+      <w:r>
+        <w:rPr>
+          <w:rFonts w:ascii="Times New Roman" w:eastAsia="Times New Roman" w:hAnsi="Times New Roman" w:cs="Times New Roman"/>
+          <w:sz w:val="24"/>
+          <w:szCs w:val="24"/>
+          <w:lang w:eastAsia="en-CA"/>
+        </w:rPr>
+        <w:t xml:space="preserve">, </w:t>
+      </w:r>
+      <w:r>
+        <w:rPr>
+          <w:rFonts w:ascii="Times New Roman" w:eastAsia="Times New Roman" w:hAnsi="Times New Roman" w:cs="Times New Roman"/>
+          <w:i/>
+          <w:iCs/>
+          <w:sz w:val="24"/>
+          <w:szCs w:val="24"/>
+          <w:lang w:eastAsia="en-CA"/>
+        </w:rPr>
+        <w:t>299</w:t>
+      </w:r>
+      <w:r>
+        <w:rPr>
+          <w:rFonts w:ascii="Times New Roman" w:eastAsia="Times New Roman" w:hAnsi="Times New Roman" w:cs="Times New Roman"/>
+          <w:sz w:val="24"/>
+          <w:szCs w:val="24"/>
+          <w:lang w:eastAsia="en-CA"/>
+        </w:rPr>
+        <w:t xml:space="preserve">(5613), 1731+. </w:t>
+      </w:r>
+      <w:hyperlink r:id="rId13" w:history="1">
+        <w:r>
+          <w:rPr>
+            <w:rStyle w:val="Hyperlink"/>
+            <w:rFonts w:ascii="Times New Roman" w:eastAsia="Times New Roman" w:hAnsi="Times New Roman" w:cs="Times New Roman"/>
+            <w:sz w:val="24"/>
+            <w:szCs w:val="24"/>
+            <w:lang w:eastAsia="en-CA"/>
+          </w:rPr>
+          <w:t>https://link-gale-com.ezproxy.lakeheadu.ca/apps/doc/A99375824/AONE?u=ocul_lakehead&amp;sid=bookmark-AONE&amp;xid=c8d0b849</w:t>
+        </w:r>
+      </w:hyperlink>
+    </w:p>
+    <w:p>
+      <w:pPr>
+        <w:ind w:left="360"/>
+        <w:rPr>
+          <w:rFonts w:ascii="Times New Roman" w:eastAsia="Times New Roman" w:hAnsi="Times New Roman" w:cs="Times New Roman"/>
+          <w:sz w:val="24"/>
+          <w:szCs w:val="24"/>
+          <w:lang w:eastAsia="en-CA"/>
+        </w:rPr>
+      </w:pPr>
+    </w:p>
+    <w:p>
+      <w:pPr>
+        <w:spacing w:line="360" w:lineRule="auto"/>
+        <w:ind w:left="357" w:firstLine="363"/>
+        <w:rPr>
+          <w:rFonts w:ascii="Times New Roman" w:eastAsia="Times New Roman" w:hAnsi="Times New Roman" w:cs="Times New Roman"/>
+          <w:sz w:val="24"/>
+          <w:szCs w:val="24"/>
+          <w:lang w:eastAsia="en-CA"/>
+        </w:rPr>
+      </w:pPr>
+      <w:r>
+        <w:rPr>
+          <w:rFonts w:ascii="Times New Roman" w:eastAsia="Times New Roman" w:hAnsi="Times New Roman" w:cs="Times New Roman"/>
+          <w:sz w:val="24"/>
+          <w:szCs w:val="24"/>
+          <w:lang w:eastAsia="en-CA"/>
+        </w:rPr>
+        <w:t xml:space="preserve">The collapse of the ancient Maya civilization around 1000 A.D. in the so-called ‘Terminal Classic’ period was due primarily to climate change, though other factors such as cultural and territorial wars between the Maya and other civilizations </w:t>
+      </w:r>
+      <w:r>
+        <w:rPr>
+          <w:rFonts w:ascii="Times New Roman" w:eastAsia="Times New Roman" w:hAnsi="Times New Roman" w:cs="Times New Roman"/>
+          <w:sz w:val="24"/>
+          <w:szCs w:val="24"/>
+          <w:lang w:eastAsia="en-CA"/>
+        </w:rPr>
+        <w:t xml:space="preserve">were contributing factors. </w:t>
+      </w:r>
+      <w:r>
+        <w:rPr>
+          <w:rFonts w:ascii="Times New Roman" w:eastAsia="Times New Roman" w:hAnsi="Times New Roman" w:cs="Times New Roman"/>
+          <w:sz w:val="24"/>
+          <w:szCs w:val="24"/>
+          <w:lang w:eastAsia="en-CA"/>
+        </w:rPr>
+        <w:t xml:space="preserve">Although other previous studies concluded that climate change was the main cause of collapse, </w:t>
+      </w:r>
+      <w:r>
+        <w:rPr>
+          <w:rFonts w:ascii="Times New Roman" w:eastAsia="Times New Roman" w:hAnsi="Times New Roman" w:cs="Times New Roman"/>
+          <w:sz w:val="24"/>
+          <w:szCs w:val="24"/>
+          <w:lang w:eastAsia="en-CA"/>
+        </w:rPr>
+        <w:t xml:space="preserve">this study </w:t>
+      </w:r>
+      <w:r>
+        <w:rPr>
+          <w:rFonts w:ascii="Times New Roman" w:eastAsia="Times New Roman" w:hAnsi="Times New Roman" w:cs="Times New Roman"/>
+          <w:sz w:val="24"/>
+          <w:szCs w:val="24"/>
+          <w:lang w:eastAsia="en-CA"/>
+        </w:rPr>
+        <w:t xml:space="preserve">provides more reliable evidence of </w:t>
+      </w:r>
+      <w:r>
+        <w:rPr>
+          <w:rFonts w:ascii="Times New Roman" w:eastAsia="Times New Roman" w:hAnsi="Times New Roman" w:cs="Times New Roman"/>
+          <w:sz w:val="24"/>
+          <w:szCs w:val="24"/>
+          <w:lang w:eastAsia="en-CA"/>
+        </w:rPr>
+        <w:t>that</w:t>
+      </w:r>
+      <w:r>
+        <w:rPr>
+          <w:rFonts w:ascii="Times New Roman" w:eastAsia="Times New Roman" w:hAnsi="Times New Roman" w:cs="Times New Roman"/>
+          <w:sz w:val="24"/>
+          <w:szCs w:val="24"/>
+          <w:lang w:eastAsia="en-CA"/>
+        </w:rPr>
+        <w:t xml:space="preserve">, </w:t>
+      </w:r>
+      <w:r>
+        <w:rPr>
+          <w:rFonts w:ascii="Times New Roman" w:eastAsia="Times New Roman" w:hAnsi="Times New Roman" w:cs="Times New Roman"/>
+          <w:sz w:val="24"/>
+          <w:szCs w:val="24"/>
+          <w:lang w:eastAsia="en-CA"/>
+        </w:rPr>
+        <w:t xml:space="preserve">according to a study of sediment in the </w:t>
+      </w:r>
+      <w:proofErr w:type="spellStart"/>
+      <w:r>
+        <w:rPr>
+          <w:rFonts w:ascii="Times New Roman" w:eastAsia="Times New Roman" w:hAnsi="Times New Roman" w:cs="Times New Roman"/>
+          <w:sz w:val="24"/>
+          <w:szCs w:val="24"/>
+          <w:lang w:eastAsia="en-CA"/>
+        </w:rPr>
+        <w:t>Cariaco</w:t>
+      </w:r>
+      <w:proofErr w:type="spellEnd"/>
+      <w:r>
+        <w:rPr>
+          <w:rFonts w:ascii="Times New Roman" w:eastAsia="Times New Roman" w:hAnsi="Times New Roman" w:cs="Times New Roman"/>
+          <w:sz w:val="24"/>
+          <w:szCs w:val="24"/>
+          <w:lang w:eastAsia="en-CA"/>
+        </w:rPr>
+        <w:t xml:space="preserve"> Basin of the southern Caribbean. By measuring the titanium content of sediment and using it as a recorder of </w:t>
+      </w:r>
+      <w:r>
+        <w:rPr>
+          <w:rFonts w:ascii="Times New Roman" w:eastAsia="Times New Roman" w:hAnsi="Times New Roman" w:cs="Times New Roman"/>
+          <w:sz w:val="24"/>
+          <w:szCs w:val="24"/>
+          <w:lang w:eastAsia="en-CA"/>
+        </w:rPr>
+        <w:t>eroded</w:t>
+      </w:r>
+      <w:r>
+        <w:rPr>
+          <w:rFonts w:ascii="Times New Roman" w:eastAsia="Times New Roman" w:hAnsi="Times New Roman" w:cs="Times New Roman"/>
+          <w:sz w:val="24"/>
+          <w:szCs w:val="24"/>
+          <w:lang w:eastAsia="en-CA"/>
+        </w:rPr>
+        <w:t xml:space="preserve"> sediment delivery to the basin,</w:t>
+      </w:r>
+      <w:r>
+        <w:rPr>
+          <w:rFonts w:ascii="Times New Roman" w:eastAsia="Times New Roman" w:hAnsi="Times New Roman" w:cs="Times New Roman"/>
+          <w:sz w:val="24"/>
+          <w:szCs w:val="24"/>
+          <w:lang w:eastAsia="en-CA"/>
+        </w:rPr>
+        <w:t xml:space="preserve"> researchers developed a record of</w:t>
+      </w:r>
+      <w:r>
+        <w:rPr>
+          <w:rFonts w:ascii="Times New Roman" w:eastAsia="Times New Roman" w:hAnsi="Times New Roman" w:cs="Times New Roman"/>
+          <w:sz w:val="24"/>
+          <w:szCs w:val="24"/>
+          <w:lang w:eastAsia="en-CA"/>
+        </w:rPr>
+        <w:t xml:space="preserve"> highly variable variations in river input and hydrological cycles in northern tropical South America</w:t>
+      </w:r>
+      <w:r>
+        <w:rPr>
+          <w:rFonts w:ascii="Times New Roman" w:eastAsia="Times New Roman" w:hAnsi="Times New Roman" w:cs="Times New Roman"/>
+          <w:sz w:val="24"/>
+          <w:szCs w:val="24"/>
+          <w:lang w:eastAsia="en-CA"/>
+        </w:rPr>
+        <w:t>.</w:t>
+      </w:r>
+      <w:r>
+        <w:rPr>
+          <w:rFonts w:ascii="Times New Roman" w:eastAsia="Times New Roman" w:hAnsi="Times New Roman" w:cs="Times New Roman"/>
+          <w:sz w:val="24"/>
+          <w:szCs w:val="24"/>
+          <w:lang w:eastAsia="en-CA"/>
+        </w:rPr>
+        <w:t xml:space="preserve"> </w:t>
+      </w:r>
+      <w:r>
+        <w:rPr>
+          <w:rFonts w:ascii="Times New Roman" w:eastAsia="Times New Roman" w:hAnsi="Times New Roman" w:cs="Times New Roman"/>
+          <w:sz w:val="24"/>
+          <w:szCs w:val="24"/>
+          <w:lang w:eastAsia="en-CA"/>
+        </w:rPr>
+        <w:t xml:space="preserve">Ultimately, the sediment record showed a </w:t>
+      </w:r>
+      <w:r>
+        <w:rPr>
+          <w:rFonts w:ascii="Times New Roman" w:eastAsia="Times New Roman" w:hAnsi="Times New Roman" w:cs="Times New Roman"/>
+          <w:sz w:val="24"/>
+          <w:szCs w:val="24"/>
+          <w:lang w:eastAsia="en-CA"/>
+        </w:rPr>
+        <w:t>century long</w:t>
+      </w:r>
+      <w:r>
+        <w:rPr>
+          <w:rFonts w:ascii="Times New Roman" w:eastAsia="Times New Roman" w:hAnsi="Times New Roman" w:cs="Times New Roman"/>
+          <w:sz w:val="24"/>
+          <w:szCs w:val="24"/>
+          <w:lang w:eastAsia="en-CA"/>
+        </w:rPr>
+        <w:t xml:space="preserve"> decline in rainfall, intermixed with intense </w:t>
+      </w:r>
+      <w:r>
+        <w:rPr>
+          <w:rFonts w:ascii="Times New Roman" w:eastAsia="Times New Roman" w:hAnsi="Times New Roman" w:cs="Times New Roman"/>
+          <w:sz w:val="24"/>
+          <w:szCs w:val="24"/>
+          <w:lang w:eastAsia="en-CA"/>
+        </w:rPr>
+        <w:t>multiple-year</w:t>
+      </w:r>
+      <w:r>
+        <w:rPr>
+          <w:rFonts w:ascii="Times New Roman" w:eastAsia="Times New Roman" w:hAnsi="Times New Roman" w:cs="Times New Roman"/>
+          <w:sz w:val="24"/>
+          <w:szCs w:val="24"/>
+          <w:lang w:eastAsia="en-CA"/>
+        </w:rPr>
+        <w:t xml:space="preserve"> droughts at around 810, 860, and 910 A.D. </w:t>
+      </w:r>
+      <w:r>
+        <w:rPr>
+          <w:rFonts w:ascii="Times New Roman" w:eastAsia="Times New Roman" w:hAnsi="Times New Roman" w:cs="Times New Roman"/>
+          <w:sz w:val="24"/>
+          <w:szCs w:val="24"/>
+          <w:lang w:eastAsia="en-CA"/>
+        </w:rPr>
+        <w:t xml:space="preserve">This is particularly deadly for the corn-like crop Maize, which was particularly susceptible to droughts, and which made up at average 80% of the average Maya diet. </w:t>
+      </w:r>
+      <w:r>
+        <w:rPr>
+          <w:rFonts w:ascii="Times New Roman" w:eastAsia="Times New Roman" w:hAnsi="Times New Roman" w:cs="Times New Roman"/>
+          <w:sz w:val="24"/>
+          <w:szCs w:val="24"/>
+          <w:lang w:eastAsia="en-CA"/>
+        </w:rPr>
+        <w:t>Additionally,</w:t>
+      </w:r>
+      <w:r>
+        <w:rPr>
+          <w:rFonts w:ascii="Times New Roman" w:eastAsia="Times New Roman" w:hAnsi="Times New Roman" w:cs="Times New Roman"/>
+          <w:sz w:val="24"/>
+          <w:szCs w:val="24"/>
+          <w:lang w:eastAsia="en-CA"/>
+        </w:rPr>
+        <w:t xml:space="preserve"> the</w:t>
+      </w:r>
+      <w:r>
+        <w:rPr>
+          <w:rFonts w:ascii="Times New Roman" w:eastAsia="Times New Roman" w:hAnsi="Times New Roman" w:cs="Times New Roman"/>
+          <w:sz w:val="24"/>
+          <w:szCs w:val="24"/>
+          <w:lang w:eastAsia="en-CA"/>
+        </w:rPr>
+        <w:t xml:space="preserve"> </w:t>
+      </w:r>
+      <w:r>
+        <w:rPr>
+          <w:rFonts w:ascii="Times New Roman" w:eastAsia="Times New Roman" w:hAnsi="Times New Roman" w:cs="Times New Roman"/>
+          <w:sz w:val="24"/>
+          <w:szCs w:val="24"/>
+          <w:lang w:eastAsia="en-CA"/>
+        </w:rPr>
+        <w:t xml:space="preserve">gradually </w:t>
+      </w:r>
+      <w:r>
+        <w:rPr>
+          <w:rFonts w:ascii="Times New Roman" w:eastAsia="Times New Roman" w:hAnsi="Times New Roman" w:cs="Times New Roman"/>
+          <w:sz w:val="24"/>
+          <w:szCs w:val="24"/>
+          <w:lang w:eastAsia="en-CA"/>
+        </w:rPr>
+        <w:t xml:space="preserve">declining rainfall resulted in a general strain on resources in the region, which was </w:t>
+      </w:r>
+      <w:r>
+        <w:rPr>
+          <w:rFonts w:ascii="Times New Roman" w:eastAsia="Times New Roman" w:hAnsi="Times New Roman" w:cs="Times New Roman"/>
+          <w:sz w:val="24"/>
+          <w:szCs w:val="24"/>
+          <w:lang w:eastAsia="en-CA"/>
+        </w:rPr>
+        <w:t>made worse</w:t>
+      </w:r>
+      <w:r>
+        <w:rPr>
+          <w:rFonts w:ascii="Times New Roman" w:eastAsia="Times New Roman" w:hAnsi="Times New Roman" w:cs="Times New Roman"/>
+          <w:sz w:val="24"/>
+          <w:szCs w:val="24"/>
+          <w:lang w:eastAsia="en-CA"/>
+        </w:rPr>
+        <w:t xml:space="preserve"> by drought events</w:t>
+      </w:r>
+      <w:r>
+        <w:rPr>
+          <w:rFonts w:ascii="Times New Roman" w:eastAsia="Times New Roman" w:hAnsi="Times New Roman" w:cs="Times New Roman"/>
+          <w:sz w:val="24"/>
+          <w:szCs w:val="24"/>
+          <w:lang w:eastAsia="en-CA"/>
+        </w:rPr>
+        <w:t>. This</w:t>
+      </w:r>
+      <w:r>
+        <w:rPr>
+          <w:rFonts w:ascii="Times New Roman" w:eastAsia="Times New Roman" w:hAnsi="Times New Roman" w:cs="Times New Roman"/>
+          <w:sz w:val="24"/>
+          <w:szCs w:val="24"/>
+          <w:lang w:eastAsia="en-CA"/>
+        </w:rPr>
+        <w:t xml:space="preserve"> lead to gradual social</w:t>
+      </w:r>
+      <w:r>
+        <w:rPr>
+          <w:rFonts w:ascii="Times New Roman" w:eastAsia="Times New Roman" w:hAnsi="Times New Roman" w:cs="Times New Roman"/>
+          <w:sz w:val="24"/>
+          <w:szCs w:val="24"/>
+          <w:lang w:eastAsia="en-CA"/>
+        </w:rPr>
+        <w:t xml:space="preserve"> and cultural stress </w:t>
+      </w:r>
+      <w:r>
+        <w:rPr>
+          <w:rFonts w:ascii="Times New Roman" w:eastAsia="Times New Roman" w:hAnsi="Times New Roman" w:cs="Times New Roman"/>
+          <w:sz w:val="24"/>
+          <w:szCs w:val="24"/>
+          <w:lang w:eastAsia="en-CA"/>
+        </w:rPr>
+        <w:t>and</w:t>
+      </w:r>
+      <w:r>
+        <w:rPr>
+          <w:rFonts w:ascii="Times New Roman" w:eastAsia="Times New Roman" w:hAnsi="Times New Roman" w:cs="Times New Roman"/>
+          <w:sz w:val="24"/>
+          <w:szCs w:val="24"/>
+          <w:lang w:eastAsia="en-CA"/>
+        </w:rPr>
+        <w:t xml:space="preserve"> </w:t>
+      </w:r>
+      <w:r>
+        <w:rPr>
+          <w:rFonts w:ascii="Times New Roman" w:eastAsia="Times New Roman" w:hAnsi="Times New Roman" w:cs="Times New Roman"/>
+          <w:sz w:val="24"/>
+          <w:szCs w:val="24"/>
+          <w:lang w:eastAsia="en-CA"/>
+        </w:rPr>
+        <w:t xml:space="preserve">the </w:t>
+      </w:r>
+      <w:r>
+        <w:rPr>
+          <w:rFonts w:ascii="Times New Roman" w:eastAsia="Times New Roman" w:hAnsi="Times New Roman" w:cs="Times New Roman"/>
+          <w:sz w:val="24"/>
+          <w:szCs w:val="24"/>
+          <w:lang w:eastAsia="en-CA"/>
+        </w:rPr>
+        <w:t>deaths of many Maya</w:t>
+      </w:r>
+      <w:r>
+        <w:rPr>
+          <w:rFonts w:ascii="Times New Roman" w:eastAsia="Times New Roman" w:hAnsi="Times New Roman" w:cs="Times New Roman"/>
+          <w:sz w:val="24"/>
+          <w:szCs w:val="24"/>
+          <w:lang w:eastAsia="en-CA"/>
+        </w:rPr>
+        <w:t xml:space="preserve"> citizens.</w:t>
+      </w:r>
+      <w:r>
+        <w:rPr>
+          <w:rFonts w:ascii="Times New Roman" w:eastAsia="Times New Roman" w:hAnsi="Times New Roman" w:cs="Times New Roman"/>
+          <w:sz w:val="24"/>
+          <w:szCs w:val="24"/>
+          <w:lang w:eastAsia="en-CA"/>
+        </w:rPr>
+        <w:t xml:space="preserve"> </w:t>
+      </w:r>
+      <w:r>
+        <w:rPr>
+          <w:rFonts w:ascii="Times New Roman" w:eastAsia="Times New Roman" w:hAnsi="Times New Roman" w:cs="Times New Roman"/>
+          <w:sz w:val="24"/>
+          <w:szCs w:val="24"/>
+          <w:lang w:eastAsia="en-CA"/>
+        </w:rPr>
+        <w:t xml:space="preserve">The study provides a starting point for integrating changes in climate into the history of the Maya civilization. </w:t>
+      </w:r>
+      <w:r>
+        <w:rPr>
+          <w:rFonts w:ascii="Times New Roman" w:eastAsia="Times New Roman" w:hAnsi="Times New Roman" w:cs="Times New Roman"/>
+          <w:sz w:val="24"/>
+          <w:szCs w:val="24"/>
+          <w:lang w:eastAsia="en-CA"/>
+        </w:rPr>
+        <w:t xml:space="preserve">Research suggests that the </w:t>
+      </w:r>
+      <w:r>
+        <w:rPr>
+          <w:rFonts w:ascii="Times New Roman" w:eastAsia="Times New Roman" w:hAnsi="Times New Roman" w:cs="Times New Roman"/>
+          <w:sz w:val="24"/>
+          <w:szCs w:val="24"/>
+          <w:lang w:eastAsia="en-CA"/>
+        </w:rPr>
+        <w:t>fast</w:t>
+      </w:r>
+      <w:r>
+        <w:rPr>
+          <w:rFonts w:ascii="Times New Roman" w:eastAsia="Times New Roman" w:hAnsi="Times New Roman" w:cs="Times New Roman"/>
+          <w:sz w:val="24"/>
+          <w:szCs w:val="24"/>
+          <w:lang w:eastAsia="en-CA"/>
+        </w:rPr>
+        <w:t xml:space="preserve"> expansion of the Maya civilization during the Classic Period (</w:t>
+      </w:r>
+      <w:r>
+        <w:rPr>
+          <w:rFonts w:ascii="Times New Roman" w:eastAsia="Times New Roman" w:hAnsi="Times New Roman" w:cs="Times New Roman"/>
+          <w:sz w:val="24"/>
+          <w:szCs w:val="24"/>
+          <w:lang w:eastAsia="en-CA"/>
+        </w:rPr>
+        <w:t xml:space="preserve">250 A.D. to 800 A.D.) </w:t>
+      </w:r>
+      <w:r>
+        <w:rPr>
+          <w:rFonts w:ascii="Times New Roman" w:eastAsia="Times New Roman" w:hAnsi="Times New Roman" w:cs="Times New Roman"/>
+          <w:sz w:val="24"/>
+          <w:szCs w:val="24"/>
+          <w:lang w:eastAsia="en-CA"/>
+        </w:rPr>
+        <w:t xml:space="preserve">of Maya civilization </w:t>
+      </w:r>
+      <w:r>
+        <w:rPr>
+          <w:rFonts w:ascii="Times New Roman" w:eastAsia="Times New Roman" w:hAnsi="Times New Roman" w:cs="Times New Roman"/>
+          <w:sz w:val="24"/>
+          <w:szCs w:val="24"/>
+          <w:lang w:eastAsia="en-CA"/>
+        </w:rPr>
+        <w:t xml:space="preserve">from approximately 550 A.D. to </w:t>
+      </w:r>
+      <w:r>
+        <w:rPr>
+          <w:rFonts w:ascii="Times New Roman" w:eastAsia="Times New Roman" w:hAnsi="Times New Roman" w:cs="Times New Roman"/>
+          <w:sz w:val="24"/>
+          <w:szCs w:val="24"/>
+          <w:lang w:eastAsia="en-CA"/>
+        </w:rPr>
+        <w:t>700</w:t>
+      </w:r>
+      <w:r>
+        <w:rPr>
+          <w:rFonts w:ascii="Times New Roman" w:eastAsia="Times New Roman" w:hAnsi="Times New Roman" w:cs="Times New Roman"/>
+          <w:sz w:val="24"/>
+          <w:szCs w:val="24"/>
+          <w:lang w:eastAsia="en-CA"/>
+        </w:rPr>
+        <w:t xml:space="preserve"> A.D.</w:t>
+      </w:r>
+      <w:r>
+        <w:rPr>
+          <w:rFonts w:ascii="Times New Roman" w:eastAsia="Times New Roman" w:hAnsi="Times New Roman" w:cs="Times New Roman"/>
+          <w:sz w:val="24"/>
+          <w:szCs w:val="24"/>
+          <w:lang w:eastAsia="en-CA"/>
+        </w:rPr>
+        <w:t xml:space="preserve">, particularly </w:t>
+      </w:r>
+      <w:r>
+        <w:rPr>
+          <w:rFonts w:ascii="Times New Roman" w:eastAsia="Times New Roman" w:hAnsi="Times New Roman" w:cs="Times New Roman"/>
+          <w:sz w:val="24"/>
+          <w:szCs w:val="24"/>
+          <w:lang w:eastAsia="en-CA"/>
+        </w:rPr>
+        <w:t xml:space="preserve">during </w:t>
+      </w:r>
+      <w:r>
+        <w:rPr>
+          <w:rFonts w:ascii="Times New Roman" w:eastAsia="Times New Roman" w:hAnsi="Times New Roman" w:cs="Times New Roman"/>
+          <w:sz w:val="24"/>
+          <w:szCs w:val="24"/>
+          <w:lang w:eastAsia="en-CA"/>
+        </w:rPr>
+        <w:t xml:space="preserve">times of </w:t>
+      </w:r>
+      <w:r>
+        <w:rPr>
+          <w:rFonts w:ascii="Times New Roman" w:eastAsia="Times New Roman" w:hAnsi="Times New Roman" w:cs="Times New Roman"/>
+          <w:sz w:val="24"/>
+          <w:szCs w:val="24"/>
+          <w:lang w:eastAsia="en-CA"/>
+        </w:rPr>
+        <w:t xml:space="preserve">favourable </w:t>
+      </w:r>
+      <w:r>
+        <w:rPr>
+          <w:rFonts w:ascii="Times New Roman" w:eastAsia="Times New Roman" w:hAnsi="Times New Roman" w:cs="Times New Roman"/>
+          <w:sz w:val="24"/>
+          <w:szCs w:val="24"/>
+          <w:lang w:eastAsia="en-CA"/>
+        </w:rPr>
+        <w:t>climate</w:t>
+      </w:r>
+      <w:r>
+        <w:rPr>
+          <w:rFonts w:ascii="Times New Roman" w:eastAsia="Times New Roman" w:hAnsi="Times New Roman" w:cs="Times New Roman"/>
+          <w:sz w:val="24"/>
+          <w:szCs w:val="24"/>
+          <w:lang w:eastAsia="en-CA"/>
+        </w:rPr>
+        <w:t>,</w:t>
+      </w:r>
+      <w:r>
+        <w:rPr>
+          <w:rFonts w:ascii="Times New Roman" w:eastAsia="Times New Roman" w:hAnsi="Times New Roman" w:cs="Times New Roman"/>
+          <w:sz w:val="24"/>
+          <w:szCs w:val="24"/>
+          <w:lang w:eastAsia="en-CA"/>
+        </w:rPr>
+        <w:t xml:space="preserve"> </w:t>
+      </w:r>
+      <w:r>
+        <w:rPr>
+          <w:rFonts w:ascii="Times New Roman" w:eastAsia="Times New Roman" w:hAnsi="Times New Roman" w:cs="Times New Roman"/>
+          <w:sz w:val="24"/>
+          <w:szCs w:val="24"/>
+          <w:lang w:eastAsia="en-CA"/>
+        </w:rPr>
+        <w:t>resulted in a population which overloaded the carrying capacity of the environment. This resulted in the Maya civilization essentially starving themselves</w:t>
+      </w:r>
+      <w:r>
+        <w:rPr>
+          <w:rFonts w:ascii="Times New Roman" w:eastAsia="Times New Roman" w:hAnsi="Times New Roman" w:cs="Times New Roman"/>
+          <w:sz w:val="24"/>
+          <w:szCs w:val="24"/>
+          <w:lang w:eastAsia="en-CA"/>
+        </w:rPr>
+        <w:t xml:space="preserve"> in all categories of resources</w:t>
+      </w:r>
+      <w:r>
+        <w:rPr>
+          <w:rFonts w:ascii="Times New Roman" w:eastAsia="Times New Roman" w:hAnsi="Times New Roman" w:cs="Times New Roman"/>
+          <w:sz w:val="24"/>
+          <w:szCs w:val="24"/>
+          <w:lang w:eastAsia="en-CA"/>
+        </w:rPr>
+        <w:t>.</w:t>
+      </w:r>
+      <w:r>
+        <w:rPr>
+          <w:rFonts w:ascii="Times New Roman" w:eastAsia="Times New Roman" w:hAnsi="Times New Roman" w:cs="Times New Roman"/>
+          <w:sz w:val="24"/>
+          <w:szCs w:val="24"/>
+          <w:lang w:eastAsia="en-CA"/>
+        </w:rPr>
+        <w:t xml:space="preserve"> Therefore, the</w:t>
+      </w:r>
+      <w:r>
+        <w:rPr>
+          <w:rFonts w:ascii="Times New Roman" w:eastAsia="Times New Roman" w:hAnsi="Times New Roman" w:cs="Times New Roman"/>
+          <w:sz w:val="24"/>
+          <w:szCs w:val="24"/>
+          <w:lang w:eastAsia="en-CA"/>
+        </w:rPr>
+        <w:t xml:space="preserve"> sediment record constructed from the</w:t>
+      </w:r>
+      <w:r>
+        <w:rPr>
+          <w:rFonts w:ascii="Times New Roman" w:eastAsia="Times New Roman" w:hAnsi="Times New Roman" w:cs="Times New Roman"/>
+          <w:sz w:val="24"/>
+          <w:szCs w:val="24"/>
+          <w:lang w:eastAsia="en-CA"/>
+        </w:rPr>
+        <w:t xml:space="preserve"> </w:t>
+      </w:r>
+      <w:proofErr w:type="spellStart"/>
+      <w:r>
+        <w:rPr>
+          <w:rFonts w:ascii="Times New Roman" w:eastAsia="Times New Roman" w:hAnsi="Times New Roman" w:cs="Times New Roman"/>
+          <w:sz w:val="24"/>
+          <w:szCs w:val="24"/>
+          <w:lang w:eastAsia="en-CA"/>
+        </w:rPr>
+        <w:t>Cariaco</w:t>
+      </w:r>
+      <w:proofErr w:type="spellEnd"/>
+      <w:r>
+        <w:rPr>
+          <w:rFonts w:ascii="Times New Roman" w:eastAsia="Times New Roman" w:hAnsi="Times New Roman" w:cs="Times New Roman"/>
+          <w:sz w:val="24"/>
+          <w:szCs w:val="24"/>
+          <w:lang w:eastAsia="en-CA"/>
+        </w:rPr>
+        <w:t xml:space="preserve"> Basin </w:t>
+      </w:r>
+      <w:r>
+        <w:rPr>
+          <w:rFonts w:ascii="Times New Roman" w:eastAsia="Times New Roman" w:hAnsi="Times New Roman" w:cs="Times New Roman"/>
+          <w:sz w:val="24"/>
+          <w:szCs w:val="24"/>
+          <w:lang w:eastAsia="en-CA"/>
+        </w:rPr>
+        <w:t>provides a template</w:t>
+      </w:r>
+      <w:r>
+        <w:rPr>
+          <w:rFonts w:ascii="Times New Roman" w:eastAsia="Times New Roman" w:hAnsi="Times New Roman" w:cs="Times New Roman"/>
+          <w:sz w:val="24"/>
+          <w:szCs w:val="24"/>
+          <w:lang w:eastAsia="en-CA"/>
+        </w:rPr>
+        <w:t xml:space="preserve"> </w:t>
+      </w:r>
+      <w:r>
+        <w:rPr>
+          <w:rFonts w:ascii="Times New Roman" w:eastAsia="Times New Roman" w:hAnsi="Times New Roman" w:cs="Times New Roman"/>
+          <w:sz w:val="24"/>
+          <w:szCs w:val="24"/>
+          <w:lang w:eastAsia="en-CA"/>
+        </w:rPr>
+        <w:t xml:space="preserve">which archaeological data can be compared </w:t>
+      </w:r>
+      <w:r>
+        <w:rPr>
+          <w:rFonts w:ascii="Times New Roman" w:eastAsia="Times New Roman" w:hAnsi="Times New Roman" w:cs="Times New Roman"/>
+          <w:sz w:val="24"/>
+          <w:szCs w:val="24"/>
+          <w:lang w:eastAsia="en-CA"/>
+        </w:rPr>
+        <w:t xml:space="preserve">against </w:t>
+      </w:r>
+      <w:r>
+        <w:rPr>
+          <w:rFonts w:ascii="Times New Roman" w:eastAsia="Times New Roman" w:hAnsi="Times New Roman" w:cs="Times New Roman"/>
+          <w:sz w:val="24"/>
+          <w:szCs w:val="24"/>
+          <w:lang w:eastAsia="en-CA"/>
+        </w:rPr>
+        <w:t xml:space="preserve">to </w:t>
+      </w:r>
+      <w:r>
+        <w:rPr>
+          <w:rFonts w:ascii="Times New Roman" w:eastAsia="Times New Roman" w:hAnsi="Times New Roman" w:cs="Times New Roman"/>
+          <w:sz w:val="24"/>
+          <w:szCs w:val="24"/>
+          <w:lang w:eastAsia="en-CA"/>
+        </w:rPr>
+        <w:t>collect further data</w:t>
+      </w:r>
+      <w:r>
+        <w:rPr>
+          <w:rFonts w:ascii="Times New Roman" w:eastAsia="Times New Roman" w:hAnsi="Times New Roman" w:cs="Times New Roman"/>
+          <w:sz w:val="24"/>
+          <w:szCs w:val="24"/>
+          <w:lang w:eastAsia="en-CA"/>
+        </w:rPr>
+        <w:t xml:space="preserve"> on the collapse of the Classic Maya civilization</w:t>
+      </w:r>
+      <w:r>
+        <w:rPr>
+          <w:rFonts w:ascii="Times New Roman" w:eastAsia="Times New Roman" w:hAnsi="Times New Roman" w:cs="Times New Roman"/>
+          <w:sz w:val="24"/>
+          <w:szCs w:val="24"/>
+          <w:lang w:eastAsia="en-CA"/>
+        </w:rPr>
+        <w:t>.</w:t>
+      </w:r>
+      <w:r>
+        <w:rPr>
+          <w:rFonts w:ascii="Times New Roman" w:eastAsia="Times New Roman" w:hAnsi="Times New Roman" w:cs="Times New Roman"/>
+          <w:sz w:val="24"/>
+          <w:szCs w:val="24"/>
+          <w:lang w:eastAsia="en-CA"/>
+        </w:rPr>
+        <w:t xml:space="preserve"> This source is relevant to my project because it contains archeological information acquired from sediment deposits located in the Caribbean, where the Maya built many of their cities and structures. </w:t>
+      </w:r>
+      <w:r>
+        <w:rPr>
+          <w:rFonts w:ascii="Times New Roman" w:eastAsia="Times New Roman" w:hAnsi="Times New Roman" w:cs="Times New Roman"/>
+          <w:sz w:val="24"/>
+          <w:szCs w:val="24"/>
+          <w:lang w:eastAsia="en-CA"/>
+        </w:rPr>
+        <w:t>This information will be useful in elaborating on the fate of the Maya civilization.</w:t>
+      </w:r>
+    </w:p>
+    <w:p>
+      <w:pPr>
+        <w:pStyle w:val="ListParagraph"/>
+        <w:numPr>
+          <w:ilvl w:val="0"/>
+          <w:numId w:val="1"/>
+        </w:numPr>
+        <w:spacing w:after="0" w:line="240" w:lineRule="auto"/>
+        <w:rPr>
+          <w:rFonts w:ascii="Times New Roman" w:eastAsia="Times New Roman" w:hAnsi="Times New Roman" w:cs="Times New Roman"/>
+          <w:sz w:val="24"/>
+          <w:szCs w:val="24"/>
+          <w:lang w:eastAsia="en-CA"/>
+        </w:rPr>
+      </w:pPr>
+      <w:r>
+        <w:rPr>
+          <w:rFonts w:ascii="Times New Roman" w:eastAsia="Times New Roman" w:hAnsi="Times New Roman" w:cs="Times New Roman"/>
+          <w:sz w:val="24"/>
+          <w:szCs w:val="24"/>
+          <w:lang w:eastAsia="en-CA"/>
+        </w:rPr>
+        <w:lastRenderedPageBreak/>
+        <w:t xml:space="preserve">HAMMOND, N., BAUER, J., &amp; HAY, S. (2000). Preclassic Maya architectural ritual at </w:t>
+      </w:r>
+      <w:proofErr w:type="spellStart"/>
+      <w:r>
+        <w:rPr>
+          <w:rFonts w:ascii="Times New Roman" w:eastAsia="Times New Roman" w:hAnsi="Times New Roman" w:cs="Times New Roman"/>
+          <w:sz w:val="24"/>
+          <w:szCs w:val="24"/>
+          <w:lang w:eastAsia="en-CA"/>
+        </w:rPr>
+        <w:t>Cuello</w:t>
+      </w:r>
+      <w:proofErr w:type="spellEnd"/>
+      <w:r>
+        <w:rPr>
+          <w:rFonts w:ascii="Times New Roman" w:eastAsia="Times New Roman" w:hAnsi="Times New Roman" w:cs="Times New Roman"/>
+          <w:sz w:val="24"/>
+          <w:szCs w:val="24"/>
+          <w:lang w:eastAsia="en-CA"/>
+        </w:rPr>
+        <w:t xml:space="preserve">, Belize. </w:t>
+      </w:r>
+      <w:r>
+        <w:rPr>
+          <w:rFonts w:ascii="Times New Roman" w:eastAsia="Times New Roman" w:hAnsi="Times New Roman" w:cs="Times New Roman"/>
+          <w:i/>
+          <w:iCs/>
+          <w:sz w:val="24"/>
+          <w:szCs w:val="24"/>
+          <w:lang w:eastAsia="en-CA"/>
+        </w:rPr>
+        <w:t>Antiquity</w:t>
+      </w:r>
+      <w:r>
+        <w:rPr>
+          <w:rFonts w:ascii="Times New Roman" w:eastAsia="Times New Roman" w:hAnsi="Times New Roman" w:cs="Times New Roman"/>
+          <w:sz w:val="24"/>
+          <w:szCs w:val="24"/>
+          <w:lang w:eastAsia="en-CA"/>
+        </w:rPr>
+        <w:t xml:space="preserve">, </w:t>
+      </w:r>
+      <w:r>
+        <w:rPr>
+          <w:rFonts w:ascii="Times New Roman" w:eastAsia="Times New Roman" w:hAnsi="Times New Roman" w:cs="Times New Roman"/>
+          <w:i/>
+          <w:iCs/>
+          <w:sz w:val="24"/>
+          <w:szCs w:val="24"/>
+          <w:lang w:eastAsia="en-CA"/>
+        </w:rPr>
+        <w:t>74</w:t>
+      </w:r>
+      <w:r>
+        <w:rPr>
+          <w:rFonts w:ascii="Times New Roman" w:eastAsia="Times New Roman" w:hAnsi="Times New Roman" w:cs="Times New Roman"/>
+          <w:sz w:val="24"/>
+          <w:szCs w:val="24"/>
+          <w:lang w:eastAsia="en-CA"/>
+        </w:rPr>
+        <w:t xml:space="preserve">(284), 265. </w:t>
+      </w:r>
+      <w:hyperlink r:id="rId14" w:history="1">
+        <w:r>
+          <w:rPr>
+            <w:rStyle w:val="Hyperlink"/>
+            <w:rFonts w:ascii="Times New Roman" w:eastAsia="Times New Roman" w:hAnsi="Times New Roman" w:cs="Times New Roman"/>
+            <w:sz w:val="24"/>
+            <w:szCs w:val="24"/>
+            <w:lang w:eastAsia="en-CA"/>
+          </w:rPr>
+          <w:t>https://link-gale-com.ezproxy.lakeheadu.ca/apps/doc/A65537090/AONE?u=ocul_lakehead&amp;sid=bookmark-AONE&amp;xid=7df567e8</w:t>
+        </w:r>
+      </w:hyperlink>
+    </w:p>
+    <w:p>
+      <w:pPr>
+        <w:spacing w:after="0" w:line="240" w:lineRule="auto"/>
+        <w:ind w:left="360"/>
+        <w:rPr>
+          <w:rFonts w:ascii="Times New Roman" w:eastAsia="Times New Roman" w:hAnsi="Times New Roman" w:cs="Times New Roman"/>
+          <w:sz w:val="24"/>
+          <w:szCs w:val="24"/>
+          <w:lang w:eastAsia="en-CA"/>
+        </w:rPr>
+      </w:pPr>
+    </w:p>
+    <w:p>
+      <w:pPr>
+        <w:spacing w:after="0" w:line="360" w:lineRule="auto"/>
+        <w:ind w:left="357" w:firstLine="363"/>
+        <w:rPr>
+          <w:rFonts w:ascii="Times New Roman" w:eastAsia="Times New Roman" w:hAnsi="Times New Roman" w:cs="Times New Roman"/>
+          <w:sz w:val="24"/>
+          <w:szCs w:val="24"/>
+          <w:lang w:eastAsia="en-CA"/>
+        </w:rPr>
+      </w:pPr>
+      <w:r>
+        <w:rPr>
+          <w:rFonts w:ascii="Times New Roman" w:eastAsia="Times New Roman" w:hAnsi="Times New Roman" w:cs="Times New Roman"/>
+          <w:sz w:val="24"/>
+          <w:szCs w:val="24"/>
+          <w:lang w:eastAsia="en-CA"/>
+        </w:rPr>
+        <w:t xml:space="preserve">The community of </w:t>
+      </w:r>
+      <w:proofErr w:type="spellStart"/>
+      <w:r>
+        <w:rPr>
+          <w:rFonts w:ascii="Times New Roman" w:eastAsia="Times New Roman" w:hAnsi="Times New Roman" w:cs="Times New Roman"/>
+          <w:sz w:val="24"/>
+          <w:szCs w:val="24"/>
+          <w:lang w:eastAsia="en-CA"/>
+        </w:rPr>
+        <w:t>Cuello</w:t>
+      </w:r>
+      <w:proofErr w:type="spellEnd"/>
+      <w:r>
+        <w:rPr>
+          <w:rFonts w:ascii="Times New Roman" w:eastAsia="Times New Roman" w:hAnsi="Times New Roman" w:cs="Times New Roman"/>
+          <w:sz w:val="24"/>
+          <w:szCs w:val="24"/>
+          <w:lang w:eastAsia="en-CA"/>
+        </w:rPr>
+        <w:t>, Belize</w:t>
+      </w:r>
+      <w:r>
+        <w:rPr>
+          <w:rFonts w:ascii="Times New Roman" w:eastAsia="Times New Roman" w:hAnsi="Times New Roman" w:cs="Times New Roman"/>
+          <w:sz w:val="24"/>
+          <w:szCs w:val="24"/>
+          <w:lang w:eastAsia="en-CA"/>
+        </w:rPr>
+        <w:t xml:space="preserve"> </w:t>
+      </w:r>
+      <w:r>
+        <w:rPr>
+          <w:rFonts w:ascii="Times New Roman" w:eastAsia="Times New Roman" w:hAnsi="Times New Roman" w:cs="Times New Roman"/>
+          <w:sz w:val="24"/>
+          <w:szCs w:val="24"/>
+          <w:lang w:eastAsia="en-CA"/>
+        </w:rPr>
+        <w:t xml:space="preserve">is the earliest known village </w:t>
+      </w:r>
+      <w:r>
+        <w:rPr>
+          <w:rFonts w:ascii="Times New Roman" w:eastAsia="Times New Roman" w:hAnsi="Times New Roman" w:cs="Times New Roman"/>
+          <w:sz w:val="24"/>
+          <w:szCs w:val="24"/>
+          <w:lang w:eastAsia="en-CA"/>
+        </w:rPr>
+        <w:t>in the Maya lowlands, occupied from at least 1200 B.C. to approximately 400 A.D</w:t>
+      </w:r>
+      <w:r>
+        <w:rPr>
+          <w:rFonts w:ascii="Times New Roman" w:eastAsia="Times New Roman" w:hAnsi="Times New Roman" w:cs="Times New Roman"/>
+          <w:sz w:val="24"/>
+          <w:szCs w:val="24"/>
+          <w:lang w:eastAsia="en-CA"/>
+        </w:rPr>
+        <w:t xml:space="preserve"> and used for ritual purposes, a shift from traditional domestic purposes like </w:t>
+      </w:r>
+      <w:r>
+        <w:rPr>
+          <w:rFonts w:ascii="Times New Roman" w:eastAsia="Times New Roman" w:hAnsi="Times New Roman" w:cs="Times New Roman"/>
+          <w:sz w:val="24"/>
+          <w:szCs w:val="24"/>
+          <w:lang w:eastAsia="en-CA"/>
+        </w:rPr>
+        <w:t>agriculture</w:t>
+      </w:r>
+      <w:r>
+        <w:rPr>
+          <w:rFonts w:ascii="Times New Roman" w:eastAsia="Times New Roman" w:hAnsi="Times New Roman" w:cs="Times New Roman"/>
+          <w:sz w:val="24"/>
+          <w:szCs w:val="24"/>
+          <w:lang w:eastAsia="en-CA"/>
+        </w:rPr>
+        <w:t xml:space="preserve"> or religion</w:t>
+      </w:r>
+      <w:r>
+        <w:rPr>
+          <w:rFonts w:ascii="Times New Roman" w:eastAsia="Times New Roman" w:hAnsi="Times New Roman" w:cs="Times New Roman"/>
+          <w:sz w:val="24"/>
+          <w:szCs w:val="24"/>
+          <w:lang w:eastAsia="en-CA"/>
+        </w:rPr>
+        <w:t>.</w:t>
+      </w:r>
+      <w:r>
+        <w:rPr>
+          <w:rFonts w:ascii="Times New Roman" w:eastAsia="Times New Roman" w:hAnsi="Times New Roman" w:cs="Times New Roman"/>
+          <w:sz w:val="24"/>
+          <w:szCs w:val="24"/>
+          <w:lang w:eastAsia="en-CA"/>
+        </w:rPr>
+        <w:t xml:space="preserve"> </w:t>
+      </w:r>
+      <w:r>
+        <w:rPr>
+          <w:rFonts w:ascii="Times New Roman" w:eastAsia="Times New Roman" w:hAnsi="Times New Roman" w:cs="Times New Roman"/>
+          <w:sz w:val="24"/>
+          <w:szCs w:val="24"/>
+          <w:lang w:eastAsia="en-CA"/>
+        </w:rPr>
+        <w:t>During the Preclassic Period (</w:t>
+      </w:r>
+      <w:r>
+        <w:rPr>
+          <w:rFonts w:ascii="Times New Roman" w:eastAsia="Times New Roman" w:hAnsi="Times New Roman" w:cs="Times New Roman"/>
+          <w:sz w:val="24"/>
+          <w:szCs w:val="24"/>
+          <w:lang w:eastAsia="en-CA"/>
+        </w:rPr>
+        <w:t>1000 B.C. to 250 A.D.)</w:t>
+      </w:r>
+      <w:r>
+        <w:rPr>
+          <w:rFonts w:ascii="Times New Roman" w:eastAsia="Times New Roman" w:hAnsi="Times New Roman" w:cs="Times New Roman"/>
+          <w:sz w:val="24"/>
+          <w:szCs w:val="24"/>
+          <w:lang w:eastAsia="en-CA"/>
+        </w:rPr>
+        <w:t xml:space="preserve">, </w:t>
+      </w:r>
+      <w:r>
+        <w:rPr>
+          <w:rFonts w:ascii="Times New Roman" w:eastAsia="Times New Roman" w:hAnsi="Times New Roman" w:cs="Times New Roman"/>
+          <w:sz w:val="24"/>
+          <w:szCs w:val="24"/>
+          <w:lang w:eastAsia="en-CA"/>
+        </w:rPr>
+        <w:t xml:space="preserve"> </w:t>
+      </w:r>
+      <w:r>
+        <w:rPr>
+          <w:rFonts w:ascii="Times New Roman" w:eastAsia="Times New Roman" w:hAnsi="Times New Roman" w:cs="Times New Roman"/>
+          <w:sz w:val="24"/>
+          <w:szCs w:val="24"/>
+          <w:lang w:eastAsia="en-CA"/>
+        </w:rPr>
+        <w:t xml:space="preserve">the Maya more formally organized their religious and cultural beliefs, resulting in </w:t>
+      </w:r>
+      <w:proofErr w:type="spellStart"/>
+      <w:r>
+        <w:rPr>
+          <w:rFonts w:ascii="Times New Roman" w:eastAsia="Times New Roman" w:hAnsi="Times New Roman" w:cs="Times New Roman"/>
+          <w:sz w:val="24"/>
+          <w:szCs w:val="24"/>
+          <w:lang w:eastAsia="en-CA"/>
+        </w:rPr>
+        <w:t>Cuello</w:t>
+      </w:r>
+      <w:proofErr w:type="spellEnd"/>
+      <w:r>
+        <w:rPr>
+          <w:rFonts w:ascii="Times New Roman" w:eastAsia="Times New Roman" w:hAnsi="Times New Roman" w:cs="Times New Roman"/>
+          <w:sz w:val="24"/>
+          <w:szCs w:val="24"/>
+          <w:lang w:eastAsia="en-CA"/>
+        </w:rPr>
+        <w:t xml:space="preserve"> becoming one of the earliest </w:t>
+      </w:r>
+      <w:r>
+        <w:rPr>
+          <w:rFonts w:ascii="Times New Roman" w:eastAsia="Times New Roman" w:hAnsi="Times New Roman" w:cs="Times New Roman"/>
+          <w:sz w:val="24"/>
+          <w:szCs w:val="24"/>
+          <w:lang w:eastAsia="en-CA"/>
+        </w:rPr>
+        <w:t xml:space="preserve">Maya ritual </w:t>
+      </w:r>
+      <w:r>
+        <w:rPr>
+          <w:rFonts w:ascii="Times New Roman" w:eastAsia="Times New Roman" w:hAnsi="Times New Roman" w:cs="Times New Roman"/>
+          <w:sz w:val="24"/>
+          <w:szCs w:val="24"/>
+          <w:lang w:eastAsia="en-CA"/>
+        </w:rPr>
+        <w:t xml:space="preserve">sites. </w:t>
+      </w:r>
+      <w:r>
+        <w:rPr>
+          <w:rFonts w:ascii="Times New Roman" w:eastAsia="Times New Roman" w:hAnsi="Times New Roman" w:cs="Times New Roman"/>
+          <w:sz w:val="24"/>
+          <w:szCs w:val="24"/>
+          <w:lang w:eastAsia="en-CA"/>
+        </w:rPr>
+        <w:t>Interestingly</w:t>
+      </w:r>
+      <w:r>
+        <w:rPr>
+          <w:rFonts w:ascii="Times New Roman" w:eastAsia="Times New Roman" w:hAnsi="Times New Roman" w:cs="Times New Roman"/>
+          <w:sz w:val="24"/>
+          <w:szCs w:val="24"/>
+          <w:lang w:eastAsia="en-CA"/>
+        </w:rPr>
+        <w:t>, however, in the Middle Preclassic period around 400 B.C., the entire site was ceremoniously demolished, and filled with large pile</w:t>
+      </w:r>
+      <w:r>
+        <w:rPr>
+          <w:rFonts w:ascii="Times New Roman" w:eastAsia="Times New Roman" w:hAnsi="Times New Roman" w:cs="Times New Roman"/>
+          <w:sz w:val="24"/>
+          <w:szCs w:val="24"/>
+          <w:lang w:eastAsia="en-CA"/>
+        </w:rPr>
+        <w:t xml:space="preserve">s of stones and rubble. </w:t>
+      </w:r>
+      <w:r>
+        <w:rPr>
+          <w:rFonts w:ascii="Times New Roman" w:eastAsia="Times New Roman" w:hAnsi="Times New Roman" w:cs="Times New Roman"/>
+          <w:sz w:val="24"/>
+          <w:szCs w:val="24"/>
+          <w:lang w:eastAsia="en-CA"/>
+        </w:rPr>
+        <w:t>Deemed ‘Platform 34’</w:t>
+      </w:r>
+      <w:r>
+        <w:rPr>
+          <w:rFonts w:ascii="Times New Roman" w:eastAsia="Times New Roman" w:hAnsi="Times New Roman" w:cs="Times New Roman"/>
+          <w:sz w:val="24"/>
+          <w:szCs w:val="24"/>
+          <w:lang w:eastAsia="en-CA"/>
+        </w:rPr>
+        <w:t xml:space="preserve"> by archeologists, excavations in </w:t>
+      </w:r>
+      <w:proofErr w:type="spellStart"/>
+      <w:r>
+        <w:rPr>
+          <w:rFonts w:ascii="Times New Roman" w:eastAsia="Times New Roman" w:hAnsi="Times New Roman" w:cs="Times New Roman"/>
+          <w:sz w:val="24"/>
+          <w:szCs w:val="24"/>
+          <w:lang w:eastAsia="en-CA"/>
+        </w:rPr>
+        <w:t>Cuello</w:t>
+      </w:r>
+      <w:proofErr w:type="spellEnd"/>
+      <w:r>
+        <w:rPr>
+          <w:rFonts w:ascii="Times New Roman" w:eastAsia="Times New Roman" w:hAnsi="Times New Roman" w:cs="Times New Roman"/>
+          <w:sz w:val="24"/>
+          <w:szCs w:val="24"/>
+          <w:lang w:eastAsia="en-CA"/>
+        </w:rPr>
+        <w:t xml:space="preserve"> revealed buildings </w:t>
+      </w:r>
+      <w:r>
+        <w:rPr>
+          <w:rFonts w:ascii="Times New Roman" w:eastAsia="Times New Roman" w:hAnsi="Times New Roman" w:cs="Times New Roman"/>
+          <w:sz w:val="24"/>
+          <w:szCs w:val="24"/>
+          <w:lang w:eastAsia="en-CA"/>
+        </w:rPr>
+        <w:t>still standing which were from</w:t>
+      </w:r>
+      <w:r>
+        <w:rPr>
+          <w:rFonts w:ascii="Times New Roman" w:eastAsia="Times New Roman" w:hAnsi="Times New Roman" w:cs="Times New Roman"/>
+          <w:sz w:val="24"/>
+          <w:szCs w:val="24"/>
+          <w:lang w:eastAsia="en-CA"/>
+        </w:rPr>
+        <w:t xml:space="preserve"> the Late Preclassic </w:t>
+      </w:r>
+      <w:r>
+        <w:rPr>
+          <w:rFonts w:ascii="Times New Roman" w:eastAsia="Times New Roman" w:hAnsi="Times New Roman" w:cs="Times New Roman"/>
+          <w:sz w:val="24"/>
+          <w:szCs w:val="24"/>
+          <w:lang w:eastAsia="en-CA"/>
+        </w:rPr>
+        <w:t>period</w:t>
+      </w:r>
+      <w:r>
+        <w:rPr>
+          <w:rFonts w:ascii="Times New Roman" w:eastAsia="Times New Roman" w:hAnsi="Times New Roman" w:cs="Times New Roman"/>
+          <w:sz w:val="24"/>
+          <w:szCs w:val="24"/>
+          <w:lang w:eastAsia="en-CA"/>
+        </w:rPr>
+        <w:t xml:space="preserve"> (400 B.C. to 250 A.D.)</w:t>
+      </w:r>
+      <w:r>
+        <w:rPr>
+          <w:rFonts w:ascii="Times New Roman" w:eastAsia="Times New Roman" w:hAnsi="Times New Roman" w:cs="Times New Roman"/>
+          <w:sz w:val="24"/>
+          <w:szCs w:val="24"/>
+          <w:lang w:eastAsia="en-CA"/>
+        </w:rPr>
+        <w:t xml:space="preserve">. </w:t>
+      </w:r>
+      <w:r>
+        <w:rPr>
+          <w:rFonts w:ascii="Times New Roman" w:eastAsia="Times New Roman" w:hAnsi="Times New Roman" w:cs="Times New Roman"/>
+          <w:sz w:val="24"/>
+          <w:szCs w:val="24"/>
+          <w:lang w:eastAsia="en-CA"/>
+        </w:rPr>
+        <w:t>The</w:t>
+      </w:r>
+      <w:r>
+        <w:rPr>
+          <w:rFonts w:ascii="Times New Roman" w:eastAsia="Times New Roman" w:hAnsi="Times New Roman" w:cs="Times New Roman"/>
+          <w:sz w:val="24"/>
+          <w:szCs w:val="24"/>
+          <w:lang w:eastAsia="en-CA"/>
+        </w:rPr>
+        <w:t xml:space="preserve"> subsequent excavations of these buildings yielded abundant archeological material</w:t>
+      </w:r>
+      <w:r>
+        <w:rPr>
+          <w:rFonts w:ascii="Times New Roman" w:eastAsia="Times New Roman" w:hAnsi="Times New Roman" w:cs="Times New Roman"/>
+          <w:sz w:val="24"/>
+          <w:szCs w:val="24"/>
+          <w:lang w:eastAsia="en-CA"/>
+        </w:rPr>
+        <w:t>, such as a side-notched projectile point</w:t>
+      </w:r>
+      <w:r>
+        <w:rPr>
+          <w:rFonts w:ascii="Times New Roman" w:eastAsia="Times New Roman" w:hAnsi="Times New Roman" w:cs="Times New Roman"/>
+          <w:sz w:val="24"/>
+          <w:szCs w:val="24"/>
+          <w:lang w:eastAsia="en-CA"/>
+        </w:rPr>
+        <w:t xml:space="preserve">, </w:t>
+      </w:r>
+      <w:r>
+        <w:rPr>
+          <w:rFonts w:ascii="Times New Roman" w:eastAsia="Times New Roman" w:hAnsi="Times New Roman" w:cs="Times New Roman"/>
+          <w:sz w:val="24"/>
+          <w:szCs w:val="24"/>
+          <w:lang w:eastAsia="en-CA"/>
+        </w:rPr>
+        <w:t>at which radiocarbon dating confirmed it was from the</w:t>
+      </w:r>
+      <w:r>
+        <w:rPr>
+          <w:rFonts w:ascii="Times New Roman" w:eastAsia="Times New Roman" w:hAnsi="Times New Roman" w:cs="Times New Roman"/>
+          <w:sz w:val="24"/>
+          <w:szCs w:val="24"/>
+          <w:lang w:eastAsia="en-CA"/>
+        </w:rPr>
+        <w:t xml:space="preserve"> Late Preclassic period</w:t>
+      </w:r>
+      <w:r>
+        <w:rPr>
+          <w:rFonts w:ascii="Times New Roman" w:eastAsia="Times New Roman" w:hAnsi="Times New Roman" w:cs="Times New Roman"/>
+          <w:sz w:val="24"/>
+          <w:szCs w:val="24"/>
+          <w:lang w:eastAsia="en-CA"/>
+        </w:rPr>
+        <w:t xml:space="preserve">. </w:t>
+      </w:r>
+      <w:r>
+        <w:rPr>
+          <w:rFonts w:ascii="Times New Roman" w:eastAsia="Times New Roman" w:hAnsi="Times New Roman" w:cs="Times New Roman"/>
+          <w:sz w:val="24"/>
+          <w:szCs w:val="24"/>
+          <w:lang w:eastAsia="en-CA"/>
+        </w:rPr>
+        <w:t>Another excavation revealed a structure referred to as ‘Structure 334’</w:t>
+      </w:r>
+      <w:r>
+        <w:rPr>
+          <w:rFonts w:ascii="Times New Roman" w:eastAsia="Times New Roman" w:hAnsi="Times New Roman" w:cs="Times New Roman"/>
+          <w:sz w:val="24"/>
+          <w:szCs w:val="24"/>
+          <w:lang w:eastAsia="en-CA"/>
+        </w:rPr>
+        <w:t xml:space="preserve"> </w:t>
+      </w:r>
+      <w:r>
+        <w:rPr>
+          <w:rFonts w:ascii="Times New Roman" w:eastAsia="Times New Roman" w:hAnsi="Times New Roman" w:cs="Times New Roman"/>
+          <w:sz w:val="24"/>
+          <w:szCs w:val="24"/>
+          <w:lang w:eastAsia="en-CA"/>
+        </w:rPr>
+        <w:t>which contained plaster flooring, which had been carefully defaced to reveal any</w:t>
+      </w:r>
+      <w:r>
+        <w:rPr>
+          <w:rFonts w:ascii="Times New Roman" w:eastAsia="Times New Roman" w:hAnsi="Times New Roman" w:cs="Times New Roman"/>
+          <w:sz w:val="24"/>
+          <w:szCs w:val="24"/>
+          <w:lang w:eastAsia="en-CA"/>
+        </w:rPr>
+        <w:t xml:space="preserve"> hidden archeological information. </w:t>
+      </w:r>
+      <w:r>
+        <w:rPr>
+          <w:rFonts w:ascii="Times New Roman" w:eastAsia="Times New Roman" w:hAnsi="Times New Roman" w:cs="Times New Roman"/>
+          <w:sz w:val="24"/>
+          <w:szCs w:val="24"/>
+          <w:lang w:eastAsia="en-CA"/>
+        </w:rPr>
+        <w:t>An analysis of a</w:t>
+      </w:r>
+      <w:r>
+        <w:rPr>
+          <w:rFonts w:ascii="Times New Roman" w:eastAsia="Times New Roman" w:hAnsi="Times New Roman" w:cs="Times New Roman"/>
+          <w:sz w:val="24"/>
+          <w:szCs w:val="24"/>
+          <w:lang w:eastAsia="en-CA"/>
+        </w:rPr>
+        <w:t xml:space="preserve">n excavation section in Structure 334 revealed the skeleton of a boy whose age was approximately 7.5 to 10 years old, </w:t>
+      </w:r>
+      <w:r>
+        <w:rPr>
+          <w:rFonts w:ascii="Times New Roman" w:eastAsia="Times New Roman" w:hAnsi="Times New Roman" w:cs="Times New Roman"/>
+          <w:sz w:val="24"/>
+          <w:szCs w:val="24"/>
+          <w:lang w:eastAsia="en-CA"/>
+        </w:rPr>
+        <w:t>accompanied by a</w:t>
+      </w:r>
+      <w:r>
+        <w:rPr>
+          <w:rFonts w:ascii="Times New Roman" w:eastAsia="Times New Roman" w:hAnsi="Times New Roman" w:cs="Times New Roman"/>
+          <w:sz w:val="24"/>
+          <w:szCs w:val="24"/>
+          <w:lang w:eastAsia="en-CA"/>
+        </w:rPr>
+        <w:t xml:space="preserve"> unique bowl whose </w:t>
+      </w:r>
+      <w:r>
+        <w:rPr>
+          <w:rFonts w:ascii="Times New Roman" w:eastAsia="Times New Roman" w:hAnsi="Times New Roman" w:cs="Times New Roman"/>
+          <w:sz w:val="24"/>
+          <w:szCs w:val="24"/>
+          <w:lang w:eastAsia="en-CA"/>
+        </w:rPr>
+        <w:t xml:space="preserve">material is </w:t>
+      </w:r>
+      <w:r>
+        <w:rPr>
+          <w:rFonts w:ascii="Times New Roman" w:eastAsia="Times New Roman" w:hAnsi="Times New Roman" w:cs="Times New Roman"/>
+          <w:sz w:val="24"/>
+          <w:szCs w:val="24"/>
+          <w:lang w:eastAsia="en-CA"/>
+        </w:rPr>
+        <w:t xml:space="preserve">from the </w:t>
+      </w:r>
+      <w:proofErr w:type="spellStart"/>
+      <w:r>
+        <w:rPr>
+          <w:rFonts w:ascii="Times New Roman" w:eastAsia="Times New Roman" w:hAnsi="Times New Roman" w:cs="Times New Roman"/>
+          <w:sz w:val="24"/>
+          <w:szCs w:val="24"/>
+          <w:lang w:eastAsia="en-CA"/>
+        </w:rPr>
+        <w:t>Consejo</w:t>
+      </w:r>
+      <w:proofErr w:type="spellEnd"/>
+      <w:r>
+        <w:rPr>
+          <w:rFonts w:ascii="Times New Roman" w:eastAsia="Times New Roman" w:hAnsi="Times New Roman" w:cs="Times New Roman"/>
+          <w:sz w:val="24"/>
+          <w:szCs w:val="24"/>
+          <w:lang w:eastAsia="en-CA"/>
+        </w:rPr>
+        <w:t xml:space="preserve"> </w:t>
+      </w:r>
+      <w:proofErr w:type="spellStart"/>
+      <w:r>
+        <w:rPr>
+          <w:rFonts w:ascii="Times New Roman" w:eastAsia="Times New Roman" w:hAnsi="Times New Roman" w:cs="Times New Roman"/>
+          <w:sz w:val="24"/>
+          <w:szCs w:val="24"/>
+          <w:lang w:eastAsia="en-CA"/>
+        </w:rPr>
+        <w:t>Caeramic</w:t>
+      </w:r>
+      <w:proofErr w:type="spellEnd"/>
+      <w:r>
+        <w:rPr>
+          <w:rFonts w:ascii="Times New Roman" w:eastAsia="Times New Roman" w:hAnsi="Times New Roman" w:cs="Times New Roman"/>
+          <w:sz w:val="24"/>
+          <w:szCs w:val="24"/>
+          <w:lang w:eastAsia="en-CA"/>
+        </w:rPr>
+        <w:t xml:space="preserve"> Group of the </w:t>
+      </w:r>
+      <w:proofErr w:type="spellStart"/>
+      <w:r>
+        <w:rPr>
+          <w:rFonts w:ascii="Times New Roman" w:eastAsia="Times New Roman" w:hAnsi="Times New Roman" w:cs="Times New Roman"/>
+          <w:sz w:val="24"/>
+          <w:szCs w:val="24"/>
+          <w:lang w:eastAsia="en-CA"/>
+        </w:rPr>
+        <w:t>Bladen</w:t>
+      </w:r>
+      <w:proofErr w:type="spellEnd"/>
+      <w:r>
+        <w:rPr>
+          <w:rFonts w:ascii="Times New Roman" w:eastAsia="Times New Roman" w:hAnsi="Times New Roman" w:cs="Times New Roman"/>
+          <w:sz w:val="24"/>
+          <w:szCs w:val="24"/>
+          <w:lang w:eastAsia="en-CA"/>
+        </w:rPr>
+        <w:t xml:space="preserve"> Complex, </w:t>
+      </w:r>
+      <w:r>
+        <w:rPr>
+          <w:rFonts w:ascii="Times New Roman" w:eastAsia="Times New Roman" w:hAnsi="Times New Roman" w:cs="Times New Roman"/>
+          <w:sz w:val="24"/>
+          <w:szCs w:val="24"/>
+          <w:lang w:eastAsia="en-CA"/>
+        </w:rPr>
+        <w:t>dating</w:t>
+      </w:r>
+      <w:r>
+        <w:rPr>
+          <w:rFonts w:ascii="Times New Roman" w:eastAsia="Times New Roman" w:hAnsi="Times New Roman" w:cs="Times New Roman"/>
+          <w:sz w:val="24"/>
+          <w:szCs w:val="24"/>
+          <w:lang w:eastAsia="en-CA"/>
+        </w:rPr>
+        <w:t xml:space="preserve"> </w:t>
+      </w:r>
+      <w:r>
+        <w:rPr>
+          <w:rFonts w:ascii="Times New Roman" w:eastAsia="Times New Roman" w:hAnsi="Times New Roman" w:cs="Times New Roman"/>
+          <w:sz w:val="24"/>
+          <w:szCs w:val="24"/>
+          <w:lang w:eastAsia="en-CA"/>
+        </w:rPr>
+        <w:t>from</w:t>
+      </w:r>
+      <w:r>
+        <w:rPr>
+          <w:rFonts w:ascii="Times New Roman" w:eastAsia="Times New Roman" w:hAnsi="Times New Roman" w:cs="Times New Roman"/>
+          <w:sz w:val="24"/>
+          <w:szCs w:val="24"/>
+          <w:lang w:eastAsia="en-CA"/>
+        </w:rPr>
+        <w:t xml:space="preserve"> </w:t>
+      </w:r>
+      <w:r>
+        <w:rPr>
+          <w:rFonts w:ascii="Times New Roman" w:eastAsia="Times New Roman" w:hAnsi="Times New Roman" w:cs="Times New Roman"/>
+          <w:sz w:val="24"/>
+          <w:szCs w:val="24"/>
+          <w:lang w:eastAsia="en-CA"/>
+        </w:rPr>
+        <w:t xml:space="preserve">approximately 900 B.C. to 600 B.C. </w:t>
+      </w:r>
+      <w:r>
+        <w:rPr>
+          <w:rFonts w:ascii="Times New Roman" w:eastAsia="Times New Roman" w:hAnsi="Times New Roman" w:cs="Times New Roman"/>
+          <w:sz w:val="24"/>
+          <w:szCs w:val="24"/>
+          <w:lang w:eastAsia="en-CA"/>
+        </w:rPr>
+        <w:t xml:space="preserve">This source is relevant to my project because it contains archeological information about one of the first Maya ritual sites </w:t>
+      </w:r>
+      <w:r>
+        <w:rPr>
+          <w:rFonts w:ascii="Times New Roman" w:eastAsia="Times New Roman" w:hAnsi="Times New Roman" w:cs="Times New Roman"/>
+          <w:sz w:val="24"/>
+          <w:szCs w:val="24"/>
+          <w:lang w:eastAsia="en-CA"/>
+        </w:rPr>
+        <w:t>discovered</w:t>
+      </w:r>
+      <w:r>
+        <w:rPr>
+          <w:rFonts w:ascii="Times New Roman" w:eastAsia="Times New Roman" w:hAnsi="Times New Roman" w:cs="Times New Roman"/>
+          <w:sz w:val="24"/>
+          <w:szCs w:val="24"/>
+          <w:lang w:eastAsia="en-CA"/>
+        </w:rPr>
+        <w:t xml:space="preserve">, and because rituals were special in the eyes of the Maya, it provides important information. </w:t>
+      </w:r>
+      <w:r>
+        <w:rPr>
+          <w:rFonts w:ascii="Times New Roman" w:eastAsia="Times New Roman" w:hAnsi="Times New Roman" w:cs="Times New Roman"/>
+          <w:sz w:val="24"/>
+          <w:szCs w:val="24"/>
+          <w:lang w:eastAsia="en-CA"/>
+        </w:rPr>
+        <w:br/>
+      </w:r>
+    </w:p>
+    <w:p>
+      <w:pPr>
+        <w:spacing w:after="0" w:line="360" w:lineRule="auto"/>
         <w:ind w:left="357"/>
         <w:rPr>
-          <w:rFonts w:ascii="Times New Roman" w:hAnsi="Times New Roman" w:cs="Times New Roman"/>
-        </w:rPr>
-      </w:pPr>
-      <w:r>
-        <w:rPr>
-          <w:rFonts w:ascii="Times New Roman" w:hAnsi="Times New Roman" w:cs="Times New Roman"/>
+          <w:rFonts w:ascii="Times New Roman" w:eastAsia="Times New Roman" w:hAnsi="Times New Roman" w:cs="Times New Roman"/>
+          <w:sz w:val="24"/>
+          <w:szCs w:val="24"/>
+          <w:lang w:eastAsia="en-CA"/>
+        </w:rPr>
+      </w:pPr>
+    </w:p>
+    <w:p>
+      <w:pPr>
+        <w:spacing w:after="0" w:line="360" w:lineRule="auto"/>
+        <w:ind w:left="357"/>
+        <w:rPr>
+          <w:rFonts w:ascii="Times New Roman" w:eastAsia="Times New Roman" w:hAnsi="Times New Roman" w:cs="Times New Roman"/>
+          <w:sz w:val="24"/>
+          <w:szCs w:val="24"/>
+          <w:lang w:eastAsia="en-CA"/>
+        </w:rPr>
+      </w:pPr>
+    </w:p>
+    <w:p>
+      <w:pPr>
+        <w:spacing w:after="0" w:line="360" w:lineRule="auto"/>
+        <w:ind w:left="357"/>
+        <w:rPr>
+          <w:rFonts w:ascii="Times New Roman" w:eastAsia="Times New Roman" w:hAnsi="Times New Roman" w:cs="Times New Roman"/>
+          <w:sz w:val="24"/>
+          <w:szCs w:val="24"/>
+          <w:lang w:eastAsia="en-CA"/>
+        </w:rPr>
+      </w:pPr>
+    </w:p>
+    <w:p>
+      <w:pPr>
+        <w:spacing w:after="0" w:line="360" w:lineRule="auto"/>
+        <w:ind w:left="357"/>
+        <w:rPr>
+          <w:rFonts w:ascii="Times New Roman" w:eastAsia="Times New Roman" w:hAnsi="Times New Roman" w:cs="Times New Roman"/>
+          <w:sz w:val="24"/>
+          <w:szCs w:val="24"/>
+          <w:lang w:eastAsia="en-CA"/>
+        </w:rPr>
+      </w:pPr>
+    </w:p>
+    <w:p>
+      <w:pPr>
+        <w:spacing w:after="0" w:line="360" w:lineRule="auto"/>
+        <w:ind w:left="357"/>
+        <w:rPr>
+          <w:rFonts w:ascii="Times New Roman" w:eastAsia="Times New Roman" w:hAnsi="Times New Roman" w:cs="Times New Roman"/>
+          <w:sz w:val="24"/>
+          <w:szCs w:val="24"/>
+          <w:lang w:eastAsia="en-CA"/>
+        </w:rPr>
+      </w:pPr>
+    </w:p>
+    <w:p>
+      <w:pPr>
+        <w:spacing w:after="0" w:line="360" w:lineRule="auto"/>
+        <w:ind w:left="357"/>
+        <w:rPr>
+          <w:rFonts w:ascii="Times New Roman" w:eastAsia="Times New Roman" w:hAnsi="Times New Roman" w:cs="Times New Roman"/>
+          <w:sz w:val="24"/>
+          <w:szCs w:val="24"/>
+          <w:lang w:eastAsia="en-CA"/>
+        </w:rPr>
+      </w:pPr>
+    </w:p>
+    <w:p>
+      <w:pPr>
+        <w:spacing w:after="0" w:line="360" w:lineRule="auto"/>
+        <w:ind w:left="357"/>
+        <w:rPr>
+          <w:rFonts w:ascii="Times New Roman" w:eastAsia="Times New Roman" w:hAnsi="Times New Roman" w:cs="Times New Roman"/>
+          <w:sz w:val="24"/>
+          <w:szCs w:val="24"/>
+          <w:lang w:eastAsia="en-CA"/>
+        </w:rPr>
+      </w:pPr>
+    </w:p>
+    <w:p>
+      <w:pPr>
+        <w:spacing w:after="0" w:line="360" w:lineRule="auto"/>
+        <w:ind w:left="357"/>
+        <w:rPr>
+          <w:rFonts w:ascii="Times New Roman" w:eastAsia="Times New Roman" w:hAnsi="Times New Roman" w:cs="Times New Roman"/>
+          <w:sz w:val="24"/>
+          <w:szCs w:val="24"/>
+          <w:lang w:eastAsia="en-CA"/>
+        </w:rPr>
+      </w:pPr>
+    </w:p>
+    <w:p>
+      <w:pPr>
+        <w:pStyle w:val="ListParagraph"/>
+        <w:numPr>
+          <w:ilvl w:val="0"/>
+          <w:numId w:val="1"/>
+        </w:numPr>
+        <w:spacing w:after="0" w:line="240" w:lineRule="auto"/>
+        <w:rPr>
+          <w:rFonts w:ascii="Times New Roman" w:eastAsia="Times New Roman" w:hAnsi="Times New Roman" w:cs="Times New Roman"/>
+          <w:sz w:val="24"/>
+          <w:szCs w:val="24"/>
+          <w:lang w:eastAsia="en-CA"/>
+        </w:rPr>
+      </w:pPr>
+      <w:r>
+        <w:rPr>
+          <w:rFonts w:ascii="Times New Roman" w:eastAsia="Times New Roman" w:hAnsi="Times New Roman" w:cs="Times New Roman"/>
+          <w:sz w:val="24"/>
+          <w:szCs w:val="24"/>
+          <w:lang w:eastAsia="en-CA"/>
+        </w:rPr>
+        <w:lastRenderedPageBreak/>
+        <w:t xml:space="preserve">Lucero, L. J. (2015). </w:t>
+      </w:r>
+      <w:proofErr w:type="spellStart"/>
+      <w:r>
+        <w:rPr>
+          <w:rFonts w:ascii="Times New Roman" w:eastAsia="Times New Roman" w:hAnsi="Times New Roman" w:cs="Times New Roman"/>
+          <w:sz w:val="24"/>
+          <w:szCs w:val="24"/>
+          <w:lang w:eastAsia="en-CA"/>
+        </w:rPr>
+        <w:t>Gyles</w:t>
+      </w:r>
+      <w:proofErr w:type="spellEnd"/>
+      <w:r>
+        <w:rPr>
+          <w:rFonts w:ascii="Times New Roman" w:eastAsia="Times New Roman" w:hAnsi="Times New Roman" w:cs="Times New Roman"/>
+          <w:sz w:val="24"/>
+          <w:szCs w:val="24"/>
+          <w:lang w:eastAsia="en-CA"/>
+        </w:rPr>
+        <w:t xml:space="preserve"> Iannone (ed.). The great Maya droughts in cultural context: case studies in resilience and vulnerability. </w:t>
+      </w:r>
+      <w:r>
+        <w:rPr>
+          <w:rFonts w:ascii="Times New Roman" w:eastAsia="Times New Roman" w:hAnsi="Times New Roman" w:cs="Times New Roman"/>
+          <w:i/>
+          <w:iCs/>
+          <w:sz w:val="24"/>
+          <w:szCs w:val="24"/>
+          <w:lang w:eastAsia="en-CA"/>
+        </w:rPr>
+        <w:t>Antiquity</w:t>
+      </w:r>
+      <w:r>
+        <w:rPr>
+          <w:rFonts w:ascii="Times New Roman" w:eastAsia="Times New Roman" w:hAnsi="Times New Roman" w:cs="Times New Roman"/>
+          <w:sz w:val="24"/>
+          <w:szCs w:val="24"/>
+          <w:lang w:eastAsia="en-CA"/>
+        </w:rPr>
+        <w:t xml:space="preserve">, </w:t>
+      </w:r>
+      <w:r>
+        <w:rPr>
+          <w:rFonts w:ascii="Times New Roman" w:eastAsia="Times New Roman" w:hAnsi="Times New Roman" w:cs="Times New Roman"/>
+          <w:i/>
+          <w:iCs/>
+          <w:sz w:val="24"/>
+          <w:szCs w:val="24"/>
+          <w:lang w:eastAsia="en-CA"/>
+        </w:rPr>
+        <w:t>89</w:t>
+      </w:r>
+      <w:r>
+        <w:rPr>
+          <w:rFonts w:ascii="Times New Roman" w:eastAsia="Times New Roman" w:hAnsi="Times New Roman" w:cs="Times New Roman"/>
+          <w:sz w:val="24"/>
+          <w:szCs w:val="24"/>
+          <w:lang w:eastAsia="en-CA"/>
+        </w:rPr>
+        <w:t xml:space="preserve">(343), 250+. </w:t>
+      </w:r>
+      <w:hyperlink r:id="rId15" w:history="1">
+        <w:r>
+          <w:rPr>
+            <w:rStyle w:val="Hyperlink"/>
+            <w:rFonts w:ascii="Times New Roman" w:eastAsia="Times New Roman" w:hAnsi="Times New Roman" w:cs="Times New Roman"/>
+            <w:sz w:val="24"/>
+            <w:szCs w:val="24"/>
+            <w:lang w:eastAsia="en-CA"/>
+          </w:rPr>
+          <w:t>https://link-gale-com.ezproxy.lakeheadu.ca/apps/doc/A406991641/AONE?u=ocul_lakehead&amp;sid=bookmark-AONE&amp;xid=643aee1a</w:t>
+        </w:r>
+      </w:hyperlink>
+    </w:p>
+    <w:p>
+      <w:pPr>
+        <w:spacing w:after="0" w:line="240" w:lineRule="auto"/>
+        <w:rPr>
+          <w:rFonts w:ascii="Times New Roman" w:eastAsia="Times New Roman" w:hAnsi="Times New Roman" w:cs="Times New Roman"/>
+          <w:sz w:val="24"/>
+          <w:szCs w:val="24"/>
+          <w:lang w:eastAsia="en-CA"/>
+        </w:rPr>
+      </w:pPr>
+    </w:p>
+    <w:p>
+      <w:pPr>
+        <w:spacing w:after="0" w:line="360" w:lineRule="auto"/>
+        <w:ind w:firstLine="360"/>
+        <w:rPr>
+          <w:rFonts w:ascii="Times New Roman" w:eastAsia="Times New Roman" w:hAnsi="Times New Roman" w:cs="Times New Roman"/>
+          <w:sz w:val="24"/>
+          <w:szCs w:val="24"/>
+          <w:lang w:eastAsia="en-CA"/>
+        </w:rPr>
+      </w:pPr>
+      <w:r>
+        <w:rPr>
+          <w:rFonts w:ascii="Times New Roman" w:eastAsia="Times New Roman" w:hAnsi="Times New Roman" w:cs="Times New Roman"/>
+          <w:sz w:val="24"/>
+          <w:szCs w:val="24"/>
+          <w:lang w:eastAsia="en-CA"/>
+        </w:rPr>
+        <w:t xml:space="preserve">The focus of the above article is </w:t>
+      </w:r>
+      <w:r>
+        <w:rPr>
+          <w:rFonts w:ascii="Times New Roman" w:eastAsia="Times New Roman" w:hAnsi="Times New Roman" w:cs="Times New Roman"/>
+          <w:sz w:val="24"/>
+          <w:szCs w:val="24"/>
+          <w:lang w:eastAsia="en-CA"/>
+        </w:rPr>
+        <w:t xml:space="preserve">the discussion of a book </w:t>
+      </w:r>
+      <w:r>
+        <w:rPr>
+          <w:rFonts w:ascii="Times New Roman" w:eastAsia="Times New Roman" w:hAnsi="Times New Roman" w:cs="Times New Roman"/>
+          <w:sz w:val="24"/>
+          <w:szCs w:val="24"/>
+          <w:lang w:eastAsia="en-CA"/>
+        </w:rPr>
+        <w:t>which focuses on how climate change impacted the Classic Maya civilization in the southern lowlands of Mesoamerica in the Terminal Classic period of the Maya (800 A.D. to 1050 A.D.)</w:t>
+      </w:r>
+      <w:r>
+        <w:rPr>
+          <w:rFonts w:ascii="Times New Roman" w:eastAsia="Times New Roman" w:hAnsi="Times New Roman" w:cs="Times New Roman"/>
+          <w:sz w:val="24"/>
+          <w:szCs w:val="24"/>
+          <w:lang w:eastAsia="en-CA"/>
+        </w:rPr>
+        <w:t xml:space="preserve">, </w:t>
+      </w:r>
+      <w:r>
+        <w:rPr>
+          <w:rFonts w:ascii="Times New Roman" w:eastAsia="Times New Roman" w:hAnsi="Times New Roman" w:cs="Times New Roman"/>
+          <w:sz w:val="24"/>
+          <w:szCs w:val="24"/>
+          <w:lang w:eastAsia="en-CA"/>
+        </w:rPr>
+        <w:t>where</w:t>
+      </w:r>
+      <w:r>
+        <w:rPr>
+          <w:rFonts w:ascii="Times New Roman" w:eastAsia="Times New Roman" w:hAnsi="Times New Roman" w:cs="Times New Roman"/>
+          <w:sz w:val="24"/>
+          <w:szCs w:val="24"/>
+          <w:lang w:eastAsia="en-CA"/>
+        </w:rPr>
+        <w:t xml:space="preserve"> </w:t>
+      </w:r>
+      <w:r>
+        <w:rPr>
+          <w:rFonts w:ascii="Times New Roman" w:eastAsia="Times New Roman" w:hAnsi="Times New Roman" w:cs="Times New Roman"/>
+          <w:sz w:val="24"/>
+          <w:szCs w:val="24"/>
+          <w:lang w:eastAsia="en-CA"/>
+        </w:rPr>
+        <w:t xml:space="preserve">their population </w:t>
+      </w:r>
+      <w:r>
+        <w:rPr>
+          <w:rFonts w:ascii="Times New Roman" w:eastAsia="Times New Roman" w:hAnsi="Times New Roman" w:cs="Times New Roman"/>
+          <w:sz w:val="24"/>
+          <w:szCs w:val="24"/>
+          <w:lang w:eastAsia="en-CA"/>
+        </w:rPr>
+        <w:t xml:space="preserve">was on a sharp and permanent decline. </w:t>
+      </w:r>
+      <w:r>
+        <w:rPr>
+          <w:rFonts w:ascii="Times New Roman" w:eastAsia="Times New Roman" w:hAnsi="Times New Roman" w:cs="Times New Roman"/>
+          <w:sz w:val="24"/>
+          <w:szCs w:val="24"/>
+          <w:lang w:eastAsia="en-CA"/>
+        </w:rPr>
+        <w:t xml:space="preserve">The general argument is that the impacts of climate change on the collapse of the Maya civilization are multidimensional and complex, </w:t>
+      </w:r>
+      <w:r>
+        <w:rPr>
+          <w:rFonts w:ascii="Times New Roman" w:eastAsia="Times New Roman" w:hAnsi="Times New Roman" w:cs="Times New Roman"/>
+          <w:sz w:val="24"/>
+          <w:szCs w:val="24"/>
+          <w:lang w:eastAsia="en-CA"/>
+        </w:rPr>
+        <w:t xml:space="preserve">as opposed to relatively straightforward as many archeologists believed. </w:t>
+      </w:r>
+      <w:r>
+        <w:rPr>
+          <w:rFonts w:ascii="Times New Roman" w:eastAsia="Times New Roman" w:hAnsi="Times New Roman" w:cs="Times New Roman"/>
+          <w:sz w:val="24"/>
+          <w:szCs w:val="24"/>
+          <w:lang w:eastAsia="en-CA"/>
+        </w:rPr>
+        <w:t xml:space="preserve">Several case studies from </w:t>
+      </w:r>
+      <w:r>
+        <w:rPr>
+          <w:rFonts w:ascii="Times New Roman" w:eastAsia="Times New Roman" w:hAnsi="Times New Roman" w:cs="Times New Roman"/>
+          <w:sz w:val="24"/>
+          <w:szCs w:val="24"/>
+          <w:lang w:eastAsia="en-CA"/>
+        </w:rPr>
+        <w:t>areas in Mesoamerica and the Maya southern lowlands</w:t>
+      </w:r>
+      <w:r>
+        <w:rPr>
+          <w:rFonts w:ascii="Times New Roman" w:eastAsia="Times New Roman" w:hAnsi="Times New Roman" w:cs="Times New Roman"/>
+          <w:sz w:val="24"/>
+          <w:szCs w:val="24"/>
+          <w:lang w:eastAsia="en-CA"/>
+        </w:rPr>
+        <w:t xml:space="preserve"> are presented to show that </w:t>
+      </w:r>
+      <w:r>
+        <w:rPr>
+          <w:rFonts w:ascii="Times New Roman" w:eastAsia="Times New Roman" w:hAnsi="Times New Roman" w:cs="Times New Roman"/>
+          <w:sz w:val="24"/>
+          <w:szCs w:val="24"/>
+          <w:lang w:eastAsia="en-CA"/>
+        </w:rPr>
+        <w:t>the impacts and responses invoked by climate change</w:t>
+      </w:r>
+      <w:r>
+        <w:rPr>
+          <w:rFonts w:ascii="Times New Roman" w:eastAsia="Times New Roman" w:hAnsi="Times New Roman" w:cs="Times New Roman"/>
+          <w:sz w:val="24"/>
+          <w:szCs w:val="24"/>
+          <w:lang w:eastAsia="en-CA"/>
+        </w:rPr>
+        <w:t xml:space="preserve"> were localized</w:t>
+      </w:r>
+      <w:r>
+        <w:rPr>
+          <w:rFonts w:ascii="Times New Roman" w:eastAsia="Times New Roman" w:hAnsi="Times New Roman" w:cs="Times New Roman"/>
+          <w:sz w:val="24"/>
+          <w:szCs w:val="24"/>
+          <w:lang w:eastAsia="en-CA"/>
+        </w:rPr>
+        <w:t xml:space="preserve"> and varied</w:t>
+      </w:r>
+      <w:r>
+        <w:rPr>
+          <w:rFonts w:ascii="Times New Roman" w:eastAsia="Times New Roman" w:hAnsi="Times New Roman" w:cs="Times New Roman"/>
+          <w:sz w:val="24"/>
+          <w:szCs w:val="24"/>
+          <w:lang w:eastAsia="en-CA"/>
+        </w:rPr>
+        <w:t xml:space="preserve">. </w:t>
+      </w:r>
+      <w:r>
+        <w:rPr>
+          <w:rFonts w:ascii="Times New Roman" w:eastAsia="Times New Roman" w:hAnsi="Times New Roman" w:cs="Times New Roman"/>
+          <w:sz w:val="24"/>
+          <w:szCs w:val="24"/>
+          <w:lang w:eastAsia="en-CA"/>
+        </w:rPr>
+        <w:t>New data presented by the article adds to our understanding of the Maya political collapse</w:t>
+      </w:r>
+      <w:r>
+        <w:rPr>
+          <w:rFonts w:ascii="Times New Roman" w:eastAsia="Times New Roman" w:hAnsi="Times New Roman" w:cs="Times New Roman"/>
+          <w:sz w:val="24"/>
+          <w:szCs w:val="24"/>
+          <w:lang w:eastAsia="en-CA"/>
+        </w:rPr>
+        <w:t xml:space="preserve"> and urban </w:t>
+      </w:r>
+      <w:r>
+        <w:rPr>
+          <w:rFonts w:ascii="Times New Roman" w:eastAsia="Times New Roman" w:hAnsi="Times New Roman" w:cs="Times New Roman"/>
+          <w:sz w:val="24"/>
+          <w:szCs w:val="24"/>
+          <w:lang w:eastAsia="en-CA"/>
+        </w:rPr>
+        <w:t>migration</w:t>
+      </w:r>
+      <w:r>
+        <w:rPr>
+          <w:rFonts w:ascii="Times New Roman" w:eastAsia="Times New Roman" w:hAnsi="Times New Roman" w:cs="Times New Roman"/>
+          <w:sz w:val="24"/>
+          <w:szCs w:val="24"/>
+          <w:lang w:eastAsia="en-CA"/>
+        </w:rPr>
+        <w:t xml:space="preserve"> </w:t>
+      </w:r>
+      <w:r>
+        <w:rPr>
+          <w:rFonts w:ascii="Times New Roman" w:eastAsia="Times New Roman" w:hAnsi="Times New Roman" w:cs="Times New Roman"/>
+          <w:sz w:val="24"/>
+          <w:szCs w:val="24"/>
+          <w:lang w:eastAsia="en-CA"/>
+        </w:rPr>
+        <w:t xml:space="preserve">which resulted from changes in climate. </w:t>
+      </w:r>
+      <w:r>
+        <w:rPr>
+          <w:rFonts w:ascii="Times New Roman" w:eastAsia="Times New Roman" w:hAnsi="Times New Roman" w:cs="Times New Roman"/>
+          <w:sz w:val="24"/>
+          <w:szCs w:val="24"/>
+          <w:lang w:eastAsia="en-CA"/>
         </w:rPr>
         <w:t xml:space="preserve">This article </w:t>
       </w:r>
       <w:r>
         <w:rPr>
-          <w:rFonts w:ascii="Times New Roman" w:hAnsi="Times New Roman" w:cs="Times New Roman"/>
-        </w:rPr>
-        <w:t>explores three books related to Maya archaeology: Ritual, violence, and the fall of the Classic Maya kings</w:t>
-      </w:r>
-      <w:r>
-        <w:rPr>
-          <w:rFonts w:ascii="Times New Roman" w:hAnsi="Times New Roman" w:cs="Times New Roman"/>
-        </w:rPr>
-        <w:t>,</w:t>
-      </w:r>
-      <w:r>
-        <w:rPr>
-          <w:rFonts w:ascii="Times New Roman" w:hAnsi="Times New Roman" w:cs="Times New Roman"/>
+          <w:rFonts w:ascii="Times New Roman" w:eastAsia="Times New Roman" w:hAnsi="Times New Roman" w:cs="Times New Roman"/>
+          <w:sz w:val="24"/>
+          <w:szCs w:val="24"/>
+          <w:lang w:eastAsia="en-CA"/>
+        </w:rPr>
+        <w:t>challenges</w:t>
+      </w:r>
+      <w:r>
+        <w:rPr>
+          <w:rFonts w:ascii="Times New Roman" w:eastAsia="Times New Roman" w:hAnsi="Times New Roman" w:cs="Times New Roman"/>
+          <w:sz w:val="24"/>
+          <w:szCs w:val="24"/>
+          <w:lang w:eastAsia="en-CA"/>
+        </w:rPr>
+        <w:t xml:space="preserve"> the </w:t>
+      </w:r>
+      <w:r>
+        <w:rPr>
+          <w:rFonts w:ascii="Times New Roman" w:eastAsia="Times New Roman" w:hAnsi="Times New Roman" w:cs="Times New Roman"/>
+          <w:sz w:val="24"/>
+          <w:szCs w:val="24"/>
+          <w:lang w:eastAsia="en-CA"/>
+        </w:rPr>
+        <w:t>main belief</w:t>
+      </w:r>
+      <w:r>
+        <w:rPr>
+          <w:rFonts w:ascii="Times New Roman" w:eastAsia="Times New Roman" w:hAnsi="Times New Roman" w:cs="Times New Roman"/>
+          <w:sz w:val="24"/>
+          <w:szCs w:val="24"/>
+          <w:lang w:eastAsia="en-CA"/>
+        </w:rPr>
+        <w:t xml:space="preserve"> that kings and kingship, while an important part of Maya culture and politics, </w:t>
+      </w:r>
+      <w:r>
+        <w:rPr>
+          <w:rFonts w:ascii="Times New Roman" w:eastAsia="Times New Roman" w:hAnsi="Times New Roman" w:cs="Times New Roman"/>
+          <w:sz w:val="24"/>
+          <w:szCs w:val="24"/>
+          <w:lang w:eastAsia="en-CA"/>
+        </w:rPr>
+        <w:t>gradually lost power over time because of the</w:t>
+      </w:r>
+      <w:r>
+        <w:rPr>
+          <w:rFonts w:ascii="Times New Roman" w:eastAsia="Times New Roman" w:hAnsi="Times New Roman" w:cs="Times New Roman"/>
+          <w:sz w:val="24"/>
+          <w:szCs w:val="24"/>
+          <w:lang w:eastAsia="en-CA"/>
+        </w:rPr>
+        <w:t xml:space="preserve"> Terminal Classic period megadroughts. </w:t>
+      </w:r>
+      <w:r>
+        <w:rPr>
+          <w:rFonts w:ascii="Times New Roman" w:eastAsia="Times New Roman" w:hAnsi="Times New Roman" w:cs="Times New Roman"/>
+          <w:sz w:val="24"/>
+          <w:szCs w:val="24"/>
+          <w:lang w:eastAsia="en-CA"/>
+        </w:rPr>
+        <w:t xml:space="preserve">In several instances, the kings and </w:t>
+      </w:r>
+      <w:r>
+        <w:rPr>
+          <w:rFonts w:ascii="Times New Roman" w:eastAsia="Times New Roman" w:hAnsi="Times New Roman" w:cs="Times New Roman"/>
+          <w:sz w:val="24"/>
+          <w:szCs w:val="24"/>
+          <w:lang w:eastAsia="en-CA"/>
+        </w:rPr>
+        <w:t xml:space="preserve">kingship </w:t>
+      </w:r>
+      <w:r>
+        <w:rPr>
+          <w:rFonts w:ascii="Times New Roman" w:eastAsia="Times New Roman" w:hAnsi="Times New Roman" w:cs="Times New Roman"/>
+          <w:sz w:val="24"/>
+          <w:szCs w:val="24"/>
+          <w:lang w:eastAsia="en-CA"/>
+        </w:rPr>
+        <w:t>lost power before the onslaught of the Terminal Classical</w:t>
+      </w:r>
+      <w:r>
+        <w:rPr>
+          <w:rFonts w:ascii="Times New Roman" w:eastAsia="Times New Roman" w:hAnsi="Times New Roman" w:cs="Times New Roman"/>
+          <w:sz w:val="24"/>
+          <w:szCs w:val="24"/>
+          <w:lang w:eastAsia="en-CA"/>
+        </w:rPr>
+        <w:t xml:space="preserve"> period for reasons unrelated to environmental catastrophe. </w:t>
+      </w:r>
+      <w:r>
+        <w:rPr>
+          <w:rFonts w:ascii="Times New Roman" w:eastAsia="Times New Roman" w:hAnsi="Times New Roman" w:cs="Times New Roman"/>
+          <w:sz w:val="24"/>
+          <w:szCs w:val="24"/>
+          <w:lang w:eastAsia="en-CA"/>
+        </w:rPr>
+        <w:t xml:space="preserve">This story, although true </w:t>
+      </w:r>
+      <w:r>
+        <w:rPr>
+          <w:rFonts w:ascii="Times New Roman" w:eastAsia="Times New Roman" w:hAnsi="Times New Roman" w:cs="Times New Roman"/>
+          <w:sz w:val="24"/>
+          <w:szCs w:val="24"/>
+          <w:lang w:eastAsia="en-CA"/>
+        </w:rPr>
+        <w:t>for</w:t>
+      </w:r>
+      <w:r>
+        <w:rPr>
+          <w:rFonts w:ascii="Times New Roman" w:eastAsia="Times New Roman" w:hAnsi="Times New Roman" w:cs="Times New Roman"/>
+          <w:sz w:val="24"/>
+          <w:szCs w:val="24"/>
+          <w:lang w:eastAsia="en-CA"/>
+        </w:rPr>
+        <w:t xml:space="preserve"> the southern Maya lowlands, </w:t>
+      </w:r>
+      <w:r>
+        <w:rPr>
+          <w:rFonts w:ascii="Times New Roman" w:eastAsia="Times New Roman" w:hAnsi="Times New Roman" w:cs="Times New Roman"/>
+          <w:sz w:val="24"/>
+          <w:szCs w:val="24"/>
+          <w:lang w:eastAsia="en-CA"/>
+        </w:rPr>
+        <w:t>is</w:t>
+      </w:r>
+      <w:r>
+        <w:rPr>
+          <w:rFonts w:ascii="Times New Roman" w:eastAsia="Times New Roman" w:hAnsi="Times New Roman" w:cs="Times New Roman"/>
+          <w:sz w:val="24"/>
+          <w:szCs w:val="24"/>
+          <w:lang w:eastAsia="en-CA"/>
+        </w:rPr>
+        <w:t xml:space="preserve"> not true for the northern Maya lowlands. </w:t>
+      </w:r>
+      <w:r>
+        <w:rPr>
+          <w:rFonts w:ascii="Times New Roman" w:eastAsia="Times New Roman" w:hAnsi="Times New Roman" w:cs="Times New Roman"/>
+          <w:sz w:val="24"/>
+          <w:szCs w:val="24"/>
+          <w:lang w:eastAsia="en-CA"/>
+        </w:rPr>
+        <w:t>Contrastingly to the southern Maya lowlands, the northern Maya lowlands have generally thinner soils which absorb and retain water</w:t>
+      </w:r>
+      <w:r>
+        <w:rPr>
+          <w:rFonts w:ascii="Times New Roman" w:eastAsia="Times New Roman" w:hAnsi="Times New Roman" w:cs="Times New Roman"/>
+          <w:sz w:val="24"/>
+          <w:szCs w:val="24"/>
+          <w:lang w:eastAsia="en-CA"/>
+        </w:rPr>
+        <w:t xml:space="preserve"> efficiently, </w:t>
+      </w:r>
+      <w:r>
+        <w:rPr>
+          <w:rFonts w:ascii="Times New Roman" w:eastAsia="Times New Roman" w:hAnsi="Times New Roman" w:cs="Times New Roman"/>
+          <w:sz w:val="24"/>
+          <w:szCs w:val="24"/>
+          <w:lang w:eastAsia="en-CA"/>
+        </w:rPr>
+        <w:t>with a water table</w:t>
+      </w:r>
+      <w:r>
+        <w:rPr>
+          <w:rFonts w:ascii="Times New Roman" w:eastAsia="Times New Roman" w:hAnsi="Times New Roman" w:cs="Times New Roman"/>
+          <w:sz w:val="24"/>
+          <w:szCs w:val="24"/>
+          <w:lang w:eastAsia="en-CA"/>
         </w:rPr>
         <w:t xml:space="preserve"> </w:t>
       </w:r>
       <w:r>
         <w:rPr>
-          <w:rFonts w:ascii="Times New Roman" w:hAnsi="Times New Roman" w:cs="Times New Roman"/>
-        </w:rPr>
-        <w:t xml:space="preserve">excavations in residential areas of Tikal, and </w:t>
-      </w:r>
-      <w:r>
-        <w:rPr>
-          <w:rFonts w:ascii="Times New Roman" w:hAnsi="Times New Roman" w:cs="Times New Roman"/>
-        </w:rPr>
-        <w:t xml:space="preserve">mortuary </w:t>
-      </w:r>
-      <w:r>
-        <w:rPr>
-          <w:rFonts w:ascii="Times New Roman" w:hAnsi="Times New Roman" w:cs="Times New Roman"/>
-        </w:rPr>
-        <w:t>lowlands</w:t>
-      </w:r>
-      <w:r>
-        <w:rPr>
-          <w:rFonts w:ascii="Times New Roman" w:hAnsi="Times New Roman" w:cs="Times New Roman"/>
-        </w:rPr>
-        <w:t xml:space="preserve"> of the Classic Maya: rituals</w:t>
-      </w:r>
-      <w:r>
-        <w:rPr>
-          <w:rFonts w:ascii="Times New Roman" w:hAnsi="Times New Roman" w:cs="Times New Roman"/>
-        </w:rPr>
-        <w:t xml:space="preserve"> of the body and soul of </w:t>
-      </w:r>
-      <w:r>
-        <w:rPr>
-          <w:rFonts w:ascii="Times New Roman" w:hAnsi="Times New Roman" w:cs="Times New Roman"/>
-        </w:rPr>
-        <w:t xml:space="preserve">individuals. </w:t>
-      </w:r>
-      <w:r>
-        <w:rPr>
-          <w:rFonts w:ascii="Times New Roman" w:hAnsi="Times New Roman" w:cs="Times New Roman"/>
-        </w:rPr>
-        <w:t>Ritual, violence, and the fall of the Classic Maya kings focuses on the 9</w:t>
-      </w:r>
-      <w:r>
-        <w:rPr>
-          <w:rFonts w:ascii="Times New Roman" w:hAnsi="Times New Roman" w:cs="Times New Roman"/>
-          <w:vertAlign w:val="superscript"/>
-        </w:rPr>
-        <w:t>th</w:t>
-      </w:r>
-      <w:r>
-        <w:rPr>
-          <w:rFonts w:ascii="Times New Roman" w:hAnsi="Times New Roman" w:cs="Times New Roman"/>
-        </w:rPr>
-        <w:t xml:space="preserve"> century A.D., when kingship </w:t>
-      </w:r>
-      <w:r>
-        <w:rPr>
-          <w:rFonts w:ascii="Times New Roman" w:hAnsi="Times New Roman" w:cs="Times New Roman"/>
-        </w:rPr>
-        <w:t xml:space="preserve">was </w:t>
-      </w:r>
-      <w:r>
-        <w:rPr>
-          <w:rFonts w:ascii="Times New Roman" w:hAnsi="Times New Roman" w:cs="Times New Roman"/>
-        </w:rPr>
-        <w:t xml:space="preserve">discredited and crumbled in many places, </w:t>
-      </w:r>
-      <w:r>
-        <w:rPr>
-          <w:rFonts w:ascii="Times New Roman" w:hAnsi="Times New Roman" w:cs="Times New Roman"/>
-        </w:rPr>
-        <w:t>and made a scapegoat</w:t>
-      </w:r>
-      <w:r>
-        <w:rPr>
-          <w:rFonts w:ascii="Times New Roman" w:hAnsi="Times New Roman" w:cs="Times New Roman"/>
-        </w:rPr>
-        <w:t xml:space="preserve"> model which is bound to always fail. </w:t>
-      </w:r>
-      <w:r>
-        <w:rPr>
-          <w:rFonts w:ascii="Times New Roman" w:hAnsi="Times New Roman" w:cs="Times New Roman"/>
-        </w:rPr>
-        <w:t>The article referenced above investigates that</w:t>
-      </w:r>
-      <w:r>
-        <w:rPr>
-          <w:rFonts w:ascii="Times New Roman" w:hAnsi="Times New Roman" w:cs="Times New Roman"/>
+          <w:rFonts w:ascii="Times New Roman" w:eastAsia="Times New Roman" w:hAnsi="Times New Roman" w:cs="Times New Roman"/>
+          <w:sz w:val="24"/>
+          <w:szCs w:val="24"/>
+          <w:lang w:eastAsia="en-CA"/>
+        </w:rPr>
+        <w:t xml:space="preserve">much closer to the surface. </w:t>
+      </w:r>
+      <w:r>
+        <w:rPr>
+          <w:rFonts w:ascii="Times New Roman" w:eastAsia="Times New Roman" w:hAnsi="Times New Roman" w:cs="Times New Roman"/>
+          <w:sz w:val="24"/>
+          <w:szCs w:val="24"/>
+          <w:lang w:eastAsia="en-CA"/>
+        </w:rPr>
+        <w:t xml:space="preserve">Although the southern lowlands have deep pockets of fertile soil, </w:t>
+      </w:r>
+      <w:r>
+        <w:rPr>
+          <w:rFonts w:ascii="Times New Roman" w:eastAsia="Times New Roman" w:hAnsi="Times New Roman" w:cs="Times New Roman"/>
+          <w:sz w:val="24"/>
+          <w:szCs w:val="24"/>
+          <w:lang w:eastAsia="en-CA"/>
+        </w:rPr>
+        <w:t xml:space="preserve">that soil could not retain water for very long, and the water table was very low. </w:t>
+      </w:r>
+      <w:r>
+        <w:rPr>
+          <w:rFonts w:ascii="Times New Roman" w:eastAsia="Times New Roman" w:hAnsi="Times New Roman" w:cs="Times New Roman"/>
+          <w:sz w:val="24"/>
+          <w:szCs w:val="24"/>
+          <w:lang w:eastAsia="en-CA"/>
+        </w:rPr>
+        <w:t xml:space="preserve">These factors played a major role in the different political and settlement </w:t>
+      </w:r>
+      <w:r>
+        <w:rPr>
+          <w:rFonts w:ascii="Times New Roman" w:eastAsia="Times New Roman" w:hAnsi="Times New Roman" w:cs="Times New Roman"/>
+          <w:sz w:val="24"/>
+          <w:szCs w:val="24"/>
+          <w:lang w:eastAsia="en-CA"/>
+        </w:rPr>
+        <w:t xml:space="preserve">patterns of the two regions. </w:t>
+      </w:r>
+      <w:r>
+        <w:rPr>
+          <w:rFonts w:ascii="Times New Roman" w:eastAsia="Times New Roman" w:hAnsi="Times New Roman" w:cs="Times New Roman"/>
+          <w:sz w:val="24"/>
+          <w:szCs w:val="24"/>
+          <w:lang w:eastAsia="en-CA"/>
+        </w:rPr>
+        <w:t xml:space="preserve">This source is relevant to my project because </w:t>
+      </w:r>
+      <w:r>
+        <w:rPr>
+          <w:rFonts w:ascii="Times New Roman" w:eastAsia="Times New Roman" w:hAnsi="Times New Roman" w:cs="Times New Roman"/>
+          <w:sz w:val="24"/>
+          <w:szCs w:val="24"/>
+          <w:lang w:eastAsia="en-CA"/>
+        </w:rPr>
+        <w:t>it contains information about</w:t>
+      </w:r>
+      <w:r>
+        <w:rPr>
+          <w:rFonts w:ascii="Times New Roman" w:eastAsia="Times New Roman" w:hAnsi="Times New Roman" w:cs="Times New Roman"/>
+          <w:sz w:val="24"/>
+          <w:szCs w:val="24"/>
+          <w:lang w:eastAsia="en-CA"/>
+        </w:rPr>
+        <w:t xml:space="preserve"> how specifically the southern and northern lowlands of the Maya were affected by drought, and what migrations took place because of that. Additionally, </w:t>
+      </w:r>
+      <w:r>
+        <w:rPr>
+          <w:rFonts w:ascii="Times New Roman" w:eastAsia="Times New Roman" w:hAnsi="Times New Roman" w:cs="Times New Roman"/>
+          <w:sz w:val="24"/>
+          <w:szCs w:val="24"/>
+          <w:lang w:eastAsia="en-CA"/>
+        </w:rPr>
+        <w:t xml:space="preserve">this source discussed briefly </w:t>
+      </w:r>
+      <w:r>
+        <w:rPr>
+          <w:rFonts w:ascii="Times New Roman" w:eastAsia="Times New Roman" w:hAnsi="Times New Roman" w:cs="Times New Roman"/>
+          <w:sz w:val="24"/>
+          <w:szCs w:val="24"/>
+          <w:lang w:eastAsia="en-CA"/>
+        </w:rPr>
+        <w:t>how t</w:t>
+      </w:r>
+      <w:r>
+        <w:rPr>
+          <w:rFonts w:ascii="Times New Roman" w:eastAsia="Times New Roman" w:hAnsi="Times New Roman" w:cs="Times New Roman"/>
+          <w:sz w:val="24"/>
+          <w:szCs w:val="24"/>
+          <w:lang w:eastAsia="en-CA"/>
+        </w:rPr>
+        <w:t>he kings and, as a result, the political system</w:t>
+      </w:r>
+      <w:r>
+        <w:rPr>
+          <w:rFonts w:ascii="Times New Roman" w:eastAsia="Times New Roman" w:hAnsi="Times New Roman" w:cs="Times New Roman"/>
+          <w:sz w:val="24"/>
+          <w:szCs w:val="24"/>
+          <w:lang w:eastAsia="en-CA"/>
+        </w:rPr>
+        <w:t xml:space="preserve"> of </w:t>
+      </w:r>
+      <w:r>
+        <w:rPr>
+          <w:rFonts w:ascii="Times New Roman" w:eastAsia="Times New Roman" w:hAnsi="Times New Roman" w:cs="Times New Roman"/>
+          <w:sz w:val="24"/>
+          <w:szCs w:val="24"/>
+          <w:lang w:eastAsia="en-CA"/>
+        </w:rPr>
+        <w:t xml:space="preserve">the </w:t>
+      </w:r>
+      <w:r>
+        <w:rPr>
+          <w:rFonts w:ascii="Times New Roman" w:eastAsia="Times New Roman" w:hAnsi="Times New Roman" w:cs="Times New Roman"/>
+          <w:sz w:val="24"/>
+          <w:szCs w:val="24"/>
+          <w:lang w:eastAsia="en-CA"/>
+        </w:rPr>
+        <w:t xml:space="preserve">Maya collapsed because of factors unrelated to the environment, </w:t>
+      </w:r>
+      <w:r>
+        <w:rPr>
+          <w:rFonts w:ascii="Times New Roman" w:eastAsia="Times New Roman" w:hAnsi="Times New Roman" w:cs="Times New Roman"/>
+          <w:sz w:val="24"/>
+          <w:szCs w:val="24"/>
+          <w:lang w:eastAsia="en-CA"/>
         </w:rPr>
         <w:t xml:space="preserve"> </w:t>
       </w:r>
-      <w:r>
-        <w:rPr>
-          <w:rFonts w:ascii="Times New Roman" w:hAnsi="Times New Roman" w:cs="Times New Roman"/>
-        </w:rPr>
-        <w:t xml:space="preserve">an individual’s capacity to determine and make meaning from their environment through conscious and creative actions </w:t>
-      </w:r>
-      <w:r>
-        <w:rPr>
-          <w:rFonts w:ascii="Times New Roman" w:hAnsi="Times New Roman" w:cs="Times New Roman"/>
-        </w:rPr>
-        <w:t xml:space="preserve">are often the mediator between environmental downturns and socio-political disasters. </w:t>
-      </w:r>
-      <w:r>
-        <w:rPr>
-          <w:rFonts w:ascii="Times New Roman" w:hAnsi="Times New Roman" w:cs="Times New Roman"/>
-        </w:rPr>
-        <w:t xml:space="preserve">Additionally, </w:t>
-      </w:r>
-      <w:r>
-        <w:rPr>
-          <w:rFonts w:ascii="Times New Roman" w:hAnsi="Times New Roman" w:cs="Times New Roman"/>
-        </w:rPr>
-        <w:t xml:space="preserve">Politics in Maya societies were fluid, conflictive, and subject to constant negotiation due to internal considerations such as factional competition or warfare with other civilizations over resources or territory. </w:t>
-      </w:r>
-      <w:r>
-        <w:rPr>
-          <w:rFonts w:ascii="Times New Roman" w:hAnsi="Times New Roman" w:cs="Times New Roman"/>
-        </w:rPr>
-        <w:t xml:space="preserve">Excavations in the residential areas of Peten Basin, Tikal (modern-day Guatemala), </w:t>
-      </w:r>
-      <w:r>
-        <w:rPr>
-          <w:rFonts w:ascii="Times New Roman" w:hAnsi="Times New Roman" w:cs="Times New Roman"/>
-        </w:rPr>
-        <w:t>revealed artifacts and other archeological materials</w:t>
-      </w:r>
-      <w:r>
-        <w:rPr>
-          <w:rFonts w:ascii="Times New Roman" w:hAnsi="Times New Roman" w:cs="Times New Roman"/>
-        </w:rPr>
-        <w:t xml:space="preserve"> which were commonly given to royal members of the Maya Civilization</w:t>
-      </w:r>
-      <w:r>
-        <w:rPr>
-          <w:rFonts w:ascii="Times New Roman" w:hAnsi="Times New Roman" w:cs="Times New Roman"/>
-        </w:rPr>
-        <w:t xml:space="preserve">, indicating a royal family lived in Tikal. </w:t>
-      </w:r>
-      <w:r>
-        <w:rPr>
-          <w:rFonts w:ascii="Times New Roman" w:hAnsi="Times New Roman" w:cs="Times New Roman"/>
-        </w:rPr>
-        <w:t xml:space="preserve">Further, excavation data was used to provide a history of that family and suggests that people who occupied places such as Tikal after the eradication of </w:t>
-      </w:r>
-      <w:r>
-        <w:rPr>
-          <w:rFonts w:ascii="Times New Roman" w:hAnsi="Times New Roman" w:cs="Times New Roman"/>
-        </w:rPr>
-        <w:t xml:space="preserve">kingship were people from the same communities carrying on generational practices, memories, </w:t>
-      </w:r>
-      <w:r>
-        <w:rPr>
-          <w:rFonts w:ascii="Times New Roman" w:hAnsi="Times New Roman" w:cs="Times New Roman"/>
-        </w:rPr>
-        <w:t xml:space="preserve">and relationships. </w:t>
-      </w:r>
-      <w:r>
-        <w:rPr>
-          <w:rFonts w:ascii="Times New Roman" w:hAnsi="Times New Roman" w:cs="Times New Roman"/>
-        </w:rPr>
-        <w:t xml:space="preserve">Mortuary </w:t>
-      </w:r>
-      <w:r>
-        <w:rPr>
-          <w:rFonts w:ascii="Times New Roman" w:hAnsi="Times New Roman" w:cs="Times New Roman"/>
-        </w:rPr>
-        <w:t>lowlands</w:t>
-      </w:r>
-      <w:r>
-        <w:rPr>
-          <w:rFonts w:ascii="Times New Roman" w:hAnsi="Times New Roman" w:cs="Times New Roman"/>
-        </w:rPr>
-        <w:t xml:space="preserve"> of the Classic Maya housed rituals of </w:t>
-      </w:r>
-      <w:r>
-        <w:rPr>
-          <w:rFonts w:ascii="Times New Roman" w:hAnsi="Times New Roman" w:cs="Times New Roman"/>
-        </w:rPr>
-        <w:t xml:space="preserve">the body and soul of the deceased </w:t>
-      </w:r>
-      <w:r>
-        <w:rPr>
-          <w:rFonts w:ascii="Times New Roman" w:hAnsi="Times New Roman" w:cs="Times New Roman"/>
-        </w:rPr>
-        <w:t>to expedite the departure of the soul and facilitate its rebirth and renewal in later generations</w:t>
-      </w:r>
-      <w:r>
-        <w:rPr>
-          <w:rFonts w:ascii="Times New Roman" w:hAnsi="Times New Roman" w:cs="Times New Roman"/>
-        </w:rPr>
-        <w:t xml:space="preserve">. The </w:t>
-      </w:r>
-      <w:r>
-        <w:rPr>
-          <w:rFonts w:ascii="Times New Roman" w:hAnsi="Times New Roman" w:cs="Times New Roman"/>
-        </w:rPr>
-        <w:t>reconstruction of social bonds among the survivors of a group of deceased individuals was of utmost importance</w:t>
-      </w:r>
-      <w:r>
-        <w:rPr>
-          <w:rFonts w:ascii="Times New Roman" w:hAnsi="Times New Roman" w:cs="Times New Roman"/>
-        </w:rPr>
-        <w:t xml:space="preserve">, to essentially preserve society. </w:t>
-      </w:r>
-      <w:r>
-        <w:rPr>
-          <w:rFonts w:ascii="Times New Roman" w:hAnsi="Times New Roman" w:cs="Times New Roman"/>
-        </w:rPr>
-        <w:t xml:space="preserve">The basis of specific practices performed were based on widely held Maya beliefs about life, death, supernatural beings, and cosmology. </w:t>
-      </w:r>
-      <w:r>
-        <w:rPr>
-          <w:rFonts w:ascii="Times New Roman" w:hAnsi="Times New Roman" w:cs="Times New Roman"/>
-        </w:rPr>
-        <w:t>The article concludes by describing that Maya archaeology has become more robust and is using empirical data to address meaning, motivation, and political action in the past.</w:t>
-      </w:r>
-      <w:r>
-        <w:rPr>
-          <w:rFonts w:ascii="Times New Roman" w:hAnsi="Times New Roman" w:cs="Times New Roman"/>
+    </w:p>
+    <w:p>
+      <w:pPr>
+        <w:spacing w:after="0" w:line="360" w:lineRule="auto"/>
+        <w:rPr>
+          <w:rFonts w:ascii="Times New Roman" w:eastAsia="Times New Roman" w:hAnsi="Times New Roman" w:cs="Times New Roman"/>
+          <w:sz w:val="24"/>
+          <w:szCs w:val="24"/>
+          <w:lang w:eastAsia="en-CA"/>
+        </w:rPr>
+      </w:pPr>
+    </w:p>
+    <w:p>
+      <w:pPr>
+        <w:spacing w:after="0" w:line="360" w:lineRule="auto"/>
+        <w:rPr>
+          <w:rFonts w:ascii="Times New Roman" w:eastAsia="Times New Roman" w:hAnsi="Times New Roman" w:cs="Times New Roman"/>
+          <w:sz w:val="24"/>
+          <w:szCs w:val="24"/>
+          <w:lang w:eastAsia="en-CA"/>
+        </w:rPr>
+      </w:pPr>
+    </w:p>
+    <w:p>
+      <w:pPr>
+        <w:spacing w:after="0" w:line="360" w:lineRule="auto"/>
+        <w:rPr>
+          <w:rFonts w:ascii="Times New Roman" w:eastAsia="Times New Roman" w:hAnsi="Times New Roman" w:cs="Times New Roman"/>
+          <w:sz w:val="24"/>
+          <w:szCs w:val="24"/>
+          <w:lang w:eastAsia="en-CA"/>
+        </w:rPr>
+      </w:pPr>
+    </w:p>
+    <w:p>
+      <w:pPr>
+        <w:spacing w:after="0" w:line="360" w:lineRule="auto"/>
+        <w:rPr>
+          <w:rFonts w:ascii="Times New Roman" w:eastAsia="Times New Roman" w:hAnsi="Times New Roman" w:cs="Times New Roman"/>
+          <w:sz w:val="24"/>
+          <w:szCs w:val="24"/>
+          <w:lang w:eastAsia="en-CA"/>
+        </w:rPr>
+      </w:pPr>
+    </w:p>
+    <w:p>
+      <w:pPr>
+        <w:pStyle w:val="ListParagraph"/>
+        <w:numPr>
+          <w:ilvl w:val="0"/>
+          <w:numId w:val="1"/>
+        </w:numPr>
+        <w:spacing w:after="0" w:line="240" w:lineRule="auto"/>
+        <w:rPr>
+          <w:rFonts w:ascii="Times New Roman" w:eastAsia="Times New Roman" w:hAnsi="Times New Roman" w:cs="Times New Roman"/>
+          <w:sz w:val="24"/>
+          <w:szCs w:val="24"/>
+          <w:lang w:eastAsia="en-CA"/>
+        </w:rPr>
+      </w:pPr>
+      <w:r>
+        <w:rPr>
+          <w:rFonts w:ascii="Times New Roman" w:eastAsia="Times New Roman" w:hAnsi="Times New Roman" w:cs="Times New Roman"/>
+          <w:sz w:val="24"/>
+          <w:szCs w:val="24"/>
+          <w:lang w:eastAsia="en-CA"/>
+        </w:rPr>
+        <w:lastRenderedPageBreak/>
+        <w:t xml:space="preserve">Adams, R. E. W. (1991). Nucleation of population and water storage among the ancient Maya. </w:t>
+      </w:r>
+      <w:r>
+        <w:rPr>
+          <w:rFonts w:ascii="Times New Roman" w:eastAsia="Times New Roman" w:hAnsi="Times New Roman" w:cs="Times New Roman"/>
+          <w:i/>
+          <w:iCs/>
+          <w:sz w:val="24"/>
+          <w:szCs w:val="24"/>
+          <w:lang w:eastAsia="en-CA"/>
+        </w:rPr>
+        <w:t>Science</w:t>
+      </w:r>
+      <w:r>
+        <w:rPr>
+          <w:rFonts w:ascii="Times New Roman" w:eastAsia="Times New Roman" w:hAnsi="Times New Roman" w:cs="Times New Roman"/>
+          <w:sz w:val="24"/>
+          <w:szCs w:val="24"/>
+          <w:lang w:eastAsia="en-CA"/>
+        </w:rPr>
+        <w:t xml:space="preserve">, </w:t>
+      </w:r>
+      <w:r>
+        <w:rPr>
+          <w:rFonts w:ascii="Times New Roman" w:eastAsia="Times New Roman" w:hAnsi="Times New Roman" w:cs="Times New Roman"/>
+          <w:i/>
+          <w:iCs/>
+          <w:sz w:val="24"/>
+          <w:szCs w:val="24"/>
+          <w:lang w:eastAsia="en-CA"/>
+        </w:rPr>
+        <w:t>251</w:t>
+      </w:r>
+      <w:r>
+        <w:rPr>
+          <w:rFonts w:ascii="Times New Roman" w:eastAsia="Times New Roman" w:hAnsi="Times New Roman" w:cs="Times New Roman"/>
+          <w:sz w:val="24"/>
+          <w:szCs w:val="24"/>
+          <w:lang w:eastAsia="en-CA"/>
+        </w:rPr>
+        <w:t xml:space="preserve">(4994), 632. </w:t>
+      </w:r>
+      <w:hyperlink r:id="rId16" w:history="1">
+        <w:r>
+          <w:rPr>
+            <w:rStyle w:val="Hyperlink"/>
+            <w:rFonts w:ascii="Times New Roman" w:eastAsia="Times New Roman" w:hAnsi="Times New Roman" w:cs="Times New Roman"/>
+            <w:sz w:val="24"/>
+            <w:szCs w:val="24"/>
+            <w:lang w:eastAsia="en-CA"/>
+          </w:rPr>
+          <w:t>https://link-gale-com.ezproxy.lakeheadu.ca/apps/doc/A10425615/AONE?u=ocul_lakehead&amp;sid=bookmark-AONE&amp;xid=8f0f93b1</w:t>
+        </w:r>
+      </w:hyperlink>
+    </w:p>
+    <w:p>
+      <w:pPr>
+        <w:spacing w:after="0" w:line="240" w:lineRule="auto"/>
+        <w:rPr>
+          <w:rFonts w:ascii="Times New Roman" w:eastAsia="Times New Roman" w:hAnsi="Times New Roman" w:cs="Times New Roman"/>
+          <w:sz w:val="24"/>
+          <w:szCs w:val="24"/>
+          <w:lang w:eastAsia="en-CA"/>
+        </w:rPr>
+      </w:pPr>
+    </w:p>
+    <w:p>
+      <w:pPr>
+        <w:spacing w:after="0" w:line="360" w:lineRule="auto"/>
+        <w:ind w:firstLine="357"/>
+        <w:rPr>
+          <w:rFonts w:ascii="Times New Roman" w:eastAsia="Times New Roman" w:hAnsi="Times New Roman" w:cs="Times New Roman"/>
+          <w:sz w:val="24"/>
+          <w:szCs w:val="24"/>
+          <w:lang w:eastAsia="en-CA"/>
+        </w:rPr>
+      </w:pPr>
+      <w:r>
+        <w:rPr>
+          <w:rFonts w:ascii="Times New Roman" w:eastAsia="Times New Roman" w:hAnsi="Times New Roman" w:cs="Times New Roman"/>
+          <w:sz w:val="24"/>
+          <w:szCs w:val="24"/>
+          <w:lang w:eastAsia="en-CA"/>
+        </w:rPr>
+        <w:t>Urban city development in the northern and southern lowlands of the Maya lowlands is a controversial topic among archeologists and scholars because of</w:t>
+      </w:r>
+      <w:r>
+        <w:rPr>
+          <w:rFonts w:ascii="Times New Roman" w:eastAsia="Times New Roman" w:hAnsi="Times New Roman" w:cs="Times New Roman"/>
+          <w:sz w:val="24"/>
+          <w:szCs w:val="24"/>
+          <w:lang w:eastAsia="en-CA"/>
+        </w:rPr>
+        <w:t xml:space="preserve"> arguments over the key factors which lead to urban city development. </w:t>
+      </w:r>
+      <w:r>
+        <w:rPr>
+          <w:rFonts w:ascii="Times New Roman" w:eastAsia="Times New Roman" w:hAnsi="Times New Roman" w:cs="Times New Roman"/>
+          <w:sz w:val="24"/>
+          <w:szCs w:val="24"/>
+          <w:lang w:eastAsia="en-CA"/>
+        </w:rPr>
+        <w:t xml:space="preserve">However, those arguments are fizzling out because of recent discoveries. </w:t>
+      </w:r>
+      <w:r>
+        <w:rPr>
+          <w:rFonts w:ascii="Times New Roman" w:eastAsia="Times New Roman" w:hAnsi="Times New Roman" w:cs="Times New Roman"/>
+          <w:sz w:val="24"/>
+          <w:szCs w:val="24"/>
+          <w:lang w:eastAsia="en-CA"/>
+        </w:rPr>
+        <w:t xml:space="preserve">Recently, studies have shown that specific Maya urban centers, such as Tikal, achieved </w:t>
+      </w:r>
+      <w:r>
+        <w:rPr>
+          <w:rFonts w:ascii="Times New Roman" w:eastAsia="Times New Roman" w:hAnsi="Times New Roman" w:cs="Times New Roman"/>
+          <w:sz w:val="24"/>
+          <w:szCs w:val="24"/>
+          <w:lang w:eastAsia="en-CA"/>
+        </w:rPr>
+        <w:t xml:space="preserve">urban status by having a population of 60,000 to 80,000 people at the tail-end of the Classic period around 750 A.D. </w:t>
+      </w:r>
+      <w:r>
+        <w:rPr>
+          <w:rFonts w:ascii="Times New Roman" w:eastAsia="Times New Roman" w:hAnsi="Times New Roman" w:cs="Times New Roman"/>
+          <w:sz w:val="24"/>
+          <w:szCs w:val="24"/>
+          <w:lang w:eastAsia="en-CA"/>
+        </w:rPr>
+        <w:t xml:space="preserve">One major discovery of urban development in the Maya lowlands was the capacity to sustain large populations through </w:t>
+      </w:r>
+      <w:r>
+        <w:rPr>
+          <w:rFonts w:ascii="Times New Roman" w:eastAsia="Times New Roman" w:hAnsi="Times New Roman" w:cs="Times New Roman"/>
+          <w:sz w:val="24"/>
+          <w:szCs w:val="24"/>
+          <w:lang w:eastAsia="en-CA"/>
+        </w:rPr>
+        <w:t xml:space="preserve">long, dry seasons of little rainfall. </w:t>
+      </w:r>
+      <w:r>
+        <w:rPr>
+          <w:rFonts w:ascii="Times New Roman" w:eastAsia="Times New Roman" w:hAnsi="Times New Roman" w:cs="Times New Roman"/>
+          <w:sz w:val="24"/>
+          <w:szCs w:val="24"/>
+          <w:lang w:eastAsia="en-CA"/>
+        </w:rPr>
+        <w:t xml:space="preserve">The Maya constructed various large water reservoirs as integral parts society to have sufficient water for both agricultural and </w:t>
+      </w:r>
+      <w:r>
+        <w:rPr>
+          <w:rFonts w:ascii="Times New Roman" w:eastAsia="Times New Roman" w:hAnsi="Times New Roman" w:cs="Times New Roman"/>
+          <w:sz w:val="24"/>
+          <w:szCs w:val="24"/>
+          <w:lang w:eastAsia="en-CA"/>
+        </w:rPr>
+        <w:t xml:space="preserve">population </w:t>
+      </w:r>
+      <w:r>
+        <w:rPr>
+          <w:rFonts w:ascii="Times New Roman" w:eastAsia="Times New Roman" w:hAnsi="Times New Roman" w:cs="Times New Roman"/>
+          <w:sz w:val="24"/>
+          <w:szCs w:val="24"/>
+          <w:lang w:eastAsia="en-CA"/>
+        </w:rPr>
+        <w:t>sustainability</w:t>
+      </w:r>
+      <w:r>
+        <w:rPr>
+          <w:rFonts w:ascii="Times New Roman" w:eastAsia="Times New Roman" w:hAnsi="Times New Roman" w:cs="Times New Roman"/>
+          <w:sz w:val="24"/>
+          <w:szCs w:val="24"/>
+          <w:lang w:eastAsia="en-CA"/>
+        </w:rPr>
+        <w:t xml:space="preserve">. </w:t>
+      </w:r>
+      <w:r>
+        <w:rPr>
+          <w:rFonts w:ascii="Times New Roman" w:eastAsia="Times New Roman" w:hAnsi="Times New Roman" w:cs="Times New Roman"/>
+          <w:sz w:val="24"/>
+          <w:szCs w:val="24"/>
+          <w:lang w:eastAsia="en-CA"/>
+        </w:rPr>
+        <w:t>During the Preclassic Period (1000 B.C. to 250 A.D.</w:t>
+      </w:r>
+      <w:r>
+        <w:rPr>
+          <w:rFonts w:ascii="Times New Roman" w:eastAsia="Times New Roman" w:hAnsi="Times New Roman" w:cs="Times New Roman"/>
+          <w:sz w:val="24"/>
+          <w:szCs w:val="24"/>
+          <w:lang w:eastAsia="en-CA"/>
+        </w:rPr>
+        <w:t xml:space="preserve">), </w:t>
+      </w:r>
+      <w:r>
+        <w:rPr>
+          <w:rFonts w:ascii="Times New Roman" w:eastAsia="Times New Roman" w:hAnsi="Times New Roman" w:cs="Times New Roman"/>
+          <w:sz w:val="24"/>
+          <w:szCs w:val="24"/>
+          <w:lang w:eastAsia="en-CA"/>
+        </w:rPr>
+        <w:t>the Maya civilization developed the practice of shifting agriculture</w:t>
+      </w:r>
+      <w:r>
+        <w:rPr>
+          <w:rFonts w:ascii="Times New Roman" w:eastAsia="Times New Roman" w:hAnsi="Times New Roman" w:cs="Times New Roman"/>
+          <w:sz w:val="24"/>
+          <w:szCs w:val="24"/>
+          <w:lang w:eastAsia="en-CA"/>
+        </w:rPr>
+        <w:t xml:space="preserve">, preserving nutrients in soil by rotating crops around each harvest. </w:t>
+      </w:r>
+      <w:r>
+        <w:rPr>
+          <w:rFonts w:ascii="Times New Roman" w:eastAsia="Times New Roman" w:hAnsi="Times New Roman" w:cs="Times New Roman"/>
+          <w:sz w:val="24"/>
+          <w:szCs w:val="24"/>
+          <w:lang w:eastAsia="en-CA"/>
+        </w:rPr>
+        <w:t xml:space="preserve">Because a significant source of water was needed for any settlement, the Maya had to create </w:t>
+      </w:r>
+      <w:r>
+        <w:rPr>
+          <w:rFonts w:ascii="Times New Roman" w:eastAsia="Times New Roman" w:hAnsi="Times New Roman" w:cs="Times New Roman"/>
+          <w:sz w:val="24"/>
+          <w:szCs w:val="24"/>
+          <w:lang w:eastAsia="en-CA"/>
+        </w:rPr>
+        <w:t xml:space="preserve">several storage zones to support populations. </w:t>
+      </w:r>
+      <w:r>
+        <w:rPr>
+          <w:rFonts w:ascii="Times New Roman" w:eastAsia="Times New Roman" w:hAnsi="Times New Roman" w:cs="Times New Roman"/>
+          <w:sz w:val="24"/>
+          <w:szCs w:val="24"/>
+          <w:lang w:eastAsia="en-CA"/>
+        </w:rPr>
+        <w:t>The main factor for the emergence of cities was large water reservoirs, which brought with it elite-class individuals who sought to use water for social control.</w:t>
+      </w:r>
+      <w:r>
+        <w:rPr>
+          <w:rFonts w:ascii="Times New Roman" w:eastAsia="Times New Roman" w:hAnsi="Times New Roman" w:cs="Times New Roman"/>
+          <w:sz w:val="24"/>
+          <w:szCs w:val="24"/>
+          <w:lang w:eastAsia="en-CA"/>
         </w:rPr>
         <w:t xml:space="preserve"> </w:t>
       </w:r>
       <w:r>
         <w:rPr>
-          <w:rFonts w:ascii="Times New Roman" w:hAnsi="Times New Roman" w:cs="Times New Roman"/>
-        </w:rPr>
-        <w:t>This source is relevant to my project because it contains additional informati</w:t>
-      </w:r>
-      <w:r>
-        <w:rPr>
-          <w:rFonts w:ascii="Times New Roman" w:hAnsi="Times New Roman" w:cs="Times New Roman"/>
-        </w:rPr>
-        <w:t xml:space="preserve">on about three specific </w:t>
-      </w:r>
-      <w:r>
-        <w:rPr>
-          <w:rFonts w:ascii="Times New Roman" w:hAnsi="Times New Roman" w:cs="Times New Roman"/>
-        </w:rPr>
-        <w:t xml:space="preserve">aspects of their society: </w:t>
-      </w:r>
-      <w:r>
-        <w:rPr>
-          <w:rFonts w:ascii="Times New Roman" w:hAnsi="Times New Roman" w:cs="Times New Roman"/>
-        </w:rPr>
-        <w:t>mortuary rituals, termination deposits, and political organization</w:t>
-      </w:r>
-      <w:r>
-        <w:rPr>
-          <w:rFonts w:ascii="Times New Roman" w:hAnsi="Times New Roman" w:cs="Times New Roman"/>
-        </w:rPr>
-        <w:t xml:space="preserve"> which will be useful in</w:t>
-      </w:r>
-      <w:r>
-        <w:rPr>
-          <w:rFonts w:ascii="Times New Roman" w:hAnsi="Times New Roman" w:cs="Times New Roman"/>
-        </w:rPr>
-        <w:t xml:space="preserve"> explaining a </w:t>
-      </w:r>
-      <w:r>
-        <w:rPr>
-          <w:rFonts w:ascii="Times New Roman" w:hAnsi="Times New Roman" w:cs="Times New Roman"/>
-        </w:rPr>
-        <w:t xml:space="preserve">little </w:t>
-      </w:r>
-      <w:r>
-        <w:rPr>
-          <w:rFonts w:ascii="Times New Roman" w:hAnsi="Times New Roman" w:cs="Times New Roman"/>
-        </w:rPr>
-        <w:t xml:space="preserve">of how the Maya civilization functioned </w:t>
-      </w:r>
-      <w:r>
-        <w:rPr>
-          <w:rFonts w:ascii="Times New Roman" w:hAnsi="Times New Roman" w:cs="Times New Roman"/>
-        </w:rPr>
-        <w:t>during the Classic Period</w:t>
-      </w:r>
-      <w:r>
-        <w:rPr>
-          <w:rFonts w:ascii="Times New Roman" w:hAnsi="Times New Roman" w:cs="Times New Roman"/>
-        </w:rPr>
-        <w:t xml:space="preserve"> (250 A.D. to 800 A.D.).</w:t>
+          <w:rFonts w:ascii="Times New Roman" w:eastAsia="Times New Roman" w:hAnsi="Times New Roman" w:cs="Times New Roman"/>
+          <w:sz w:val="24"/>
+          <w:szCs w:val="24"/>
+          <w:lang w:eastAsia="en-CA"/>
+        </w:rPr>
+        <w:t xml:space="preserve">The Classic period (250 A.D. to 800 A.D.) saw the abandonment of centers and cities, regardless of large-scale architecture and other structures, </w:t>
+      </w:r>
+      <w:r>
+        <w:rPr>
+          <w:rFonts w:ascii="Times New Roman" w:eastAsia="Times New Roman" w:hAnsi="Times New Roman" w:cs="Times New Roman"/>
+          <w:sz w:val="24"/>
+          <w:szCs w:val="24"/>
+          <w:lang w:eastAsia="en-CA"/>
+        </w:rPr>
+        <w:t xml:space="preserve">in favour of </w:t>
+      </w:r>
+      <w:r>
+        <w:rPr>
+          <w:rFonts w:ascii="Times New Roman" w:eastAsia="Times New Roman" w:hAnsi="Times New Roman" w:cs="Times New Roman"/>
+          <w:sz w:val="24"/>
+          <w:szCs w:val="24"/>
+          <w:lang w:eastAsia="en-CA"/>
+        </w:rPr>
+        <w:t xml:space="preserve">communities with sufficient water resources. </w:t>
+      </w:r>
+      <w:r>
+        <w:rPr>
+          <w:rFonts w:ascii="Times New Roman" w:eastAsia="Times New Roman" w:hAnsi="Times New Roman" w:cs="Times New Roman"/>
+          <w:sz w:val="24"/>
+          <w:szCs w:val="24"/>
+          <w:lang w:eastAsia="en-CA"/>
+        </w:rPr>
+        <w:t xml:space="preserve">Early lowland sites such as Mirador and </w:t>
+      </w:r>
+      <w:proofErr w:type="spellStart"/>
+      <w:r>
+        <w:rPr>
+          <w:rFonts w:ascii="Times New Roman" w:eastAsia="Times New Roman" w:hAnsi="Times New Roman" w:cs="Times New Roman"/>
+          <w:sz w:val="24"/>
+          <w:szCs w:val="24"/>
+          <w:lang w:eastAsia="en-CA"/>
+        </w:rPr>
+        <w:t>Nakbe</w:t>
+      </w:r>
+      <w:proofErr w:type="spellEnd"/>
+      <w:r>
+        <w:rPr>
+          <w:rFonts w:ascii="Times New Roman" w:eastAsia="Times New Roman" w:hAnsi="Times New Roman" w:cs="Times New Roman"/>
+          <w:sz w:val="24"/>
+          <w:szCs w:val="24"/>
+          <w:lang w:eastAsia="en-CA"/>
+        </w:rPr>
+        <w:t xml:space="preserve"> were abandoned almost certainly because of extremely low water levels</w:t>
+      </w:r>
+      <w:r>
+        <w:rPr>
+          <w:rFonts w:ascii="Times New Roman" w:eastAsia="Times New Roman" w:hAnsi="Times New Roman" w:cs="Times New Roman"/>
+          <w:sz w:val="24"/>
+          <w:szCs w:val="24"/>
+          <w:lang w:eastAsia="en-CA"/>
+        </w:rPr>
+        <w:t xml:space="preserve">. Some sites, however, such as Rio Azul and </w:t>
+      </w:r>
+      <w:proofErr w:type="spellStart"/>
+      <w:r>
+        <w:rPr>
+          <w:rFonts w:ascii="Times New Roman" w:eastAsia="Times New Roman" w:hAnsi="Times New Roman" w:cs="Times New Roman"/>
+          <w:sz w:val="24"/>
+          <w:szCs w:val="24"/>
+          <w:lang w:eastAsia="en-CA"/>
+        </w:rPr>
+        <w:t>Seibal</w:t>
+      </w:r>
+      <w:proofErr w:type="spellEnd"/>
+      <w:r>
+        <w:rPr>
+          <w:rFonts w:ascii="Times New Roman" w:eastAsia="Times New Roman" w:hAnsi="Times New Roman" w:cs="Times New Roman"/>
+          <w:sz w:val="24"/>
+          <w:szCs w:val="24"/>
+          <w:lang w:eastAsia="en-CA"/>
+        </w:rPr>
+        <w:t xml:space="preserve">, </w:t>
+      </w:r>
+      <w:r>
+        <w:rPr>
+          <w:rFonts w:ascii="Times New Roman" w:eastAsia="Times New Roman" w:hAnsi="Times New Roman" w:cs="Times New Roman"/>
+          <w:sz w:val="24"/>
+          <w:szCs w:val="24"/>
+          <w:lang w:eastAsia="en-CA"/>
+        </w:rPr>
+        <w:t xml:space="preserve">were abandoned because of political and military disarray. </w:t>
+      </w:r>
+      <w:r>
+        <w:rPr>
+          <w:rFonts w:ascii="Times New Roman" w:eastAsia="Times New Roman" w:hAnsi="Times New Roman" w:cs="Times New Roman"/>
+          <w:sz w:val="24"/>
+          <w:szCs w:val="24"/>
+          <w:lang w:eastAsia="en-CA"/>
+        </w:rPr>
+        <w:t xml:space="preserve">Because the ancient Maya were so intensely dependent on water management, </w:t>
+      </w:r>
+      <w:r>
+        <w:rPr>
+          <w:rFonts w:ascii="Times New Roman" w:eastAsia="Times New Roman" w:hAnsi="Times New Roman" w:cs="Times New Roman"/>
+          <w:sz w:val="24"/>
+          <w:szCs w:val="24"/>
+          <w:lang w:eastAsia="en-CA"/>
+        </w:rPr>
+        <w:t>the largest cities in the Maya southern and northern lowlands were located near swamps</w:t>
+      </w:r>
+      <w:r>
+        <w:rPr>
+          <w:rFonts w:ascii="Times New Roman" w:eastAsia="Times New Roman" w:hAnsi="Times New Roman" w:cs="Times New Roman"/>
+          <w:sz w:val="24"/>
+          <w:szCs w:val="24"/>
+          <w:lang w:eastAsia="en-CA"/>
+        </w:rPr>
+        <w:t xml:space="preserve">, because of the abundance of water resources. Interestingly, however, </w:t>
+      </w:r>
+      <w:r>
+        <w:rPr>
+          <w:rFonts w:ascii="Times New Roman" w:eastAsia="Times New Roman" w:hAnsi="Times New Roman" w:cs="Times New Roman"/>
+          <w:sz w:val="24"/>
+          <w:szCs w:val="24"/>
+          <w:lang w:eastAsia="en-CA"/>
+        </w:rPr>
+        <w:t xml:space="preserve">the swamps and shallow lakes near cities were concluded to be modified or drained to make way for intensive food production. </w:t>
+      </w:r>
+      <w:r>
+        <w:rPr>
+          <w:rFonts w:ascii="Times New Roman" w:eastAsia="Times New Roman" w:hAnsi="Times New Roman" w:cs="Times New Roman"/>
+          <w:sz w:val="24"/>
+          <w:szCs w:val="24"/>
+          <w:lang w:eastAsia="en-CA"/>
+        </w:rPr>
+        <w:t xml:space="preserve">This source is relevant to my project because it contains information about how the Maya structured their societies and cities depending on how water was distributed. </w:t>
+      </w:r>
+      <w:r>
+        <w:rPr>
+          <w:rFonts w:ascii="Times New Roman" w:eastAsia="Times New Roman" w:hAnsi="Times New Roman" w:cs="Times New Roman"/>
+          <w:sz w:val="24"/>
+          <w:szCs w:val="24"/>
+          <w:lang w:eastAsia="en-CA"/>
+        </w:rPr>
+        <w:t xml:space="preserve">Seeing as how water was so important to Maya agriculture, any discussions on water usage by the Maya civilization is valuable. </w:t>
+      </w:r>
+    </w:p>
+    <w:p>
+      <w:pPr>
+        <w:pStyle w:val="ListParagraph"/>
+        <w:spacing w:after="0" w:line="360" w:lineRule="auto"/>
+        <w:rPr>
+          <w:rFonts w:ascii="Times New Roman" w:eastAsia="Times New Roman" w:hAnsi="Times New Roman" w:cs="Times New Roman"/>
+          <w:sz w:val="24"/>
+          <w:szCs w:val="24"/>
+          <w:lang w:eastAsia="en-CA"/>
+        </w:rPr>
+      </w:pPr>
+      <w:r>
+        <w:rPr>
+          <w:rFonts w:ascii="Times New Roman" w:eastAsia="Times New Roman" w:hAnsi="Times New Roman" w:cs="Times New Roman"/>
+          <w:sz w:val="24"/>
+          <w:szCs w:val="24"/>
+          <w:lang w:eastAsia="en-CA"/>
+        </w:rPr>
+        <w:br/>
       </w:r>
     </w:p>
     <w:sectPr>

</xml_diff>

<commit_message>
Finished the annotated bibliography for anth2151 and started the powerpoint presentation for the final term project on March 02, 2023
</commit_message>
<xml_diff>
--- a/anth2151-ancientpeoplesandplaces/AnnotatedBibliography.docx
+++ b/anth2151-ancientpeoplesandplaces/AnnotatedBibliography.docx
@@ -469,203 +469,271 @@
         <w:ind w:firstLine="360"/>
         <w:rPr>
           <w:rFonts w:ascii="Times New Roman" w:hAnsi="Times New Roman" w:cs="Times New Roman"/>
-        </w:rPr>
-      </w:pPr>
-      <w:r>
-        <w:rPr>
-          <w:rFonts w:ascii="Times New Roman" w:hAnsi="Times New Roman" w:cs="Times New Roman"/>
+          <w:sz w:val="24"/>
+          <w:szCs w:val="24"/>
+        </w:rPr>
+      </w:pPr>
+      <w:r>
+        <w:rPr>
+          <w:rFonts w:ascii="Times New Roman" w:hAnsi="Times New Roman" w:cs="Times New Roman"/>
+          <w:sz w:val="24"/>
+          <w:szCs w:val="24"/>
         </w:rPr>
         <w:t>During the period known as the Terminal Classic (roughly A.D. 750 to 1050), a</w:t>
       </w:r>
       <w:r>
         <w:rPr>
           <w:rFonts w:ascii="Times New Roman" w:hAnsi="Times New Roman" w:cs="Times New Roman"/>
+          <w:sz w:val="24"/>
+          <w:szCs w:val="24"/>
         </w:rPr>
         <w:t>rcheological</w:t>
       </w:r>
       <w:r>
         <w:rPr>
           <w:rFonts w:ascii="Times New Roman" w:hAnsi="Times New Roman" w:cs="Times New Roman"/>
+          <w:sz w:val="24"/>
+          <w:szCs w:val="24"/>
         </w:rPr>
         <w:t xml:space="preserve"> research on the</w:t>
       </w:r>
       <w:r>
         <w:rPr>
           <w:rFonts w:ascii="Times New Roman" w:hAnsi="Times New Roman" w:cs="Times New Roman"/>
+          <w:sz w:val="24"/>
+          <w:szCs w:val="24"/>
         </w:rPr>
         <w:t xml:space="preserve"> Mayan Civilization provided a wealth of information regarding </w:t>
       </w:r>
       <w:r>
         <w:rPr>
           <w:rFonts w:ascii="Times New Roman" w:hAnsi="Times New Roman" w:cs="Times New Roman"/>
+          <w:sz w:val="24"/>
+          <w:szCs w:val="24"/>
         </w:rPr>
         <w:t>the</w:t>
       </w:r>
       <w:r>
         <w:rPr>
           <w:rFonts w:ascii="Times New Roman" w:hAnsi="Times New Roman" w:cs="Times New Roman"/>
+          <w:sz w:val="24"/>
+          <w:szCs w:val="24"/>
         </w:rPr>
         <w:t xml:space="preserve"> sharp decline and eventual collapse</w:t>
       </w:r>
       <w:r>
         <w:rPr>
           <w:rFonts w:ascii="Times New Roman" w:hAnsi="Times New Roman" w:cs="Times New Roman"/>
+          <w:sz w:val="24"/>
+          <w:szCs w:val="24"/>
         </w:rPr>
         <w:t xml:space="preserve"> of the</w:t>
       </w:r>
       <w:r>
         <w:rPr>
           <w:rFonts w:ascii="Times New Roman" w:hAnsi="Times New Roman" w:cs="Times New Roman"/>
+          <w:sz w:val="24"/>
+          <w:szCs w:val="24"/>
         </w:rPr>
         <w:t xml:space="preserve"> Maya civilization</w:t>
       </w:r>
       <w:r>
         <w:rPr>
           <w:rFonts w:ascii="Times New Roman" w:hAnsi="Times New Roman" w:cs="Times New Roman"/>
+          <w:sz w:val="24"/>
+          <w:szCs w:val="24"/>
         </w:rPr>
         <w:t xml:space="preserve">. </w:t>
       </w:r>
       <w:r>
         <w:rPr>
           <w:rFonts w:ascii="Times New Roman" w:hAnsi="Times New Roman" w:cs="Times New Roman"/>
+          <w:sz w:val="24"/>
+          <w:szCs w:val="24"/>
         </w:rPr>
         <w:t xml:space="preserve">Evidence to support this </w:t>
       </w:r>
       <w:r>
         <w:rPr>
           <w:rFonts w:ascii="Times New Roman" w:hAnsi="Times New Roman" w:cs="Times New Roman"/>
+          <w:sz w:val="24"/>
+          <w:szCs w:val="24"/>
         </w:rPr>
         <w:t>has</w:t>
       </w:r>
       <w:r>
         <w:rPr>
           <w:rFonts w:ascii="Times New Roman" w:hAnsi="Times New Roman" w:cs="Times New Roman"/>
+          <w:sz w:val="24"/>
+          <w:szCs w:val="24"/>
         </w:rPr>
         <w:t xml:space="preserve"> ranged from political events </w:t>
       </w:r>
       <w:r>
         <w:rPr>
           <w:rFonts w:ascii="Times New Roman" w:hAnsi="Times New Roman" w:cs="Times New Roman"/>
+          <w:sz w:val="24"/>
+          <w:szCs w:val="24"/>
         </w:rPr>
         <w:t>and</w:t>
       </w:r>
       <w:r>
         <w:rPr>
           <w:rFonts w:ascii="Times New Roman" w:hAnsi="Times New Roman" w:cs="Times New Roman"/>
+          <w:sz w:val="24"/>
+          <w:szCs w:val="24"/>
         </w:rPr>
         <w:t xml:space="preserve"> warfare</w:t>
       </w:r>
       <w:r>
         <w:rPr>
           <w:rFonts w:ascii="Times New Roman" w:hAnsi="Times New Roman" w:cs="Times New Roman"/>
+          <w:sz w:val="24"/>
+          <w:szCs w:val="24"/>
         </w:rPr>
         <w:t xml:space="preserve"> t</w:t>
       </w:r>
       <w:r>
         <w:rPr>
           <w:rFonts w:ascii="Times New Roman" w:hAnsi="Times New Roman" w:cs="Times New Roman"/>
+          <w:sz w:val="24"/>
+          <w:szCs w:val="24"/>
         </w:rPr>
         <w:t xml:space="preserve">o </w:t>
       </w:r>
       <w:r>
         <w:rPr>
           <w:rFonts w:ascii="Times New Roman" w:hAnsi="Times New Roman" w:cs="Times New Roman"/>
+          <w:sz w:val="24"/>
+          <w:szCs w:val="24"/>
         </w:rPr>
         <w:t xml:space="preserve">climate change and </w:t>
       </w:r>
       <w:r>
         <w:rPr>
           <w:rFonts w:ascii="Times New Roman" w:hAnsi="Times New Roman" w:cs="Times New Roman"/>
+          <w:sz w:val="24"/>
+          <w:szCs w:val="24"/>
         </w:rPr>
         <w:t xml:space="preserve">severe drought. </w:t>
       </w:r>
       <w:r>
         <w:rPr>
           <w:rFonts w:ascii="Times New Roman" w:hAnsi="Times New Roman" w:cs="Times New Roman"/>
+          <w:sz w:val="24"/>
+          <w:szCs w:val="24"/>
         </w:rPr>
         <w:t xml:space="preserve">The data itself was collected from </w:t>
       </w:r>
       <w:r>
         <w:rPr>
           <w:rFonts w:ascii="Times New Roman" w:hAnsi="Times New Roman" w:cs="Times New Roman"/>
+          <w:sz w:val="24"/>
+          <w:szCs w:val="24"/>
         </w:rPr>
         <w:t>monuments of con</w:t>
       </w:r>
       <w:r>
         <w:rPr>
           <w:rFonts w:ascii="Times New Roman" w:hAnsi="Times New Roman" w:cs="Times New Roman"/>
+          <w:sz w:val="24"/>
+          <w:szCs w:val="24"/>
         </w:rPr>
         <w:t xml:space="preserve">quest, </w:t>
       </w:r>
       <w:r>
         <w:rPr>
           <w:rFonts w:ascii="Times New Roman" w:hAnsi="Times New Roman" w:cs="Times New Roman"/>
+          <w:sz w:val="24"/>
+          <w:szCs w:val="24"/>
         </w:rPr>
         <w:t>human bone, fauna, and flora</w:t>
       </w:r>
       <w:r>
         <w:rPr>
           <w:rFonts w:ascii="Times New Roman" w:hAnsi="Times New Roman" w:cs="Times New Roman"/>
+          <w:sz w:val="24"/>
+          <w:szCs w:val="24"/>
         </w:rPr>
         <w:t>,</w:t>
       </w:r>
       <w:r>
         <w:rPr>
           <w:rFonts w:ascii="Times New Roman" w:hAnsi="Times New Roman" w:cs="Times New Roman"/>
+          <w:sz w:val="24"/>
+          <w:szCs w:val="24"/>
         </w:rPr>
         <w:t xml:space="preserve"> dated via radiocarbon dating using trace amounts of carbon 14.</w:t>
       </w:r>
       <w:r>
         <w:rPr>
           <w:rFonts w:ascii="Times New Roman" w:hAnsi="Times New Roman" w:cs="Times New Roman"/>
+          <w:sz w:val="24"/>
+          <w:szCs w:val="24"/>
         </w:rPr>
         <w:t xml:space="preserve"> </w:t>
       </w:r>
       <w:r>
         <w:rPr>
           <w:rFonts w:ascii="Times New Roman" w:hAnsi="Times New Roman" w:cs="Times New Roman"/>
+          <w:sz w:val="24"/>
+          <w:szCs w:val="24"/>
         </w:rPr>
         <w:t>Interestingly, collapse may not be the correct term to describe the long process of Maya decline, as many similar civilizations experienced similar periods of growth and decline.</w:t>
       </w:r>
       <w:r>
         <w:rPr>
           <w:rFonts w:ascii="Times New Roman" w:hAnsi="Times New Roman" w:cs="Times New Roman"/>
+          <w:sz w:val="24"/>
+          <w:szCs w:val="24"/>
         </w:rPr>
         <w:t xml:space="preserve"> Nevertheless, arguments derived from </w:t>
       </w:r>
       <w:r>
         <w:rPr>
           <w:rFonts w:ascii="Times New Roman" w:hAnsi="Times New Roman" w:cs="Times New Roman"/>
+          <w:sz w:val="24"/>
+          <w:szCs w:val="24"/>
         </w:rPr>
         <w:t>t</w:t>
       </w:r>
       <w:r>
         <w:rPr>
           <w:rFonts w:ascii="Times New Roman" w:hAnsi="Times New Roman" w:cs="Times New Roman"/>
+          <w:sz w:val="24"/>
+          <w:szCs w:val="24"/>
         </w:rPr>
         <w:t xml:space="preserve">his information </w:t>
       </w:r>
       <w:r>
         <w:rPr>
           <w:rFonts w:ascii="Times New Roman" w:hAnsi="Times New Roman" w:cs="Times New Roman"/>
+          <w:sz w:val="24"/>
+          <w:szCs w:val="24"/>
         </w:rPr>
         <w:t>are</w:t>
       </w:r>
       <w:r>
         <w:rPr>
           <w:rFonts w:ascii="Times New Roman" w:hAnsi="Times New Roman" w:cs="Times New Roman"/>
+          <w:sz w:val="24"/>
+          <w:szCs w:val="24"/>
         </w:rPr>
         <w:t xml:space="preserve"> a matter of debate because of the complexity of discovered archeological data. </w:t>
       </w:r>
       <w:r>
         <w:rPr>
           <w:rFonts w:ascii="Times New Roman" w:hAnsi="Times New Roman" w:cs="Times New Roman"/>
+          <w:sz w:val="24"/>
+          <w:szCs w:val="24"/>
         </w:rPr>
         <w:t>This summary is relevant to my project because the summary gives a brief description of the natural or human-driven mechanisms which could have contributed to the collapse of the Maya Civilization. Beca</w:t>
       </w:r>
       <w:r>
         <w:rPr>
           <w:rFonts w:ascii="Times New Roman" w:hAnsi="Times New Roman" w:cs="Times New Roman"/>
+          <w:sz w:val="24"/>
+          <w:szCs w:val="24"/>
         </w:rPr>
         <w:t xml:space="preserve">use I am focusing on a period in the Maya Civilization history where their population declined sharply and eventually collapsed, the referenced article has many important details for my project. </w:t>
       </w:r>
@@ -855,16 +923,28 @@
         <w:t xml:space="preserve">was the focus of mass collapse. </w:t>
       </w:r>
       <w:r>
-        <w:t>Compared to the Maya communities centered in lowlands, those in elevated portions were more susceptible to collapse</w:t>
+        <w:t xml:space="preserve">Compared to the Maya communities </w:t>
+      </w:r>
+      <w:r>
+        <w:t>centred</w:t>
+      </w:r>
+      <w:r>
+        <w:t xml:space="preserve"> in lowlands, those in elevated portions were more susceptible to collapse</w:t>
       </w:r>
       <w:r>
         <w:t>: lakes and water sources were few and far between</w:t>
       </w:r>
       <w:r>
-        <w:t xml:space="preserve"> and surface drainage was very slow and seasonally-dependent. </w:t>
-      </w:r>
-      <w:r>
-        <w:t xml:space="preserve">In an elevated region with such little rainwater, and little-to-no groundwater, this would cause widespread droughts. </w:t>
+        <w:t xml:space="preserve"> and surface drainage was very slow and </w:t>
+      </w:r>
+      <w:r>
+        <w:t>seasonally dependent</w:t>
+      </w:r>
+      <w:r>
+        <w:t xml:space="preserve">. </w:t>
+      </w:r>
+      <w:r>
+        <w:t xml:space="preserve">In an elevated region with such little rainwater and little-to-no groundwater, this would cause widespread droughts. </w:t>
       </w:r>
       <w:r>
         <w:t>Additionally, the Maya lowlands were subject to frequent hurricane strikes and forest fires over widespread areas, destroying large areas of resources such as crops and animals</w:t>
@@ -898,7 +978,13 @@
       </w:r>
       <w:r>
         <w:lastRenderedPageBreak/>
-        <w:t xml:space="preserve">summary of content is relevant to my project because the summary gives more of an in-depth explanation </w:t>
+        <w:t xml:space="preserve">summary of </w:t>
+      </w:r>
+      <w:r>
+        <w:t xml:space="preserve">the </w:t>
+      </w:r>
+      <w:r>
+        <w:t xml:space="preserve">content is relevant to my project because the summary gives more of an in-depth explanation </w:t>
       </w:r>
       <w:r>
         <w:t xml:space="preserve">of the mechanisms which contributed to the </w:t>
@@ -1144,7 +1230,25 @@
           <w:szCs w:val="24"/>
           <w:lang w:eastAsia="en-CA"/>
         </w:rPr>
-        <w:t xml:space="preserve"> into the ancient civilisations such as the May</w:t>
+        <w:t xml:space="preserve"> into ancient </w:t>
+      </w:r>
+      <w:r>
+        <w:rPr>
+          <w:rFonts w:ascii="Times New Roman" w:eastAsia="Times New Roman" w:hAnsi="Times New Roman" w:cs="Times New Roman"/>
+          <w:sz w:val="24"/>
+          <w:szCs w:val="24"/>
+          <w:lang w:eastAsia="en-CA"/>
+        </w:rPr>
+        <w:t>civilizations</w:t>
+      </w:r>
+      <w:r>
+        <w:rPr>
+          <w:rFonts w:ascii="Times New Roman" w:eastAsia="Times New Roman" w:hAnsi="Times New Roman" w:cs="Times New Roman"/>
+          <w:sz w:val="24"/>
+          <w:szCs w:val="24"/>
+          <w:lang w:eastAsia="en-CA"/>
+        </w:rPr>
+        <w:t xml:space="preserve"> such as the May</w:t>
       </w:r>
       <w:r>
         <w:rPr>
@@ -1328,7 +1432,25 @@
           <w:szCs w:val="24"/>
           <w:lang w:eastAsia="en-CA"/>
         </w:rPr>
-        <w:t xml:space="preserve">to the change of human ecology as a result of the deep and widespread ash deposits following the volcanic eruption. </w:t>
+        <w:t xml:space="preserve">to the change </w:t>
+      </w:r>
+      <w:r>
+        <w:rPr>
+          <w:rFonts w:ascii="Times New Roman" w:eastAsia="Times New Roman" w:hAnsi="Times New Roman" w:cs="Times New Roman"/>
+          <w:sz w:val="24"/>
+          <w:szCs w:val="24"/>
+          <w:lang w:eastAsia="en-CA"/>
+        </w:rPr>
+        <w:t>in</w:t>
+      </w:r>
+      <w:r>
+        <w:rPr>
+          <w:rFonts w:ascii="Times New Roman" w:eastAsia="Times New Roman" w:hAnsi="Times New Roman" w:cs="Times New Roman"/>
+          <w:sz w:val="24"/>
+          <w:szCs w:val="24"/>
+          <w:lang w:eastAsia="en-CA"/>
+        </w:rPr>
+        <w:t xml:space="preserve"> human ecology as a result of the deep and widespread ash deposits following the volcanic eruption. </w:t>
       </w:r>
       <w:r>
         <w:rPr>
@@ -1346,7 +1468,25 @@
           <w:szCs w:val="24"/>
           <w:lang w:eastAsia="en-CA"/>
         </w:rPr>
-        <w:t xml:space="preserve">the site of focus was an environmentally-diverse 546 square-kilometer </w:t>
+        <w:t xml:space="preserve">the site of focus was an environmentally-diverse 546 </w:t>
+      </w:r>
+      <w:r>
+        <w:rPr>
+          <w:rFonts w:ascii="Times New Roman" w:eastAsia="Times New Roman" w:hAnsi="Times New Roman" w:cs="Times New Roman"/>
+          <w:sz w:val="24"/>
+          <w:szCs w:val="24"/>
+          <w:lang w:eastAsia="en-CA"/>
+        </w:rPr>
+        <w:t>square-kilometre</w:t>
+      </w:r>
+      <w:r>
+        <w:rPr>
+          <w:rFonts w:ascii="Times New Roman" w:eastAsia="Times New Roman" w:hAnsi="Times New Roman" w:cs="Times New Roman"/>
+          <w:sz w:val="24"/>
+          <w:szCs w:val="24"/>
+          <w:lang w:eastAsia="en-CA"/>
+        </w:rPr>
+        <w:t xml:space="preserve"> </w:t>
       </w:r>
       <w:r>
         <w:rPr>
@@ -1384,7 +1524,25 @@
           <w:szCs w:val="24"/>
           <w:lang w:eastAsia="en-CA"/>
         </w:rPr>
-        <w:t xml:space="preserve">30 kilometers west of </w:t>
+        <w:t xml:space="preserve">30 </w:t>
+      </w:r>
+      <w:r>
+        <w:rPr>
+          <w:rFonts w:ascii="Times New Roman" w:eastAsia="Times New Roman" w:hAnsi="Times New Roman" w:cs="Times New Roman"/>
+          <w:sz w:val="24"/>
+          <w:szCs w:val="24"/>
+          <w:lang w:eastAsia="en-CA"/>
+        </w:rPr>
+        <w:t>kilometres</w:t>
+      </w:r>
+      <w:r>
+        <w:rPr>
+          <w:rFonts w:ascii="Times New Roman" w:eastAsia="Times New Roman" w:hAnsi="Times New Roman" w:cs="Times New Roman"/>
+          <w:sz w:val="24"/>
+          <w:szCs w:val="24"/>
+          <w:lang w:eastAsia="en-CA"/>
+        </w:rPr>
+        <w:t xml:space="preserve"> west of </w:t>
       </w:r>
       <w:proofErr w:type="spellStart"/>
       <w:r>
@@ -1449,7 +1607,16 @@
           <w:szCs w:val="24"/>
           <w:lang w:eastAsia="en-CA"/>
         </w:rPr>
-        <w:t xml:space="preserve">are very informative </w:t>
+        <w:t>is</w:t>
+      </w:r>
+      <w:r>
+        <w:rPr>
+          <w:rFonts w:ascii="Times New Roman" w:eastAsia="Times New Roman" w:hAnsi="Times New Roman" w:cs="Times New Roman"/>
+          <w:sz w:val="24"/>
+          <w:szCs w:val="24"/>
+          <w:lang w:eastAsia="en-CA"/>
+        </w:rPr>
+        <w:t xml:space="preserve"> very informative </w:t>
       </w:r>
       <w:r>
         <w:rPr>
@@ -1476,6 +1643,15 @@
           <w:szCs w:val="24"/>
           <w:lang w:eastAsia="en-CA"/>
         </w:rPr>
+        <w:t xml:space="preserve">the </w:t>
+      </w:r>
+      <w:r>
+        <w:rPr>
+          <w:rFonts w:ascii="Times New Roman" w:eastAsia="Times New Roman" w:hAnsi="Times New Roman" w:cs="Times New Roman"/>
+          <w:sz w:val="24"/>
+          <w:szCs w:val="24"/>
+          <w:lang w:eastAsia="en-CA"/>
+        </w:rPr>
         <w:t xml:space="preserve">Maya Civilization in that region. </w:t>
       </w:r>
       <w:r>
@@ -1530,7 +1706,25 @@
           <w:szCs w:val="24"/>
           <w:lang w:eastAsia="en-CA"/>
         </w:rPr>
-        <w:t>mass movement away from the culturally-important but volcano-ravaged lands of El Salvador</w:t>
+        <w:t xml:space="preserve">mass movement away from the </w:t>
+      </w:r>
+      <w:r>
+        <w:rPr>
+          <w:rFonts w:ascii="Times New Roman" w:eastAsia="Times New Roman" w:hAnsi="Times New Roman" w:cs="Times New Roman"/>
+          <w:sz w:val="24"/>
+          <w:szCs w:val="24"/>
+          <w:lang w:eastAsia="en-CA"/>
+        </w:rPr>
+        <w:t>culturally important</w:t>
+      </w:r>
+      <w:r>
+        <w:rPr>
+          <w:rFonts w:ascii="Times New Roman" w:eastAsia="Times New Roman" w:hAnsi="Times New Roman" w:cs="Times New Roman"/>
+          <w:sz w:val="24"/>
+          <w:szCs w:val="24"/>
+          <w:lang w:eastAsia="en-CA"/>
+        </w:rPr>
+        <w:t xml:space="preserve"> but volcano-ravaged lands of El Salvador</w:t>
       </w:r>
       <w:r>
         <w:rPr>
@@ -2005,17 +2199,15 @@
         </w:rPr>
         <w:t xml:space="preserve">Recent lake core analyses in the lowlands of </w:t>
       </w:r>
-      <w:proofErr w:type="spellStart"/>
-      <w:r>
-        <w:rPr>
-          <w:rFonts w:ascii="Times New Roman" w:eastAsia="Times New Roman" w:hAnsi="Times New Roman" w:cs="Times New Roman"/>
-          <w:sz w:val="24"/>
-          <w:szCs w:val="24"/>
-          <w:lang w:eastAsia="en-CA"/>
-        </w:rPr>
-        <w:t>Venezuala</w:t>
-      </w:r>
-      <w:proofErr w:type="spellEnd"/>
+      <w:r>
+        <w:rPr>
+          <w:rFonts w:ascii="Times New Roman" w:eastAsia="Times New Roman" w:hAnsi="Times New Roman" w:cs="Times New Roman"/>
+          <w:sz w:val="24"/>
+          <w:szCs w:val="24"/>
+          <w:lang w:eastAsia="en-CA"/>
+        </w:rPr>
+        <w:t>Venezuela</w:t>
+      </w:r>
       <w:r>
         <w:rPr>
           <w:rFonts w:ascii="Times New Roman" w:eastAsia="Times New Roman" w:hAnsi="Times New Roman" w:cs="Times New Roman"/>
@@ -2041,7 +2233,25 @@
           <w:szCs w:val="24"/>
           <w:lang w:eastAsia="en-CA"/>
         </w:rPr>
-        <w:t>unearth important information regarding droughts which occurred in the first millennium A.D., particularly in the latter-half.</w:t>
+        <w:t xml:space="preserve">unearth important information regarding droughts which occurred in the first millennium A.D., particularly in the </w:t>
+      </w:r>
+      <w:r>
+        <w:rPr>
+          <w:rFonts w:ascii="Times New Roman" w:eastAsia="Times New Roman" w:hAnsi="Times New Roman" w:cs="Times New Roman"/>
+          <w:sz w:val="24"/>
+          <w:szCs w:val="24"/>
+          <w:lang w:eastAsia="en-CA"/>
+        </w:rPr>
+        <w:t>latter half</w:t>
+      </w:r>
+      <w:r>
+        <w:rPr>
+          <w:rFonts w:ascii="Times New Roman" w:eastAsia="Times New Roman" w:hAnsi="Times New Roman" w:cs="Times New Roman"/>
+          <w:sz w:val="24"/>
+          <w:szCs w:val="24"/>
+          <w:lang w:eastAsia="en-CA"/>
+        </w:rPr>
+        <w:t>.</w:t>
       </w:r>
       <w:r>
         <w:rPr>
@@ -2131,7 +2341,25 @@
           <w:szCs w:val="24"/>
           <w:lang w:eastAsia="en-CA"/>
         </w:rPr>
-        <w:t xml:space="preserve">Because of the ongoing droughts in the latter-half of the first millennium A.D., </w:t>
+        <w:t xml:space="preserve">Because of the ongoing droughts in the </w:t>
+      </w:r>
+      <w:r>
+        <w:rPr>
+          <w:rFonts w:ascii="Times New Roman" w:eastAsia="Times New Roman" w:hAnsi="Times New Roman" w:cs="Times New Roman"/>
+          <w:sz w:val="24"/>
+          <w:szCs w:val="24"/>
+          <w:lang w:eastAsia="en-CA"/>
+        </w:rPr>
+        <w:t>latter half</w:t>
+      </w:r>
+      <w:r>
+        <w:rPr>
+          <w:rFonts w:ascii="Times New Roman" w:eastAsia="Times New Roman" w:hAnsi="Times New Roman" w:cs="Times New Roman"/>
+          <w:sz w:val="24"/>
+          <w:szCs w:val="24"/>
+          <w:lang w:eastAsia="en-CA"/>
+        </w:rPr>
+        <w:t xml:space="preserve"> of the first millennium A.D., </w:t>
       </w:r>
       <w:r>
         <w:rPr>
@@ -2167,7 +2395,43 @@
           <w:szCs w:val="24"/>
           <w:lang w:eastAsia="en-CA"/>
         </w:rPr>
-        <w:t>being as much as 80% of the Mayans diet, was unfortunately very sensitive to drought, and Maize crops died in large scale as a result</w:t>
+        <w:t xml:space="preserve">being as much as 80% of the </w:t>
+      </w:r>
+      <w:r>
+        <w:rPr>
+          <w:rFonts w:ascii="Times New Roman" w:eastAsia="Times New Roman" w:hAnsi="Times New Roman" w:cs="Times New Roman"/>
+          <w:sz w:val="24"/>
+          <w:szCs w:val="24"/>
+          <w:lang w:eastAsia="en-CA"/>
+        </w:rPr>
+        <w:t>Mayans’</w:t>
+      </w:r>
+      <w:r>
+        <w:rPr>
+          <w:rFonts w:ascii="Times New Roman" w:eastAsia="Times New Roman" w:hAnsi="Times New Roman" w:cs="Times New Roman"/>
+          <w:sz w:val="24"/>
+          <w:szCs w:val="24"/>
+          <w:lang w:eastAsia="en-CA"/>
+        </w:rPr>
+        <w:t xml:space="preserve"> diet, was unfortunately very sensitive to drought, and Maize crops died </w:t>
+      </w:r>
+      <w:r>
+        <w:rPr>
+          <w:rFonts w:ascii="Times New Roman" w:eastAsia="Times New Roman" w:hAnsi="Times New Roman" w:cs="Times New Roman"/>
+          <w:sz w:val="24"/>
+          <w:szCs w:val="24"/>
+          <w:lang w:eastAsia="en-CA"/>
+        </w:rPr>
+        <w:t>on</w:t>
+      </w:r>
+      <w:r>
+        <w:rPr>
+          <w:rFonts w:ascii="Times New Roman" w:eastAsia="Times New Roman" w:hAnsi="Times New Roman" w:cs="Times New Roman"/>
+          <w:sz w:val="24"/>
+          <w:szCs w:val="24"/>
+          <w:lang w:eastAsia="en-CA"/>
+        </w:rPr>
+        <w:t xml:space="preserve"> large scale as a result</w:t>
       </w:r>
       <w:r>
         <w:rPr>
@@ -2194,7 +2458,16 @@
           <w:szCs w:val="24"/>
           <w:lang w:eastAsia="en-CA"/>
         </w:rPr>
-        <w:t>n Mesoamerica geographically near other civilizations, in which they traded, allied, and warred with their neighbors’</w:t>
+        <w:t xml:space="preserve">n Mesoamerica geographically near other civilizations, in which they traded, allied, and warred with their </w:t>
+      </w:r>
+      <w:r>
+        <w:rPr>
+          <w:rFonts w:ascii="Times New Roman" w:eastAsia="Times New Roman" w:hAnsi="Times New Roman" w:cs="Times New Roman"/>
+          <w:sz w:val="24"/>
+          <w:szCs w:val="24"/>
+          <w:lang w:eastAsia="en-CA"/>
+        </w:rPr>
+        <w:t>neighbours</w:t>
       </w:r>
       <w:r>
         <w:rPr>
@@ -2266,7 +2539,25 @@
           <w:szCs w:val="24"/>
           <w:lang w:eastAsia="en-CA"/>
         </w:rPr>
-        <w:t xml:space="preserve">supply routes and alliances, further placing strain on the Mayans resource base. </w:t>
+        <w:t xml:space="preserve">supply routes and alliances, further placing strain on the </w:t>
+      </w:r>
+      <w:r>
+        <w:rPr>
+          <w:rFonts w:ascii="Times New Roman" w:eastAsia="Times New Roman" w:hAnsi="Times New Roman" w:cs="Times New Roman"/>
+          <w:sz w:val="24"/>
+          <w:szCs w:val="24"/>
+          <w:lang w:eastAsia="en-CA"/>
+        </w:rPr>
+        <w:t>Mayans’</w:t>
+      </w:r>
+      <w:r>
+        <w:rPr>
+          <w:rFonts w:ascii="Times New Roman" w:eastAsia="Times New Roman" w:hAnsi="Times New Roman" w:cs="Times New Roman"/>
+          <w:sz w:val="24"/>
+          <w:szCs w:val="24"/>
+          <w:lang w:eastAsia="en-CA"/>
+        </w:rPr>
+        <w:t xml:space="preserve"> resource base. </w:t>
       </w:r>
       <w:r>
         <w:rPr>
@@ -2338,7 +2629,25 @@
           <w:szCs w:val="24"/>
           <w:lang w:eastAsia="en-CA"/>
         </w:rPr>
-        <w:t xml:space="preserve">warfare on an increasingly destructive scale brought down the ruling elite: the Central Maya Area fought themselves into </w:t>
+        <w:t xml:space="preserve">warfare on an increasingly destructive scale brought down the ruling elite: the Central Maya Area fought </w:t>
+      </w:r>
+      <w:r>
+        <w:rPr>
+          <w:rFonts w:ascii="Times New Roman" w:eastAsia="Times New Roman" w:hAnsi="Times New Roman" w:cs="Times New Roman"/>
+          <w:sz w:val="24"/>
+          <w:szCs w:val="24"/>
+          <w:lang w:eastAsia="en-CA"/>
+        </w:rPr>
+        <w:t>itself</w:t>
+      </w:r>
+      <w:r>
+        <w:rPr>
+          <w:rFonts w:ascii="Times New Roman" w:eastAsia="Times New Roman" w:hAnsi="Times New Roman" w:cs="Times New Roman"/>
+          <w:sz w:val="24"/>
+          <w:szCs w:val="24"/>
+          <w:lang w:eastAsia="en-CA"/>
+        </w:rPr>
+        <w:t xml:space="preserve"> into </w:t>
       </w:r>
       <w:r>
         <w:rPr>
@@ -2538,7 +2847,7 @@
           <w:szCs w:val="24"/>
           <w:lang w:eastAsia="en-CA"/>
         </w:rPr>
-        <w:t xml:space="preserve"> categorize their uses according to dates and cultural contexts, and draw conclusions about specific details of both the piece of writing and of the writer. </w:t>
+        <w:t xml:space="preserve"> categorize their uses according to dates and cultural contexts, and draw conclusions about specific details of both the piece of writing and the writer. </w:t>
       </w:r>
       <w:r>
         <w:rPr>
@@ -2745,7 +3054,7 @@
           <w:szCs w:val="24"/>
           <w:lang w:eastAsia="en-CA"/>
         </w:rPr>
-        <w:t xml:space="preserve">, with similar material being found from sites in Belize, lowland Guatemala, and the </w:t>
+        <w:t xml:space="preserve">, with similar material being found from sites in Belize, lowland Guatemala, the </w:t>
       </w:r>
       <w:proofErr w:type="spellStart"/>
       <w:r>
@@ -2774,16 +3083,43 @@
           <w:szCs w:val="24"/>
           <w:lang w:eastAsia="en-CA"/>
         </w:rPr>
-        <w:t xml:space="preserve">Radiocarbon dating of these discovered the artifacts were part of the Middle Preclassic Maya lowland. </w:t>
-      </w:r>
-      <w:r>
-        <w:rPr>
-          <w:rFonts w:ascii="Times New Roman" w:eastAsia="Times New Roman" w:hAnsi="Times New Roman" w:cs="Times New Roman"/>
-          <w:sz w:val="24"/>
-          <w:szCs w:val="24"/>
-          <w:lang w:eastAsia="en-CA"/>
-        </w:rPr>
-        <w:t>A large preclassic era</w:t>
+        <w:t xml:space="preserve">Radiocarbon dating of these discovered artifacts </w:t>
+      </w:r>
+      <w:r>
+        <w:rPr>
+          <w:rFonts w:ascii="Times New Roman" w:eastAsia="Times New Roman" w:hAnsi="Times New Roman" w:cs="Times New Roman"/>
+          <w:sz w:val="24"/>
+          <w:szCs w:val="24"/>
+          <w:lang w:eastAsia="en-CA"/>
+        </w:rPr>
+        <w:t>was</w:t>
+      </w:r>
+      <w:r>
+        <w:rPr>
+          <w:rFonts w:ascii="Times New Roman" w:eastAsia="Times New Roman" w:hAnsi="Times New Roman" w:cs="Times New Roman"/>
+          <w:sz w:val="24"/>
+          <w:szCs w:val="24"/>
+          <w:lang w:eastAsia="en-CA"/>
+        </w:rPr>
+        <w:t xml:space="preserve"> part of the Middle Preclassic Maya lowland. </w:t>
+      </w:r>
+      <w:r>
+        <w:rPr>
+          <w:rFonts w:ascii="Times New Roman" w:eastAsia="Times New Roman" w:hAnsi="Times New Roman" w:cs="Times New Roman"/>
+          <w:sz w:val="24"/>
+          <w:szCs w:val="24"/>
+          <w:lang w:eastAsia="en-CA"/>
+        </w:rPr>
+        <w:t xml:space="preserve">A large </w:t>
+      </w:r>
+      <w:r>
+        <w:rPr>
+          <w:rFonts w:ascii="Times New Roman" w:eastAsia="Times New Roman" w:hAnsi="Times New Roman" w:cs="Times New Roman"/>
+          <w:sz w:val="24"/>
+          <w:szCs w:val="24"/>
+          <w:lang w:eastAsia="en-CA"/>
+        </w:rPr>
+        <w:t>Preclassic Period</w:t>
       </w:r>
       <w:r>
         <w:rPr>
@@ -2801,16 +3137,25 @@
           <w:szCs w:val="24"/>
           <w:lang w:eastAsia="en-CA"/>
         </w:rPr>
-        <w:t>(</w:t>
-      </w:r>
-      <w:r>
-        <w:rPr>
-          <w:rFonts w:ascii="Times New Roman" w:eastAsia="Times New Roman" w:hAnsi="Times New Roman" w:cs="Times New Roman"/>
-          <w:sz w:val="24"/>
-          <w:szCs w:val="24"/>
-          <w:lang w:eastAsia="en-CA"/>
-        </w:rPr>
-        <w:t xml:space="preserve">1800 BC – 1000 BC) </w:t>
+        <w:t xml:space="preserve">(1800 BC – 1000 BC) </w:t>
+      </w:r>
+      <w:r>
+        <w:rPr>
+          <w:rFonts w:ascii="Times New Roman" w:eastAsia="Times New Roman" w:hAnsi="Times New Roman" w:cs="Times New Roman"/>
+          <w:sz w:val="24"/>
+          <w:szCs w:val="24"/>
+          <w:lang w:eastAsia="en-CA"/>
+        </w:rPr>
+        <w:t>era</w:t>
+      </w:r>
+      <w:r>
+        <w:rPr>
+          <w:rFonts w:ascii="Times New Roman" w:eastAsia="Times New Roman" w:hAnsi="Times New Roman" w:cs="Times New Roman"/>
+          <w:sz w:val="24"/>
+          <w:szCs w:val="24"/>
+          <w:lang w:eastAsia="en-CA"/>
+        </w:rPr>
+        <w:t xml:space="preserve"> </w:t>
       </w:r>
       <w:r>
         <w:rPr>
@@ -2821,6 +3166,15 @@
         </w:rPr>
         <w:t xml:space="preserve">site </w:t>
       </w:r>
+      <w:r>
+        <w:rPr>
+          <w:rFonts w:ascii="Times New Roman" w:eastAsia="Times New Roman" w:hAnsi="Times New Roman" w:cs="Times New Roman"/>
+          <w:sz w:val="24"/>
+          <w:szCs w:val="24"/>
+          <w:lang w:eastAsia="en-CA"/>
+        </w:rPr>
+        <w:t xml:space="preserve">known as </w:t>
+      </w:r>
       <w:proofErr w:type="spellStart"/>
       <w:r>
         <w:rPr>
@@ -2983,7 +3337,25 @@
           <w:szCs w:val="24"/>
           <w:lang w:eastAsia="en-CA"/>
         </w:rPr>
-        <w:t xml:space="preserve"> was found about 1 kilometer from the centre of </w:t>
+        <w:t xml:space="preserve"> was found about 1 </w:t>
+      </w:r>
+      <w:r>
+        <w:rPr>
+          <w:rFonts w:ascii="Times New Roman" w:eastAsia="Times New Roman" w:hAnsi="Times New Roman" w:cs="Times New Roman"/>
+          <w:sz w:val="24"/>
+          <w:szCs w:val="24"/>
+          <w:lang w:eastAsia="en-CA"/>
+        </w:rPr>
+        <w:t>kilometre</w:t>
+      </w:r>
+      <w:r>
+        <w:rPr>
+          <w:rFonts w:ascii="Times New Roman" w:eastAsia="Times New Roman" w:hAnsi="Times New Roman" w:cs="Times New Roman"/>
+          <w:sz w:val="24"/>
+          <w:szCs w:val="24"/>
+          <w:lang w:eastAsia="en-CA"/>
+        </w:rPr>
+        <w:t xml:space="preserve"> from the centre of </w:t>
       </w:r>
       <w:proofErr w:type="spellStart"/>
       <w:r>
@@ -3066,7 +3438,7 @@
           <w:szCs w:val="24"/>
           <w:lang w:eastAsia="en-CA"/>
         </w:rPr>
-        <w:t>, and establishing trading centers with other groups.</w:t>
+        <w:t xml:space="preserve"> and establishing trading centers with other groups.</w:t>
       </w:r>
       <w:r>
         <w:rPr>
@@ -3112,7 +3484,43 @@
           <w:lang w:eastAsia="en-CA"/>
         </w:rPr>
         <w:lastRenderedPageBreak/>
-        <w:t xml:space="preserve">information about early Maya sites found and excavated contained valuable insights into early Maya Civilization and architectures. </w:t>
+        <w:t xml:space="preserve">information about early Maya sites found and excavated </w:t>
+      </w:r>
+      <w:r>
+        <w:rPr>
+          <w:rFonts w:ascii="Times New Roman" w:eastAsia="Times New Roman" w:hAnsi="Times New Roman" w:cs="Times New Roman"/>
+          <w:sz w:val="24"/>
+          <w:szCs w:val="24"/>
+          <w:lang w:eastAsia="en-CA"/>
+        </w:rPr>
+        <w:t>contained</w:t>
+      </w:r>
+      <w:r>
+        <w:rPr>
+          <w:rFonts w:ascii="Times New Roman" w:eastAsia="Times New Roman" w:hAnsi="Times New Roman" w:cs="Times New Roman"/>
+          <w:sz w:val="24"/>
+          <w:szCs w:val="24"/>
+          <w:lang w:eastAsia="en-CA"/>
+        </w:rPr>
+        <w:t xml:space="preserve"> valuable insights into early Maya Civilization and </w:t>
+      </w:r>
+      <w:r>
+        <w:rPr>
+          <w:rFonts w:ascii="Times New Roman" w:eastAsia="Times New Roman" w:hAnsi="Times New Roman" w:cs="Times New Roman"/>
+          <w:sz w:val="24"/>
+          <w:szCs w:val="24"/>
+          <w:lang w:eastAsia="en-CA"/>
+        </w:rPr>
+        <w:t>architecture</w:t>
+      </w:r>
+      <w:r>
+        <w:rPr>
+          <w:rFonts w:ascii="Times New Roman" w:eastAsia="Times New Roman" w:hAnsi="Times New Roman" w:cs="Times New Roman"/>
+          <w:sz w:val="24"/>
+          <w:szCs w:val="24"/>
+          <w:lang w:eastAsia="en-CA"/>
+        </w:rPr>
+        <w:t xml:space="preserve">. </w:t>
       </w:r>
     </w:p>
     <w:p>
@@ -3514,7 +3922,7 @@
           <w:sz w:val="24"/>
           <w:szCs w:val="24"/>
         </w:rPr>
-        <w:t xml:space="preserve"> century A.D., when kingship </w:t>
+        <w:t xml:space="preserve"> century A.D. when kingship </w:t>
       </w:r>
       <w:r>
         <w:rPr>
@@ -3530,7 +3938,7 @@
           <w:sz w:val="24"/>
           <w:szCs w:val="24"/>
         </w:rPr>
-        <w:t xml:space="preserve">discredited and crumbled in many places, </w:t>
+        <w:t xml:space="preserve">discredited and crumbled in many places </w:t>
       </w:r>
       <w:r>
         <w:rPr>
@@ -3578,7 +3986,15 @@
           <w:sz w:val="24"/>
           <w:szCs w:val="24"/>
         </w:rPr>
-        <w:t xml:space="preserve">are often the mediator between environmental downturns and socio-political disasters. </w:t>
+        <w:t>is</w:t>
+      </w:r>
+      <w:r>
+        <w:rPr>
+          <w:rFonts w:ascii="Times New Roman" w:hAnsi="Times New Roman" w:cs="Times New Roman"/>
+          <w:sz w:val="24"/>
+          <w:szCs w:val="24"/>
+        </w:rPr>
+        <w:t xml:space="preserve"> often the mediator between environmental downturns and socio-political disasters. </w:t>
       </w:r>
       <w:r>
         <w:rPr>
@@ -3714,7 +4130,23 @@
           <w:sz w:val="24"/>
           <w:szCs w:val="24"/>
         </w:rPr>
-        <w:t xml:space="preserve">The basis of specific practices performed were based on widely held Maya beliefs about life, death, supernatural beings, and cosmology. </w:t>
+        <w:t xml:space="preserve">The basis of specific practices performed </w:t>
+      </w:r>
+      <w:r>
+        <w:rPr>
+          <w:rFonts w:ascii="Times New Roman" w:hAnsi="Times New Roman" w:cs="Times New Roman"/>
+          <w:sz w:val="24"/>
+          <w:szCs w:val="24"/>
+        </w:rPr>
+        <w:t>was</w:t>
+      </w:r>
+      <w:r>
+        <w:rPr>
+          <w:rFonts w:ascii="Times New Roman" w:hAnsi="Times New Roman" w:cs="Times New Roman"/>
+          <w:sz w:val="24"/>
+          <w:szCs w:val="24"/>
+        </w:rPr>
+        <w:t xml:space="preserve"> based on widely held Maya beliefs about life, death, supernatural beings, and cosmology. </w:t>
       </w:r>
       <w:r>
         <w:rPr>
@@ -4008,7 +4440,25 @@
           <w:szCs w:val="24"/>
           <w:lang w:eastAsia="en-CA"/>
         </w:rPr>
-        <w:t xml:space="preserve">Although other previous studies concluded that climate change was the main cause of collapse, </w:t>
+        <w:t xml:space="preserve">Although other previous studies concluded that climate change was the main cause of </w:t>
+      </w:r>
+      <w:r>
+        <w:rPr>
+          <w:rFonts w:ascii="Times New Roman" w:eastAsia="Times New Roman" w:hAnsi="Times New Roman" w:cs="Times New Roman"/>
+          <w:sz w:val="24"/>
+          <w:szCs w:val="24"/>
+          <w:lang w:eastAsia="en-CA"/>
+        </w:rPr>
+        <w:t xml:space="preserve">the </w:t>
+      </w:r>
+      <w:r>
+        <w:rPr>
+          <w:rFonts w:ascii="Times New Roman" w:eastAsia="Times New Roman" w:hAnsi="Times New Roman" w:cs="Times New Roman"/>
+          <w:sz w:val="24"/>
+          <w:szCs w:val="24"/>
+          <w:lang w:eastAsia="en-CA"/>
+        </w:rPr>
+        <w:t xml:space="preserve">collapse, </w:t>
       </w:r>
       <w:r>
         <w:rPr>
@@ -4145,7 +4595,7 @@
           <w:szCs w:val="24"/>
           <w:lang w:eastAsia="en-CA"/>
         </w:rPr>
-        <w:t>century long</w:t>
+        <w:t>century-long</w:t>
       </w:r>
       <w:r>
         <w:rPr>
@@ -4181,7 +4631,43 @@
           <w:szCs w:val="24"/>
           <w:lang w:eastAsia="en-CA"/>
         </w:rPr>
-        <w:t xml:space="preserve">This is particularly deadly for the corn-like crop Maize, which was particularly susceptible to droughts, and which made up at average 80% of the average Maya diet. </w:t>
+        <w:t xml:space="preserve">This is particularly deadly for the corn-like crop Maize, which was particularly susceptible to droughts, and which made up </w:t>
+      </w:r>
+      <w:r>
+        <w:rPr>
+          <w:rFonts w:ascii="Times New Roman" w:eastAsia="Times New Roman" w:hAnsi="Times New Roman" w:cs="Times New Roman"/>
+          <w:sz w:val="24"/>
+          <w:szCs w:val="24"/>
+          <w:lang w:eastAsia="en-CA"/>
+        </w:rPr>
+        <w:t>an</w:t>
+      </w:r>
+      <w:r>
+        <w:rPr>
+          <w:rFonts w:ascii="Times New Roman" w:eastAsia="Times New Roman" w:hAnsi="Times New Roman" w:cs="Times New Roman"/>
+          <w:sz w:val="24"/>
+          <w:szCs w:val="24"/>
+          <w:lang w:eastAsia="en-CA"/>
+        </w:rPr>
+        <w:t xml:space="preserve"> average </w:t>
+      </w:r>
+      <w:r>
+        <w:rPr>
+          <w:rFonts w:ascii="Times New Roman" w:eastAsia="Times New Roman" w:hAnsi="Times New Roman" w:cs="Times New Roman"/>
+          <w:sz w:val="24"/>
+          <w:szCs w:val="24"/>
+          <w:lang w:eastAsia="en-CA"/>
+        </w:rPr>
+        <w:t xml:space="preserve">of </w:t>
+      </w:r>
+      <w:r>
+        <w:rPr>
+          <w:rFonts w:ascii="Times New Roman" w:eastAsia="Times New Roman" w:hAnsi="Times New Roman" w:cs="Times New Roman"/>
+          <w:sz w:val="24"/>
+          <w:szCs w:val="24"/>
+          <w:lang w:eastAsia="en-CA"/>
+        </w:rPr>
+        <w:t xml:space="preserve">80% of the average Maya diet. </w:t>
       </w:r>
       <w:r>
         <w:rPr>
@@ -4262,7 +4748,25 @@
           <w:szCs w:val="24"/>
           <w:lang w:eastAsia="en-CA"/>
         </w:rPr>
-        <w:t xml:space="preserve"> lead to gradual social</w:t>
+        <w:t xml:space="preserve"> </w:t>
+      </w:r>
+      <w:r>
+        <w:rPr>
+          <w:rFonts w:ascii="Times New Roman" w:eastAsia="Times New Roman" w:hAnsi="Times New Roman" w:cs="Times New Roman"/>
+          <w:sz w:val="24"/>
+          <w:szCs w:val="24"/>
+          <w:lang w:eastAsia="en-CA"/>
+        </w:rPr>
+        <w:t>led</w:t>
+      </w:r>
+      <w:r>
+        <w:rPr>
+          <w:rFonts w:ascii="Times New Roman" w:eastAsia="Times New Roman" w:hAnsi="Times New Roman" w:cs="Times New Roman"/>
+          <w:sz w:val="24"/>
+          <w:szCs w:val="24"/>
+          <w:lang w:eastAsia="en-CA"/>
+        </w:rPr>
+        <w:t xml:space="preserve"> to gradual social</w:t>
       </w:r>
       <w:r>
         <w:rPr>
@@ -4487,7 +4991,25 @@
           <w:szCs w:val="24"/>
           <w:lang w:eastAsia="en-CA"/>
         </w:rPr>
-        <w:t xml:space="preserve"> in all categories of resources</w:t>
+        <w:t xml:space="preserve"> </w:t>
+      </w:r>
+      <w:r>
+        <w:rPr>
+          <w:rFonts w:ascii="Times New Roman" w:eastAsia="Times New Roman" w:hAnsi="Times New Roman" w:cs="Times New Roman"/>
+          <w:sz w:val="24"/>
+          <w:szCs w:val="24"/>
+          <w:lang w:eastAsia="en-CA"/>
+        </w:rPr>
+        <w:t>of</w:t>
+      </w:r>
+      <w:r>
+        <w:rPr>
+          <w:rFonts w:ascii="Times New Roman" w:eastAsia="Times New Roman" w:hAnsi="Times New Roman" w:cs="Times New Roman"/>
+          <w:sz w:val="24"/>
+          <w:szCs w:val="24"/>
+          <w:lang w:eastAsia="en-CA"/>
+        </w:rPr>
+        <w:t xml:space="preserve"> all categories of resources</w:t>
       </w:r>
       <w:r>
         <w:rPr>
@@ -5224,17 +5746,15 @@
         </w:rPr>
         <w:t xml:space="preserve"> </w:t>
       </w:r>
-      <w:proofErr w:type="spellStart"/>
-      <w:r>
-        <w:rPr>
-          <w:rFonts w:ascii="Times New Roman" w:eastAsia="Times New Roman" w:hAnsi="Times New Roman" w:cs="Times New Roman"/>
-          <w:sz w:val="24"/>
-          <w:szCs w:val="24"/>
-          <w:lang w:eastAsia="en-CA"/>
-        </w:rPr>
-        <w:t>Caeramic</w:t>
-      </w:r>
-      <w:proofErr w:type="spellEnd"/>
+      <w:r>
+        <w:rPr>
+          <w:rFonts w:ascii="Times New Roman" w:eastAsia="Times New Roman" w:hAnsi="Times New Roman" w:cs="Times New Roman"/>
+          <w:sz w:val="24"/>
+          <w:szCs w:val="24"/>
+          <w:lang w:eastAsia="en-CA"/>
+        </w:rPr>
+        <w:t>Ceramic</w:t>
+      </w:r>
       <w:r>
         <w:rPr>
           <w:rFonts w:ascii="Times New Roman" w:eastAsia="Times New Roman" w:hAnsi="Times New Roman" w:cs="Times New Roman"/>
@@ -5758,7 +6278,25 @@
           <w:szCs w:val="24"/>
           <w:lang w:eastAsia="en-CA"/>
         </w:rPr>
-        <w:t xml:space="preserve">which resulted from changes in climate. </w:t>
+        <w:t xml:space="preserve">which resulted from </w:t>
+      </w:r>
+      <w:r>
+        <w:rPr>
+          <w:rFonts w:ascii="Times New Roman" w:eastAsia="Times New Roman" w:hAnsi="Times New Roman" w:cs="Times New Roman"/>
+          <w:sz w:val="24"/>
+          <w:szCs w:val="24"/>
+          <w:lang w:eastAsia="en-CA"/>
+        </w:rPr>
+        <w:t>climate changes</w:t>
+      </w:r>
+      <w:r>
+        <w:rPr>
+          <w:rFonts w:ascii="Times New Roman" w:eastAsia="Times New Roman" w:hAnsi="Times New Roman" w:cs="Times New Roman"/>
+          <w:sz w:val="24"/>
+          <w:szCs w:val="24"/>
+          <w:lang w:eastAsia="en-CA"/>
+        </w:rPr>
+        <w:t xml:space="preserve">. </w:t>
       </w:r>
       <w:r>
         <w:rPr>
@@ -6290,7 +6828,25 @@
           <w:szCs w:val="24"/>
           <w:lang w:eastAsia="en-CA"/>
         </w:rPr>
-        <w:t xml:space="preserve">The Maya constructed various large water reservoirs as integral parts society to have sufficient water for both agricultural and </w:t>
+        <w:t xml:space="preserve">The Maya constructed various large water reservoirs as integral parts </w:t>
+      </w:r>
+      <w:r>
+        <w:rPr>
+          <w:rFonts w:ascii="Times New Roman" w:eastAsia="Times New Roman" w:hAnsi="Times New Roman" w:cs="Times New Roman"/>
+          <w:sz w:val="24"/>
+          <w:szCs w:val="24"/>
+          <w:lang w:eastAsia="en-CA"/>
+        </w:rPr>
+        <w:t xml:space="preserve">of </w:t>
+      </w:r>
+      <w:r>
+        <w:rPr>
+          <w:rFonts w:ascii="Times New Roman" w:eastAsia="Times New Roman" w:hAnsi="Times New Roman" w:cs="Times New Roman"/>
+          <w:sz w:val="24"/>
+          <w:szCs w:val="24"/>
+          <w:lang w:eastAsia="en-CA"/>
+        </w:rPr>
+        <w:t xml:space="preserve">society to have sufficient water for both agricultural and </w:t>
       </w:r>
       <w:r>
         <w:rPr>
@@ -6353,7 +6909,25 @@
           <w:szCs w:val="24"/>
           <w:lang w:eastAsia="en-CA"/>
         </w:rPr>
-        <w:t xml:space="preserve">, preserving nutrients in soil by rotating crops around each harvest. </w:t>
+        <w:t xml:space="preserve">, preserving nutrients in </w:t>
+      </w:r>
+      <w:r>
+        <w:rPr>
+          <w:rFonts w:ascii="Times New Roman" w:eastAsia="Times New Roman" w:hAnsi="Times New Roman" w:cs="Times New Roman"/>
+          <w:sz w:val="24"/>
+          <w:szCs w:val="24"/>
+          <w:lang w:eastAsia="en-CA"/>
+        </w:rPr>
+        <w:t xml:space="preserve">the </w:t>
+      </w:r>
+      <w:r>
+        <w:rPr>
+          <w:rFonts w:ascii="Times New Roman" w:eastAsia="Times New Roman" w:hAnsi="Times New Roman" w:cs="Times New Roman"/>
+          <w:sz w:val="24"/>
+          <w:szCs w:val="24"/>
+          <w:lang w:eastAsia="en-CA"/>
+        </w:rPr>
+        <w:t xml:space="preserve">soil by rotating crops around each harvest. </w:t>
       </w:r>
       <w:r>
         <w:rPr>
@@ -6501,7 +7075,25 @@
           <w:szCs w:val="24"/>
           <w:lang w:eastAsia="en-CA"/>
         </w:rPr>
-        <w:t>the largest cities in the Maya southern and northern lowlands were located near swamps</w:t>
+        <w:t xml:space="preserve">the largest cities in the </w:t>
+      </w:r>
+      <w:r>
+        <w:rPr>
+          <w:rFonts w:ascii="Times New Roman" w:eastAsia="Times New Roman" w:hAnsi="Times New Roman" w:cs="Times New Roman"/>
+          <w:sz w:val="24"/>
+          <w:szCs w:val="24"/>
+          <w:lang w:eastAsia="en-CA"/>
+        </w:rPr>
+        <w:t>Mayas’</w:t>
+      </w:r>
+      <w:r>
+        <w:rPr>
+          <w:rFonts w:ascii="Times New Roman" w:eastAsia="Times New Roman" w:hAnsi="Times New Roman" w:cs="Times New Roman"/>
+          <w:sz w:val="24"/>
+          <w:szCs w:val="24"/>
+          <w:lang w:eastAsia="en-CA"/>
+        </w:rPr>
+        <w:t xml:space="preserve"> southern and northern lowlands were located near swamps</w:t>
       </w:r>
       <w:r>
         <w:rPr>
@@ -6537,7 +7129,43 @@
           <w:szCs w:val="24"/>
           <w:lang w:eastAsia="en-CA"/>
         </w:rPr>
-        <w:t xml:space="preserve">Seeing as how water was so important to Maya agriculture, any discussions on water usage by the Maya civilization is valuable. </w:t>
+        <w:t xml:space="preserve">Seeing as how water was so important to Maya agriculture, any discussions on water usage </w:t>
+      </w:r>
+      <w:r>
+        <w:rPr>
+          <w:rFonts w:ascii="Times New Roman" w:eastAsia="Times New Roman" w:hAnsi="Times New Roman" w:cs="Times New Roman"/>
+          <w:sz w:val="24"/>
+          <w:szCs w:val="24"/>
+          <w:lang w:eastAsia="en-CA"/>
+        </w:rPr>
+        <w:t xml:space="preserve">in the </w:t>
+      </w:r>
+      <w:r>
+        <w:rPr>
+          <w:rFonts w:ascii="Times New Roman" w:eastAsia="Times New Roman" w:hAnsi="Times New Roman" w:cs="Times New Roman"/>
+          <w:sz w:val="24"/>
+          <w:szCs w:val="24"/>
+          <w:lang w:eastAsia="en-CA"/>
+        </w:rPr>
+        <w:t xml:space="preserve">Maya civilization </w:t>
+      </w:r>
+      <w:r>
+        <w:rPr>
+          <w:rFonts w:ascii="Times New Roman" w:eastAsia="Times New Roman" w:hAnsi="Times New Roman" w:cs="Times New Roman"/>
+          <w:sz w:val="24"/>
+          <w:szCs w:val="24"/>
+          <w:lang w:eastAsia="en-CA"/>
+        </w:rPr>
+        <w:t>are</w:t>
+      </w:r>
+      <w:r>
+        <w:rPr>
+          <w:rFonts w:ascii="Times New Roman" w:eastAsia="Times New Roman" w:hAnsi="Times New Roman" w:cs="Times New Roman"/>
+          <w:sz w:val="24"/>
+          <w:szCs w:val="24"/>
+          <w:lang w:eastAsia="en-CA"/>
+        </w:rPr>
+        <w:t xml:space="preserve"> valuable. </w:t>
       </w:r>
     </w:p>
     <w:p>

</xml_diff>